<commit_message>
Starting the report and spelling correction of comments in Jupyter
- Description of the characterization of the data set
- Showing figures in the report
- Correction of spelling in some comments in Jupyter notebook
</commit_message>
<xml_diff>
--- a/Collaborative Report.docx
+++ b/Collaborative Report.docx
@@ -4,120 +4,163 @@
   <w:body>
     <w:p>
       <w:pPr>
-        <w:rPr>
-          <w:rFonts w:ascii="Times New Roman" w:hAnsi="Times New Roman" w:cs="Times New Roman"/>
-          <w:b/>
-          <w:bCs/>
-          <w:sz w:val="24"/>
-          <w:szCs w:val="24"/>
-          <w:lang w:val="en-IE"/>
-        </w:rPr>
-      </w:pPr>
-      <w:r>
-        <w:rPr>
-          <w:rFonts w:ascii="Times New Roman" w:hAnsi="Times New Roman" w:cs="Times New Roman"/>
-          <w:b/>
-          <w:bCs/>
-          <w:sz w:val="24"/>
-          <w:szCs w:val="24"/>
-          <w:lang w:val="en-IE"/>
+        <w:jc w:val="both"/>
+        <w:rPr>
+          <w:rFonts w:ascii="Times New Roman" w:hAnsi="Times New Roman" w:cs="Times New Roman"/>
+          <w:b/>
+          <w:bCs/>
+          <w:sz w:val="24"/>
+          <w:szCs w:val="24"/>
+        </w:rPr>
+      </w:pPr>
+      <w:r>
+        <w:rPr>
+          <w:rFonts w:ascii="Times New Roman" w:hAnsi="Times New Roman" w:cs="Times New Roman"/>
+          <w:b/>
+          <w:bCs/>
+          <w:sz w:val="24"/>
+          <w:szCs w:val="24"/>
         </w:rPr>
         <w:t>Introduction</w:t>
       </w:r>
     </w:p>
     <w:p>
       <w:pPr>
-        <w:rPr>
-          <w:rFonts w:ascii="Times New Roman" w:hAnsi="Times New Roman" w:cs="Times New Roman"/>
-          <w:b/>
-          <w:bCs/>
-          <w:sz w:val="24"/>
-          <w:szCs w:val="24"/>
-          <w:lang w:val="en-IE"/>
-        </w:rPr>
-      </w:pPr>
-      <w:r>
-        <w:rPr>
-          <w:rFonts w:ascii="Times New Roman" w:hAnsi="Times New Roman" w:cs="Times New Roman"/>
-          <w:b/>
-          <w:bCs/>
-          <w:sz w:val="24"/>
-          <w:szCs w:val="24"/>
-          <w:lang w:val="en-IE"/>
+        <w:jc w:val="both"/>
+        <w:rPr>
+          <w:rFonts w:ascii="Times New Roman" w:hAnsi="Times New Roman" w:cs="Times New Roman"/>
+          <w:b/>
+          <w:bCs/>
+          <w:sz w:val="24"/>
+          <w:szCs w:val="24"/>
+        </w:rPr>
+      </w:pPr>
+      <w:r>
+        <w:rPr>
+          <w:rFonts w:ascii="Times New Roman" w:hAnsi="Times New Roman" w:cs="Times New Roman"/>
+          <w:b/>
+          <w:bCs/>
+          <w:sz w:val="24"/>
+          <w:szCs w:val="24"/>
+          <w:highlight w:val="green"/>
+        </w:rPr>
+        <w:t>EMY</w:t>
+      </w:r>
+    </w:p>
+    <w:p>
+      <w:pPr>
+        <w:jc w:val="both"/>
+        <w:rPr>
+          <w:rFonts w:ascii="Times New Roman" w:hAnsi="Times New Roman" w:cs="Times New Roman"/>
+          <w:b/>
+          <w:bCs/>
+          <w:sz w:val="24"/>
+          <w:szCs w:val="24"/>
+        </w:rPr>
+      </w:pPr>
+      <w:r>
+        <w:rPr>
+          <w:rFonts w:ascii="Times New Roman" w:hAnsi="Times New Roman" w:cs="Times New Roman"/>
+          <w:b/>
+          <w:bCs/>
+          <w:sz w:val="24"/>
+          <w:szCs w:val="24"/>
         </w:rPr>
         <w:t>Motivation</w:t>
       </w:r>
     </w:p>
     <w:p>
       <w:pPr>
-        <w:rPr>
-          <w:rFonts w:ascii="Times New Roman" w:hAnsi="Times New Roman" w:cs="Times New Roman"/>
-          <w:sz w:val="24"/>
-          <w:szCs w:val="24"/>
-          <w:lang w:val="en-IE"/>
-        </w:rPr>
-      </w:pPr>
-      <w:r>
-        <w:rPr>
-          <w:rFonts w:ascii="Times New Roman" w:hAnsi="Times New Roman" w:cs="Times New Roman"/>
-          <w:sz w:val="24"/>
-          <w:szCs w:val="24"/>
-          <w:lang w:val="en-IE"/>
-        </w:rPr>
-        <w:t>The principal motivation</w:t>
-      </w:r>
-      <w:r>
-        <w:rPr>
-          <w:rFonts w:ascii="Times New Roman" w:hAnsi="Times New Roman" w:cs="Times New Roman"/>
-          <w:sz w:val="24"/>
-          <w:szCs w:val="24"/>
-          <w:lang w:val="en-IE"/>
-        </w:rPr>
-        <w:t xml:space="preserve"> for this analysis is to apply what we have been learning in Machine learning into the analysis of Covid cases, making the predictions of the positive cases of Covid during the very beginnings of the pandemic in Europe Region. To know the number of positive cases was primordial since there were many people affected that needed medical services and treatments.</w:t>
-      </w:r>
-    </w:p>
-    <w:p>
-      <w:pPr>
-        <w:rPr>
-          <w:rFonts w:ascii="Times New Roman" w:hAnsi="Times New Roman" w:cs="Times New Roman"/>
-          <w:b/>
-          <w:bCs/>
-          <w:sz w:val="24"/>
-          <w:szCs w:val="24"/>
-          <w:lang w:val="en-IE"/>
-        </w:rPr>
-      </w:pPr>
-      <w:r>
-        <w:rPr>
-          <w:rFonts w:ascii="Times New Roman" w:hAnsi="Times New Roman" w:cs="Times New Roman"/>
-          <w:b/>
-          <w:bCs/>
-          <w:sz w:val="24"/>
-          <w:szCs w:val="24"/>
-          <w:lang w:val="en-IE"/>
+        <w:jc w:val="both"/>
+        <w:rPr>
+          <w:rFonts w:ascii="Times New Roman" w:hAnsi="Times New Roman" w:cs="Times New Roman"/>
+          <w:sz w:val="24"/>
+          <w:szCs w:val="24"/>
+        </w:rPr>
+      </w:pPr>
+      <w:r>
+        <w:rPr>
+          <w:rFonts w:ascii="Times New Roman" w:hAnsi="Times New Roman" w:cs="Times New Roman"/>
+          <w:sz w:val="24"/>
+          <w:szCs w:val="24"/>
+        </w:rPr>
+        <w:t xml:space="preserve">The principal motivation for this analysis is to apply what we have been learning in Machine learning into the analysis of Covid cases, making the predictions of the </w:t>
+      </w:r>
+      <w:r>
+        <w:rPr>
+          <w:rFonts w:ascii="Times New Roman" w:hAnsi="Times New Roman" w:cs="Times New Roman"/>
+          <w:sz w:val="24"/>
+          <w:szCs w:val="24"/>
+        </w:rPr>
+        <w:t>confirmed</w:t>
+      </w:r>
+      <w:r>
+        <w:rPr>
+          <w:rFonts w:ascii="Times New Roman" w:hAnsi="Times New Roman" w:cs="Times New Roman"/>
+          <w:sz w:val="24"/>
+          <w:szCs w:val="24"/>
+        </w:rPr>
+        <w:t xml:space="preserve"> cases of Covid during the very beginnings of the pandemic in Europe Region. To know the number of positive cases was primordial since there were many people affected that needed medical services and treatments.</w:t>
+      </w:r>
+    </w:p>
+    <w:p>
+      <w:pPr>
+        <w:jc w:val="both"/>
+        <w:rPr>
+          <w:rFonts w:ascii="Times New Roman" w:hAnsi="Times New Roman" w:cs="Times New Roman"/>
+          <w:b/>
+          <w:bCs/>
+          <w:sz w:val="24"/>
+          <w:szCs w:val="24"/>
+        </w:rPr>
+      </w:pPr>
+      <w:r>
+        <w:rPr>
+          <w:rFonts w:ascii="Times New Roman" w:hAnsi="Times New Roman" w:cs="Times New Roman"/>
+          <w:b/>
+          <w:bCs/>
+          <w:sz w:val="24"/>
+          <w:szCs w:val="24"/>
         </w:rPr>
         <w:t>Business understanding</w:t>
       </w:r>
     </w:p>
     <w:p>
       <w:pPr>
-        <w:rPr>
-          <w:rFonts w:ascii="Times New Roman" w:hAnsi="Times New Roman" w:cs="Times New Roman"/>
-          <w:b/>
-          <w:bCs/>
-          <w:sz w:val="24"/>
-          <w:szCs w:val="24"/>
-          <w:lang w:val="en-IE"/>
-        </w:rPr>
-      </w:pPr>
-      <w:r>
-        <w:rPr>
-          <w:rFonts w:ascii="Times New Roman" w:hAnsi="Times New Roman" w:cs="Times New Roman"/>
-          <w:b/>
-          <w:bCs/>
-          <w:sz w:val="24"/>
-          <w:szCs w:val="24"/>
-          <w:lang w:val="en-IE"/>
+        <w:jc w:val="both"/>
+        <w:rPr>
+          <w:rFonts w:ascii="Times New Roman" w:hAnsi="Times New Roman" w:cs="Times New Roman"/>
+          <w:sz w:val="24"/>
+          <w:szCs w:val="24"/>
+        </w:rPr>
+      </w:pPr>
+      <w:r>
+        <w:rPr>
+          <w:rFonts w:ascii="Times New Roman" w:hAnsi="Times New Roman" w:cs="Times New Roman"/>
+          <w:sz w:val="24"/>
+          <w:szCs w:val="24"/>
+        </w:rPr>
+        <w:t>To predict confirmed Covid cases, we are going to apply different Machine Learning models, which data was chosen from a Covid repository where we can analyse the beginning of Covid cases in the world, but we decided just to focus in Europe region for making better predictions.</w:t>
+      </w:r>
+    </w:p>
+    <w:p>
+      <w:pPr>
+        <w:jc w:val="both"/>
+        <w:rPr>
+          <w:rFonts w:ascii="Times New Roman" w:hAnsi="Times New Roman" w:cs="Times New Roman"/>
+          <w:b/>
+          <w:bCs/>
+          <w:sz w:val="24"/>
+          <w:szCs w:val="24"/>
+        </w:rPr>
+      </w:pPr>
+      <w:r>
+        <w:rPr>
+          <w:rFonts w:ascii="Times New Roman" w:hAnsi="Times New Roman" w:cs="Times New Roman"/>
+          <w:b/>
+          <w:bCs/>
+          <w:sz w:val="24"/>
+          <w:szCs w:val="24"/>
         </w:rPr>
         <w:t>Business Description</w:t>
       </w:r>
@@ -126,6 +169,7 @@
     </w:p>
     <w:p>
       <w:pPr>
+        <w:jc w:val="both"/>
         <w:rPr>
           <w:rFonts w:ascii="Times New Roman" w:hAnsi="Times New Roman" w:cs="Times New Roman"/>
           <w:b/>
@@ -145,6 +189,21 @@
     </w:p>
     <w:p>
       <w:pPr>
+        <w:jc w:val="both"/>
+        <w:rPr>
+          <w:rFonts w:ascii="Times New Roman" w:hAnsi="Times New Roman" w:cs="Times New Roman"/>
+        </w:rPr>
+      </w:pPr>
+      <w:r>
+        <w:rPr>
+          <w:rFonts w:ascii="Times New Roman" w:hAnsi="Times New Roman" w:cs="Times New Roman"/>
+        </w:rPr>
+        <w:t>Using different training and tests splits in the data, what model could predict better the confirmed cases of Covid in Europe (WHO Region)?</w:t>
+      </w:r>
+    </w:p>
+    <w:p>
+      <w:pPr>
+        <w:jc w:val="both"/>
         <w:rPr>
           <w:rFonts w:ascii="Times New Roman" w:hAnsi="Times New Roman" w:cs="Times New Roman"/>
           <w:b/>
@@ -164,6 +223,21 @@
     </w:p>
     <w:p>
       <w:pPr>
+        <w:jc w:val="both"/>
+        <w:rPr>
+          <w:rFonts w:ascii="Times New Roman" w:hAnsi="Times New Roman" w:cs="Times New Roman"/>
+        </w:rPr>
+      </w:pPr>
+      <w:r>
+        <w:rPr>
+          <w:rFonts w:ascii="Times New Roman" w:hAnsi="Times New Roman" w:cs="Times New Roman"/>
+        </w:rPr>
+        <w:t>The general goal is to predict how many confirmed Covid cases. This will help European countries to know how the virus is spreading for taking preventive, and medical decisions in the European Region.</w:t>
+      </w:r>
+    </w:p>
+    <w:p>
+      <w:pPr>
+        <w:jc w:val="both"/>
         <w:rPr>
           <w:rFonts w:ascii="Times New Roman" w:hAnsi="Times New Roman" w:cs="Times New Roman"/>
           <w:b/>
@@ -181,23 +255,49 @@
     </w:p>
     <w:p>
       <w:pPr>
-        <w:rPr>
-          <w:rFonts w:ascii="Times New Roman" w:hAnsi="Times New Roman" w:cs="Times New Roman"/>
-          <w:b/>
-          <w:bCs/>
-          <w:sz w:val="24"/>
-          <w:szCs w:val="24"/>
-          <w:lang w:val="en-IE"/>
-        </w:rPr>
-      </w:pPr>
-      <w:r>
-        <w:rPr>
-          <w:rFonts w:ascii="Times New Roman" w:hAnsi="Times New Roman" w:cs="Times New Roman"/>
-          <w:b/>
-          <w:bCs/>
-          <w:sz w:val="24"/>
-          <w:szCs w:val="24"/>
-          <w:lang w:val="en-IE"/>
+        <w:jc w:val="both"/>
+        <w:rPr>
+          <w:rFonts w:ascii="Times New Roman" w:hAnsi="Times New Roman" w:cs="Times New Roman"/>
+        </w:rPr>
+      </w:pPr>
+      <w:r>
+        <w:rPr>
+          <w:rFonts w:ascii="Times New Roman" w:hAnsi="Times New Roman" w:cs="Times New Roman"/>
+        </w:rPr>
+        <w:t xml:space="preserve">We are going to apply 3 different Machine Learning Models in which we are going to compare the </w:t>
+      </w:r>
+      <w:r>
+        <w:rPr>
+          <w:rFonts w:ascii="Times New Roman" w:hAnsi="Times New Roman" w:cs="Times New Roman"/>
+          <w:highlight w:val="yellow"/>
+        </w:rPr>
+        <w:t>R-squared value of each or the Mean Absolut Error</w:t>
+      </w:r>
+      <w:r>
+        <w:rPr>
+          <w:rFonts w:ascii="Times New Roman" w:hAnsi="Times New Roman" w:cs="Times New Roman"/>
+        </w:rPr>
+        <w:t xml:space="preserve"> to define which is the best model.</w:t>
+      </w:r>
+    </w:p>
+    <w:p>
+      <w:pPr>
+        <w:jc w:val="both"/>
+        <w:rPr>
+          <w:rFonts w:ascii="Times New Roman" w:hAnsi="Times New Roman" w:cs="Times New Roman"/>
+          <w:b/>
+          <w:bCs/>
+          <w:sz w:val="24"/>
+          <w:szCs w:val="24"/>
+        </w:rPr>
+      </w:pPr>
+      <w:r>
+        <w:rPr>
+          <w:rFonts w:ascii="Times New Roman" w:hAnsi="Times New Roman" w:cs="Times New Roman"/>
+          <w:b/>
+          <w:bCs/>
+          <w:sz w:val="24"/>
+          <w:szCs w:val="24"/>
         </w:rPr>
         <w:t>Technologies used</w:t>
       </w:r>
@@ -206,13 +306,11 @@
     </w:p>
     <w:p>
       <w:pPr>
-        <w:rPr>
-          <w:rFonts w:ascii="Times New Roman" w:hAnsi="Times New Roman" w:cs="Times New Roman"/>
-          <w:b/>
-          <w:bCs/>
-          <w:sz w:val="24"/>
-          <w:szCs w:val="24"/>
-          <w:lang w:val="en-IE"/>
+        <w:jc w:val="both"/>
+        <w:rPr>
+          <w:rFonts w:ascii="Times New Roman" w:hAnsi="Times New Roman" w:cs="Times New Roman"/>
+          <w:b/>
+          <w:bCs/>
         </w:rPr>
       </w:pPr>
       <w:r>
@@ -294,6 +392,36 @@
     </w:p>
     <w:p>
       <w:pPr>
+        <w:jc w:val="both"/>
+        <w:rPr>
+          <w:rFonts w:ascii="Times New Roman" w:hAnsi="Times New Roman" w:cs="Times New Roman"/>
+          <w:sz w:val="24"/>
+          <w:szCs w:val="24"/>
+        </w:rPr>
+      </w:pPr>
+      <w:r>
+        <w:rPr>
+          <w:rFonts w:ascii="Times New Roman" w:hAnsi="Times New Roman" w:cs="Times New Roman"/>
+        </w:rPr>
+        <w:t>As we are trying to predict a numerical value we are going to apply supervised Models that fit with our data and we decided to use (</w:t>
+      </w:r>
+      <w:r>
+        <w:rPr>
+          <w:rFonts w:ascii="Times New Roman" w:hAnsi="Times New Roman" w:cs="Times New Roman"/>
+          <w:highlight w:val="green"/>
+        </w:rPr>
+        <w:t>EMY ESCRIBI LOS MODELOS QUE USASTE POR FIS</w:t>
+      </w:r>
+      <w:r>
+        <w:rPr>
+          <w:rFonts w:ascii="Times New Roman" w:hAnsi="Times New Roman" w:cs="Times New Roman"/>
+        </w:rPr>
+        <w:t xml:space="preserve"> ) for regression, and ARIMA model as a time series analysis.</w:t>
+      </w:r>
+    </w:p>
+    <w:p>
+      <w:pPr>
+        <w:jc w:val="both"/>
         <w:rPr>
           <w:rFonts w:ascii="Times New Roman" w:hAnsi="Times New Roman" w:cs="Times New Roman"/>
           <w:b/>
@@ -311,29 +439,94 @@
     </w:p>
     <w:p>
       <w:pPr>
-        <w:rPr>
-          <w:rFonts w:ascii="Times New Roman" w:hAnsi="Times New Roman" w:cs="Times New Roman"/>
-          <w:b/>
-          <w:bCs/>
-          <w:sz w:val="24"/>
-          <w:szCs w:val="24"/>
-          <w:lang w:val="en-IE"/>
-        </w:rPr>
-      </w:pPr>
-      <w:r>
-        <w:rPr>
-          <w:rFonts w:ascii="Times New Roman" w:hAnsi="Times New Roman" w:cs="Times New Roman"/>
-          <w:b/>
-          <w:bCs/>
-          <w:sz w:val="24"/>
-          <w:szCs w:val="24"/>
-          <w:lang w:val="en-IE"/>
+        <w:jc w:val="both"/>
+        <w:rPr>
+          <w:rFonts w:ascii="Times New Roman" w:hAnsi="Times New Roman" w:cs="Times New Roman"/>
+        </w:rPr>
+      </w:pPr>
+      <w:r>
+        <w:rPr>
+          <w:rFonts w:ascii="Times New Roman" w:hAnsi="Times New Roman" w:cs="Times New Roman"/>
+        </w:rPr>
+        <w:t xml:space="preserve">We used different libraries to perform this analysis like Pandas, Seaborn, Matplotlib, NumPy, Standard Scaler, PCA, ARIMA, sm, adfullet, among others. </w:t>
+      </w:r>
+    </w:p>
+    <w:p>
+      <w:pPr>
+        <w:jc w:val="both"/>
+        <w:rPr>
+          <w:rFonts w:ascii="Times New Roman" w:hAnsi="Times New Roman" w:cs="Times New Roman"/>
+          <w:b/>
+          <w:bCs/>
+          <w:sz w:val="24"/>
+          <w:szCs w:val="24"/>
+        </w:rPr>
+      </w:pPr>
+      <w:r>
+        <w:rPr>
+          <w:rFonts w:ascii="Times New Roman" w:hAnsi="Times New Roman" w:cs="Times New Roman"/>
+          <w:b/>
+          <w:bCs/>
+          <w:sz w:val="24"/>
+          <w:szCs w:val="24"/>
         </w:rPr>
         <w:t>Accomplishment Data</w:t>
       </w:r>
     </w:p>
     <w:p>
       <w:pPr>
+        <w:jc w:val="both"/>
+        <w:rPr>
+          <w:rFonts w:ascii="Times New Roman" w:hAnsi="Times New Roman" w:cs="Times New Roman"/>
+        </w:rPr>
+      </w:pPr>
+      <w:r>
+        <w:rPr>
+          <w:rFonts w:ascii="Times New Roman" w:hAnsi="Times New Roman" w:cs="Times New Roman"/>
+        </w:rPr>
+        <w:t>Our Covid Dataset was split through different excel files and we decided to concatenate with the useful information for our project and after that w</w:t>
+      </w:r>
+      <w:r>
+        <w:rPr>
+          <w:rFonts w:ascii="Times New Roman" w:hAnsi="Times New Roman" w:cs="Times New Roman"/>
+        </w:rPr>
+        <w:t>e have</w:t>
+      </w:r>
+      <w:r>
+        <w:rPr>
+          <w:rFonts w:ascii="Times New Roman" w:hAnsi="Times New Roman" w:cs="Times New Roman"/>
+        </w:rPr>
+        <w:t xml:space="preserve"> </w:t>
+      </w:r>
+      <w:r>
+        <w:rPr>
+          <w:rFonts w:ascii="Times New Roman" w:hAnsi="Times New Roman" w:cs="Times New Roman"/>
+        </w:rPr>
+        <w:t>49068 rows and 11 columns in the dataset in which 2 of them are continuous numerical variables, 4 are discrete numerical variables and 5 are categorical variables.</w:t>
+      </w:r>
+      <w:r>
+        <w:rPr>
+          <w:rFonts w:ascii="Times New Roman" w:hAnsi="Times New Roman" w:cs="Times New Roman"/>
+        </w:rPr>
+        <w:t xml:space="preserve"> </w:t>
+      </w:r>
+      <w:r>
+        <w:rPr>
+          <w:rFonts w:ascii="Times New Roman" w:hAnsi="Times New Roman" w:cs="Times New Roman"/>
+        </w:rPr>
+        <w:lastRenderedPageBreak/>
+        <w:t>We have data collected from February 2020 until July 2020</w:t>
+      </w:r>
+      <w:r>
+        <w:rPr>
+          <w:rFonts w:ascii="Times New Roman" w:hAnsi="Times New Roman" w:cs="Times New Roman"/>
+        </w:rPr>
+        <w:t>, confirmed, death, recovered cases of Covid and other variables that are available in the Data Dictionary (Appendix 1)</w:t>
+      </w:r>
+    </w:p>
+    <w:p>
+      <w:pPr>
+        <w:jc w:val="both"/>
         <w:rPr>
           <w:rFonts w:ascii="Times New Roman" w:hAnsi="Times New Roman" w:cs="Times New Roman"/>
           <w:b/>
@@ -351,6 +544,65 @@
     </w:p>
     <w:p>
       <w:pPr>
+        <w:jc w:val="both"/>
+        <w:rPr>
+          <w:rFonts w:ascii="Times New Roman" w:hAnsi="Times New Roman" w:cs="Times New Roman"/>
+        </w:rPr>
+      </w:pPr>
+      <w:r>
+        <w:rPr>
+          <w:rFonts w:ascii="Times New Roman" w:hAnsi="Times New Roman" w:cs="Times New Roman"/>
+        </w:rPr>
+        <w:t>The data was chosen from a Kaggle repository found in this link:</w:t>
+      </w:r>
+      <w:r>
+        <w:rPr>
+          <w:rFonts w:ascii="Times New Roman" w:hAnsi="Times New Roman" w:cs="Times New Roman"/>
+        </w:rPr>
+        <w:t xml:space="preserve"> </w:t>
+      </w:r>
+      <w:hyperlink r:id="rId4" w:history="1">
+        <w:r>
+          <w:rPr>
+            <w:rStyle w:val="Hipervnculo"/>
+            <w:rFonts w:ascii="Times New Roman" w:hAnsi="Times New Roman" w:cs="Times New Roman"/>
+          </w:rPr>
+          <w:t>https://www.kaggle.com/datasets/imdevskp/corona-virus-report?select=covid_19_clean_complete.csv</w:t>
+        </w:r>
+      </w:hyperlink>
+      <w:r>
+        <w:rPr>
+          <w:rFonts w:ascii="Times New Roman" w:hAnsi="Times New Roman" w:cs="Times New Roman"/>
+        </w:rPr>
+        <w:t xml:space="preserve"> (Kaggle, 2020)</w:t>
+      </w:r>
+    </w:p>
+    <w:p>
+      <w:pPr>
+        <w:spacing w:before="1"/>
+        <w:jc w:val="both"/>
+        <w:rPr>
+          <w:rFonts w:ascii="Times New Roman" w:hAnsi="Times New Roman" w:cs="Times New Roman"/>
+          <w:b/>
+          <w:bCs/>
+          <w:sz w:val="24"/>
+          <w:szCs w:val="24"/>
+        </w:rPr>
+      </w:pPr>
+      <w:r>
+        <w:rPr>
+          <w:rFonts w:ascii="Times New Roman" w:hAnsi="Times New Roman" w:cs="Times New Roman"/>
+          <w:b/>
+          <w:bCs/>
+          <w:sz w:val="24"/>
+          <w:szCs w:val="24"/>
+        </w:rPr>
+        <w:t>Characterization of the dataset</w:t>
+      </w:r>
+    </w:p>
+    <w:p>
+      <w:pPr>
+        <w:jc w:val="both"/>
         <w:rPr>
           <w:rFonts w:ascii="Times New Roman" w:hAnsi="Times New Roman" w:cs="Times New Roman"/>
           <w:b/>
@@ -368,7 +620,28 @@
     </w:p>
     <w:p>
       <w:pPr>
+        <w:jc w:val="both"/>
+        <w:rPr>
+          <w:rFonts w:ascii="Times New Roman" w:hAnsi="Times New Roman" w:cs="Times New Roman"/>
+        </w:rPr>
+      </w:pPr>
+      <w:r>
+        <w:rPr>
+          <w:rFonts w:ascii="Times New Roman" w:hAnsi="Times New Roman" w:cs="Times New Roman"/>
+        </w:rPr>
+        <w:t xml:space="preserve">We are going to analyse 11 </w:t>
+      </w:r>
+      <w:r>
+        <w:rPr>
+          <w:rFonts w:ascii="Times New Roman" w:hAnsi="Times New Roman" w:cs="Times New Roman"/>
+        </w:rPr>
+        <w:t>variables in which “Confirmed” is going to be our target variable to be predicted, and the others are going to be independent variables which will be selected for our analysis.</w:t>
+      </w:r>
+    </w:p>
+    <w:p>
+      <w:pPr>
         <w:spacing w:before="1"/>
+        <w:jc w:val="both"/>
         <w:rPr>
           <w:rFonts w:ascii="Times New Roman" w:hAnsi="Times New Roman" w:cs="Times New Roman"/>
           <w:b/>
@@ -387,6 +660,411 @@
     <w:p>
       <w:pPr>
         <w:spacing w:before="1"/>
+        <w:jc w:val="both"/>
+        <w:rPr>
+          <w:rFonts w:ascii="Times New Roman" w:hAnsi="Times New Roman" w:cs="Times New Roman"/>
+        </w:rPr>
+      </w:pPr>
+      <w:r>
+        <w:rPr>
+          <w:rFonts w:ascii="Times New Roman" w:hAnsi="Times New Roman" w:cs="Times New Roman"/>
+        </w:rPr>
+        <w:t xml:space="preserve">The shape of the Covid dataset to be analysed is </w:t>
+      </w:r>
+      <w:r>
+        <w:rPr>
+          <w:rFonts w:ascii="Times New Roman" w:hAnsi="Times New Roman" w:cs="Times New Roman"/>
+        </w:rPr>
+        <w:t>49068 rows and 11 columns</w:t>
+      </w:r>
+      <w:r>
+        <w:rPr>
+          <w:rFonts w:ascii="Times New Roman" w:hAnsi="Times New Roman" w:cs="Times New Roman"/>
+        </w:rPr>
+        <w:t>.</w:t>
+      </w:r>
+    </w:p>
+    <w:p>
+      <w:pPr>
+        <w:spacing w:before="1"/>
+        <w:jc w:val="both"/>
+        <w:rPr>
+          <w:rFonts w:ascii="Times New Roman" w:hAnsi="Times New Roman" w:cs="Times New Roman"/>
+          <w:b/>
+          <w:bCs/>
+        </w:rPr>
+      </w:pPr>
+      <w:r>
+        <w:rPr>
+          <w:rFonts w:ascii="Times New Roman" w:hAnsi="Times New Roman" w:cs="Times New Roman"/>
+          <w:b/>
+          <w:bCs/>
+        </w:rPr>
+        <w:t>Descriptive Statistics</w:t>
+      </w:r>
+    </w:p>
+    <w:p>
+      <w:pPr>
+        <w:spacing w:before="1"/>
+        <w:jc w:val="both"/>
+        <w:rPr>
+          <w:rFonts w:ascii="Times New Roman" w:hAnsi="Times New Roman" w:cs="Times New Roman"/>
+        </w:rPr>
+      </w:pPr>
+      <w:r>
+        <w:rPr>
+          <w:rFonts w:ascii="Times New Roman" w:hAnsi="Times New Roman" w:cs="Times New Roman"/>
+        </w:rPr>
+        <w:t>In Figure 1 we are going to see the principal statistics of the numerical variables.</w:t>
+      </w:r>
+    </w:p>
+    <w:p>
+      <w:pPr>
+        <w:spacing w:before="1"/>
+        <w:jc w:val="both"/>
+        <w:rPr>
+          <w:rFonts w:ascii="Times New Roman" w:hAnsi="Times New Roman" w:cs="Times New Roman"/>
+          <w:b/>
+          <w:bCs/>
+          <w:sz w:val="24"/>
+          <w:szCs w:val="24"/>
+          <w:lang w:val="es-MX"/>
+        </w:rPr>
+      </w:pPr>
+      <w:r>
+        <w:rPr>
+          <w:rFonts w:ascii="Times New Roman" w:hAnsi="Times New Roman" w:cs="Times New Roman"/>
+          <w:b/>
+          <w:bCs/>
+          <w:sz w:val="24"/>
+          <w:szCs w:val="24"/>
+          <w:lang w:val="es-MX"/>
+        </w:rPr>
+        <w:drawing>
+          <wp:inline distT="0" distB="0" distL="0" distR="0" wp14:anchorId="725A1DF6" wp14:editId="063C4A8D">
+            <wp:extent cx="4275190" cy="1607959"/>
+            <wp:effectExtent l="0" t="0" r="0" b="0"/>
+            <wp:docPr id="405850648" name="Imagen 1"/>
+            <wp:cNvGraphicFramePr>
+              <a:graphicFrameLocks xmlns:a="http://schemas.openxmlformats.org/drawingml/2006/main" noChangeAspect="1"/>
+            </wp:cNvGraphicFramePr>
+            <a:graphic xmlns:a="http://schemas.openxmlformats.org/drawingml/2006/main">
+              <a:graphicData uri="http://schemas.openxmlformats.org/drawingml/2006/picture">
+                <pic:pic xmlns:pic="http://schemas.openxmlformats.org/drawingml/2006/picture">
+                  <pic:nvPicPr>
+                    <pic:cNvPr id="405850648" name=""/>
+                    <pic:cNvPicPr/>
+                  </pic:nvPicPr>
+                  <pic:blipFill>
+                    <a:blip r:embed="rId5"/>
+                    <a:stretch>
+                      <a:fillRect/>
+                    </a:stretch>
+                  </pic:blipFill>
+                  <pic:spPr>
+                    <a:xfrm>
+                      <a:off x="0" y="0"/>
+                      <a:ext cx="4275190" cy="1607959"/>
+                    </a:xfrm>
+                    <a:prstGeom prst="rect">
+                      <a:avLst/>
+                    </a:prstGeom>
+                  </pic:spPr>
+                </pic:pic>
+              </a:graphicData>
+            </a:graphic>
+          </wp:inline>
+        </w:drawing>
+      </w:r>
+    </w:p>
+    <w:p>
+      <w:pPr>
+        <w:spacing w:before="1"/>
+        <w:jc w:val="both"/>
+        <w:rPr>
+          <w:rFonts w:ascii="Times New Roman" w:hAnsi="Times New Roman" w:cs="Times New Roman"/>
+          <w:i/>
+          <w:iCs/>
+          <w:sz w:val="24"/>
+          <w:szCs w:val="24"/>
+          <w:lang w:val="en-US"/>
+        </w:rPr>
+      </w:pPr>
+      <w:r>
+        <w:rPr>
+          <w:rFonts w:ascii="Times New Roman" w:hAnsi="Times New Roman" w:cs="Times New Roman"/>
+          <w:i/>
+          <w:iCs/>
+          <w:sz w:val="24"/>
+          <w:szCs w:val="24"/>
+          <w:lang w:val="en-US"/>
+        </w:rPr>
+        <w:t>Figure 1 Statistics of the n</w:t>
+      </w:r>
+      <w:r>
+        <w:rPr>
+          <w:rFonts w:ascii="Times New Roman" w:hAnsi="Times New Roman" w:cs="Times New Roman"/>
+          <w:i/>
+          <w:iCs/>
+          <w:sz w:val="24"/>
+          <w:szCs w:val="24"/>
+          <w:lang w:val="en-US"/>
+        </w:rPr>
+        <w:t>umerical variables in Covid dataset</w:t>
+      </w:r>
+    </w:p>
+    <w:p>
+      <w:pPr>
+        <w:spacing w:before="1"/>
+        <w:jc w:val="both"/>
+        <w:rPr>
+          <w:rFonts w:ascii="Times New Roman" w:hAnsi="Times New Roman" w:cs="Times New Roman"/>
+        </w:rPr>
+      </w:pPr>
+      <w:r>
+        <w:rPr>
+          <w:rFonts w:ascii="Times New Roman" w:hAnsi="Times New Roman" w:cs="Times New Roman"/>
+        </w:rPr>
+        <w:t>In the dataset we can appreciate some details as latitude, and longitude which show us where is every country located, and a collection of confirmed, deaths, recovered, and active cases of Covid.</w:t>
+      </w:r>
+    </w:p>
+    <w:p>
+      <w:pPr>
+        <w:spacing w:before="1"/>
+        <w:jc w:val="both"/>
+        <w:rPr>
+          <w:rFonts w:ascii="Times New Roman" w:hAnsi="Times New Roman" w:cs="Times New Roman"/>
+        </w:rPr>
+      </w:pPr>
+      <w:r>
+        <w:rPr>
+          <w:rFonts w:ascii="Times New Roman" w:hAnsi="Times New Roman" w:cs="Times New Roman"/>
+        </w:rPr>
+        <w:t>We are going to analyse the statistics of the categorical variables in Figure 2</w:t>
+      </w:r>
+    </w:p>
+    <w:p>
+      <w:pPr>
+        <w:spacing w:before="1"/>
+        <w:jc w:val="both"/>
+        <w:rPr>
+          <w:rFonts w:ascii="Times New Roman" w:hAnsi="Times New Roman" w:cs="Times New Roman"/>
+        </w:rPr>
+      </w:pPr>
+      <w:r>
+        <w:rPr>
+          <w:rFonts w:ascii="Times New Roman" w:hAnsi="Times New Roman" w:cs="Times New Roman"/>
+        </w:rPr>
+        <w:drawing>
+          <wp:inline distT="0" distB="0" distL="0" distR="0" wp14:anchorId="2A2B237B" wp14:editId="53FCEF7D">
+            <wp:extent cx="3871295" cy="914479"/>
+            <wp:effectExtent l="0" t="0" r="0" b="0"/>
+            <wp:docPr id="450424838" name="Imagen 1"/>
+            <wp:cNvGraphicFramePr>
+              <a:graphicFrameLocks xmlns:a="http://schemas.openxmlformats.org/drawingml/2006/main" noChangeAspect="1"/>
+            </wp:cNvGraphicFramePr>
+            <a:graphic xmlns:a="http://schemas.openxmlformats.org/drawingml/2006/main">
+              <a:graphicData uri="http://schemas.openxmlformats.org/drawingml/2006/picture">
+                <pic:pic xmlns:pic="http://schemas.openxmlformats.org/drawingml/2006/picture">
+                  <pic:nvPicPr>
+                    <pic:cNvPr id="450424838" name=""/>
+                    <pic:cNvPicPr/>
+                  </pic:nvPicPr>
+                  <pic:blipFill>
+                    <a:blip r:embed="rId6"/>
+                    <a:stretch>
+                      <a:fillRect/>
+                    </a:stretch>
+                  </pic:blipFill>
+                  <pic:spPr>
+                    <a:xfrm>
+                      <a:off x="0" y="0"/>
+                      <a:ext cx="3871295" cy="914479"/>
+                    </a:xfrm>
+                    <a:prstGeom prst="rect">
+                      <a:avLst/>
+                    </a:prstGeom>
+                  </pic:spPr>
+                </pic:pic>
+              </a:graphicData>
+            </a:graphic>
+          </wp:inline>
+        </w:drawing>
+      </w:r>
+    </w:p>
+    <w:p>
+      <w:pPr>
+        <w:spacing w:before="1"/>
+        <w:jc w:val="both"/>
+        <w:rPr>
+          <w:rFonts w:ascii="Times New Roman" w:hAnsi="Times New Roman" w:cs="Times New Roman"/>
+          <w:i/>
+          <w:iCs/>
+          <w:sz w:val="24"/>
+          <w:szCs w:val="24"/>
+          <w:lang w:val="en-US"/>
+        </w:rPr>
+      </w:pPr>
+      <w:r>
+        <w:rPr>
+          <w:rFonts w:ascii="Times New Roman" w:hAnsi="Times New Roman" w:cs="Times New Roman"/>
+          <w:i/>
+          <w:iCs/>
+          <w:sz w:val="24"/>
+          <w:szCs w:val="24"/>
+          <w:lang w:val="en-US"/>
+        </w:rPr>
+        <w:t xml:space="preserve">Figure </w:t>
+      </w:r>
+      <w:r>
+        <w:rPr>
+          <w:rFonts w:ascii="Times New Roman" w:hAnsi="Times New Roman" w:cs="Times New Roman"/>
+          <w:i/>
+          <w:iCs/>
+          <w:sz w:val="24"/>
+          <w:szCs w:val="24"/>
+          <w:lang w:val="en-US"/>
+        </w:rPr>
+        <w:t>2</w:t>
+      </w:r>
+      <w:r>
+        <w:rPr>
+          <w:rFonts w:ascii="Times New Roman" w:hAnsi="Times New Roman" w:cs="Times New Roman"/>
+          <w:i/>
+          <w:iCs/>
+          <w:sz w:val="24"/>
+          <w:szCs w:val="24"/>
+          <w:lang w:val="en-US"/>
+        </w:rPr>
+        <w:t xml:space="preserve"> Statistics of the </w:t>
+      </w:r>
+      <w:r>
+        <w:rPr>
+          <w:rFonts w:ascii="Times New Roman" w:hAnsi="Times New Roman" w:cs="Times New Roman"/>
+          <w:i/>
+          <w:iCs/>
+          <w:sz w:val="24"/>
+          <w:szCs w:val="24"/>
+          <w:lang w:val="en-US"/>
+        </w:rPr>
+        <w:t>categorical</w:t>
+      </w:r>
+      <w:r>
+        <w:rPr>
+          <w:rFonts w:ascii="Times New Roman" w:hAnsi="Times New Roman" w:cs="Times New Roman"/>
+          <w:i/>
+          <w:iCs/>
+          <w:sz w:val="24"/>
+          <w:szCs w:val="24"/>
+          <w:lang w:val="en-US"/>
+        </w:rPr>
+        <w:t xml:space="preserve"> variables in Covid dataset</w:t>
+      </w:r>
+    </w:p>
+    <w:p>
+      <w:pPr>
+        <w:spacing w:before="1"/>
+        <w:jc w:val="both"/>
+        <w:rPr>
+          <w:rFonts w:ascii="Times New Roman" w:hAnsi="Times New Roman" w:cs="Times New Roman"/>
+        </w:rPr>
+      </w:pPr>
+      <w:r>
+        <w:rPr>
+          <w:rFonts w:ascii="Times New Roman" w:hAnsi="Times New Roman" w:cs="Times New Roman"/>
+        </w:rPr>
+        <w:t xml:space="preserve">In our categorical variables, we can see that we have 187 countries in our dataset, 78 provinces, 188 </w:t>
+      </w:r>
+      <w:r>
+        <w:rPr>
+          <w:rFonts w:ascii="Times New Roman" w:hAnsi="Times New Roman" w:cs="Times New Roman"/>
+        </w:rPr>
+        <w:t>different</w:t>
+      </w:r>
+      <w:r>
+        <w:rPr>
+          <w:rFonts w:ascii="Times New Roman" w:hAnsi="Times New Roman" w:cs="Times New Roman"/>
+        </w:rPr>
+        <w:t xml:space="preserve"> dates, 6 WHO Region and 6 different continents</w:t>
+      </w:r>
+    </w:p>
+    <w:p>
+      <w:pPr>
+        <w:jc w:val="both"/>
+        <w:rPr>
+          <w:rFonts w:ascii="Times New Roman" w:hAnsi="Times New Roman" w:cs="Times New Roman"/>
+          <w:b/>
+          <w:bCs/>
+          <w:sz w:val="24"/>
+          <w:szCs w:val="24"/>
+        </w:rPr>
+      </w:pPr>
+      <w:r>
+        <w:rPr>
+          <w:rFonts w:ascii="Times New Roman" w:hAnsi="Times New Roman" w:cs="Times New Roman"/>
+          <w:b/>
+          <w:bCs/>
+          <w:sz w:val="24"/>
+          <w:szCs w:val="24"/>
+        </w:rPr>
+        <w:t>Data Preparation and Preprocessing</w:t>
+      </w:r>
+    </w:p>
+    <w:p>
+      <w:pPr>
+        <w:spacing w:before="1"/>
+        <w:jc w:val="both"/>
+        <w:rPr>
+          <w:rFonts w:ascii="Times New Roman" w:hAnsi="Times New Roman" w:cs="Times New Roman"/>
+          <w:b/>
+          <w:bCs/>
+          <w:sz w:val="20"/>
+          <w:szCs w:val="20"/>
+        </w:rPr>
+      </w:pPr>
+      <w:r>
+        <w:rPr>
+          <w:rFonts w:ascii="Times New Roman" w:hAnsi="Times New Roman" w:cs="Times New Roman"/>
+          <w:b/>
+          <w:bCs/>
+          <w:sz w:val="20"/>
+          <w:szCs w:val="20"/>
+        </w:rPr>
+        <w:lastRenderedPageBreak/>
+        <w:t>Dropping Duplicates</w:t>
+      </w:r>
+    </w:p>
+    <w:p>
+      <w:pPr>
+        <w:spacing w:before="1"/>
+        <w:jc w:val="both"/>
+        <w:rPr>
+          <w:rFonts w:ascii="Times New Roman" w:hAnsi="Times New Roman" w:cs="Times New Roman"/>
+        </w:rPr>
+      </w:pPr>
+      <w:r>
+        <w:rPr>
+          <w:rFonts w:ascii="Times New Roman" w:hAnsi="Times New Roman" w:cs="Times New Roman"/>
+        </w:rPr>
+        <w:t>After dropping duplicates, the</w:t>
+      </w:r>
+      <w:r>
+        <w:rPr>
+          <w:rFonts w:ascii="Times New Roman" w:hAnsi="Times New Roman" w:cs="Times New Roman"/>
+        </w:rPr>
+        <w:t xml:space="preserve"> number of rows didn't change after dropping duplicates, and this means that our data doesn't have duplicates inside</w:t>
+      </w:r>
+      <w:r>
+        <w:rPr>
+          <w:rFonts w:ascii="Times New Roman" w:hAnsi="Times New Roman" w:cs="Times New Roman"/>
+        </w:rPr>
+        <w:t>.</w:t>
+      </w:r>
+    </w:p>
+    <w:p>
+      <w:pPr>
+        <w:spacing w:before="1"/>
+        <w:jc w:val="both"/>
         <w:rPr>
           <w:rFonts w:ascii="Times New Roman" w:hAnsi="Times New Roman" w:cs="Times New Roman"/>
           <w:b/>
@@ -404,92 +1082,224 @@
     </w:p>
     <w:p>
       <w:pPr>
-        <w:rPr>
-          <w:rFonts w:ascii="Times New Roman" w:hAnsi="Times New Roman" w:cs="Times New Roman"/>
-          <w:b/>
-          <w:bCs/>
-          <w:sz w:val="24"/>
-          <w:szCs w:val="24"/>
-          <w:lang w:val="en-IE"/>
-        </w:rPr>
-      </w:pPr>
-      <w:r>
-        <w:rPr>
-          <w:rFonts w:ascii="Times New Roman" w:hAnsi="Times New Roman" w:cs="Times New Roman"/>
-          <w:b/>
-          <w:bCs/>
-          <w:sz w:val="24"/>
-          <w:szCs w:val="24"/>
-          <w:lang w:val="en-IE"/>
-        </w:rPr>
-        <w:t>Descriptive Statistics and Data Visualization</w:t>
-      </w:r>
-    </w:p>
-    <w:p>
-      <w:pPr>
-        <w:rPr>
-          <w:rFonts w:ascii="Times New Roman" w:hAnsi="Times New Roman" w:cs="Times New Roman"/>
-          <w:b/>
-          <w:bCs/>
-          <w:sz w:val="24"/>
-          <w:szCs w:val="24"/>
-          <w:lang w:val="en-IE"/>
-        </w:rPr>
-      </w:pPr>
-      <w:r>
-        <w:rPr>
-          <w:rFonts w:ascii="Times New Roman" w:hAnsi="Times New Roman" w:cs="Times New Roman"/>
-          <w:b/>
-          <w:bCs/>
-          <w:sz w:val="24"/>
-          <w:szCs w:val="24"/>
-          <w:lang w:val="en-IE"/>
+        <w:spacing w:before="1"/>
+        <w:jc w:val="both"/>
+        <w:rPr>
+          <w:rFonts w:ascii="Times New Roman" w:hAnsi="Times New Roman" w:cs="Times New Roman"/>
+        </w:rPr>
+      </w:pPr>
+      <w:r>
+        <w:rPr>
+          <w:rFonts w:ascii="Times New Roman" w:hAnsi="Times New Roman" w:cs="Times New Roman"/>
+        </w:rPr>
+        <w:t>The NaN values were standardized and we got the next results analyzing missing values:</w:t>
+      </w:r>
+    </w:p>
+    <w:p>
+      <w:pPr>
+        <w:spacing w:before="1"/>
+        <w:jc w:val="both"/>
+        <w:rPr>
+          <w:rFonts w:ascii="Times New Roman" w:hAnsi="Times New Roman" w:cs="Times New Roman"/>
+        </w:rPr>
+      </w:pPr>
+      <w:r>
+        <w:rPr>
+          <w:rFonts w:ascii="Times New Roman" w:hAnsi="Times New Roman" w:cs="Times New Roman"/>
+        </w:rPr>
+        <w:drawing>
+          <wp:inline distT="0" distB="0" distL="0" distR="0" wp14:anchorId="314DC134" wp14:editId="0EF9C5EE">
+            <wp:extent cx="1600339" cy="1539373"/>
+            <wp:effectExtent l="0" t="0" r="0" b="3810"/>
+            <wp:docPr id="783503464" name="Imagen 1"/>
+            <wp:cNvGraphicFramePr>
+              <a:graphicFrameLocks xmlns:a="http://schemas.openxmlformats.org/drawingml/2006/main" noChangeAspect="1"/>
+            </wp:cNvGraphicFramePr>
+            <a:graphic xmlns:a="http://schemas.openxmlformats.org/drawingml/2006/main">
+              <a:graphicData uri="http://schemas.openxmlformats.org/drawingml/2006/picture">
+                <pic:pic xmlns:pic="http://schemas.openxmlformats.org/drawingml/2006/picture">
+                  <pic:nvPicPr>
+                    <pic:cNvPr id="783503464" name=""/>
+                    <pic:cNvPicPr/>
+                  </pic:nvPicPr>
+                  <pic:blipFill>
+                    <a:blip r:embed="rId7"/>
+                    <a:stretch>
+                      <a:fillRect/>
+                    </a:stretch>
+                  </pic:blipFill>
+                  <pic:spPr>
+                    <a:xfrm>
+                      <a:off x="0" y="0"/>
+                      <a:ext cx="1600339" cy="1539373"/>
+                    </a:xfrm>
+                    <a:prstGeom prst="rect">
+                      <a:avLst/>
+                    </a:prstGeom>
+                  </pic:spPr>
+                </pic:pic>
+              </a:graphicData>
+            </a:graphic>
+          </wp:inline>
+        </w:drawing>
+      </w:r>
+    </w:p>
+    <w:p>
+      <w:pPr>
+        <w:spacing w:before="1"/>
+        <w:jc w:val="both"/>
+        <w:rPr>
+          <w:rFonts w:ascii="Times New Roman" w:hAnsi="Times New Roman" w:cs="Times New Roman"/>
+          <w:i/>
+          <w:iCs/>
+        </w:rPr>
+      </w:pPr>
+      <w:r>
+        <w:rPr>
+          <w:rFonts w:ascii="Times New Roman" w:hAnsi="Times New Roman" w:cs="Times New Roman"/>
+          <w:i/>
+          <w:iCs/>
+        </w:rPr>
+        <w:t>Figure 3: Percentage of NaN values in each column</w:t>
+      </w:r>
+    </w:p>
+    <w:p>
+      <w:pPr>
+        <w:spacing w:before="1"/>
+        <w:jc w:val="both"/>
+        <w:rPr>
+          <w:rFonts w:ascii="Times New Roman" w:hAnsi="Times New Roman" w:cs="Times New Roman"/>
+        </w:rPr>
+      </w:pPr>
+      <w:r>
+        <w:rPr>
+          <w:rFonts w:ascii="Times New Roman" w:hAnsi="Times New Roman" w:cs="Times New Roman"/>
+        </w:rPr>
+        <w:t>As we can see the variable "Province/state" has around 70% of Null values present, and we decided to drop it since it would create bias and variance leading into bad predictions in our Machine Learning predictions</w:t>
+      </w:r>
+      <w:r>
+        <w:rPr>
+          <w:rFonts w:ascii="Times New Roman" w:hAnsi="Times New Roman" w:cs="Times New Roman"/>
+        </w:rPr>
+        <w:t xml:space="preserve">, and in the column </w:t>
+      </w:r>
+      <w:r>
+        <w:rPr>
+          <w:rFonts w:ascii="Times New Roman" w:hAnsi="Times New Roman" w:cs="Times New Roman"/>
+        </w:rPr>
+        <w:t>“</w:t>
+      </w:r>
+      <w:r>
+        <w:rPr>
+          <w:rFonts w:ascii="Times New Roman" w:hAnsi="Times New Roman" w:cs="Times New Roman"/>
+        </w:rPr>
+        <w:t>Continent</w:t>
+      </w:r>
+      <w:r>
+        <w:rPr>
+          <w:rFonts w:ascii="Times New Roman" w:hAnsi="Times New Roman" w:cs="Times New Roman"/>
+        </w:rPr>
+        <w:t xml:space="preserve">”, we explored that </w:t>
+      </w:r>
+      <w:r>
+        <w:rPr>
+          <w:rFonts w:ascii="Times New Roman" w:hAnsi="Times New Roman" w:cs="Times New Roman"/>
+        </w:rPr>
+        <w:t xml:space="preserve"> "WHO Region"</w:t>
+      </w:r>
+      <w:r>
+        <w:rPr>
+          <w:rFonts w:ascii="Times New Roman" w:hAnsi="Times New Roman" w:cs="Times New Roman"/>
+        </w:rPr>
+        <w:t xml:space="preserve"> and “Continent”</w:t>
+      </w:r>
+      <w:r>
+        <w:rPr>
+          <w:rFonts w:ascii="Times New Roman" w:hAnsi="Times New Roman" w:cs="Times New Roman"/>
+        </w:rPr>
+        <w:t>, we have similar unique values; however, they are not the same for example in Eastern Mediterranean Regions could be included European and non/European countries, that is why we are going to replace the NAN- va</w:t>
+      </w:r>
+      <w:r>
+        <w:rPr>
+          <w:rFonts w:ascii="Times New Roman" w:hAnsi="Times New Roman" w:cs="Times New Roman"/>
+        </w:rPr>
+        <w:t>lues</w:t>
+      </w:r>
+      <w:r>
+        <w:rPr>
+          <w:rFonts w:ascii="Times New Roman" w:hAnsi="Times New Roman" w:cs="Times New Roman"/>
+        </w:rPr>
+        <w:t xml:space="preserve"> as "Unknown"</w:t>
+      </w:r>
+      <w:r>
+        <w:rPr>
+          <w:rFonts w:ascii="Times New Roman" w:hAnsi="Times New Roman" w:cs="Times New Roman"/>
+        </w:rPr>
+        <w:t>.</w:t>
+      </w:r>
+    </w:p>
+    <w:p>
+      <w:pPr>
+        <w:jc w:val="both"/>
+        <w:rPr>
+          <w:rFonts w:ascii="Times New Roman" w:hAnsi="Times New Roman" w:cs="Times New Roman"/>
+          <w:b/>
+          <w:bCs/>
+          <w:sz w:val="24"/>
+          <w:szCs w:val="24"/>
+        </w:rPr>
+      </w:pPr>
+      <w:r>
+        <w:rPr>
+          <w:rFonts w:ascii="Times New Roman" w:hAnsi="Times New Roman" w:cs="Times New Roman"/>
+          <w:b/>
+          <w:bCs/>
+          <w:sz w:val="24"/>
+          <w:szCs w:val="24"/>
+        </w:rPr>
+        <w:t>Data Visualization</w:t>
+      </w:r>
+    </w:p>
+    <w:p>
+      <w:pPr>
+        <w:jc w:val="both"/>
+        <w:rPr>
+          <w:rFonts w:ascii="Times New Roman" w:hAnsi="Times New Roman" w:cs="Times New Roman"/>
+          <w:b/>
+          <w:bCs/>
+          <w:sz w:val="24"/>
+          <w:szCs w:val="24"/>
+        </w:rPr>
+      </w:pPr>
+      <w:r>
+        <w:rPr>
+          <w:rFonts w:ascii="Times New Roman" w:hAnsi="Times New Roman" w:cs="Times New Roman"/>
+          <w:b/>
+          <w:bCs/>
+          <w:sz w:val="24"/>
+          <w:szCs w:val="24"/>
         </w:rPr>
         <w:t>Correlation:</w:t>
       </w:r>
     </w:p>
     <w:p>
       <w:pPr>
-        <w:rPr>
-          <w:rFonts w:ascii="Times New Roman" w:hAnsi="Times New Roman" w:cs="Times New Roman"/>
-          <w:b/>
-          <w:bCs/>
-          <w:sz w:val="24"/>
-          <w:szCs w:val="24"/>
-          <w:lang w:val="en-IE"/>
-        </w:rPr>
-      </w:pPr>
-      <w:r>
-        <w:rPr>
-          <w:rFonts w:ascii="Times New Roman" w:hAnsi="Times New Roman" w:cs="Times New Roman"/>
-          <w:b/>
-          <w:bCs/>
-          <w:sz w:val="24"/>
-          <w:szCs w:val="24"/>
-          <w:lang w:val="en-IE"/>
-        </w:rPr>
-        <w:t>Data Preparation and Preprocessing</w:t>
-      </w:r>
-    </w:p>
-    <w:p>
-      <w:pPr>
-        <w:rPr>
-          <w:rFonts w:ascii="Times New Roman" w:hAnsi="Times New Roman" w:cs="Times New Roman"/>
-          <w:b/>
-          <w:bCs/>
-          <w:sz w:val="24"/>
-          <w:szCs w:val="24"/>
-          <w:lang w:val="en-IE"/>
-        </w:rPr>
-      </w:pPr>
-      <w:r>
-        <w:rPr>
-          <w:rFonts w:ascii="Times New Roman" w:hAnsi="Times New Roman" w:cs="Times New Roman"/>
-          <w:b/>
-          <w:bCs/>
-          <w:sz w:val="24"/>
-          <w:szCs w:val="24"/>
-          <w:lang w:val="en-IE"/>
+        <w:jc w:val="both"/>
+        <w:rPr>
+          <w:rFonts w:ascii="Times New Roman" w:hAnsi="Times New Roman" w:cs="Times New Roman"/>
+          <w:b/>
+          <w:bCs/>
+          <w:sz w:val="24"/>
+          <w:szCs w:val="24"/>
+        </w:rPr>
+      </w:pPr>
+      <w:r>
+        <w:rPr>
+          <w:rFonts w:ascii="Times New Roman" w:hAnsi="Times New Roman" w:cs="Times New Roman"/>
+          <w:b/>
+          <w:bCs/>
+          <w:sz w:val="24"/>
+          <w:szCs w:val="24"/>
         </w:rPr>
         <w:t>Normalizing the data</w:t>
       </w:r>
@@ -584,36 +1394,35 @@
     </w:p>
     <w:p>
       <w:pPr>
-        <w:rPr>
-          <w:rFonts w:ascii="Times New Roman" w:hAnsi="Times New Roman" w:cs="Times New Roman"/>
-          <w:b/>
-          <w:bCs/>
-          <w:sz w:val="24"/>
-          <w:szCs w:val="24"/>
-          <w:lang w:val="en-IE"/>
-        </w:rPr>
-      </w:pPr>
-      <w:r>
-        <w:rPr>
-          <w:rFonts w:ascii="Times New Roman" w:hAnsi="Times New Roman" w:cs="Times New Roman"/>
-          <w:b/>
-          <w:bCs/>
-          <w:sz w:val="24"/>
-          <w:szCs w:val="24"/>
-          <w:lang w:val="en-IE"/>
+        <w:jc w:val="both"/>
+        <w:rPr>
+          <w:rFonts w:ascii="Times New Roman" w:hAnsi="Times New Roman" w:cs="Times New Roman"/>
+          <w:b/>
+          <w:bCs/>
+          <w:sz w:val="24"/>
+          <w:szCs w:val="24"/>
+        </w:rPr>
+      </w:pPr>
+      <w:r>
+        <w:rPr>
+          <w:rFonts w:ascii="Times New Roman" w:hAnsi="Times New Roman" w:cs="Times New Roman"/>
+          <w:b/>
+          <w:bCs/>
+          <w:sz w:val="24"/>
+          <w:szCs w:val="24"/>
         </w:rPr>
         <w:t>Feature Engineering</w:t>
       </w:r>
     </w:p>
     <w:p>
       <w:pPr>
-        <w:rPr>
-          <w:rFonts w:ascii="Times New Roman" w:hAnsi="Times New Roman" w:cs="Times New Roman"/>
-          <w:b/>
-          <w:bCs/>
-          <w:sz w:val="24"/>
-          <w:szCs w:val="24"/>
-          <w:lang w:val="en-IE"/>
+        <w:jc w:val="both"/>
+        <w:rPr>
+          <w:rFonts w:ascii="Times New Roman" w:hAnsi="Times New Roman" w:cs="Times New Roman"/>
+          <w:b/>
+          <w:bCs/>
+          <w:sz w:val="24"/>
+          <w:szCs w:val="24"/>
         </w:rPr>
       </w:pPr>
       <w:r>
@@ -627,93 +1436,88 @@
     </w:p>
     <w:p>
       <w:pPr>
-        <w:rPr>
-          <w:rFonts w:ascii="Times New Roman" w:hAnsi="Times New Roman" w:cs="Times New Roman"/>
-          <w:b/>
-          <w:bCs/>
-          <w:sz w:val="24"/>
-          <w:szCs w:val="24"/>
-          <w:lang w:val="en-IE"/>
-        </w:rPr>
-      </w:pPr>
-      <w:r>
-        <w:rPr>
-          <w:rFonts w:ascii="Times New Roman" w:hAnsi="Times New Roman" w:cs="Times New Roman"/>
-          <w:b/>
-          <w:bCs/>
-          <w:sz w:val="24"/>
-          <w:szCs w:val="24"/>
-          <w:lang w:val="en-IE"/>
+        <w:jc w:val="both"/>
+        <w:rPr>
+          <w:rFonts w:ascii="Times New Roman" w:hAnsi="Times New Roman" w:cs="Times New Roman"/>
+          <w:b/>
+          <w:bCs/>
+          <w:sz w:val="24"/>
+          <w:szCs w:val="24"/>
+        </w:rPr>
+      </w:pPr>
+      <w:r>
+        <w:rPr>
+          <w:rFonts w:ascii="Times New Roman" w:hAnsi="Times New Roman" w:cs="Times New Roman"/>
+          <w:b/>
+          <w:bCs/>
+          <w:sz w:val="24"/>
+          <w:szCs w:val="24"/>
         </w:rPr>
         <w:t>Machine Learning Models</w:t>
       </w:r>
     </w:p>
     <w:p>
       <w:pPr>
-        <w:rPr>
-          <w:rFonts w:ascii="Times New Roman" w:hAnsi="Times New Roman" w:cs="Times New Roman"/>
-          <w:b/>
-          <w:bCs/>
-          <w:sz w:val="24"/>
-          <w:szCs w:val="24"/>
-          <w:lang w:val="en-IE"/>
-        </w:rPr>
-      </w:pPr>
-      <w:r>
-        <w:rPr>
-          <w:rFonts w:ascii="Times New Roman" w:hAnsi="Times New Roman" w:cs="Times New Roman"/>
-          <w:b/>
-          <w:bCs/>
-          <w:sz w:val="24"/>
-          <w:szCs w:val="24"/>
-          <w:lang w:val="en-IE"/>
+        <w:jc w:val="both"/>
+        <w:rPr>
+          <w:rFonts w:ascii="Times New Roman" w:hAnsi="Times New Roman" w:cs="Times New Roman"/>
+          <w:b/>
+          <w:bCs/>
+          <w:sz w:val="24"/>
+          <w:szCs w:val="24"/>
+        </w:rPr>
+      </w:pPr>
+      <w:r>
+        <w:rPr>
+          <w:rFonts w:ascii="Times New Roman" w:hAnsi="Times New Roman" w:cs="Times New Roman"/>
+          <w:b/>
+          <w:bCs/>
+          <w:sz w:val="24"/>
+          <w:szCs w:val="24"/>
         </w:rPr>
         <w:t>Results</w:t>
       </w:r>
     </w:p>
     <w:p>
       <w:pPr>
-        <w:rPr>
-          <w:rFonts w:ascii="Times New Roman" w:hAnsi="Times New Roman" w:cs="Times New Roman"/>
-          <w:b/>
-          <w:bCs/>
-          <w:sz w:val="24"/>
-          <w:szCs w:val="24"/>
-          <w:lang w:val="en-IE"/>
-        </w:rPr>
-      </w:pPr>
-      <w:r>
-        <w:rPr>
-          <w:rFonts w:ascii="Times New Roman" w:hAnsi="Times New Roman" w:cs="Times New Roman"/>
-          <w:b/>
-          <w:bCs/>
-          <w:sz w:val="24"/>
-          <w:szCs w:val="24"/>
-          <w:lang w:val="en-IE"/>
-        </w:rPr>
-        <w:lastRenderedPageBreak/>
+        <w:jc w:val="both"/>
+        <w:rPr>
+          <w:rFonts w:ascii="Times New Roman" w:hAnsi="Times New Roman" w:cs="Times New Roman"/>
+          <w:b/>
+          <w:bCs/>
+          <w:sz w:val="24"/>
+          <w:szCs w:val="24"/>
+        </w:rPr>
+      </w:pPr>
+      <w:r>
+        <w:rPr>
+          <w:rFonts w:ascii="Times New Roman" w:hAnsi="Times New Roman" w:cs="Times New Roman"/>
+          <w:b/>
+          <w:bCs/>
+          <w:sz w:val="24"/>
+          <w:szCs w:val="24"/>
+        </w:rPr>
         <w:t>Conclusion</w:t>
       </w:r>
     </w:p>
     <w:p>
       <w:pPr>
-        <w:rPr>
-          <w:rFonts w:ascii="Times New Roman" w:hAnsi="Times New Roman" w:cs="Times New Roman"/>
-          <w:b/>
-          <w:bCs/>
-          <w:sz w:val="24"/>
-          <w:szCs w:val="24"/>
-          <w:lang w:val="en-IE"/>
-        </w:rPr>
-      </w:pPr>
-      <w:r>
-        <w:rPr>
-          <w:rFonts w:ascii="Times New Roman" w:hAnsi="Times New Roman" w:cs="Times New Roman"/>
-          <w:b/>
-          <w:bCs/>
-          <w:sz w:val="24"/>
-          <w:szCs w:val="24"/>
-          <w:lang w:val="en-IE"/>
+        <w:jc w:val="both"/>
+        <w:rPr>
+          <w:rFonts w:ascii="Times New Roman" w:hAnsi="Times New Roman" w:cs="Times New Roman"/>
+          <w:b/>
+          <w:bCs/>
+          <w:sz w:val="24"/>
+          <w:szCs w:val="24"/>
+        </w:rPr>
+      </w:pPr>
+      <w:r>
+        <w:rPr>
+          <w:rFonts w:ascii="Times New Roman" w:hAnsi="Times New Roman" w:cs="Times New Roman"/>
+          <w:b/>
+          <w:bCs/>
+          <w:sz w:val="24"/>
+          <w:szCs w:val="24"/>
         </w:rPr>
         <w:t>Appendix</w:t>
       </w:r>
@@ -722,6 +1526,7 @@
       <w:pPr>
         <w:pStyle w:val="Textoindependiente"/>
         <w:spacing w:before="6"/>
+        <w:jc w:val="both"/>
         <w:rPr>
           <w:b/>
           <w:bCs/>
@@ -732,6 +1537,7 @@
     <w:p>
       <w:pPr>
         <w:spacing w:before="1"/>
+        <w:jc w:val="both"/>
         <w:rPr>
           <w:rFonts w:ascii="Times New Roman" w:hAnsi="Times New Roman" w:cs="Times New Roman"/>
           <w:b/>
@@ -803,6 +1609,7 @@
     <w:p>
       <w:pPr>
         <w:spacing w:before="91"/>
+        <w:jc w:val="both"/>
         <w:rPr>
           <w:rFonts w:ascii="Times New Roman" w:hAnsi="Times New Roman" w:cs="Times New Roman"/>
           <w:b/>
@@ -832,265 +1639,271 @@
           <w:b/>
           <w:bCs/>
         </w:rPr>
+        <w:t>2: CRISP-DM</w:t>
+      </w:r>
+      <w:r>
+        <w:rPr>
+          <w:rFonts w:ascii="Times New Roman" w:hAnsi="Times New Roman" w:cs="Times New Roman"/>
+          <w:b/>
+          <w:bCs/>
+          <w:spacing w:val="-3"/>
+        </w:rPr>
+        <w:t xml:space="preserve"> </w:t>
+      </w:r>
+      <w:r>
+        <w:rPr>
+          <w:rFonts w:ascii="Times New Roman" w:hAnsi="Times New Roman" w:cs="Times New Roman"/>
+          <w:b/>
+          <w:bCs/>
+        </w:rPr>
+        <w:t>-</w:t>
+      </w:r>
+      <w:r>
+        <w:rPr>
+          <w:rFonts w:ascii="Times New Roman" w:hAnsi="Times New Roman" w:cs="Times New Roman"/>
+          <w:b/>
+          <w:bCs/>
+          <w:spacing w:val="-2"/>
+        </w:rPr>
+        <w:t xml:space="preserve"> </w:t>
+      </w:r>
+      <w:r>
+        <w:rPr>
+          <w:rFonts w:ascii="Times New Roman" w:hAnsi="Times New Roman" w:cs="Times New Roman"/>
+          <w:b/>
+          <w:bCs/>
+        </w:rPr>
+        <w:t>Part</w:t>
+      </w:r>
+      <w:r>
+        <w:rPr>
+          <w:rFonts w:ascii="Times New Roman" w:hAnsi="Times New Roman" w:cs="Times New Roman"/>
+          <w:b/>
+          <w:bCs/>
+          <w:spacing w:val="-1"/>
+        </w:rPr>
+        <w:t xml:space="preserve"> </w:t>
+      </w:r>
+      <w:r>
+        <w:rPr>
+          <w:rFonts w:ascii="Times New Roman" w:hAnsi="Times New Roman" w:cs="Times New Roman"/>
+          <w:b/>
+          <w:bCs/>
+        </w:rPr>
+        <w:t>1</w:t>
+      </w:r>
+    </w:p>
+    <w:p>
+      <w:pPr>
+        <w:spacing w:before="91"/>
+        <w:jc w:val="both"/>
+        <w:rPr>
+          <w:rFonts w:ascii="Times New Roman" w:hAnsi="Times New Roman" w:cs="Times New Roman"/>
+          <w:b/>
+          <w:bCs/>
+        </w:rPr>
+      </w:pPr>
+      <w:r>
+        <w:rPr>
+          <w:rFonts w:ascii="Times New Roman" w:hAnsi="Times New Roman" w:cs="Times New Roman"/>
+          <w:b/>
+          <w:bCs/>
+        </w:rPr>
+        <w:lastRenderedPageBreak/>
+        <w:t>Appendix</w:t>
+      </w:r>
+      <w:r>
+        <w:rPr>
+          <w:rFonts w:ascii="Times New Roman" w:hAnsi="Times New Roman" w:cs="Times New Roman"/>
+          <w:b/>
+          <w:bCs/>
+          <w:spacing w:val="-1"/>
+        </w:rPr>
+        <w:t xml:space="preserve"> </w:t>
+      </w:r>
+      <w:r>
+        <w:rPr>
+          <w:rFonts w:ascii="Times New Roman" w:hAnsi="Times New Roman" w:cs="Times New Roman"/>
+          <w:b/>
+          <w:bCs/>
+        </w:rPr>
+        <w:t>3: CRISP-DM</w:t>
+      </w:r>
+      <w:r>
+        <w:rPr>
+          <w:rFonts w:ascii="Times New Roman" w:hAnsi="Times New Roman" w:cs="Times New Roman"/>
+          <w:b/>
+          <w:bCs/>
+          <w:spacing w:val="-3"/>
+        </w:rPr>
+        <w:t xml:space="preserve"> </w:t>
+      </w:r>
+      <w:r>
+        <w:rPr>
+          <w:rFonts w:ascii="Times New Roman" w:hAnsi="Times New Roman" w:cs="Times New Roman"/>
+          <w:b/>
+          <w:bCs/>
+        </w:rPr>
+        <w:t>-</w:t>
+      </w:r>
+      <w:r>
+        <w:rPr>
+          <w:rFonts w:ascii="Times New Roman" w:hAnsi="Times New Roman" w:cs="Times New Roman"/>
+          <w:b/>
+          <w:bCs/>
+          <w:spacing w:val="-2"/>
+        </w:rPr>
+        <w:t xml:space="preserve"> </w:t>
+      </w:r>
+      <w:r>
+        <w:rPr>
+          <w:rFonts w:ascii="Times New Roman" w:hAnsi="Times New Roman" w:cs="Times New Roman"/>
+          <w:b/>
+          <w:bCs/>
+        </w:rPr>
+        <w:t>Part</w:t>
+      </w:r>
+      <w:r>
+        <w:rPr>
+          <w:rFonts w:ascii="Times New Roman" w:hAnsi="Times New Roman" w:cs="Times New Roman"/>
+          <w:b/>
+          <w:bCs/>
+          <w:spacing w:val="-1"/>
+        </w:rPr>
+        <w:t xml:space="preserve"> </w:t>
+      </w:r>
+      <w:r>
+        <w:rPr>
+          <w:rFonts w:ascii="Times New Roman" w:hAnsi="Times New Roman" w:cs="Times New Roman"/>
+          <w:b/>
+          <w:bCs/>
+        </w:rPr>
         <w:t>2</w:t>
       </w:r>
-      <w:r>
-        <w:rPr>
-          <w:rFonts w:ascii="Times New Roman" w:hAnsi="Times New Roman" w:cs="Times New Roman"/>
-          <w:b/>
-          <w:bCs/>
-        </w:rPr>
-        <w:t>: CRISP-DM</w:t>
-      </w:r>
-      <w:r>
-        <w:rPr>
-          <w:rFonts w:ascii="Times New Roman" w:hAnsi="Times New Roman" w:cs="Times New Roman"/>
-          <w:b/>
-          <w:bCs/>
-          <w:spacing w:val="-3"/>
-        </w:rPr>
-        <w:t xml:space="preserve"> </w:t>
-      </w:r>
-      <w:r>
-        <w:rPr>
-          <w:rFonts w:ascii="Times New Roman" w:hAnsi="Times New Roman" w:cs="Times New Roman"/>
-          <w:b/>
-          <w:bCs/>
-        </w:rPr>
-        <w:t>-</w:t>
-      </w:r>
-      <w:r>
-        <w:rPr>
-          <w:rFonts w:ascii="Times New Roman" w:hAnsi="Times New Roman" w:cs="Times New Roman"/>
-          <w:b/>
-          <w:bCs/>
-          <w:spacing w:val="-2"/>
-        </w:rPr>
-        <w:t xml:space="preserve"> </w:t>
-      </w:r>
-      <w:r>
-        <w:rPr>
-          <w:rFonts w:ascii="Times New Roman" w:hAnsi="Times New Roman" w:cs="Times New Roman"/>
-          <w:b/>
-          <w:bCs/>
-        </w:rPr>
-        <w:t>Part</w:t>
-      </w:r>
-      <w:r>
-        <w:rPr>
-          <w:rFonts w:ascii="Times New Roman" w:hAnsi="Times New Roman" w:cs="Times New Roman"/>
-          <w:b/>
-          <w:bCs/>
-          <w:spacing w:val="-1"/>
-        </w:rPr>
-        <w:t xml:space="preserve"> </w:t>
-      </w:r>
-      <w:r>
-        <w:rPr>
-          <w:rFonts w:ascii="Times New Roman" w:hAnsi="Times New Roman" w:cs="Times New Roman"/>
-          <w:b/>
-          <w:bCs/>
-        </w:rPr>
-        <w:t>1</w:t>
-      </w:r>
-    </w:p>
-    <w:p>
-      <w:pPr>
-        <w:spacing w:before="91"/>
-        <w:rPr>
-          <w:rFonts w:ascii="Times New Roman" w:hAnsi="Times New Roman" w:cs="Times New Roman"/>
-          <w:b/>
-          <w:bCs/>
-        </w:rPr>
-      </w:pPr>
-      <w:r>
-        <w:rPr>
-          <w:rFonts w:ascii="Times New Roman" w:hAnsi="Times New Roman" w:cs="Times New Roman"/>
-          <w:b/>
-          <w:bCs/>
-        </w:rPr>
-        <w:t>Appendix</w:t>
-      </w:r>
-      <w:r>
-        <w:rPr>
-          <w:rFonts w:ascii="Times New Roman" w:hAnsi="Times New Roman" w:cs="Times New Roman"/>
-          <w:b/>
-          <w:bCs/>
-          <w:spacing w:val="-1"/>
-        </w:rPr>
-        <w:t xml:space="preserve"> </w:t>
-      </w:r>
-      <w:r>
-        <w:rPr>
-          <w:rFonts w:ascii="Times New Roman" w:hAnsi="Times New Roman" w:cs="Times New Roman"/>
-          <w:b/>
-          <w:bCs/>
-        </w:rPr>
-        <w:t>3</w:t>
-      </w:r>
-      <w:r>
-        <w:rPr>
-          <w:rFonts w:ascii="Times New Roman" w:hAnsi="Times New Roman" w:cs="Times New Roman"/>
-          <w:b/>
-          <w:bCs/>
-        </w:rPr>
-        <w:t>: CRISP-DM</w:t>
-      </w:r>
-      <w:r>
-        <w:rPr>
-          <w:rFonts w:ascii="Times New Roman" w:hAnsi="Times New Roman" w:cs="Times New Roman"/>
-          <w:b/>
-          <w:bCs/>
-          <w:spacing w:val="-3"/>
-        </w:rPr>
-        <w:t xml:space="preserve"> </w:t>
-      </w:r>
-      <w:r>
-        <w:rPr>
-          <w:rFonts w:ascii="Times New Roman" w:hAnsi="Times New Roman" w:cs="Times New Roman"/>
-          <w:b/>
-          <w:bCs/>
-        </w:rPr>
-        <w:t>-</w:t>
-      </w:r>
-      <w:r>
-        <w:rPr>
-          <w:rFonts w:ascii="Times New Roman" w:hAnsi="Times New Roman" w:cs="Times New Roman"/>
-          <w:b/>
-          <w:bCs/>
-          <w:spacing w:val="-2"/>
-        </w:rPr>
-        <w:t xml:space="preserve"> </w:t>
-      </w:r>
-      <w:r>
-        <w:rPr>
-          <w:rFonts w:ascii="Times New Roman" w:hAnsi="Times New Roman" w:cs="Times New Roman"/>
-          <w:b/>
-          <w:bCs/>
-        </w:rPr>
-        <w:t>Part</w:t>
-      </w:r>
-      <w:r>
-        <w:rPr>
-          <w:rFonts w:ascii="Times New Roman" w:hAnsi="Times New Roman" w:cs="Times New Roman"/>
-          <w:b/>
-          <w:bCs/>
-          <w:spacing w:val="-1"/>
-        </w:rPr>
-        <w:t xml:space="preserve"> </w:t>
-      </w:r>
-      <w:r>
-        <w:rPr>
-          <w:rFonts w:ascii="Times New Roman" w:hAnsi="Times New Roman" w:cs="Times New Roman"/>
-          <w:b/>
-          <w:bCs/>
-        </w:rPr>
-        <w:t>2</w:t>
-      </w:r>
-    </w:p>
-    <w:p>
-      <w:pPr>
-        <w:rPr>
-          <w:rFonts w:ascii="Times New Roman" w:hAnsi="Times New Roman" w:cs="Times New Roman"/>
-          <w:b/>
-          <w:bCs/>
-          <w:sz w:val="24"/>
-          <w:szCs w:val="24"/>
-          <w:lang w:val="en-IE"/>
-        </w:rPr>
-      </w:pPr>
-      <w:r>
-        <w:rPr>
-          <w:rFonts w:ascii="Times New Roman" w:hAnsi="Times New Roman" w:cs="Times New Roman"/>
-          <w:b/>
-          <w:bCs/>
-          <w:sz w:val="24"/>
-          <w:szCs w:val="24"/>
-          <w:lang w:val="en-IE"/>
+    </w:p>
+    <w:p>
+      <w:pPr>
+        <w:jc w:val="both"/>
+        <w:rPr>
+          <w:rFonts w:ascii="Times New Roman" w:hAnsi="Times New Roman" w:cs="Times New Roman"/>
+          <w:b/>
+          <w:bCs/>
+          <w:sz w:val="24"/>
+          <w:szCs w:val="24"/>
+        </w:rPr>
+      </w:pPr>
+      <w:r>
+        <w:rPr>
+          <w:rFonts w:ascii="Times New Roman" w:hAnsi="Times New Roman" w:cs="Times New Roman"/>
+          <w:b/>
+          <w:bCs/>
+          <w:sz w:val="24"/>
+          <w:szCs w:val="24"/>
         </w:rPr>
         <w:t>Team Collaborations</w:t>
       </w:r>
     </w:p>
     <w:p>
       <w:pPr>
-        <w:rPr>
-          <w:rFonts w:ascii="Times New Roman" w:hAnsi="Times New Roman" w:cs="Times New Roman"/>
-          <w:b/>
-          <w:bCs/>
-          <w:sz w:val="24"/>
-          <w:szCs w:val="24"/>
-          <w:lang w:val="en-IE"/>
-        </w:rPr>
-      </w:pPr>
-      <w:proofErr w:type="spellStart"/>
-      <w:r>
-        <w:rPr>
-          <w:rFonts w:ascii="Times New Roman" w:hAnsi="Times New Roman" w:cs="Times New Roman"/>
-          <w:b/>
-          <w:bCs/>
-          <w:sz w:val="24"/>
-          <w:szCs w:val="24"/>
-          <w:lang w:val="en-IE"/>
-        </w:rPr>
-        <w:t>Mijail</w:t>
-      </w:r>
-      <w:proofErr w:type="spellEnd"/>
-      <w:r>
-        <w:rPr>
-          <w:rFonts w:ascii="Times New Roman" w:hAnsi="Times New Roman" w:cs="Times New Roman"/>
-          <w:b/>
-          <w:bCs/>
-          <w:sz w:val="24"/>
-          <w:szCs w:val="24"/>
-          <w:lang w:val="en-IE"/>
-        </w:rPr>
-        <w:t xml:space="preserve"> Blanco’s Collaboration</w:t>
-      </w:r>
-    </w:p>
-    <w:p>
-      <w:pPr>
-        <w:rPr>
-          <w:rFonts w:ascii="Times New Roman" w:hAnsi="Times New Roman" w:cs="Times New Roman"/>
-          <w:b/>
-          <w:bCs/>
-          <w:sz w:val="24"/>
-          <w:szCs w:val="24"/>
-          <w:lang w:val="en-IE"/>
-        </w:rPr>
-      </w:pPr>
-      <w:r>
-        <w:rPr>
-          <w:rFonts w:ascii="Times New Roman" w:hAnsi="Times New Roman" w:cs="Times New Roman"/>
-          <w:b/>
-          <w:bCs/>
-          <w:sz w:val="24"/>
-          <w:szCs w:val="24"/>
-          <w:lang w:val="en-IE"/>
+        <w:jc w:val="both"/>
+        <w:rPr>
+          <w:rFonts w:ascii="Times New Roman" w:hAnsi="Times New Roman" w:cs="Times New Roman"/>
+          <w:b/>
+          <w:bCs/>
+          <w:sz w:val="24"/>
+          <w:szCs w:val="24"/>
+        </w:rPr>
+      </w:pPr>
+      <w:r>
+        <w:rPr>
+          <w:rFonts w:ascii="Times New Roman" w:hAnsi="Times New Roman" w:cs="Times New Roman"/>
+          <w:b/>
+          <w:bCs/>
+          <w:sz w:val="24"/>
+          <w:szCs w:val="24"/>
+        </w:rPr>
+        <w:t>Mijail Blanco’s Collaboration</w:t>
+      </w:r>
+    </w:p>
+    <w:p>
+      <w:pPr>
+        <w:jc w:val="both"/>
+        <w:rPr>
+          <w:rFonts w:ascii="Times New Roman" w:hAnsi="Times New Roman" w:cs="Times New Roman"/>
+          <w:b/>
+          <w:bCs/>
+          <w:sz w:val="24"/>
+          <w:szCs w:val="24"/>
+        </w:rPr>
+      </w:pPr>
+      <w:r>
+        <w:rPr>
+          <w:rFonts w:ascii="Times New Roman" w:hAnsi="Times New Roman" w:cs="Times New Roman"/>
+          <w:b/>
+          <w:bCs/>
+          <w:sz w:val="24"/>
+          <w:szCs w:val="24"/>
         </w:rPr>
         <w:t>Emily Herbas Collaborations</w:t>
       </w:r>
     </w:p>
     <w:p>
       <w:pPr>
-        <w:rPr>
-          <w:rFonts w:ascii="Times New Roman" w:hAnsi="Times New Roman" w:cs="Times New Roman"/>
-          <w:b/>
-          <w:bCs/>
-          <w:sz w:val="24"/>
-          <w:szCs w:val="24"/>
-          <w:lang w:val="en-IE"/>
-        </w:rPr>
-      </w:pPr>
-      <w:r>
-        <w:rPr>
-          <w:rFonts w:ascii="Times New Roman" w:hAnsi="Times New Roman" w:cs="Times New Roman"/>
-          <w:b/>
-          <w:bCs/>
-          <w:sz w:val="24"/>
-          <w:szCs w:val="24"/>
-          <w:lang w:val="en-IE"/>
+        <w:jc w:val="both"/>
+        <w:rPr>
+          <w:rFonts w:ascii="Times New Roman" w:hAnsi="Times New Roman" w:cs="Times New Roman"/>
+          <w:b/>
+          <w:bCs/>
+          <w:sz w:val="24"/>
+          <w:szCs w:val="24"/>
+        </w:rPr>
+      </w:pPr>
+      <w:r>
+        <w:rPr>
+          <w:rFonts w:ascii="Times New Roman" w:hAnsi="Times New Roman" w:cs="Times New Roman"/>
+          <w:b/>
+          <w:bCs/>
+          <w:sz w:val="24"/>
+          <w:szCs w:val="24"/>
         </w:rPr>
         <w:t>References</w:t>
+      </w:r>
+    </w:p>
+    <w:p>
+      <w:pPr>
+        <w:rPr>
+          <w:rFonts w:ascii="Times New Roman" w:hAnsi="Times New Roman" w:cs="Times New Roman"/>
+        </w:rPr>
+      </w:pPr>
+      <w:hyperlink r:id="rId8" w:history="1">
+        <w:r>
+          <w:rPr>
+            <w:rStyle w:val="Hipervnculo"/>
+            <w:rFonts w:ascii="Times New Roman" w:hAnsi="Times New Roman" w:cs="Times New Roman"/>
+          </w:rPr>
+          <w:t>www.kaggle.com</w:t>
+        </w:r>
+      </w:hyperlink>
+      <w:r>
+        <w:rPr>
+          <w:rFonts w:ascii="Times New Roman" w:hAnsi="Times New Roman" w:cs="Times New Roman"/>
+        </w:rPr>
+        <w:t xml:space="preserve">. (2020). COVID-19 Dataset. [online] Available at: </w:t>
+      </w:r>
+      <w:hyperlink r:id="rId9" w:history="1">
+        <w:r>
+          <w:rPr>
+            <w:rStyle w:val="Hipervnculo"/>
+            <w:rFonts w:ascii="Times New Roman" w:hAnsi="Times New Roman" w:cs="Times New Roman"/>
+          </w:rPr>
+          <w:t>https://www.kaggle.com/datasets/imdevskp/corona-virus-report?select=covid_19_clean_complete.csv</w:t>
+        </w:r>
+      </w:hyperlink>
+      <w:r>
+        <w:rPr>
+          <w:rFonts w:ascii="Times New Roman" w:hAnsi="Times New Roman" w:cs="Times New Roman"/>
+        </w:rPr>
+        <w:t xml:space="preserve">. </w:t>
       </w:r>
     </w:p>
     <w:sectPr>
@@ -1503,6 +2316,9 @@
   <w:style w:type="paragraph" w:default="1" w:styleId="Normal">
     <w:name w:val="Normal"/>
     <w:qFormat/>
+    <w:rPr>
+      <w:lang w:val="en-IE"/>
+    </w:rPr>
   </w:style>
   <w:style w:type="paragraph" w:styleId="Ttulo1">
     <w:name w:val="heading 1"/>
@@ -1642,6 +2458,29 @@
       <w:color w:val="2F5496" w:themeColor="accent1" w:themeShade="BF"/>
       <w:sz w:val="26"/>
       <w:szCs w:val="26"/>
+    </w:rPr>
+  </w:style>
+  <w:style w:type="character" w:styleId="Hipervnculo">
+    <w:name w:val="Hyperlink"/>
+    <w:basedOn w:val="Fuentedeprrafopredeter"/>
+    <w:uiPriority w:val="99"/>
+    <w:unhideWhenUsed/>
+    <w:rsid w:val="006415CA"/>
+    <w:rPr>
+      <w:color w:val="0563C1" w:themeColor="hyperlink"/>
+      <w:u w:val="single"/>
+    </w:rPr>
+  </w:style>
+  <w:style w:type="character" w:styleId="Mencinsinresolver">
+    <w:name w:val="Unresolved Mention"/>
+    <w:basedOn w:val="Fuentedeprrafopredeter"/>
+    <w:uiPriority w:val="99"/>
+    <w:semiHidden/>
+    <w:unhideWhenUsed/>
+    <w:rsid w:val="006415CA"/>
+    <w:rPr>
+      <w:color w:val="605E5C"/>
+      <w:shd w:val="clear" w:color="auto" w:fill="E1DFDD"/>
     </w:rPr>
   </w:style>
 </w:styles>

</xml_diff>

<commit_message>
Adding Characterization of the dataset and describing Machine Learning model
- It was added the correlation plots for numerical values in Juoyter and in teh report.
- Starting the description of Arima model in the report
</commit_message>
<xml_diff>
--- a/Collaborative Report.docx
+++ b/Collaborative Report.docx
@@ -484,31 +484,7 @@
         <w:rPr>
           <w:rFonts w:ascii="Times New Roman" w:hAnsi="Times New Roman" w:cs="Times New Roman"/>
         </w:rPr>
-        <w:t>Our Covid Dataset was split through different excel files and we decided to concatenate with the useful information for our project and after that w</w:t>
-      </w:r>
-      <w:r>
-        <w:rPr>
-          <w:rFonts w:ascii="Times New Roman" w:hAnsi="Times New Roman" w:cs="Times New Roman"/>
-        </w:rPr>
-        <w:t>e have</w:t>
-      </w:r>
-      <w:r>
-        <w:rPr>
-          <w:rFonts w:ascii="Times New Roman" w:hAnsi="Times New Roman" w:cs="Times New Roman"/>
-        </w:rPr>
-        <w:t xml:space="preserve"> </w:t>
-      </w:r>
-      <w:r>
-        <w:rPr>
-          <w:rFonts w:ascii="Times New Roman" w:hAnsi="Times New Roman" w:cs="Times New Roman"/>
-        </w:rPr>
-        <w:t>49068 rows and 11 columns in the dataset in which 2 of them are continuous numerical variables, 4 are discrete numerical variables and 5 are categorical variables.</w:t>
-      </w:r>
-      <w:r>
-        <w:rPr>
-          <w:rFonts w:ascii="Times New Roman" w:hAnsi="Times New Roman" w:cs="Times New Roman"/>
-        </w:rPr>
-        <w:t xml:space="preserve"> </w:t>
+        <w:t xml:space="preserve">Our Covid Dataset was split through different excel files and we decided to concatenate with the useful information for our project and after that we have 49068 rows and 11 columns in the dataset in which 2 of them are continuous numerical variables, 4 are discrete numerical variables and 5 are categorical variables. </w:t>
       </w:r>
       <w:r>
         <w:rPr>
@@ -561,7 +537,7 @@
         </w:rPr>
         <w:t xml:space="preserve"> </w:t>
       </w:r>
-      <w:hyperlink r:id="rId4" w:history="1">
+      <w:hyperlink r:id="rId5" w:history="1">
         <w:r>
           <w:rPr>
             <w:rStyle w:val="Hipervnculo"/>
@@ -736,6 +712,7 @@
           <w:rFonts w:ascii="Times New Roman" w:hAnsi="Times New Roman" w:cs="Times New Roman"/>
           <w:b/>
           <w:bCs/>
+          <w:noProof/>
           <w:sz w:val="24"/>
           <w:szCs w:val="24"/>
           <w:lang w:val="es-MX"/>
@@ -756,7 +733,7 @@
                     <pic:cNvPicPr/>
                   </pic:nvPicPr>
                   <pic:blipFill>
-                    <a:blip r:embed="rId5"/>
+                    <a:blip r:embed="rId6"/>
                     <a:stretch>
                       <a:fillRect/>
                     </a:stretch>
@@ -854,6 +831,7 @@
       <w:r>
         <w:rPr>
           <w:rFonts w:ascii="Times New Roman" w:hAnsi="Times New Roman" w:cs="Times New Roman"/>
+          <w:noProof/>
         </w:rPr>
         <w:drawing>
           <wp:inline distT="0" distB="0" distL="0" distR="0" wp14:anchorId="2A2B237B" wp14:editId="53FCEF7D">
@@ -871,7 +849,7 @@
                     <pic:cNvPicPr/>
                   </pic:nvPicPr>
                   <pic:blipFill>
-                    <a:blip r:embed="rId6"/>
+                    <a:blip r:embed="rId7"/>
                     <a:stretch>
                       <a:fillRect/>
                     </a:stretch>
@@ -947,18 +925,7 @@
           <w:szCs w:val="24"/>
           <w:lang w:val="en-US"/>
         </w:rPr>
-        <w:t>categorical</w:t>
-      </w:r>
-      <w:r>
-        <w:rPr>
-          <w:rFonts w:ascii="Times New Roman" w:hAnsi="Times New Roman" w:cs="Times New Roman"/>
-          <w:i/>
-          <w:iCs/>
-          <w:sz w:val="24"/>
-          <w:szCs w:val="24"/>
-          <w:lang w:val="en-US"/>
-        </w:rPr>
-        <w:t xml:space="preserve"> variables in Covid dataset</w:t>
+        <w:t>categorical variables in Covid dataset</w:t>
       </w:r>
     </w:p>
     <w:p>
@@ -973,19 +940,7 @@
         <w:rPr>
           <w:rFonts w:ascii="Times New Roman" w:hAnsi="Times New Roman" w:cs="Times New Roman"/>
         </w:rPr>
-        <w:t xml:space="preserve">In our categorical variables, we can see that we have 187 countries in our dataset, 78 provinces, 188 </w:t>
-      </w:r>
-      <w:r>
-        <w:rPr>
-          <w:rFonts w:ascii="Times New Roman" w:hAnsi="Times New Roman" w:cs="Times New Roman"/>
-        </w:rPr>
-        <w:t>different</w:t>
-      </w:r>
-      <w:r>
-        <w:rPr>
-          <w:rFonts w:ascii="Times New Roman" w:hAnsi="Times New Roman" w:cs="Times New Roman"/>
-        </w:rPr>
-        <w:t xml:space="preserve"> dates, 6 WHO Region and 6 different continents</w:t>
+        <w:t>In our categorical variables, we can see that we have 187 countries in our dataset, 78 provinces, 188 different dates, 6 WHO Region and 6 different continents</w:t>
       </w:r>
     </w:p>
     <w:p>
@@ -1046,13 +1001,7 @@
         <w:rPr>
           <w:rFonts w:ascii="Times New Roman" w:hAnsi="Times New Roman" w:cs="Times New Roman"/>
         </w:rPr>
-        <w:t>After dropping duplicates, the</w:t>
-      </w:r>
-      <w:r>
-        <w:rPr>
-          <w:rFonts w:ascii="Times New Roman" w:hAnsi="Times New Roman" w:cs="Times New Roman"/>
-        </w:rPr>
-        <w:t xml:space="preserve"> number of rows didn't change after dropping duplicates, and this means that our data doesn't have duplicates inside</w:t>
+        <w:t>After dropping duplicates, the number of rows didn't change after dropping duplicates, and this means that our data doesn't have duplicates inside</w:t>
       </w:r>
       <w:r>
         <w:rPr>
@@ -1106,6 +1055,7 @@
       <w:r>
         <w:rPr>
           <w:rFonts w:ascii="Times New Roman" w:hAnsi="Times New Roman" w:cs="Times New Roman"/>
+          <w:noProof/>
         </w:rPr>
         <w:drawing>
           <wp:inline distT="0" distB="0" distL="0" distR="0" wp14:anchorId="314DC134" wp14:editId="0EF9C5EE">
@@ -1123,7 +1073,7 @@
                     <pic:cNvPicPr/>
                   </pic:nvPicPr>
                   <pic:blipFill>
-                    <a:blip r:embed="rId7"/>
+                    <a:blip r:embed="rId8"/>
                     <a:stretch>
                       <a:fillRect/>
                     </a:stretch>
@@ -1284,6 +1234,442 @@
     </w:p>
     <w:p>
       <w:pPr>
+        <w:jc w:val="center"/>
+        <w:rPr>
+          <w:rFonts w:ascii="Times New Roman" w:hAnsi="Times New Roman" w:cs="Times New Roman"/>
+          <w:b/>
+          <w:bCs/>
+          <w:sz w:val="24"/>
+          <w:szCs w:val="24"/>
+        </w:rPr>
+      </w:pPr>
+      <w:r>
+        <w:rPr>
+          <w:noProof/>
+        </w:rPr>
+        <w:drawing>
+          <wp:inline distT="0" distB="0" distL="0" distR="0" wp14:anchorId="529CF6D2" wp14:editId="7D3D503C">
+            <wp:extent cx="4616045" cy="2651760"/>
+            <wp:effectExtent l="0" t="0" r="0" b="0"/>
+            <wp:docPr id="522129171" name="Imagen 1"/>
+            <wp:cNvGraphicFramePr>
+              <a:graphicFrameLocks xmlns:a="http://schemas.openxmlformats.org/drawingml/2006/main" noChangeAspect="1"/>
+            </wp:cNvGraphicFramePr>
+            <a:graphic xmlns:a="http://schemas.openxmlformats.org/drawingml/2006/main">
+              <a:graphicData uri="http://schemas.openxmlformats.org/drawingml/2006/picture">
+                <pic:pic xmlns:pic="http://schemas.openxmlformats.org/drawingml/2006/picture">
+                  <pic:nvPicPr>
+                    <pic:cNvPr id="0" name="Picture 1"/>
+                    <pic:cNvPicPr>
+                      <a:picLocks noChangeAspect="1" noChangeArrowheads="1"/>
+                    </pic:cNvPicPr>
+                  </pic:nvPicPr>
+                  <pic:blipFill>
+                    <a:blip r:embed="rId9">
+                      <a:extLst>
+                        <a:ext uri="{28A0092B-C50C-407E-A947-70E740481C1C}">
+                          <a14:useLocalDpi xmlns:a14="http://schemas.microsoft.com/office/drawing/2010/main" val="0"/>
+                        </a:ext>
+                      </a:extLst>
+                    </a:blip>
+                    <a:srcRect/>
+                    <a:stretch>
+                      <a:fillRect/>
+                    </a:stretch>
+                  </pic:blipFill>
+                  <pic:spPr bwMode="auto">
+                    <a:xfrm>
+                      <a:off x="0" y="0"/>
+                      <a:ext cx="4619313" cy="2653637"/>
+                    </a:xfrm>
+                    <a:prstGeom prst="rect">
+                      <a:avLst/>
+                    </a:prstGeom>
+                    <a:noFill/>
+                    <a:ln>
+                      <a:noFill/>
+                    </a:ln>
+                  </pic:spPr>
+                </pic:pic>
+              </a:graphicData>
+            </a:graphic>
+          </wp:inline>
+        </w:drawing>
+      </w:r>
+    </w:p>
+    <w:p>
+      <w:pPr>
+        <w:rPr>
+          <w:rFonts w:ascii="Times New Roman" w:hAnsi="Times New Roman" w:cs="Times New Roman"/>
+          <w:i/>
+          <w:iCs/>
+        </w:rPr>
+      </w:pPr>
+      <w:r>
+        <w:rPr>
+          <w:rFonts w:ascii="Times New Roman" w:hAnsi="Times New Roman" w:cs="Times New Roman"/>
+          <w:i/>
+          <w:iCs/>
+        </w:rPr>
+        <w:t xml:space="preserve">Figure 4: Correlation Matrix between </w:t>
+      </w:r>
+      <w:r>
+        <w:rPr>
+          <w:rFonts w:ascii="Times New Roman" w:hAnsi="Times New Roman" w:cs="Times New Roman"/>
+          <w:i/>
+          <w:iCs/>
+        </w:rPr>
+        <w:t xml:space="preserve"> </w:t>
+      </w:r>
+      <w:r>
+        <w:rPr>
+          <w:rFonts w:ascii="Times New Roman" w:hAnsi="Times New Roman" w:cs="Times New Roman"/>
+          <w:i/>
+          <w:iCs/>
+        </w:rPr>
+        <w:t>the numerical values of Covid cases</w:t>
+      </w:r>
+    </w:p>
+    <w:p>
+      <w:pPr>
+        <w:rPr>
+          <w:rFonts w:ascii="Times New Roman" w:hAnsi="Times New Roman" w:cs="Times New Roman"/>
+          <w:sz w:val="24"/>
+          <w:szCs w:val="24"/>
+        </w:rPr>
+      </w:pPr>
+      <w:r>
+        <w:rPr>
+          <w:rFonts w:ascii="Times New Roman" w:hAnsi="Times New Roman" w:cs="Times New Roman"/>
+        </w:rPr>
+        <w:lastRenderedPageBreak/>
+        <w:t>In Figure 4, in the Correlation Matrix</w:t>
+      </w:r>
+      <w:r>
+        <w:rPr>
+          <w:rFonts w:ascii="Times New Roman" w:hAnsi="Times New Roman" w:cs="Times New Roman"/>
+        </w:rPr>
+        <w:t xml:space="preserve"> of the numerical values</w:t>
+      </w:r>
+      <w:r>
+        <w:rPr>
+          <w:rFonts w:ascii="Times New Roman" w:hAnsi="Times New Roman" w:cs="Times New Roman"/>
+        </w:rPr>
+        <w:t xml:space="preserve">, we can see a strong </w:t>
+      </w:r>
+      <w:r>
+        <w:rPr>
+          <w:rFonts w:ascii="Times New Roman" w:hAnsi="Times New Roman" w:cs="Times New Roman"/>
+        </w:rPr>
+        <w:t>correlation of the target variable “Confirmed” with “Deaths”, “Recovered” and “Active”, these correlations are really good since they will help us get good Machine Learning models for predictions.</w:t>
+      </w:r>
+    </w:p>
+    <w:p>
+      <w:pPr>
+        <w:rPr>
+          <w:rFonts w:ascii="Times New Roman" w:hAnsi="Times New Roman" w:cs="Times New Roman"/>
+          <w:sz w:val="24"/>
+          <w:szCs w:val="24"/>
+        </w:rPr>
+      </w:pPr>
+      <w:r>
+        <w:rPr>
+          <w:noProof/>
+        </w:rPr>
+        <w:drawing>
+          <wp:inline distT="0" distB="0" distL="0" distR="0" wp14:anchorId="577F3F5B" wp14:editId="06D388A8">
+            <wp:extent cx="5943600" cy="3207385"/>
+            <wp:effectExtent l="0" t="0" r="0" b="0"/>
+            <wp:docPr id="189166313" name="Imagen 2"/>
+            <wp:cNvGraphicFramePr>
+              <a:graphicFrameLocks xmlns:a="http://schemas.openxmlformats.org/drawingml/2006/main" noChangeAspect="1"/>
+            </wp:cNvGraphicFramePr>
+            <a:graphic xmlns:a="http://schemas.openxmlformats.org/drawingml/2006/main">
+              <a:graphicData uri="http://schemas.openxmlformats.org/drawingml/2006/picture">
+                <pic:pic xmlns:pic="http://schemas.openxmlformats.org/drawingml/2006/picture">
+                  <pic:nvPicPr>
+                    <pic:cNvPr id="0" name="Picture 3"/>
+                    <pic:cNvPicPr>
+                      <a:picLocks noChangeAspect="1" noChangeArrowheads="1"/>
+                    </pic:cNvPicPr>
+                  </pic:nvPicPr>
+                  <pic:blipFill>
+                    <a:blip r:embed="rId10">
+                      <a:extLst>
+                        <a:ext uri="{28A0092B-C50C-407E-A947-70E740481C1C}">
+                          <a14:useLocalDpi xmlns:a14="http://schemas.microsoft.com/office/drawing/2010/main" val="0"/>
+                        </a:ext>
+                      </a:extLst>
+                    </a:blip>
+                    <a:srcRect/>
+                    <a:stretch>
+                      <a:fillRect/>
+                    </a:stretch>
+                  </pic:blipFill>
+                  <pic:spPr bwMode="auto">
+                    <a:xfrm>
+                      <a:off x="0" y="0"/>
+                      <a:ext cx="5943600" cy="3207385"/>
+                    </a:xfrm>
+                    <a:prstGeom prst="rect">
+                      <a:avLst/>
+                    </a:prstGeom>
+                    <a:noFill/>
+                    <a:ln>
+                      <a:noFill/>
+                    </a:ln>
+                  </pic:spPr>
+                </pic:pic>
+              </a:graphicData>
+            </a:graphic>
+          </wp:inline>
+        </w:drawing>
+      </w:r>
+    </w:p>
+    <w:p>
+      <w:pPr>
+        <w:rPr>
+          <w:rFonts w:ascii="Times New Roman" w:hAnsi="Times New Roman" w:cs="Times New Roman"/>
+          <w:i/>
+          <w:iCs/>
+        </w:rPr>
+      </w:pPr>
+      <w:r>
+        <w:rPr>
+          <w:rFonts w:ascii="Times New Roman" w:hAnsi="Times New Roman" w:cs="Times New Roman"/>
+          <w:i/>
+          <w:iCs/>
+        </w:rPr>
+        <w:t>Figure 5: Visualization of Covid 19 Cases Over Time in Europe (“WHO Region)</w:t>
+      </w:r>
+    </w:p>
+    <w:p>
+      <w:pPr>
+        <w:rPr>
+          <w:rFonts w:ascii="Times New Roman" w:hAnsi="Times New Roman" w:cs="Times New Roman"/>
+        </w:rPr>
+      </w:pPr>
+      <w:r>
+        <w:rPr>
+          <w:rFonts w:ascii="Times New Roman" w:hAnsi="Times New Roman" w:cs="Times New Roman"/>
+        </w:rPr>
+        <w:t xml:space="preserve">In this </w:t>
+      </w:r>
+      <w:r>
+        <w:rPr>
+          <w:rFonts w:ascii="Times New Roman" w:hAnsi="Times New Roman" w:cs="Times New Roman"/>
+        </w:rPr>
+        <w:t>Figure 5,</w:t>
+      </w:r>
+      <w:r>
+        <w:rPr>
+          <w:rFonts w:ascii="Times New Roman" w:hAnsi="Times New Roman" w:cs="Times New Roman"/>
+        </w:rPr>
+        <w:t xml:space="preserve"> we can see a positive tendency </w:t>
+      </w:r>
+      <w:r>
+        <w:rPr>
+          <w:rFonts w:ascii="Times New Roman" w:hAnsi="Times New Roman" w:cs="Times New Roman"/>
+        </w:rPr>
+        <w:t>trend in “C</w:t>
+      </w:r>
+      <w:r>
+        <w:rPr>
+          <w:rFonts w:ascii="Times New Roman" w:hAnsi="Times New Roman" w:cs="Times New Roman"/>
+        </w:rPr>
+        <w:t>onfirmed</w:t>
+      </w:r>
+      <w:r>
+        <w:rPr>
+          <w:rFonts w:ascii="Times New Roman" w:hAnsi="Times New Roman" w:cs="Times New Roman"/>
+        </w:rPr>
+        <w:t>” Covid</w:t>
+      </w:r>
+      <w:r>
+        <w:rPr>
+          <w:rFonts w:ascii="Times New Roman" w:hAnsi="Times New Roman" w:cs="Times New Roman"/>
+        </w:rPr>
+        <w:t xml:space="preserve"> cases, but </w:t>
+      </w:r>
+      <w:r>
+        <w:rPr>
+          <w:rFonts w:ascii="Times New Roman" w:hAnsi="Times New Roman" w:cs="Times New Roman"/>
+        </w:rPr>
+        <w:t>also,</w:t>
+      </w:r>
+      <w:r>
+        <w:rPr>
+          <w:rFonts w:ascii="Times New Roman" w:hAnsi="Times New Roman" w:cs="Times New Roman"/>
+        </w:rPr>
+        <w:t xml:space="preserve"> we can see how was the distribution of the Covid cases Over time in Europe according to our data time provided. We can see also that until march the cases were still around 0.</w:t>
+      </w:r>
+      <w:r>
+        <w:rPr>
+          <w:rFonts w:ascii="Times New Roman" w:hAnsi="Times New Roman" w:cs="Times New Roman"/>
+        </w:rPr>
+        <w:t xml:space="preserve"> Besides, we can appreciate how was the tendency of Deaths, Recovered, and Active cases in Europe Region.</w:t>
+      </w:r>
+    </w:p>
+    <w:p>
+      <w:pPr>
+        <w:jc w:val="both"/>
+        <w:rPr>
+          <w:rFonts w:ascii="Times New Roman" w:hAnsi="Times New Roman" w:cs="Times New Roman"/>
+          <w:b/>
+          <w:bCs/>
+          <w:sz w:val="24"/>
+          <w:szCs w:val="24"/>
+        </w:rPr>
+      </w:pPr>
+      <w:r>
+        <w:rPr>
+          <w:rFonts w:ascii="Times New Roman" w:hAnsi="Times New Roman" w:cs="Times New Roman"/>
+          <w:b/>
+          <w:bCs/>
+          <w:sz w:val="24"/>
+          <w:szCs w:val="24"/>
+        </w:rPr>
+        <w:t>Machine Learning Models</w:t>
+      </w:r>
+    </w:p>
+    <w:p>
+      <w:pPr>
+        <w:jc w:val="both"/>
+        <w:rPr>
+          <w:rFonts w:ascii="Times New Roman" w:hAnsi="Times New Roman" w:cs="Times New Roman"/>
+          <w:b/>
+          <w:bCs/>
+          <w:sz w:val="24"/>
+          <w:szCs w:val="24"/>
+        </w:rPr>
+      </w:pPr>
+      <w:r>
+        <w:rPr>
+          <w:rFonts w:ascii="Times New Roman" w:hAnsi="Times New Roman" w:cs="Times New Roman"/>
+          <w:b/>
+          <w:bCs/>
+          <w:sz w:val="24"/>
+          <w:szCs w:val="24"/>
+        </w:rPr>
+        <w:t>A ) Arima Time Series Model:</w:t>
+      </w:r>
+    </w:p>
+    <w:p>
+      <w:pPr>
+        <w:rPr>
+          <w:rFonts w:ascii="Times New Roman" w:hAnsi="Times New Roman" w:cs="Times New Roman"/>
+        </w:rPr>
+      </w:pPr>
+      <w:r>
+        <w:rPr>
+          <w:rFonts w:ascii="Times New Roman" w:hAnsi="Times New Roman" w:cs="Times New Roman"/>
+        </w:rPr>
+        <w:t>The first Machine Learning model analysed is ARIMA model in which we applied techniques learned in class to make predictions over time, as our data is very reduced of just 7 months, we decided not to apply SARIMAX since Covid cases didn’t have too much peaks during this time, following a continuous increasing tendency.</w:t>
+      </w:r>
+    </w:p>
+    <w:p>
+      <w:pPr>
+        <w:rPr>
+          <w:rFonts w:ascii="Times New Roman" w:hAnsi="Times New Roman" w:cs="Times New Roman"/>
+        </w:rPr>
+      </w:pPr>
+      <w:r>
+        <w:rPr>
+          <w:noProof/>
+        </w:rPr>
+        <w:lastRenderedPageBreak/>
+        <w:drawing>
+          <wp:inline distT="0" distB="0" distL="0" distR="0" wp14:anchorId="45EE3EB0" wp14:editId="161E391D">
+            <wp:extent cx="5943600" cy="4947920"/>
+            <wp:effectExtent l="0" t="0" r="0" b="5080"/>
+            <wp:docPr id="1584568521" name="Imagen 3"/>
+            <wp:cNvGraphicFramePr>
+              <a:graphicFrameLocks xmlns:a="http://schemas.openxmlformats.org/drawingml/2006/main" noChangeAspect="1"/>
+            </wp:cNvGraphicFramePr>
+            <a:graphic xmlns:a="http://schemas.openxmlformats.org/drawingml/2006/main">
+              <a:graphicData uri="http://schemas.openxmlformats.org/drawingml/2006/picture">
+                <pic:pic xmlns:pic="http://schemas.openxmlformats.org/drawingml/2006/picture">
+                  <pic:nvPicPr>
+                    <pic:cNvPr id="0" name="Picture 5"/>
+                    <pic:cNvPicPr>
+                      <a:picLocks noChangeAspect="1" noChangeArrowheads="1"/>
+                    </pic:cNvPicPr>
+                  </pic:nvPicPr>
+                  <pic:blipFill>
+                    <a:blip r:embed="rId11">
+                      <a:extLst>
+                        <a:ext uri="{28A0092B-C50C-407E-A947-70E740481C1C}">
+                          <a14:useLocalDpi xmlns:a14="http://schemas.microsoft.com/office/drawing/2010/main" val="0"/>
+                        </a:ext>
+                      </a:extLst>
+                    </a:blip>
+                    <a:srcRect/>
+                    <a:stretch>
+                      <a:fillRect/>
+                    </a:stretch>
+                  </pic:blipFill>
+                  <pic:spPr bwMode="auto">
+                    <a:xfrm>
+                      <a:off x="0" y="0"/>
+                      <a:ext cx="5943600" cy="4947920"/>
+                    </a:xfrm>
+                    <a:prstGeom prst="rect">
+                      <a:avLst/>
+                    </a:prstGeom>
+                    <a:noFill/>
+                    <a:ln>
+                      <a:noFill/>
+                    </a:ln>
+                  </pic:spPr>
+                </pic:pic>
+              </a:graphicData>
+            </a:graphic>
+          </wp:inline>
+        </w:drawing>
+      </w:r>
+    </w:p>
+    <w:p>
+      <w:pPr>
+        <w:rPr>
+          <w:rFonts w:ascii="Times New Roman" w:hAnsi="Times New Roman" w:cs="Times New Roman"/>
+          <w:i/>
+          <w:iCs/>
+        </w:rPr>
+      </w:pPr>
+      <w:r>
+        <w:rPr>
+          <w:rFonts w:ascii="Times New Roman" w:hAnsi="Times New Roman" w:cs="Times New Roman"/>
+          <w:i/>
+          <w:iCs/>
+        </w:rPr>
+        <w:t xml:space="preserve">Figure </w:t>
+      </w:r>
+      <w:r>
+        <w:rPr>
+          <w:rFonts w:ascii="Times New Roman" w:hAnsi="Times New Roman" w:cs="Times New Roman"/>
+          <w:i/>
+          <w:iCs/>
+        </w:rPr>
+        <w:t>6</w:t>
+      </w:r>
+      <w:r>
+        <w:rPr>
+          <w:rFonts w:ascii="Times New Roman" w:hAnsi="Times New Roman" w:cs="Times New Roman"/>
+          <w:i/>
+          <w:iCs/>
+        </w:rPr>
+        <w:t>: Visualization of Covid 19 Cases Over Time in Europe (“WHO Region)</w:t>
+      </w:r>
+    </w:p>
+    <w:p>
+      <w:pPr>
+        <w:rPr>
+          <w:rFonts w:ascii="Times New Roman" w:hAnsi="Times New Roman" w:cs="Times New Roman"/>
+        </w:rPr>
+      </w:pPr>
+    </w:p>
+    <w:p>
+      <w:pPr>
         <w:jc w:val="both"/>
         <w:rPr>
           <w:rFonts w:ascii="Times New Roman" w:hAnsi="Times New Roman" w:cs="Times New Roman"/>
@@ -1432,28 +1818,6 @@
           <w:bCs/>
         </w:rPr>
         <w:t>Models</w:t>
-      </w:r>
-    </w:p>
-    <w:p>
-      <w:pPr>
-        <w:jc w:val="both"/>
-        <w:rPr>
-          <w:rFonts w:ascii="Times New Roman" w:hAnsi="Times New Roman" w:cs="Times New Roman"/>
-          <w:b/>
-          <w:bCs/>
-          <w:sz w:val="24"/>
-          <w:szCs w:val="24"/>
-        </w:rPr>
-      </w:pPr>
-      <w:r>
-        <w:rPr>
-          <w:rFonts w:ascii="Times New Roman" w:hAnsi="Times New Roman" w:cs="Times New Roman"/>
-          <w:b/>
-          <w:bCs/>
-          <w:sz w:val="24"/>
-          <w:szCs w:val="24"/>
-        </w:rPr>
-        <w:t>Machine Learning Models</w:t>
       </w:r>
     </w:p>
     <w:p>
@@ -1552,163 +1916,6 @@
           <w:b/>
           <w:bCs/>
         </w:rPr>
-        <w:t>Appendix</w:t>
-      </w:r>
-      <w:r>
-        <w:rPr>
-          <w:rFonts w:ascii="Times New Roman" w:hAnsi="Times New Roman" w:cs="Times New Roman"/>
-          <w:b/>
-          <w:bCs/>
-          <w:spacing w:val="-3"/>
-        </w:rPr>
-        <w:t xml:space="preserve"> </w:t>
-      </w:r>
-      <w:r>
-        <w:rPr>
-          <w:rFonts w:ascii="Times New Roman" w:hAnsi="Times New Roman" w:cs="Times New Roman"/>
-          <w:b/>
-          <w:bCs/>
-        </w:rPr>
-        <w:t>1:</w:t>
-      </w:r>
-      <w:r>
-        <w:rPr>
-          <w:rFonts w:ascii="Times New Roman" w:hAnsi="Times New Roman" w:cs="Times New Roman"/>
-          <w:b/>
-          <w:bCs/>
-          <w:spacing w:val="-2"/>
-        </w:rPr>
-        <w:t xml:space="preserve"> </w:t>
-      </w:r>
-      <w:r>
-        <w:rPr>
-          <w:rFonts w:ascii="Times New Roman" w:hAnsi="Times New Roman" w:cs="Times New Roman"/>
-          <w:b/>
-          <w:bCs/>
-        </w:rPr>
-        <w:t>Data</w:t>
-      </w:r>
-      <w:r>
-        <w:rPr>
-          <w:rFonts w:ascii="Times New Roman" w:hAnsi="Times New Roman" w:cs="Times New Roman"/>
-          <w:b/>
-          <w:bCs/>
-          <w:spacing w:val="-2"/>
-        </w:rPr>
-        <w:t xml:space="preserve"> </w:t>
-      </w:r>
-      <w:r>
-        <w:rPr>
-          <w:rFonts w:ascii="Times New Roman" w:hAnsi="Times New Roman" w:cs="Times New Roman"/>
-          <w:b/>
-          <w:bCs/>
-        </w:rPr>
-        <w:t>Dictionary</w:t>
-      </w:r>
-    </w:p>
-    <w:p>
-      <w:pPr>
-        <w:spacing w:before="91"/>
-        <w:jc w:val="both"/>
-        <w:rPr>
-          <w:rFonts w:ascii="Times New Roman" w:hAnsi="Times New Roman" w:cs="Times New Roman"/>
-          <w:b/>
-          <w:bCs/>
-        </w:rPr>
-      </w:pPr>
-      <w:r>
-        <w:rPr>
-          <w:rFonts w:ascii="Times New Roman" w:hAnsi="Times New Roman" w:cs="Times New Roman"/>
-          <w:b/>
-          <w:bCs/>
-        </w:rPr>
-        <w:t>Appendix</w:t>
-      </w:r>
-      <w:r>
-        <w:rPr>
-          <w:rFonts w:ascii="Times New Roman" w:hAnsi="Times New Roman" w:cs="Times New Roman"/>
-          <w:b/>
-          <w:bCs/>
-          <w:spacing w:val="-1"/>
-        </w:rPr>
-        <w:t xml:space="preserve"> </w:t>
-      </w:r>
-      <w:r>
-        <w:rPr>
-          <w:rFonts w:ascii="Times New Roman" w:hAnsi="Times New Roman" w:cs="Times New Roman"/>
-          <w:b/>
-          <w:bCs/>
-        </w:rPr>
-        <w:t>2: CRISP-DM</w:t>
-      </w:r>
-      <w:r>
-        <w:rPr>
-          <w:rFonts w:ascii="Times New Roman" w:hAnsi="Times New Roman" w:cs="Times New Roman"/>
-          <w:b/>
-          <w:bCs/>
-          <w:spacing w:val="-3"/>
-        </w:rPr>
-        <w:t xml:space="preserve"> </w:t>
-      </w:r>
-      <w:r>
-        <w:rPr>
-          <w:rFonts w:ascii="Times New Roman" w:hAnsi="Times New Roman" w:cs="Times New Roman"/>
-          <w:b/>
-          <w:bCs/>
-        </w:rPr>
-        <w:t>-</w:t>
-      </w:r>
-      <w:r>
-        <w:rPr>
-          <w:rFonts w:ascii="Times New Roman" w:hAnsi="Times New Roman" w:cs="Times New Roman"/>
-          <w:b/>
-          <w:bCs/>
-          <w:spacing w:val="-2"/>
-        </w:rPr>
-        <w:t xml:space="preserve"> </w:t>
-      </w:r>
-      <w:r>
-        <w:rPr>
-          <w:rFonts w:ascii="Times New Roman" w:hAnsi="Times New Roman" w:cs="Times New Roman"/>
-          <w:b/>
-          <w:bCs/>
-        </w:rPr>
-        <w:t>Part</w:t>
-      </w:r>
-      <w:r>
-        <w:rPr>
-          <w:rFonts w:ascii="Times New Roman" w:hAnsi="Times New Roman" w:cs="Times New Roman"/>
-          <w:b/>
-          <w:bCs/>
-          <w:spacing w:val="-1"/>
-        </w:rPr>
-        <w:t xml:space="preserve"> </w:t>
-      </w:r>
-      <w:r>
-        <w:rPr>
-          <w:rFonts w:ascii="Times New Roman" w:hAnsi="Times New Roman" w:cs="Times New Roman"/>
-          <w:b/>
-          <w:bCs/>
-        </w:rPr>
-        <w:t>1</w:t>
-      </w:r>
-    </w:p>
-    <w:p>
-      <w:pPr>
-        <w:spacing w:before="91"/>
-        <w:jc w:val="both"/>
-        <w:rPr>
-          <w:rFonts w:ascii="Times New Roman" w:hAnsi="Times New Roman" w:cs="Times New Roman"/>
-          <w:b/>
-          <w:bCs/>
-        </w:rPr>
-      </w:pPr>
-      <w:r>
-        <w:rPr>
-          <w:rFonts w:ascii="Times New Roman" w:hAnsi="Times New Roman" w:cs="Times New Roman"/>
-          <w:b/>
-          <w:bCs/>
-        </w:rPr>
         <w:lastRenderedPageBreak/>
         <w:t>Appendix</w:t>
       </w:r>
@@ -1717,6 +1924,76 @@
           <w:rFonts w:ascii="Times New Roman" w:hAnsi="Times New Roman" w:cs="Times New Roman"/>
           <w:b/>
           <w:bCs/>
+          <w:spacing w:val="-3"/>
+        </w:rPr>
+        <w:t xml:space="preserve"> </w:t>
+      </w:r>
+      <w:r>
+        <w:rPr>
+          <w:rFonts w:ascii="Times New Roman" w:hAnsi="Times New Roman" w:cs="Times New Roman"/>
+          <w:b/>
+          <w:bCs/>
+        </w:rPr>
+        <w:t>1:</w:t>
+      </w:r>
+      <w:r>
+        <w:rPr>
+          <w:rFonts w:ascii="Times New Roman" w:hAnsi="Times New Roman" w:cs="Times New Roman"/>
+          <w:b/>
+          <w:bCs/>
+          <w:spacing w:val="-2"/>
+        </w:rPr>
+        <w:t xml:space="preserve"> </w:t>
+      </w:r>
+      <w:r>
+        <w:rPr>
+          <w:rFonts w:ascii="Times New Roman" w:hAnsi="Times New Roman" w:cs="Times New Roman"/>
+          <w:b/>
+          <w:bCs/>
+        </w:rPr>
+        <w:t>Data</w:t>
+      </w:r>
+      <w:r>
+        <w:rPr>
+          <w:rFonts w:ascii="Times New Roman" w:hAnsi="Times New Roman" w:cs="Times New Roman"/>
+          <w:b/>
+          <w:bCs/>
+          <w:spacing w:val="-2"/>
+        </w:rPr>
+        <w:t xml:space="preserve"> </w:t>
+      </w:r>
+      <w:r>
+        <w:rPr>
+          <w:rFonts w:ascii="Times New Roman" w:hAnsi="Times New Roman" w:cs="Times New Roman"/>
+          <w:b/>
+          <w:bCs/>
+        </w:rPr>
+        <w:t>Dictionary</w:t>
+      </w:r>
+    </w:p>
+    <w:p>
+      <w:pPr>
+        <w:spacing w:before="91"/>
+        <w:jc w:val="both"/>
+        <w:rPr>
+          <w:rFonts w:ascii="Times New Roman" w:hAnsi="Times New Roman" w:cs="Times New Roman"/>
+          <w:b/>
+          <w:bCs/>
+        </w:rPr>
+      </w:pPr>
+      <w:r>
+        <w:rPr>
+          <w:rFonts w:ascii="Times New Roman" w:hAnsi="Times New Roman" w:cs="Times New Roman"/>
+          <w:b/>
+          <w:bCs/>
+        </w:rPr>
+        <w:t>Appendix</w:t>
+      </w:r>
+      <w:r>
+        <w:rPr>
+          <w:rFonts w:ascii="Times New Roman" w:hAnsi="Times New Roman" w:cs="Times New Roman"/>
+          <w:b/>
+          <w:bCs/>
           <w:spacing w:val="-1"/>
         </w:rPr>
         <w:t xml:space="preserve"> </w:t>
@@ -1727,6 +2004,93 @@
           <w:b/>
           <w:bCs/>
         </w:rPr>
+        <w:t>2: CRISP-DM</w:t>
+      </w:r>
+      <w:r>
+        <w:rPr>
+          <w:rFonts w:ascii="Times New Roman" w:hAnsi="Times New Roman" w:cs="Times New Roman"/>
+          <w:b/>
+          <w:bCs/>
+          <w:spacing w:val="-3"/>
+        </w:rPr>
+        <w:t xml:space="preserve"> </w:t>
+      </w:r>
+      <w:r>
+        <w:rPr>
+          <w:rFonts w:ascii="Times New Roman" w:hAnsi="Times New Roman" w:cs="Times New Roman"/>
+          <w:b/>
+          <w:bCs/>
+        </w:rPr>
+        <w:t>-</w:t>
+      </w:r>
+      <w:r>
+        <w:rPr>
+          <w:rFonts w:ascii="Times New Roman" w:hAnsi="Times New Roman" w:cs="Times New Roman"/>
+          <w:b/>
+          <w:bCs/>
+          <w:spacing w:val="-2"/>
+        </w:rPr>
+        <w:t xml:space="preserve"> </w:t>
+      </w:r>
+      <w:r>
+        <w:rPr>
+          <w:rFonts w:ascii="Times New Roman" w:hAnsi="Times New Roman" w:cs="Times New Roman"/>
+          <w:b/>
+          <w:bCs/>
+        </w:rPr>
+        <w:t>Part</w:t>
+      </w:r>
+      <w:r>
+        <w:rPr>
+          <w:rFonts w:ascii="Times New Roman" w:hAnsi="Times New Roman" w:cs="Times New Roman"/>
+          <w:b/>
+          <w:bCs/>
+          <w:spacing w:val="-1"/>
+        </w:rPr>
+        <w:t xml:space="preserve"> </w:t>
+      </w:r>
+      <w:r>
+        <w:rPr>
+          <w:rFonts w:ascii="Times New Roman" w:hAnsi="Times New Roman" w:cs="Times New Roman"/>
+          <w:b/>
+          <w:bCs/>
+        </w:rPr>
+        <w:t>1</w:t>
+      </w:r>
+    </w:p>
+    <w:p>
+      <w:pPr>
+        <w:spacing w:before="91"/>
+        <w:jc w:val="both"/>
+        <w:rPr>
+          <w:rFonts w:ascii="Times New Roman" w:hAnsi="Times New Roman" w:cs="Times New Roman"/>
+          <w:b/>
+          <w:bCs/>
+        </w:rPr>
+      </w:pPr>
+      <w:r>
+        <w:rPr>
+          <w:rFonts w:ascii="Times New Roman" w:hAnsi="Times New Roman" w:cs="Times New Roman"/>
+          <w:b/>
+          <w:bCs/>
+        </w:rPr>
+        <w:t>Appendix</w:t>
+      </w:r>
+      <w:r>
+        <w:rPr>
+          <w:rFonts w:ascii="Times New Roman" w:hAnsi="Times New Roman" w:cs="Times New Roman"/>
+          <w:b/>
+          <w:bCs/>
+          <w:spacing w:val="-1"/>
+        </w:rPr>
+        <w:t xml:space="preserve"> </w:t>
+      </w:r>
+      <w:r>
+        <w:rPr>
+          <w:rFonts w:ascii="Times New Roman" w:hAnsi="Times New Roman" w:cs="Times New Roman"/>
+          <w:b/>
+          <w:bCs/>
+        </w:rPr>
         <w:t>3: CRISP-DM</w:t>
       </w:r>
       <w:r>
@@ -1875,7 +2239,7 @@
           <w:rFonts w:ascii="Times New Roman" w:hAnsi="Times New Roman" w:cs="Times New Roman"/>
         </w:rPr>
       </w:pPr>
-      <w:hyperlink r:id="rId8" w:history="1">
+      <w:hyperlink r:id="rId12" w:history="1">
         <w:r>
           <w:rPr>
             <w:rStyle w:val="Hipervnculo"/>
@@ -1890,7 +2254,7 @@
         </w:rPr>
         <w:t xml:space="preserve">. (2020). COVID-19 Dataset. [online] Available at: </w:t>
       </w:r>
-      <w:hyperlink r:id="rId9" w:history="1">
+      <w:hyperlink r:id="rId13" w:history="1">
         <w:r>
           <w:rPr>
             <w:rStyle w:val="Hipervnculo"/>
@@ -1914,6 +2278,195 @@
     </w:sectPr>
   </w:body>
 </w:document>
+</file>
+
+<file path=word/numbering.xml><?xml version="1.0" encoding="utf-8"?>
+<w:numbering xmlns:wpc="http://schemas.microsoft.com/office/word/2010/wordprocessingCanvas" xmlns:cx="http://schemas.microsoft.com/office/drawing/2014/chartex" xmlns:cx1="http://schemas.microsoft.com/office/drawing/2015/9/8/chartex" xmlns:cx2="http://schemas.microsoft.com/office/drawing/2015/10/21/chartex" xmlns:cx3="http://schemas.microsoft.com/office/drawing/2016/5/9/chartex" xmlns:cx4="http://schemas.microsoft.com/office/drawing/2016/5/10/chartex" xmlns:cx5="http://schemas.microsoft.com/office/drawing/2016/5/11/chartex" xmlns:cx6="http://schemas.microsoft.com/office/drawing/2016/5/12/chartex" xmlns:cx7="http://schemas.microsoft.com/office/drawing/2016/5/13/chartex" xmlns:cx8="http://schemas.microsoft.com/office/drawing/2016/5/14/chartex" xmlns:mc="http://schemas.openxmlformats.org/markup-compatibility/2006" xmlns:aink="http://schemas.microsoft.com/office/drawing/2016/ink" xmlns:am3d="http://schemas.microsoft.com/office/drawing/2017/model3d" xmlns:o="urn:schemas-microsoft-com:office:office" xmlns:oel="http://schemas.microsoft.com/office/2019/extlst" xmlns:r="http://schemas.openxmlformats.org/officeDocument/2006/relationships" xmlns:m="http://schemas.openxmlformats.org/officeDocument/2006/math" xmlns:v="urn:schemas-microsoft-com:vml" xmlns:wp14="http://schemas.microsoft.com/office/word/2010/wordprocessingDrawing" xmlns:wp="http://schemas.openxmlformats.org/drawingml/2006/wordprocessingDrawing" xmlns:w10="urn:schemas-microsoft-com:office:word" xmlns:w="http://schemas.openxmlformats.org/wordprocessingml/2006/main" xmlns:w14="http://schemas.microsoft.com/office/word/2010/wordml" xmlns:w15="http://schemas.microsoft.com/office/word/2012/wordml" xmlns:w16cex="http://schemas.microsoft.com/office/word/2018/wordml/cex" xmlns:w16cid="http://schemas.microsoft.com/office/word/2016/wordml/cid" xmlns:w16="http://schemas.microsoft.com/office/word/2018/wordml" xmlns:w16sdtdh="http://schemas.microsoft.com/office/word/2020/wordml/sdtdatahash" xmlns:w16se="http://schemas.microsoft.com/office/word/2015/wordml/symex" xmlns:wpg="http://schemas.microsoft.com/office/word/2010/wordprocessingGroup" xmlns:wpi="http://schemas.microsoft.com/office/word/2010/wordprocessingInk" xmlns:wne="http://schemas.microsoft.com/office/word/2006/wordml" xmlns:wps="http://schemas.microsoft.com/office/word/2010/wordprocessingShape" mc:Ignorable="w14 w15 w16se w16cid w16 w16cex w16sdtdh wp14">
+  <w:abstractNum w:abstractNumId="0" w15:restartNumberingAfterBreak="0">
+    <w:nsid w:val="29462746"/>
+    <w:multiLevelType w:val="hybridMultilevel"/>
+    <w:tmpl w:val="390868E6"/>
+    <w:lvl w:ilvl="0" w:tplc="C3A660F6">
+      <w:start w:val="1"/>
+      <w:numFmt w:val="upperLetter"/>
+      <w:lvlText w:val="%1)"/>
+      <w:lvlJc w:val="left"/>
+      <w:pPr>
+        <w:ind w:left="720" w:hanging="360"/>
+      </w:pPr>
+      <w:rPr>
+        <w:rFonts w:hint="default"/>
+      </w:rPr>
+    </w:lvl>
+    <w:lvl w:ilvl="1" w:tplc="04090019" w:tentative="1">
+      <w:start w:val="1"/>
+      <w:numFmt w:val="lowerLetter"/>
+      <w:lvlText w:val="%2."/>
+      <w:lvlJc w:val="left"/>
+      <w:pPr>
+        <w:ind w:left="1440" w:hanging="360"/>
+      </w:pPr>
+    </w:lvl>
+    <w:lvl w:ilvl="2" w:tplc="0409001B" w:tentative="1">
+      <w:start w:val="1"/>
+      <w:numFmt w:val="lowerRoman"/>
+      <w:lvlText w:val="%3."/>
+      <w:lvlJc w:val="right"/>
+      <w:pPr>
+        <w:ind w:left="2160" w:hanging="180"/>
+      </w:pPr>
+    </w:lvl>
+    <w:lvl w:ilvl="3" w:tplc="0409000F" w:tentative="1">
+      <w:start w:val="1"/>
+      <w:numFmt w:val="decimal"/>
+      <w:lvlText w:val="%4."/>
+      <w:lvlJc w:val="left"/>
+      <w:pPr>
+        <w:ind w:left="2880" w:hanging="360"/>
+      </w:pPr>
+    </w:lvl>
+    <w:lvl w:ilvl="4" w:tplc="04090019" w:tentative="1">
+      <w:start w:val="1"/>
+      <w:numFmt w:val="lowerLetter"/>
+      <w:lvlText w:val="%5."/>
+      <w:lvlJc w:val="left"/>
+      <w:pPr>
+        <w:ind w:left="3600" w:hanging="360"/>
+      </w:pPr>
+    </w:lvl>
+    <w:lvl w:ilvl="5" w:tplc="0409001B" w:tentative="1">
+      <w:start w:val="1"/>
+      <w:numFmt w:val="lowerRoman"/>
+      <w:lvlText w:val="%6."/>
+      <w:lvlJc w:val="right"/>
+      <w:pPr>
+        <w:ind w:left="4320" w:hanging="180"/>
+      </w:pPr>
+    </w:lvl>
+    <w:lvl w:ilvl="6" w:tplc="0409000F" w:tentative="1">
+      <w:start w:val="1"/>
+      <w:numFmt w:val="decimal"/>
+      <w:lvlText w:val="%7."/>
+      <w:lvlJc w:val="left"/>
+      <w:pPr>
+        <w:ind w:left="5040" w:hanging="360"/>
+      </w:pPr>
+    </w:lvl>
+    <w:lvl w:ilvl="7" w:tplc="04090019" w:tentative="1">
+      <w:start w:val="1"/>
+      <w:numFmt w:val="lowerLetter"/>
+      <w:lvlText w:val="%8."/>
+      <w:lvlJc w:val="left"/>
+      <w:pPr>
+        <w:ind w:left="5760" w:hanging="360"/>
+      </w:pPr>
+    </w:lvl>
+    <w:lvl w:ilvl="8" w:tplc="0409001B" w:tentative="1">
+      <w:start w:val="1"/>
+      <w:numFmt w:val="lowerRoman"/>
+      <w:lvlText w:val="%9."/>
+      <w:lvlJc w:val="right"/>
+      <w:pPr>
+        <w:ind w:left="6480" w:hanging="180"/>
+      </w:pPr>
+    </w:lvl>
+  </w:abstractNum>
+  <w:abstractNum w:abstractNumId="1" w15:restartNumberingAfterBreak="0">
+    <w:nsid w:val="51E32F8B"/>
+    <w:multiLevelType w:val="hybridMultilevel"/>
+    <w:tmpl w:val="33F463AA"/>
+    <w:lvl w:ilvl="0" w:tplc="FD12361C">
+      <w:start w:val="1"/>
+      <w:numFmt w:val="upperLetter"/>
+      <w:lvlText w:val="%1)"/>
+      <w:lvlJc w:val="left"/>
+      <w:pPr>
+        <w:ind w:left="720" w:hanging="360"/>
+      </w:pPr>
+      <w:rPr>
+        <w:rFonts w:hint="default"/>
+      </w:rPr>
+    </w:lvl>
+    <w:lvl w:ilvl="1" w:tplc="04090019" w:tentative="1">
+      <w:start w:val="1"/>
+      <w:numFmt w:val="lowerLetter"/>
+      <w:lvlText w:val="%2."/>
+      <w:lvlJc w:val="left"/>
+      <w:pPr>
+        <w:ind w:left="1440" w:hanging="360"/>
+      </w:pPr>
+    </w:lvl>
+    <w:lvl w:ilvl="2" w:tplc="0409001B" w:tentative="1">
+      <w:start w:val="1"/>
+      <w:numFmt w:val="lowerRoman"/>
+      <w:lvlText w:val="%3."/>
+      <w:lvlJc w:val="right"/>
+      <w:pPr>
+        <w:ind w:left="2160" w:hanging="180"/>
+      </w:pPr>
+    </w:lvl>
+    <w:lvl w:ilvl="3" w:tplc="0409000F" w:tentative="1">
+      <w:start w:val="1"/>
+      <w:numFmt w:val="decimal"/>
+      <w:lvlText w:val="%4."/>
+      <w:lvlJc w:val="left"/>
+      <w:pPr>
+        <w:ind w:left="2880" w:hanging="360"/>
+      </w:pPr>
+    </w:lvl>
+    <w:lvl w:ilvl="4" w:tplc="04090019" w:tentative="1">
+      <w:start w:val="1"/>
+      <w:numFmt w:val="lowerLetter"/>
+      <w:lvlText w:val="%5."/>
+      <w:lvlJc w:val="left"/>
+      <w:pPr>
+        <w:ind w:left="3600" w:hanging="360"/>
+      </w:pPr>
+    </w:lvl>
+    <w:lvl w:ilvl="5" w:tplc="0409001B" w:tentative="1">
+      <w:start w:val="1"/>
+      <w:numFmt w:val="lowerRoman"/>
+      <w:lvlText w:val="%6."/>
+      <w:lvlJc w:val="right"/>
+      <w:pPr>
+        <w:ind w:left="4320" w:hanging="180"/>
+      </w:pPr>
+    </w:lvl>
+    <w:lvl w:ilvl="6" w:tplc="0409000F" w:tentative="1">
+      <w:start w:val="1"/>
+      <w:numFmt w:val="decimal"/>
+      <w:lvlText w:val="%7."/>
+      <w:lvlJc w:val="left"/>
+      <w:pPr>
+        <w:ind w:left="5040" w:hanging="360"/>
+      </w:pPr>
+    </w:lvl>
+    <w:lvl w:ilvl="7" w:tplc="04090019" w:tentative="1">
+      <w:start w:val="1"/>
+      <w:numFmt w:val="lowerLetter"/>
+      <w:lvlText w:val="%8."/>
+      <w:lvlJc w:val="left"/>
+      <w:pPr>
+        <w:ind w:left="5760" w:hanging="360"/>
+      </w:pPr>
+    </w:lvl>
+    <w:lvl w:ilvl="8" w:tplc="0409001B" w:tentative="1">
+      <w:start w:val="1"/>
+      <w:numFmt w:val="lowerRoman"/>
+      <w:lvlText w:val="%9."/>
+      <w:lvlJc w:val="right"/>
+      <w:pPr>
+        <w:ind w:left="6480" w:hanging="180"/>
+      </w:pPr>
+    </w:lvl>
+  </w:abstractNum>
+  <w:num w:numId="1" w16cid:durableId="644168333">
+    <w:abstractNumId w:val="0"/>
+  </w:num>
+  <w:num w:numId="2" w16cid:durableId="695888602">
+    <w:abstractNumId w:val="1"/>
+  </w:num>
+</w:numbering>
 </file>
 
 <file path=word/styles.xml><?xml version="1.0" encoding="utf-8"?>
@@ -2483,6 +3036,17 @@
       <w:shd w:val="clear" w:color="auto" w:fill="E1DFDD"/>
     </w:rPr>
   </w:style>
+  <w:style w:type="paragraph" w:styleId="Prrafodelista">
+    <w:name w:val="List Paragraph"/>
+    <w:basedOn w:val="Normal"/>
+    <w:uiPriority w:val="34"/>
+    <w:qFormat/>
+    <w:rsid w:val="003C2060"/>
+    <w:pPr>
+      <w:ind w:left="720"/>
+      <w:contextualSpacing/>
+    </w:pPr>
+  </w:style>
 </w:styles>
 </file>
 

</xml_diff>

<commit_message>
Referencing and updating text
- Adding references to the modelling
-Explaining CRISP-DM methodology inside the report
- Describing with more detail some parts of the report and Jupyter
</commit_message>
<xml_diff>
--- a/Collaborative Report.docx
+++ b/Collaborative Report.docx
@@ -1,9 +1,18 @@
 
 <file path=word/document.xml><?xml version="1.0" encoding="utf-8"?>
-<w:document xmlns:wpc="http://schemas.microsoft.com/office/word/2010/wordprocessingCanvas" xmlns:cx="http://schemas.microsoft.com/office/drawing/2014/chartex" xmlns:cx1="http://schemas.microsoft.com/office/drawing/2015/9/8/chartex" xmlns:cx2="http://schemas.microsoft.com/office/drawing/2015/10/21/chartex" xmlns:cx3="http://schemas.microsoft.com/office/drawing/2016/5/9/chartex" xmlns:cx4="http://schemas.microsoft.com/office/drawing/2016/5/10/chartex" xmlns:cx5="http://schemas.microsoft.com/office/drawing/2016/5/11/chartex" xmlns:cx6="http://schemas.microsoft.com/office/drawing/2016/5/12/chartex" xmlns:cx7="http://schemas.microsoft.com/office/drawing/2016/5/13/chartex" xmlns:cx8="http://schemas.microsoft.com/office/drawing/2016/5/14/chartex" xmlns:mc="http://schemas.openxmlformats.org/markup-compatibility/2006" xmlns:aink="http://schemas.microsoft.com/office/drawing/2016/ink" xmlns:am3d="http://schemas.microsoft.com/office/drawing/2017/model3d" xmlns:o="urn:schemas-microsoft-com:office:office" xmlns:r="http://schemas.openxmlformats.org/officeDocument/2006/relationships" xmlns:m="http://schemas.openxmlformats.org/officeDocument/2006/math" xmlns:v="urn:schemas-microsoft-com:vml" xmlns:wp14="http://schemas.microsoft.com/office/word/2010/wordprocessingDrawing" xmlns:wp="http://schemas.openxmlformats.org/drawingml/2006/wordprocessingDrawing" xmlns:w10="urn:schemas-microsoft-com:office:word" xmlns:w="http://schemas.openxmlformats.org/wordprocessingml/2006/main" xmlns:w14="http://schemas.microsoft.com/office/word/2010/wordml" xmlns:w15="http://schemas.microsoft.com/office/word/2012/wordml" xmlns:w16cex="http://schemas.microsoft.com/office/word/2018/wordml/cex" xmlns:w16cid="http://schemas.microsoft.com/office/word/2016/wordml/cid" xmlns:w16="http://schemas.microsoft.com/office/word/2018/wordml" xmlns:w16sdtdh="http://schemas.microsoft.com/office/word/2020/wordml/sdtdatahash" xmlns:w16se="http://schemas.microsoft.com/office/word/2015/wordml/symex" xmlns:wpg="http://schemas.microsoft.com/office/word/2010/wordprocessingGroup" xmlns:wpi="http://schemas.microsoft.com/office/word/2010/wordprocessingInk" xmlns:wne="http://schemas.microsoft.com/office/word/2006/wordml" xmlns:wps="http://schemas.microsoft.com/office/word/2010/wordprocessingShape" mc:Ignorable="w14 w15 w16se w16cid w16 w16cex w16sdtdh wp14">
+<w:document xmlns:wpc="http://schemas.microsoft.com/office/word/2010/wordprocessingCanvas" xmlns:cx="http://schemas.microsoft.com/office/drawing/2014/chartex" xmlns:cx1="http://schemas.microsoft.com/office/drawing/2015/9/8/chartex" xmlns:cx2="http://schemas.microsoft.com/office/drawing/2015/10/21/chartex" xmlns:cx3="http://schemas.microsoft.com/office/drawing/2016/5/9/chartex" xmlns:cx4="http://schemas.microsoft.com/office/drawing/2016/5/10/chartex" xmlns:cx5="http://schemas.microsoft.com/office/drawing/2016/5/11/chartex" xmlns:cx6="http://schemas.microsoft.com/office/drawing/2016/5/12/chartex" xmlns:cx7="http://schemas.microsoft.com/office/drawing/2016/5/13/chartex" xmlns:cx8="http://schemas.microsoft.com/office/drawing/2016/5/14/chartex" xmlns:mc="http://schemas.openxmlformats.org/markup-compatibility/2006" xmlns:aink="http://schemas.microsoft.com/office/drawing/2016/ink" xmlns:am3d="http://schemas.microsoft.com/office/drawing/2017/model3d" xmlns:o="urn:schemas-microsoft-com:office:office" xmlns:oel="http://schemas.microsoft.com/office/2019/extlst" xmlns:r="http://schemas.openxmlformats.org/officeDocument/2006/relationships" xmlns:m="http://schemas.openxmlformats.org/officeDocument/2006/math" xmlns:v="urn:schemas-microsoft-com:vml" xmlns:wp14="http://schemas.microsoft.com/office/word/2010/wordprocessingDrawing" xmlns:wp="http://schemas.openxmlformats.org/drawingml/2006/wordprocessingDrawing" xmlns:w10="urn:schemas-microsoft-com:office:word" xmlns:w="http://schemas.openxmlformats.org/wordprocessingml/2006/main" xmlns:w14="http://schemas.microsoft.com/office/word/2010/wordml" xmlns:w15="http://schemas.microsoft.com/office/word/2012/wordml" xmlns:w16cex="http://schemas.microsoft.com/office/word/2018/wordml/cex" xmlns:w16cid="http://schemas.microsoft.com/office/word/2016/wordml/cid" xmlns:w16="http://schemas.microsoft.com/office/word/2018/wordml" xmlns:w16sdtdh="http://schemas.microsoft.com/office/word/2020/wordml/sdtdatahash" xmlns:w16se="http://schemas.microsoft.com/office/word/2015/wordml/symex" xmlns:wpg="http://schemas.microsoft.com/office/word/2010/wordprocessingGroup" xmlns:wpi="http://schemas.microsoft.com/office/word/2010/wordprocessingInk" xmlns:wne="http://schemas.microsoft.com/office/word/2006/wordml" xmlns:wps="http://schemas.microsoft.com/office/word/2010/wordprocessingShape" mc:Ignorable="w14 w15 w16se w16cid w16 w16cex w16sdtdh wp14">
   <w:body>
     <w:sdt>
       <w:sdtPr>
+        <w:rPr>
+          <w:rFonts w:asciiTheme="minorHAnsi" w:eastAsiaTheme="minorHAnsi" w:hAnsiTheme="minorHAnsi" w:cstheme="minorBidi"/>
+          <w:color w:val="auto"/>
+          <w:kern w:val="2"/>
+          <w:sz w:val="22"/>
+          <w:szCs w:val="22"/>
+          <w:lang w:val="en-IE"/>
+          <w14:ligatures w14:val="standardContextual"/>
+        </w:rPr>
         <w:id w:val="1738281710"/>
         <w:docPartObj>
           <w:docPartGallery w:val="Table of Contents"/>
@@ -12,22 +21,15 @@
       </w:sdtPr>
       <w:sdtEndPr>
         <w:rPr>
-          <w:rFonts w:asciiTheme="minorHAnsi" w:eastAsiaTheme="minorHAnsi" w:hAnsiTheme="minorHAnsi" w:cstheme="minorBidi"/>
           <w:b/>
           <w:bCs/>
           <w:noProof/>
-          <w:color w:val="auto"/>
-          <w:kern w:val="2"/>
-          <w:sz w:val="22"/>
-          <w:szCs w:val="22"/>
-          <w:lang w:val="en-IE"/>
-          <w14:ligatures w14:val="standardContextual"/>
         </w:rPr>
       </w:sdtEndPr>
       <w:sdtContent>
         <w:p>
           <w:pPr>
-            <w:pStyle w:val="TOCHeading"/>
+            <w:pStyle w:val="TtuloTDC"/>
           </w:pPr>
           <w:r>
             <w:t>Contents</w:t>
@@ -35,7 +37,7 @@
         </w:p>
         <w:p>
           <w:pPr>
-            <w:pStyle w:val="TOC1"/>
+            <w:pStyle w:val="TDC1"/>
             <w:tabs>
               <w:tab w:val="right" w:leader="dot" w:pos="9350"/>
             </w:tabs>
@@ -59,7 +61,7 @@
           <w:hyperlink w:anchor="_Toc149684050" w:history="1">
             <w:r>
               <w:rPr>
-                <w:rStyle w:val="Hyperlink"/>
+                <w:rStyle w:val="Hipervnculo"/>
                 <w:noProof/>
               </w:rPr>
               <w:t>1. Introduction</w:t>
@@ -116,7 +118,7 @@
         </w:p>
         <w:p>
           <w:pPr>
-            <w:pStyle w:val="TOC1"/>
+            <w:pStyle w:val="TDC1"/>
             <w:tabs>
               <w:tab w:val="right" w:leader="dot" w:pos="9350"/>
             </w:tabs>
@@ -131,7 +133,7 @@
           <w:hyperlink w:anchor="_Toc149684051" w:history="1">
             <w:r>
               <w:rPr>
-                <w:rStyle w:val="Hyperlink"/>
+                <w:rStyle w:val="Hipervnculo"/>
                 <w:noProof/>
               </w:rPr>
               <w:t>2. Motivation</w:t>
@@ -188,7 +190,7 @@
         </w:p>
         <w:p>
           <w:pPr>
-            <w:pStyle w:val="TOC1"/>
+            <w:pStyle w:val="TDC1"/>
             <w:tabs>
               <w:tab w:val="right" w:leader="dot" w:pos="9350"/>
             </w:tabs>
@@ -203,7 +205,7 @@
           <w:hyperlink w:anchor="_Toc149684052" w:history="1">
             <w:r>
               <w:rPr>
-                <w:rStyle w:val="Hyperlink"/>
+                <w:rStyle w:val="Hipervnculo"/>
                 <w:noProof/>
               </w:rPr>
               <w:t>3. Data</w:t>
@@ -260,7 +262,7 @@
         </w:p>
         <w:p>
           <w:pPr>
-            <w:pStyle w:val="TOC2"/>
+            <w:pStyle w:val="TDC2"/>
             <w:tabs>
               <w:tab w:val="right" w:leader="dot" w:pos="9350"/>
             </w:tabs>
@@ -275,7 +277,7 @@
           <w:hyperlink w:anchor="_Toc149684053" w:history="1">
             <w:r>
               <w:rPr>
-                <w:rStyle w:val="Hyperlink"/>
+                <w:rStyle w:val="Hipervnculo"/>
                 <w:noProof/>
               </w:rPr>
               <w:t>3.1 Data Dictionary</w:t>
@@ -332,7 +334,7 @@
         </w:p>
         <w:p>
           <w:pPr>
-            <w:pStyle w:val="TOC1"/>
+            <w:pStyle w:val="TDC1"/>
             <w:tabs>
               <w:tab w:val="right" w:leader="dot" w:pos="9350"/>
             </w:tabs>
@@ -347,7 +349,7 @@
           <w:hyperlink w:anchor="_Toc149684054" w:history="1">
             <w:r>
               <w:rPr>
-                <w:rStyle w:val="Hyperlink"/>
+                <w:rStyle w:val="Hipervnculo"/>
                 <w:noProof/>
               </w:rPr>
               <w:t>4. Business Understanding</w:t>
@@ -404,7 +406,7 @@
         </w:p>
         <w:p>
           <w:pPr>
-            <w:pStyle w:val="TOC1"/>
+            <w:pStyle w:val="TDC1"/>
             <w:tabs>
               <w:tab w:val="right" w:leader="dot" w:pos="9350"/>
             </w:tabs>
@@ -419,7 +421,7 @@
           <w:hyperlink w:anchor="_Toc149684055" w:history="1">
             <w:r>
               <w:rPr>
-                <w:rStyle w:val="Hyperlink"/>
+                <w:rStyle w:val="Hipervnculo"/>
                 <w:noProof/>
               </w:rPr>
               <w:t>5. Business Description</w:t>
@@ -476,7 +478,7 @@
         </w:p>
         <w:p>
           <w:pPr>
-            <w:pStyle w:val="TOC2"/>
+            <w:pStyle w:val="TDC2"/>
             <w:tabs>
               <w:tab w:val="right" w:leader="dot" w:pos="9350"/>
             </w:tabs>
@@ -491,7 +493,7 @@
           <w:hyperlink w:anchor="_Toc149684056" w:history="1">
             <w:r>
               <w:rPr>
-                <w:rStyle w:val="Hyperlink"/>
+                <w:rStyle w:val="Hipervnculo"/>
                 <w:noProof/>
               </w:rPr>
               <w:t>5.1 Research Question</w:t>
@@ -548,7 +550,7 @@
         </w:p>
         <w:p>
           <w:pPr>
-            <w:pStyle w:val="TOC1"/>
+            <w:pStyle w:val="TDC1"/>
             <w:tabs>
               <w:tab w:val="right" w:leader="dot" w:pos="9350"/>
             </w:tabs>
@@ -563,7 +565,7 @@
           <w:hyperlink w:anchor="_Toc149684057" w:history="1">
             <w:r>
               <w:rPr>
-                <w:rStyle w:val="Hyperlink"/>
+                <w:rStyle w:val="Hipervnculo"/>
                 <w:noProof/>
               </w:rPr>
               <w:t>5.2 General goal</w:t>
@@ -620,7 +622,7 @@
         </w:p>
         <w:p>
           <w:pPr>
-            <w:pStyle w:val="TOC1"/>
+            <w:pStyle w:val="TDC1"/>
             <w:tabs>
               <w:tab w:val="right" w:leader="dot" w:pos="9350"/>
             </w:tabs>
@@ -635,7 +637,7 @@
           <w:hyperlink w:anchor="_Toc149684058" w:history="1">
             <w:r>
               <w:rPr>
-                <w:rStyle w:val="Hyperlink"/>
+                <w:rStyle w:val="Hipervnculo"/>
                 <w:noProof/>
               </w:rPr>
               <w:t>5. Success criteria/indicators</w:t>
@@ -692,7 +694,7 @@
         </w:p>
         <w:p>
           <w:pPr>
-            <w:pStyle w:val="TOC1"/>
+            <w:pStyle w:val="TDC1"/>
             <w:tabs>
               <w:tab w:val="right" w:leader="dot" w:pos="9350"/>
             </w:tabs>
@@ -707,7 +709,7 @@
           <w:hyperlink w:anchor="_Toc149684059" w:history="1">
             <w:r>
               <w:rPr>
-                <w:rStyle w:val="Hyperlink"/>
+                <w:rStyle w:val="Hipervnculo"/>
                 <w:noProof/>
               </w:rPr>
               <w:t>6. Technologies used</w:t>
@@ -980,7 +982,7 @@
     </w:p>
     <w:p>
       <w:pPr>
-        <w:pStyle w:val="Heading1"/>
+        <w:pStyle w:val="Ttulo1"/>
         <w:spacing w:before="0" w:line="276" w:lineRule="auto"/>
       </w:pPr>
       <w:bookmarkStart w:id="0" w:name="_Toc149684050"/>
@@ -1077,7 +1079,7 @@
     </w:p>
     <w:p>
       <w:pPr>
-        <w:pStyle w:val="Heading1"/>
+        <w:pStyle w:val="Ttulo1"/>
         <w:spacing w:before="0" w:line="276" w:lineRule="auto"/>
       </w:pPr>
       <w:bookmarkStart w:id="1" w:name="_Toc149684051"/>
@@ -1126,7 +1128,7 @@
     </w:p>
     <w:p>
       <w:pPr>
-        <w:pStyle w:val="Heading1"/>
+        <w:pStyle w:val="Ttulo1"/>
         <w:spacing w:before="0" w:line="276" w:lineRule="auto"/>
       </w:pPr>
       <w:bookmarkStart w:id="2" w:name="_Toc149684052"/>
@@ -1137,7 +1139,7 @@
     </w:p>
     <w:p>
       <w:pPr>
-        <w:pStyle w:val="Heading2"/>
+        <w:pStyle w:val="Ttulo2"/>
         <w:spacing w:before="0" w:line="276" w:lineRule="auto"/>
       </w:pPr>
       <w:bookmarkStart w:id="3" w:name="_Toc149684053"/>
@@ -1153,7 +1155,7 @@
     </w:p>
     <w:tbl>
       <w:tblPr>
-        <w:tblStyle w:val="TableGrid"/>
+        <w:tblStyle w:val="Tablaconcuadrcula"/>
         <w:tblW w:w="9360" w:type="dxa"/>
         <w:tblInd w:w="0" w:type="dxa"/>
         <w:tblLayout w:type="fixed"/>
@@ -1882,23 +1884,7 @@
                 <w:sz w:val="24"/>
                 <w:szCs w:val="24"/>
               </w:rPr>
-              <w:t>A region defined by the World Healt</w:t>
-            </w:r>
-            <w:r>
-              <w:rPr>
-                <w:rFonts w:ascii="Times New Roman" w:hAnsi="Times New Roman" w:cs="Times New Roman"/>
-                <w:sz w:val="24"/>
-                <w:szCs w:val="24"/>
-              </w:rPr>
-              <w:t>h</w:t>
-            </w:r>
-            <w:r>
-              <w:rPr>
-                <w:rFonts w:ascii="Times New Roman" w:hAnsi="Times New Roman" w:cs="Times New Roman"/>
-                <w:sz w:val="24"/>
-                <w:szCs w:val="24"/>
-              </w:rPr>
-              <w:t xml:space="preserve"> Organization (WHO) that includes that country or region within the framework of that organization.</w:t>
+              <w:t>A region defined by the World Health Organization (WHO) that includes that country or region within the framework of that organization.</w:t>
             </w:r>
           </w:p>
         </w:tc>
@@ -1964,23 +1950,7 @@
                 <w:sz w:val="24"/>
                 <w:szCs w:val="24"/>
               </w:rPr>
-              <w:t xml:space="preserve">Continent on </w:t>
-            </w:r>
-            <w:r>
-              <w:rPr>
-                <w:rFonts w:ascii="Times New Roman" w:hAnsi="Times New Roman" w:cs="Times New Roman"/>
-                <w:sz w:val="24"/>
-                <w:szCs w:val="24"/>
-              </w:rPr>
-              <w:t>which</w:t>
-            </w:r>
-            <w:r>
-              <w:rPr>
-                <w:rFonts w:ascii="Times New Roman" w:hAnsi="Times New Roman" w:cs="Times New Roman"/>
-                <w:sz w:val="24"/>
-                <w:szCs w:val="24"/>
-              </w:rPr>
-              <w:t xml:space="preserve"> the country or region is located. </w:t>
+              <w:t xml:space="preserve">Continent on which the country or region is located. </w:t>
             </w:r>
           </w:p>
         </w:tc>
@@ -1999,7 +1969,7 @@
     </w:p>
     <w:p>
       <w:pPr>
-        <w:pStyle w:val="Heading1"/>
+        <w:pStyle w:val="Ttulo1"/>
         <w:spacing w:before="0" w:line="276" w:lineRule="auto"/>
       </w:pPr>
       <w:bookmarkStart w:id="4" w:name="_Toc149684054"/>
@@ -2046,7 +2016,7 @@
     </w:p>
     <w:p>
       <w:pPr>
-        <w:pStyle w:val="Heading1"/>
+        <w:pStyle w:val="Ttulo1"/>
         <w:spacing w:before="0" w:line="276" w:lineRule="auto"/>
       </w:pPr>
       <w:bookmarkStart w:id="5" w:name="_Toc149684055"/>
@@ -2065,7 +2035,7 @@
     </w:p>
     <w:p>
       <w:pPr>
-        <w:pStyle w:val="Heading2"/>
+        <w:pStyle w:val="Ttulo2"/>
         <w:spacing w:before="0" w:line="276" w:lineRule="auto"/>
       </w:pPr>
       <w:bookmarkStart w:id="7" w:name="_Toc149684056"/>
@@ -2099,7 +2069,7 @@
     </w:p>
     <w:p>
       <w:pPr>
-        <w:pStyle w:val="Heading1"/>
+        <w:pStyle w:val="Ttulo1"/>
         <w:spacing w:before="0" w:line="276" w:lineRule="auto"/>
       </w:pPr>
       <w:bookmarkStart w:id="9" w:name="_Toc149684057"/>
@@ -2133,7 +2103,7 @@
     </w:p>
     <w:p>
       <w:pPr>
-        <w:pStyle w:val="Heading1"/>
+        <w:pStyle w:val="Ttulo1"/>
         <w:spacing w:before="0" w:line="276" w:lineRule="auto"/>
       </w:pPr>
       <w:bookmarkStart w:id="11" w:name="_Toc149684058"/>
@@ -2175,7 +2145,7 @@
     </w:p>
     <w:p>
       <w:pPr>
-        <w:pStyle w:val="Heading1"/>
+        <w:pStyle w:val="Ttulo1"/>
         <w:spacing w:before="0" w:line="276" w:lineRule="auto"/>
       </w:pPr>
       <w:bookmarkStart w:id="12" w:name="_Toc149684059"/>
@@ -2192,11 +2162,6 @@
     <w:p>
       <w:pPr>
         <w:spacing w:line="276" w:lineRule="auto"/>
-      </w:pPr>
-    </w:p>
-    <w:p>
-      <w:pPr>
-        <w:spacing w:line="276" w:lineRule="auto"/>
         <w:jc w:val="both"/>
         <w:rPr>
           <w:rFonts w:ascii="Times New Roman" w:hAnsi="Times New Roman" w:cs="Times New Roman"/>
@@ -2280,7 +2245,6 @@
         </w:rPr>
         <w:t xml:space="preserve"> </w:t>
       </w:r>
-      <w:proofErr w:type="spellStart"/>
       <w:r>
         <w:rPr>
           <w:rFonts w:ascii="Times New Roman" w:hAnsi="Times New Roman" w:cs="Times New Roman"/>
@@ -2289,18 +2253,46 @@
         </w:rPr>
         <w:t>algorithms</w:t>
       </w:r>
-      <w:r>
-        <w:rPr>
-          <w:rFonts w:ascii="Times New Roman" w:hAnsi="Times New Roman" w:cs="Times New Roman"/>
-        </w:rPr>
-        <w:t>As</w:t>
-      </w:r>
-      <w:proofErr w:type="spellEnd"/>
-      <w:r>
-        <w:rPr>
-          <w:rFonts w:ascii="Times New Roman" w:hAnsi="Times New Roman" w:cs="Times New Roman"/>
-        </w:rPr>
-        <w:t xml:space="preserve"> we are trying to predict a numerical value we are going to apply supervised Models that fit with our data and we decided to use (</w:t>
+    </w:p>
+    <w:p>
+      <w:pPr>
+        <w:spacing w:line="276" w:lineRule="auto"/>
+        <w:jc w:val="both"/>
+        <w:rPr>
+          <w:rFonts w:ascii="Times New Roman" w:hAnsi="Times New Roman" w:cs="Times New Roman"/>
+          <w:b/>
+          <w:bCs/>
+        </w:rPr>
+      </w:pPr>
+      <w:r>
+        <w:rPr>
+          <w:rFonts w:ascii="Times New Roman" w:hAnsi="Times New Roman" w:cs="Times New Roman"/>
+        </w:rPr>
+        <w:t xml:space="preserve">As we are trying to predict a numerical </w:t>
+      </w:r>
+      <w:r>
+        <w:rPr>
+          <w:rFonts w:ascii="Times New Roman" w:hAnsi="Times New Roman" w:cs="Times New Roman"/>
+        </w:rPr>
+        <w:t>value,</w:t>
+      </w:r>
+      <w:r>
+        <w:rPr>
+          <w:rFonts w:ascii="Times New Roman" w:hAnsi="Times New Roman" w:cs="Times New Roman"/>
+        </w:rPr>
+        <w:t xml:space="preserve"> we are going to apply supervised Models </w:t>
+      </w:r>
+      <w:r>
+        <w:rPr>
+          <w:rFonts w:ascii="Times New Roman" w:hAnsi="Times New Roman" w:cs="Times New Roman"/>
+        </w:rPr>
+        <w:t xml:space="preserve">for Regression </w:t>
+      </w:r>
+      <w:r>
+        <w:rPr>
+          <w:rFonts w:ascii="Times New Roman" w:hAnsi="Times New Roman" w:cs="Times New Roman"/>
+        </w:rPr>
+        <w:t>that fit with our data and we decided to use (</w:t>
       </w:r>
       <w:r>
         <w:rPr>
@@ -2314,7 +2306,19 @@
         <w:rPr>
           <w:rFonts w:ascii="Times New Roman" w:hAnsi="Times New Roman" w:cs="Times New Roman"/>
         </w:rPr>
-        <w:t>) for regression, and ARIMA model as a time series analysis.</w:t>
+        <w:t xml:space="preserve">) for regression, and ARIMA model </w:t>
+      </w:r>
+      <w:r>
+        <w:rPr>
+          <w:rFonts w:ascii="Times New Roman" w:hAnsi="Times New Roman" w:cs="Times New Roman"/>
+        </w:rPr>
+        <w:t>for</w:t>
+      </w:r>
+      <w:r>
+        <w:rPr>
+          <w:rFonts w:ascii="Times New Roman" w:hAnsi="Times New Roman" w:cs="Times New Roman"/>
+        </w:rPr>
+        <w:t xml:space="preserve"> time series analysis.</w:t>
       </w:r>
     </w:p>
     <w:p>
@@ -2350,65 +2354,212 @@
         <w:jc w:val="both"/>
         <w:rPr>
           <w:rFonts w:ascii="Times New Roman" w:hAnsi="Times New Roman" w:cs="Times New Roman"/>
-          <w:b/>
-          <w:bCs/>
-        </w:rPr>
-      </w:pPr>
-      <w:r>
-        <w:rPr>
-          <w:rFonts w:ascii="Times New Roman" w:hAnsi="Times New Roman" w:cs="Times New Roman"/>
-        </w:rPr>
-        <w:t xml:space="preserve">We used different libraries to perform this analysis like Pandas, Seaborn, Matplotlib, NumPy, Standard Scaler, PCA, ARIMA, </w:t>
-      </w:r>
-      <w:proofErr w:type="spellStart"/>
-      <w:r>
-        <w:rPr>
-          <w:rFonts w:ascii="Times New Roman" w:hAnsi="Times New Roman" w:cs="Times New Roman"/>
-        </w:rPr>
-        <w:t>sm</w:t>
-      </w:r>
-      <w:proofErr w:type="spellEnd"/>
-      <w:r>
-        <w:rPr>
-          <w:rFonts w:ascii="Times New Roman" w:hAnsi="Times New Roman" w:cs="Times New Roman"/>
-        </w:rPr>
-        <w:t xml:space="preserve">, </w:t>
-      </w:r>
-      <w:proofErr w:type="spellStart"/>
-      <w:r>
-        <w:rPr>
-          <w:rFonts w:ascii="Times New Roman" w:hAnsi="Times New Roman" w:cs="Times New Roman"/>
-        </w:rPr>
-        <w:t>adfullet</w:t>
-      </w:r>
-      <w:proofErr w:type="spellEnd"/>
-      <w:r>
-        <w:rPr>
-          <w:rFonts w:ascii="Times New Roman" w:hAnsi="Times New Roman" w:cs="Times New Roman"/>
-        </w:rPr>
-        <w:t xml:space="preserve">, among others. </w:t>
-      </w:r>
-    </w:p>
-    <w:p>
-      <w:pPr>
-        <w:spacing w:line="276" w:lineRule="auto"/>
-        <w:jc w:val="both"/>
-        <w:rPr>
-          <w:rFonts w:ascii="Times New Roman" w:hAnsi="Times New Roman" w:cs="Times New Roman"/>
-          <w:b/>
-          <w:bCs/>
-          <w:sz w:val="24"/>
-          <w:szCs w:val="24"/>
-        </w:rPr>
-      </w:pPr>
-      <w:r>
-        <w:rPr>
-          <w:rFonts w:ascii="Times New Roman" w:hAnsi="Times New Roman" w:cs="Times New Roman"/>
-          <w:b/>
-          <w:bCs/>
-          <w:sz w:val="24"/>
-          <w:szCs w:val="24"/>
-        </w:rPr>
+        </w:rPr>
+      </w:pPr>
+      <w:r>
+        <w:rPr>
+          <w:rFonts w:ascii="Times New Roman" w:hAnsi="Times New Roman" w:cs="Times New Roman"/>
+        </w:rPr>
+        <w:t xml:space="preserve">We used different libraries to perform this analysis like Pandas, Seaborn, Matplotlib, NumPy, Standard Scaler, PCA, ARIMA, sm, adfullet, among others. </w:t>
+      </w:r>
+    </w:p>
+    <w:p>
+      <w:pPr>
+        <w:spacing w:line="276" w:lineRule="auto"/>
+        <w:jc w:val="both"/>
+        <w:rPr>
+          <w:rFonts w:ascii="Times New Roman" w:hAnsi="Times New Roman" w:cs="Times New Roman"/>
+          <w:b/>
+          <w:bCs/>
+        </w:rPr>
+      </w:pPr>
+      <w:r>
+        <w:rPr>
+          <w:rFonts w:ascii="Times New Roman" w:hAnsi="Times New Roman" w:cs="Times New Roman"/>
+          <w:b/>
+          <w:bCs/>
+        </w:rPr>
+        <w:t>6.</w:t>
+      </w:r>
+      <w:r>
+        <w:rPr>
+          <w:rFonts w:ascii="Times New Roman" w:hAnsi="Times New Roman" w:cs="Times New Roman"/>
+          <w:b/>
+          <w:bCs/>
+        </w:rPr>
+        <w:t>3</w:t>
+      </w:r>
+      <w:r>
+        <w:rPr>
+          <w:rFonts w:ascii="Times New Roman" w:hAnsi="Times New Roman" w:cs="Times New Roman"/>
+          <w:b/>
+          <w:bCs/>
+        </w:rPr>
+        <w:t xml:space="preserve"> </w:t>
+      </w:r>
+      <w:r>
+        <w:rPr>
+          <w:rFonts w:ascii="Times New Roman" w:hAnsi="Times New Roman" w:cs="Times New Roman"/>
+          <w:b/>
+          <w:bCs/>
+        </w:rPr>
+        <w:t xml:space="preserve">Methodology for </w:t>
+      </w:r>
+      <w:r>
+        <w:rPr>
+          <w:rFonts w:ascii="Times New Roman" w:hAnsi="Times New Roman" w:cs="Times New Roman"/>
+          <w:b/>
+          <w:bCs/>
+        </w:rPr>
+        <w:t>used for the Project Management Framework</w:t>
+      </w:r>
+    </w:p>
+    <w:p>
+      <w:pPr>
+        <w:spacing w:line="276" w:lineRule="auto"/>
+        <w:jc w:val="both"/>
+        <w:rPr>
+          <w:rFonts w:ascii="Times New Roman" w:hAnsi="Times New Roman" w:cs="Times New Roman"/>
+        </w:rPr>
+      </w:pPr>
+      <w:r>
+        <w:rPr>
+          <w:rFonts w:ascii="Times New Roman" w:hAnsi="Times New Roman" w:cs="Times New Roman"/>
+        </w:rPr>
+        <w:t xml:space="preserve">We decided to used CRIP-DM methodology in which we defined the data to </w:t>
+      </w:r>
+      <w:r>
+        <w:rPr>
+          <w:rFonts w:ascii="Times New Roman" w:hAnsi="Times New Roman" w:cs="Times New Roman"/>
+        </w:rPr>
+        <w:t>analyse</w:t>
+      </w:r>
+      <w:r>
+        <w:rPr>
+          <w:rFonts w:ascii="Times New Roman" w:hAnsi="Times New Roman" w:cs="Times New Roman"/>
+        </w:rPr>
+        <w:t>, we developed the Business and Data understanding, Data Preparation, Modelling, and the Presentation of the Resul</w:t>
+      </w:r>
+      <w:r>
+        <w:rPr>
+          <w:rFonts w:ascii="Times New Roman" w:hAnsi="Times New Roman" w:cs="Times New Roman"/>
+        </w:rPr>
+        <w:t>t</w:t>
+      </w:r>
+      <w:r>
+        <w:rPr>
+          <w:rFonts w:ascii="Times New Roman" w:hAnsi="Times New Roman" w:cs="Times New Roman"/>
+        </w:rPr>
+        <w:t xml:space="preserve">s which you can see in Appendix 2. </w:t>
+      </w:r>
+    </w:p>
+    <w:p>
+      <w:pPr>
+        <w:spacing w:line="276" w:lineRule="auto"/>
+        <w:jc w:val="both"/>
+        <w:rPr>
+          <w:rFonts w:ascii="Times New Roman" w:hAnsi="Times New Roman" w:cs="Times New Roman"/>
+          <w:lang w:val="en-US"/>
+        </w:rPr>
+      </w:pPr>
+      <w:r>
+        <w:rPr>
+          <w:rFonts w:ascii="Times New Roman" w:hAnsi="Times New Roman" w:cs="Times New Roman"/>
+          <w:lang w:val="en-US"/>
+        </w:rPr>
+        <w:t>As it is stated by IBM (</w:t>
+      </w:r>
+      <w:r>
+        <w:rPr>
+          <w:rFonts w:ascii="Times New Roman" w:hAnsi="Times New Roman" w:cs="Times New Roman"/>
+          <w:lang w:val="en-US"/>
+        </w:rPr>
+        <w:t>www.ibm.com, n.d.</w:t>
+      </w:r>
+      <w:r>
+        <w:rPr>
+          <w:rFonts w:ascii="Times New Roman" w:hAnsi="Times New Roman" w:cs="Times New Roman"/>
+          <w:lang w:val="en-US"/>
+        </w:rPr>
+        <w:t xml:space="preserve">) </w:t>
+      </w:r>
+      <w:r>
+        <w:rPr>
+          <w:rFonts w:ascii="Times New Roman" w:hAnsi="Times New Roman" w:cs="Times New Roman"/>
+          <w:lang w:val="en-US"/>
+        </w:rPr>
+        <w:t>CRISP-DM, which stands for Cross-Industry Standard Process for Data Mining, is an industry-proven way to guide your data mining efforts.</w:t>
+      </w:r>
+    </w:p>
+    <w:p>
+      <w:pPr>
+        <w:spacing w:line="276" w:lineRule="auto"/>
+        <w:jc w:val="both"/>
+        <w:rPr>
+          <w:rFonts w:ascii="Times New Roman" w:hAnsi="Times New Roman" w:cs="Times New Roman"/>
+          <w:lang w:val="en-US"/>
+        </w:rPr>
+      </w:pPr>
+      <w:r>
+        <w:rPr>
+          <w:rFonts w:ascii="Times New Roman" w:hAnsi="Times New Roman" w:cs="Times New Roman"/>
+          <w:lang w:val="en-US"/>
+        </w:rPr>
+        <w:t>-</w:t>
+      </w:r>
+      <w:r>
+        <w:rPr>
+          <w:rFonts w:ascii="Times New Roman" w:hAnsi="Times New Roman" w:cs="Times New Roman"/>
+          <w:lang w:val="en-US"/>
+        </w:rPr>
+        <w:t>As a methodology, it includes descriptions of the typical phases of a project, the tasks involved with each phase, and an explanation of the relationships between these tasks.</w:t>
+      </w:r>
+    </w:p>
+    <w:p>
+      <w:pPr>
+        <w:spacing w:line="276" w:lineRule="auto"/>
+        <w:jc w:val="both"/>
+        <w:rPr>
+          <w:rFonts w:ascii="Times New Roman" w:hAnsi="Times New Roman" w:cs="Times New Roman"/>
+          <w:lang w:val="en-US"/>
+        </w:rPr>
+      </w:pPr>
+      <w:r>
+        <w:rPr>
+          <w:rFonts w:ascii="Times New Roman" w:hAnsi="Times New Roman" w:cs="Times New Roman"/>
+          <w:lang w:val="en-US"/>
+        </w:rPr>
+        <w:t>-</w:t>
+      </w:r>
+      <w:r>
+        <w:rPr>
+          <w:rFonts w:ascii="Times New Roman" w:hAnsi="Times New Roman" w:cs="Times New Roman"/>
+          <w:lang w:val="en-US"/>
+        </w:rPr>
+        <w:t>As a process model, CRISP-DM provides an overview of the data mining life cycle.</w:t>
+      </w:r>
+    </w:p>
+    <w:p>
+      <w:pPr>
+        <w:spacing w:line="276" w:lineRule="auto"/>
+        <w:jc w:val="both"/>
+        <w:rPr>
+          <w:rFonts w:ascii="Times New Roman" w:hAnsi="Times New Roman" w:cs="Times New Roman"/>
+          <w:b/>
+          <w:bCs/>
+          <w:sz w:val="24"/>
+          <w:szCs w:val="24"/>
+        </w:rPr>
+      </w:pPr>
+      <w:r>
+        <w:rPr>
+          <w:rFonts w:ascii="Times New Roman" w:hAnsi="Times New Roman" w:cs="Times New Roman"/>
+          <w:b/>
+          <w:bCs/>
+          <w:sz w:val="24"/>
+          <w:szCs w:val="24"/>
+        </w:rPr>
+        <w:lastRenderedPageBreak/>
         <w:t>Accomplishment Data</w:t>
       </w:r>
     </w:p>
@@ -2479,7 +2630,7 @@
       <w:hyperlink r:id="rId6" w:history="1">
         <w:r>
           <w:rPr>
-            <w:rStyle w:val="Hyperlink"/>
+            <w:rStyle w:val="Hipervnculo"/>
             <w:rFonts w:ascii="Times New Roman" w:hAnsi="Times New Roman" w:cs="Times New Roman"/>
           </w:rPr>
           <w:t>https://www.kaggle.com/datasets/imdevskp/corona-virus-report?select=covid_19_clean_complete.csv</w:t>
@@ -2512,7 +2663,6 @@
           <w:sz w:val="24"/>
           <w:szCs w:val="24"/>
         </w:rPr>
-        <w:lastRenderedPageBreak/>
         <w:t>Characterization of the dataset</w:t>
       </w:r>
     </w:p>
@@ -2834,6 +2984,7 @@
           <w:szCs w:val="24"/>
           <w:lang w:val="en-US"/>
         </w:rPr>
+        <w:lastRenderedPageBreak/>
         <w:t xml:space="preserve">Figure </w:t>
       </w:r>
       <w:r>
@@ -2905,20 +3056,8 @@
           <w:sz w:val="24"/>
           <w:szCs w:val="24"/>
         </w:rPr>
-        <w:t xml:space="preserve">Data Preparation and </w:t>
-      </w:r>
-      <w:proofErr w:type="spellStart"/>
-      <w:r>
-        <w:rPr>
-          <w:rFonts w:ascii="Times New Roman" w:hAnsi="Times New Roman" w:cs="Times New Roman"/>
-          <w:b/>
-          <w:bCs/>
-          <w:sz w:val="24"/>
-          <w:szCs w:val="24"/>
-        </w:rPr>
-        <w:t>Preprocessing</w:t>
-      </w:r>
-      <w:proofErr w:type="spellEnd"/>
+        <w:t>Data Preparation and Preprocessing</w:t>
+      </w:r>
     </w:p>
     <w:p>
       <w:pPr>
@@ -2995,36 +3134,7 @@
         <w:rPr>
           <w:rFonts w:ascii="Times New Roman" w:hAnsi="Times New Roman" w:cs="Times New Roman"/>
         </w:rPr>
-        <w:lastRenderedPageBreak/>
-        <w:t xml:space="preserve">The </w:t>
-      </w:r>
-      <w:proofErr w:type="spellStart"/>
-      <w:r>
-        <w:rPr>
-          <w:rFonts w:ascii="Times New Roman" w:hAnsi="Times New Roman" w:cs="Times New Roman"/>
-        </w:rPr>
-        <w:t>NaN</w:t>
-      </w:r>
-      <w:proofErr w:type="spellEnd"/>
-      <w:r>
-        <w:rPr>
-          <w:rFonts w:ascii="Times New Roman" w:hAnsi="Times New Roman" w:cs="Times New Roman"/>
-        </w:rPr>
-        <w:t xml:space="preserve"> values were standardized and we got the next results </w:t>
-      </w:r>
-      <w:proofErr w:type="spellStart"/>
-      <w:r>
-        <w:rPr>
-          <w:rFonts w:ascii="Times New Roman" w:hAnsi="Times New Roman" w:cs="Times New Roman"/>
-        </w:rPr>
-        <w:t>analyzing</w:t>
-      </w:r>
-      <w:proofErr w:type="spellEnd"/>
-      <w:r>
-        <w:rPr>
-          <w:rFonts w:ascii="Times New Roman" w:hAnsi="Times New Roman" w:cs="Times New Roman"/>
-        </w:rPr>
-        <w:t xml:space="preserve"> missing values:</w:t>
+        <w:t>The NaN values were standardized and we got the next results analyzing missing values:</w:t>
       </w:r>
     </w:p>
     <w:p>
@@ -3093,25 +3203,7 @@
           <w:i/>
           <w:iCs/>
         </w:rPr>
-        <w:t xml:space="preserve">Figure 3: Percentage of </w:t>
-      </w:r>
-      <w:proofErr w:type="spellStart"/>
-      <w:r>
-        <w:rPr>
-          <w:rFonts w:ascii="Times New Roman" w:hAnsi="Times New Roman" w:cs="Times New Roman"/>
-          <w:i/>
-          <w:iCs/>
-        </w:rPr>
-        <w:t>NaN</w:t>
-      </w:r>
-      <w:proofErr w:type="spellEnd"/>
-      <w:r>
-        <w:rPr>
-          <w:rFonts w:ascii="Times New Roman" w:hAnsi="Times New Roman" w:cs="Times New Roman"/>
-          <w:i/>
-          <w:iCs/>
-        </w:rPr>
-        <w:t xml:space="preserve"> values in each column</w:t>
+        <w:t>Figure 3: Percentage of NaN values in each column</w:t>
       </w:r>
     </w:p>
     <w:p>
@@ -3224,21 +3316,7 @@
         <w:rPr>
           <w:rFonts w:ascii="Times New Roman" w:hAnsi="Times New Roman" w:cs="Times New Roman"/>
         </w:rPr>
-        <w:t xml:space="preserve">In this part we want to visualize by region defined by the World </w:t>
-      </w:r>
-      <w:proofErr w:type="spellStart"/>
-      <w:r>
-        <w:rPr>
-          <w:rFonts w:ascii="Times New Roman" w:hAnsi="Times New Roman" w:cs="Times New Roman"/>
-        </w:rPr>
-        <w:t>Healt</w:t>
-      </w:r>
-      <w:proofErr w:type="spellEnd"/>
-      <w:r>
-        <w:rPr>
-          <w:rFonts w:ascii="Times New Roman" w:hAnsi="Times New Roman" w:cs="Times New Roman"/>
-        </w:rPr>
-        <w:t xml:space="preserve"> Organization (WHO Region) the percentage of people in the different cases of Covid (Confirmed, Active, Death and Recovered) in order to see which Region was the most affected.</w:t>
+        <w:t>In this part we want to visualize by region defined by the World Healt Organization (WHO Region) the percentage of people in the different cases of Covid (Confirmed, Active, Death and Recovered) in order to see which Region was the most affected.</w:t>
       </w:r>
     </w:p>
     <w:p>
@@ -3278,6 +3356,7 @@
         <w:rPr>
           <w:noProof/>
         </w:rPr>
+        <w:lastRenderedPageBreak/>
         <w:drawing>
           <wp:inline distT="0" distB="0" distL="0" distR="0" wp14:anchorId="7875BF9A" wp14:editId="58447114">
             <wp:extent cx="4572000" cy="2962275"/>
@@ -3350,20 +3429,7 @@
         <w:rPr>
           <w:rFonts w:ascii="Times New Roman" w:hAnsi="Times New Roman" w:cs="Times New Roman"/>
         </w:rPr>
-        <w:lastRenderedPageBreak/>
-        <w:t xml:space="preserve">We can </w:t>
-      </w:r>
-      <w:r>
-        <w:rPr>
-          <w:rFonts w:ascii="Times New Roman" w:hAnsi="Times New Roman" w:cs="Times New Roman"/>
-        </w:rPr>
-        <w:t>observe</w:t>
-      </w:r>
-      <w:r>
-        <w:rPr>
-          <w:rFonts w:ascii="Times New Roman" w:hAnsi="Times New Roman" w:cs="Times New Roman"/>
-        </w:rPr>
-        <w:t xml:space="preserve"> that the Americas WHO Region has the highest number of confirmed cases with 48,55% followed by Europe with 30,04%.</w:t>
+        <w:t>We can observe that the Americas WHO Region has the highest number of confirmed cases with 48,55% followed by Europe with 30,04%.</w:t>
       </w:r>
     </w:p>
     <w:p>
@@ -3454,19 +3520,7 @@
         <w:rPr>
           <w:rFonts w:ascii="Times New Roman" w:hAnsi="Times New Roman" w:cs="Times New Roman"/>
         </w:rPr>
-        <w:t xml:space="preserve">We can observe that US with more than 55% and Brazil with around 22% has the </w:t>
-      </w:r>
-      <w:r>
-        <w:rPr>
-          <w:rFonts w:ascii="Times New Roman" w:hAnsi="Times New Roman" w:cs="Times New Roman"/>
-        </w:rPr>
-        <w:t>highest</w:t>
-      </w:r>
-      <w:r>
-        <w:rPr>
-          <w:rFonts w:ascii="Times New Roman" w:hAnsi="Times New Roman" w:cs="Times New Roman"/>
-        </w:rPr>
-        <w:t xml:space="preserve"> number of confirmed cases. </w:t>
+        <w:t xml:space="preserve">We can observe that US with more than 55% and Brazil with around 22% has the highest number of confirmed cases. </w:t>
       </w:r>
     </w:p>
     <w:p>
@@ -3799,19 +3853,7 @@
         <w:rPr>
           <w:rFonts w:ascii="Times New Roman" w:eastAsia="Times New Roman" w:hAnsi="Times New Roman" w:cs="Times New Roman"/>
         </w:rPr>
-        <w:t xml:space="preserve">In the previous graph, we can </w:t>
-      </w:r>
-      <w:r>
-        <w:rPr>
-          <w:rFonts w:ascii="Times New Roman" w:eastAsia="Times New Roman" w:hAnsi="Times New Roman" w:cs="Times New Roman"/>
-        </w:rPr>
-        <w:t>observe</w:t>
-      </w:r>
-      <w:r>
-        <w:rPr>
-          <w:rFonts w:ascii="Times New Roman" w:eastAsia="Times New Roman" w:hAnsi="Times New Roman" w:cs="Times New Roman"/>
-        </w:rPr>
-        <w:t xml:space="preserve"> that the Americas with 44,62% and Europe with 44,42% have the highest number of death cases. To identify which country or countries in both WHO Regions have the highest number of death cases we will generate new bar charts.</w:t>
+        <w:t>In the previous graph, we can observe that the Americas with 44,62% and Europe with 44,42% have the highest number of death cases. To identify which country or countries in both WHO Regions have the highest number of death cases we will generate new bar charts.</w:t>
       </w:r>
     </w:p>
     <w:p>
@@ -3995,55 +4037,7 @@
         <w:rPr>
           <w:rFonts w:ascii="Times New Roman" w:eastAsia="Times New Roman" w:hAnsi="Times New Roman" w:cs="Times New Roman"/>
         </w:rPr>
-        <w:t xml:space="preserve">We can </w:t>
-      </w:r>
-      <w:r>
-        <w:rPr>
-          <w:rFonts w:ascii="Times New Roman" w:eastAsia="Times New Roman" w:hAnsi="Times New Roman" w:cs="Times New Roman"/>
-        </w:rPr>
-        <w:t>suppose</w:t>
-      </w:r>
-      <w:r>
-        <w:rPr>
-          <w:rFonts w:ascii="Times New Roman" w:eastAsia="Times New Roman" w:hAnsi="Times New Roman" w:cs="Times New Roman"/>
-        </w:rPr>
-        <w:t xml:space="preserve"> that maybe th</w:t>
-      </w:r>
-      <w:r>
-        <w:rPr>
-          <w:rFonts w:ascii="Times New Roman" w:eastAsia="Times New Roman" w:hAnsi="Times New Roman" w:cs="Times New Roman"/>
-        </w:rPr>
-        <w:t>ese</w:t>
-      </w:r>
-      <w:r>
-        <w:rPr>
-          <w:rFonts w:ascii="Times New Roman" w:eastAsia="Times New Roman" w:hAnsi="Times New Roman" w:cs="Times New Roman"/>
-        </w:rPr>
-        <w:t xml:space="preserve"> countries </w:t>
-      </w:r>
-      <w:r>
-        <w:rPr>
-          <w:rFonts w:ascii="Times New Roman" w:eastAsia="Times New Roman" w:hAnsi="Times New Roman" w:cs="Times New Roman"/>
-        </w:rPr>
-        <w:t>were</w:t>
-      </w:r>
-      <w:r>
-        <w:rPr>
-          <w:rFonts w:ascii="Times New Roman" w:eastAsia="Times New Roman" w:hAnsi="Times New Roman" w:cs="Times New Roman"/>
-        </w:rPr>
-        <w:t xml:space="preserve"> not equipped to handle infected patients, as reflected in the fact that it enforced one of the longest home quarantines for its population but </w:t>
-      </w:r>
-      <w:r>
-        <w:rPr>
-          <w:rFonts w:ascii="Times New Roman" w:eastAsia="Times New Roman" w:hAnsi="Times New Roman" w:cs="Times New Roman"/>
-        </w:rPr>
-        <w:t>also,</w:t>
-      </w:r>
-      <w:r>
-        <w:rPr>
-          <w:rFonts w:ascii="Times New Roman" w:eastAsia="Times New Roman" w:hAnsi="Times New Roman" w:cs="Times New Roman"/>
-        </w:rPr>
-        <w:t xml:space="preserve"> we can see that the percentages are not as big as US and Brazil.</w:t>
+        <w:t>We can suppose that maybe these countries were not equipped to handle infected patients, as reflected in the fact that it enforced one of the longest home quarantines for its population but also, we can see that the percentages are not as big as US and Brazil.</w:t>
       </w:r>
     </w:p>
     <w:p>
@@ -4322,19 +4316,7 @@
         <w:rPr>
           <w:rFonts w:ascii="Times New Roman" w:hAnsi="Times New Roman" w:cs="Times New Roman"/>
         </w:rPr>
-        <w:t xml:space="preserve">In this case we can observe that US with 35% and </w:t>
-      </w:r>
-      <w:r>
-        <w:rPr>
-          <w:rFonts w:ascii="Times New Roman" w:hAnsi="Times New Roman" w:cs="Times New Roman"/>
-        </w:rPr>
-        <w:t>Brazil</w:t>
-      </w:r>
-      <w:r>
-        <w:rPr>
-          <w:rFonts w:ascii="Times New Roman" w:hAnsi="Times New Roman" w:cs="Times New Roman"/>
-        </w:rPr>
-        <w:t xml:space="preserve"> with 34,8% have the highest percentage of cases Recovered.</w:t>
+        <w:t>In this case we can observe that US with 35% and Brazil with 34,8% have the highest percentage of cases Recovered.</w:t>
       </w:r>
     </w:p>
     <w:p>
@@ -4417,19 +4399,7 @@
         <w:rPr>
           <w:rFonts w:ascii="Calibri" w:eastAsia="Calibri" w:hAnsi="Calibri" w:cs="Calibri"/>
         </w:rPr>
-        <w:t xml:space="preserve">We can see that </w:t>
-      </w:r>
-      <w:r>
-        <w:rPr>
-          <w:rFonts w:ascii="Calibri" w:eastAsia="Calibri" w:hAnsi="Calibri" w:cs="Calibri"/>
-        </w:rPr>
-        <w:t>Russia</w:t>
-      </w:r>
-      <w:r>
-        <w:rPr>
-          <w:rFonts w:ascii="Calibri" w:eastAsia="Calibri" w:hAnsi="Calibri" w:cs="Calibri"/>
-        </w:rPr>
-        <w:t xml:space="preserve"> has the highest percentage of recovered cases with a 20% followed by Germany (around 14%), Italy (12,5%), Spain (11,5%) and Turkey (11,5%).</w:t>
+        <w:t>We can see that Russia has the highest percentage of recovered cases with a 20% followed by Germany (around 14%), Italy (12,5%), Spain (11,5%) and Turkey (11,5%).</w:t>
       </w:r>
     </w:p>
     <w:p>
@@ -4651,13 +4621,7 @@
         <w:spacing w:line="276" w:lineRule="auto"/>
       </w:pPr>
       <w:r>
-        <w:t xml:space="preserve">The Americas Who Region has the </w:t>
-      </w:r>
-      <w:r>
-        <w:t>highest</w:t>
-      </w:r>
-      <w:r>
-        <w:t xml:space="preserve"> percentage of Active cases with 56,93%, although Europe had percentages very close to the Americas in the previous graphs, we can now see that the percentage of active cases is 26.82%, less than half of the cases in the Americas.</w:t>
+        <w:t>The Americas Who Region has the highest percentage of Active cases with 56,93%, although Europe had percentages very close to the Americas in the previous graphs, we can now see that the percentage of active cases is 26.82%, less than half of the cases in the Americas.</w:t>
       </w:r>
     </w:p>
     <w:p>
@@ -4762,7 +4726,7 @@
     </w:p>
     <w:p>
       <w:pPr>
-        <w:pStyle w:val="ListParagraph"/>
+        <w:pStyle w:val="Prrafodelista"/>
         <w:numPr>
           <w:ilvl w:val="0"/>
           <w:numId w:val="5"/>
@@ -4781,7 +4745,7 @@
     </w:p>
     <w:p>
       <w:pPr>
-        <w:pStyle w:val="ListParagraph"/>
+        <w:pStyle w:val="Prrafodelista"/>
         <w:numPr>
           <w:ilvl w:val="0"/>
           <w:numId w:val="5"/>
@@ -4800,7 +4764,7 @@
     </w:p>
     <w:p>
       <w:pPr>
-        <w:pStyle w:val="ListParagraph"/>
+        <w:pStyle w:val="Prrafodelista"/>
         <w:numPr>
           <w:ilvl w:val="0"/>
           <w:numId w:val="5"/>
@@ -5122,34 +5086,48 @@
           <w:szCs w:val="24"/>
         </w:rPr>
       </w:pPr>
-      <w:proofErr w:type="spellStart"/>
-      <w:r>
-        <w:rPr>
-          <w:rFonts w:ascii="Times New Roman" w:hAnsi="Times New Roman" w:cs="Times New Roman"/>
-          <w:sz w:val="24"/>
-          <w:szCs w:val="24"/>
-        </w:rPr>
-        <w:t>Fo</w:t>
-      </w:r>
-      <w:proofErr w:type="spellEnd"/>
-      <w:r>
-        <w:rPr>
-          <w:rFonts w:ascii="Times New Roman" w:hAnsi="Times New Roman" w:cs="Times New Roman"/>
-          <w:sz w:val="24"/>
-          <w:szCs w:val="24"/>
-        </w:rPr>
-        <w:t xml:space="preserve"> the time series model we didn’t normalize the data since we have only one column to </w:t>
-      </w:r>
-      <w:proofErr w:type="spellStart"/>
-      <w:r>
-        <w:rPr>
-          <w:rFonts w:ascii="Times New Roman" w:hAnsi="Times New Roman" w:cs="Times New Roman"/>
-          <w:sz w:val="24"/>
-          <w:szCs w:val="24"/>
-        </w:rPr>
-        <w:t>analyze</w:t>
-      </w:r>
-      <w:proofErr w:type="spellEnd"/>
+      <w:r>
+        <w:rPr>
+          <w:rFonts w:ascii="Times New Roman" w:hAnsi="Times New Roman" w:cs="Times New Roman"/>
+          <w:sz w:val="24"/>
+          <w:szCs w:val="24"/>
+        </w:rPr>
+        <w:t>For</w:t>
+      </w:r>
+      <w:r>
+        <w:rPr>
+          <w:rFonts w:ascii="Times New Roman" w:hAnsi="Times New Roman" w:cs="Times New Roman"/>
+          <w:sz w:val="24"/>
+          <w:szCs w:val="24"/>
+        </w:rPr>
+        <w:t xml:space="preserve"> the time series </w:t>
+      </w:r>
+      <w:proofErr w:type="gramStart"/>
+      <w:r>
+        <w:rPr>
+          <w:rFonts w:ascii="Times New Roman" w:hAnsi="Times New Roman" w:cs="Times New Roman"/>
+          <w:sz w:val="24"/>
+          <w:szCs w:val="24"/>
+        </w:rPr>
+        <w:t>model</w:t>
+      </w:r>
+      <w:proofErr w:type="gramEnd"/>
+      <w:r>
+        <w:rPr>
+          <w:rFonts w:ascii="Times New Roman" w:hAnsi="Times New Roman" w:cs="Times New Roman"/>
+          <w:sz w:val="24"/>
+          <w:szCs w:val="24"/>
+        </w:rPr>
+        <w:t xml:space="preserve"> we didn’t normalize the data since we have only one column to </w:t>
+      </w:r>
+      <w:r>
+        <w:rPr>
+          <w:rFonts w:ascii="Times New Roman" w:hAnsi="Times New Roman" w:cs="Times New Roman"/>
+          <w:sz w:val="24"/>
+          <w:szCs w:val="24"/>
+        </w:rPr>
+        <w:t>analyse</w:t>
+      </w:r>
       <w:r>
         <w:rPr>
           <w:rFonts w:ascii="Times New Roman" w:hAnsi="Times New Roman" w:cs="Times New Roman"/>
@@ -5158,107 +5136,103 @@
         </w:rPr>
         <w:t xml:space="preserve">. </w:t>
       </w:r>
+      <w:r>
+        <w:rPr>
+          <w:rFonts w:ascii="Times New Roman" w:hAnsi="Times New Roman" w:cs="Times New Roman"/>
+          <w:sz w:val="24"/>
+          <w:szCs w:val="24"/>
+        </w:rPr>
+        <w:t>However,</w:t>
+      </w:r>
+      <w:r>
+        <w:rPr>
+          <w:rFonts w:ascii="Times New Roman" w:hAnsi="Times New Roman" w:cs="Times New Roman"/>
+          <w:sz w:val="24"/>
+          <w:szCs w:val="24"/>
+        </w:rPr>
+        <w:t xml:space="preserve"> in </w:t>
+      </w:r>
+      <w:r>
+        <w:rPr>
+          <w:rFonts w:ascii="Times New Roman" w:hAnsi="Times New Roman" w:cs="Times New Roman"/>
+          <w:kern w:val="0"/>
+          <w:sz w:val="24"/>
+          <w:szCs w:val="24"/>
+          <w14:ligatures w14:val="none"/>
+        </w:rPr>
+        <w:t xml:space="preserve">KNeighbord Regressor and Random Forest Regressor, we used all the columns of the dataset and we tried to normalize with Standard Scaler, </w:t>
+      </w:r>
+      <w:r>
+        <w:rPr>
+          <w:rFonts w:ascii="Times New Roman" w:hAnsi="Times New Roman" w:cs="Times New Roman"/>
+          <w:kern w:val="0"/>
+          <w:sz w:val="24"/>
+          <w:szCs w:val="24"/>
+          <w14:ligatures w14:val="none"/>
+        </w:rPr>
+        <w:t>Minmax</w:t>
+      </w:r>
+      <w:r>
+        <w:rPr>
+          <w:rFonts w:ascii="Times New Roman" w:hAnsi="Times New Roman" w:cs="Times New Roman"/>
+          <w:kern w:val="0"/>
+          <w:sz w:val="24"/>
+          <w:szCs w:val="24"/>
+          <w14:ligatures w14:val="none"/>
+        </w:rPr>
+        <w:t xml:space="preserve"> Scaler and Robust Scaler, but our machine learning results give around 100% of accuracy and that is why we decided not to scale the data for the following Machine Learning Models.</w:t>
+      </w:r>
+    </w:p>
+    <w:p>
+      <w:pPr>
+        <w:spacing w:line="276" w:lineRule="auto"/>
+        <w:jc w:val="both"/>
+        <w:rPr>
+          <w:rFonts w:ascii="Times New Roman" w:hAnsi="Times New Roman" w:cs="Times New Roman"/>
+          <w:b/>
+          <w:bCs/>
+          <w:sz w:val="24"/>
+          <w:szCs w:val="24"/>
+        </w:rPr>
+      </w:pPr>
+      <w:r>
+        <w:rPr>
+          <w:rFonts w:ascii="Times New Roman" w:hAnsi="Times New Roman" w:cs="Times New Roman"/>
+          <w:b/>
+          <w:bCs/>
+          <w:sz w:val="24"/>
+          <w:szCs w:val="24"/>
+        </w:rPr>
+        <w:t>Machine Learning Models</w:t>
+      </w:r>
+    </w:p>
+    <w:p>
+      <w:pPr>
+        <w:spacing w:line="276" w:lineRule="auto"/>
+        <w:jc w:val="both"/>
+        <w:rPr>
+          <w:rFonts w:ascii="Times New Roman" w:hAnsi="Times New Roman" w:cs="Times New Roman"/>
+          <w:b/>
+          <w:bCs/>
+          <w:sz w:val="24"/>
+          <w:szCs w:val="24"/>
+        </w:rPr>
+      </w:pPr>
       <w:proofErr w:type="gramStart"/>
       <w:r>
         <w:rPr>
           <w:rFonts w:ascii="Times New Roman" w:hAnsi="Times New Roman" w:cs="Times New Roman"/>
-          <w:sz w:val="24"/>
-          <w:szCs w:val="24"/>
-        </w:rPr>
-        <w:t>However</w:t>
+          <w:b/>
+          <w:bCs/>
+          <w:sz w:val="24"/>
+          <w:szCs w:val="24"/>
+        </w:rPr>
+        <w:t>A )</w:t>
       </w:r>
       <w:proofErr w:type="gramEnd"/>
       <w:r>
         <w:rPr>
           <w:rFonts w:ascii="Times New Roman" w:hAnsi="Times New Roman" w:cs="Times New Roman"/>
-          <w:sz w:val="24"/>
-          <w:szCs w:val="24"/>
-        </w:rPr>
-        <w:t xml:space="preserve"> in </w:t>
-      </w:r>
-      <w:r>
-        <w:rPr>
-          <w:rFonts w:ascii="Times New Roman" w:hAnsi="Times New Roman" w:cs="Times New Roman"/>
-          <w:kern w:val="0"/>
-          <w:sz w:val="24"/>
-          <w:szCs w:val="24"/>
-          <w14:ligatures w14:val="none"/>
-        </w:rPr>
-        <w:t xml:space="preserve">KNeighbord Regressor and Random Forest Regressor, we used all the columns of the dataset and we tried to normalize with Standard Scaler, </w:t>
-      </w:r>
-      <w:proofErr w:type="spellStart"/>
-      <w:r>
-        <w:rPr>
-          <w:rFonts w:ascii="Times New Roman" w:hAnsi="Times New Roman" w:cs="Times New Roman"/>
-          <w:kern w:val="0"/>
-          <w:sz w:val="24"/>
-          <w:szCs w:val="24"/>
-          <w14:ligatures w14:val="none"/>
-        </w:rPr>
-        <w:t>MinMax</w:t>
-      </w:r>
-      <w:proofErr w:type="spellEnd"/>
-      <w:r>
-        <w:rPr>
-          <w:rFonts w:ascii="Times New Roman" w:hAnsi="Times New Roman" w:cs="Times New Roman"/>
-          <w:kern w:val="0"/>
-          <w:sz w:val="24"/>
-          <w:szCs w:val="24"/>
-          <w14:ligatures w14:val="none"/>
-        </w:rPr>
-        <w:t xml:space="preserve"> Scaler and Robust Scaler, but our machine learning results give around 100% of accuracy and that is why we decided not to scale the data for the following Machine Learning Models.</w:t>
-      </w:r>
-    </w:p>
-    <w:p>
-      <w:pPr>
-        <w:spacing w:line="276" w:lineRule="auto"/>
-        <w:jc w:val="both"/>
-        <w:rPr>
-          <w:rFonts w:ascii="Times New Roman" w:hAnsi="Times New Roman" w:cs="Times New Roman"/>
-          <w:b/>
-          <w:bCs/>
-          <w:sz w:val="24"/>
-          <w:szCs w:val="24"/>
-        </w:rPr>
-      </w:pPr>
-      <w:r>
-        <w:rPr>
-          <w:rFonts w:ascii="Times New Roman" w:hAnsi="Times New Roman" w:cs="Times New Roman"/>
-          <w:b/>
-          <w:bCs/>
-          <w:sz w:val="24"/>
-          <w:szCs w:val="24"/>
-        </w:rPr>
-        <w:t>Machine Learning Models</w:t>
-      </w:r>
-    </w:p>
-    <w:p>
-      <w:pPr>
-        <w:spacing w:line="276" w:lineRule="auto"/>
-        <w:jc w:val="both"/>
-        <w:rPr>
-          <w:rFonts w:ascii="Times New Roman" w:hAnsi="Times New Roman" w:cs="Times New Roman"/>
-          <w:b/>
-          <w:bCs/>
-          <w:sz w:val="24"/>
-          <w:szCs w:val="24"/>
-        </w:rPr>
-      </w:pPr>
-      <w:proofErr w:type="gramStart"/>
-      <w:r>
-        <w:rPr>
-          <w:rFonts w:ascii="Times New Roman" w:hAnsi="Times New Roman" w:cs="Times New Roman"/>
-          <w:b/>
-          <w:bCs/>
-          <w:sz w:val="24"/>
-          <w:szCs w:val="24"/>
-        </w:rPr>
-        <w:t>A )</w:t>
-      </w:r>
-      <w:proofErr w:type="gramEnd"/>
-      <w:r>
-        <w:rPr>
-          <w:rFonts w:ascii="Times New Roman" w:hAnsi="Times New Roman" w:cs="Times New Roman"/>
           <w:b/>
           <w:bCs/>
           <w:sz w:val="24"/>
@@ -5270,14 +5244,108 @@
     <w:p>
       <w:pPr>
         <w:spacing w:line="276" w:lineRule="auto"/>
-        <w:rPr>
-          <w:rFonts w:ascii="Times New Roman" w:hAnsi="Times New Roman" w:cs="Times New Roman"/>
-        </w:rPr>
-      </w:pPr>
-      <w:r>
-        <w:rPr>
-          <w:rFonts w:ascii="Times New Roman" w:hAnsi="Times New Roman" w:cs="Times New Roman"/>
-        </w:rPr>
+        <w:jc w:val="both"/>
+        <w:rPr>
+          <w:rFonts w:ascii="Times New Roman" w:hAnsi="Times New Roman" w:cs="Times New Roman"/>
+        </w:rPr>
+      </w:pPr>
+      <w:r>
+        <w:rPr>
+          <w:rFonts w:ascii="Times New Roman" w:hAnsi="Times New Roman" w:cs="Times New Roman"/>
+        </w:rPr>
+        <w:t xml:space="preserve">According to Eryc (2020, p.111) </w:t>
+      </w:r>
+      <w:r>
+        <w:rPr>
+          <w:rFonts w:ascii="Times New Roman" w:hAnsi="Times New Roman" w:cs="Times New Roman"/>
+        </w:rPr>
+        <w:t>ARIMA models are a class of statistical models that are used for analyzing and forecasting</w:t>
+      </w:r>
+      <w:r>
+        <w:rPr>
+          <w:rFonts w:ascii="Times New Roman" w:hAnsi="Times New Roman" w:cs="Times New Roman"/>
+        </w:rPr>
+        <w:t xml:space="preserve"> </w:t>
+      </w:r>
+      <w:r>
+        <w:rPr>
+          <w:rFonts w:ascii="Times New Roman" w:hAnsi="Times New Roman" w:cs="Times New Roman"/>
+        </w:rPr>
+        <w:t>time series data. They aim to do so by describing the autocorrelations in the data. ARIMA</w:t>
+      </w:r>
+      <w:r>
+        <w:rPr>
+          <w:rFonts w:ascii="Times New Roman" w:hAnsi="Times New Roman" w:cs="Times New Roman"/>
+        </w:rPr>
+        <w:t xml:space="preserve"> </w:t>
+      </w:r>
+      <w:r>
+        <w:rPr>
+          <w:rFonts w:ascii="Times New Roman" w:hAnsi="Times New Roman" w:cs="Times New Roman"/>
+        </w:rPr>
+        <w:t>stands for Autoregressive Integrated Moving Average and is an extension of a simpler</w:t>
+      </w:r>
+      <w:r>
+        <w:rPr>
+          <w:rFonts w:ascii="Times New Roman" w:hAnsi="Times New Roman" w:cs="Times New Roman"/>
+        </w:rPr>
+        <w:t xml:space="preserve"> </w:t>
+      </w:r>
+      <w:r>
+        <w:rPr>
+          <w:rFonts w:ascii="Times New Roman" w:hAnsi="Times New Roman" w:cs="Times New Roman"/>
+        </w:rPr>
+        <w:t>ARMA model. The goal of the additional integration component is to ensure stationarity of</w:t>
+      </w:r>
+      <w:r>
+        <w:rPr>
+          <w:rFonts w:ascii="Times New Roman" w:hAnsi="Times New Roman" w:cs="Times New Roman"/>
+        </w:rPr>
+        <w:t xml:space="preserve"> </w:t>
+      </w:r>
+      <w:r>
+        <w:rPr>
+          <w:rFonts w:ascii="Times New Roman" w:hAnsi="Times New Roman" w:cs="Times New Roman"/>
+        </w:rPr>
+        <w:t>the series, because, in contrast to the exponential smoothing models, the ARIMA class</w:t>
+      </w:r>
+      <w:r>
+        <w:rPr>
+          <w:rFonts w:ascii="Times New Roman" w:hAnsi="Times New Roman" w:cs="Times New Roman"/>
+        </w:rPr>
+        <w:t xml:space="preserve"> </w:t>
+      </w:r>
+      <w:r>
+        <w:rPr>
+          <w:rFonts w:ascii="Times New Roman" w:hAnsi="Times New Roman" w:cs="Times New Roman"/>
+        </w:rPr>
+        <w:t>requires the time series to be stationary. In the next few paragraphs, we briefly go over the</w:t>
+      </w:r>
+      <w:r>
+        <w:rPr>
+          <w:rFonts w:ascii="Times New Roman" w:hAnsi="Times New Roman" w:cs="Times New Roman"/>
+        </w:rPr>
+        <w:t xml:space="preserve"> </w:t>
+      </w:r>
+      <w:r>
+        <w:rPr>
+          <w:rFonts w:ascii="Times New Roman" w:hAnsi="Times New Roman" w:cs="Times New Roman"/>
+        </w:rPr>
+        <w:t>building blocks of ARIMA models.</w:t>
+      </w:r>
+    </w:p>
+    <w:p>
+      <w:pPr>
+        <w:spacing w:line="276" w:lineRule="auto"/>
+        <w:rPr>
+          <w:rFonts w:ascii="Times New Roman" w:hAnsi="Times New Roman" w:cs="Times New Roman"/>
+        </w:rPr>
+      </w:pPr>
+      <w:r>
+        <w:rPr>
+          <w:rFonts w:ascii="Times New Roman" w:hAnsi="Times New Roman" w:cs="Times New Roman"/>
+        </w:rPr>
+        <w:lastRenderedPageBreak/>
         <w:t>The first Machine Learning model analysed is ARIMA model in which we applied techniques learned in class to make predictions over time, as our data is very reduced of just 7 months, we decided not to apply SARIMAX since Covid cases didn’t have too much peaks during this time, following a continuous increasing tendency.</w:t>
       </w:r>
     </w:p>
@@ -5292,7 +5360,6 @@
         <w:rPr>
           <w:noProof/>
         </w:rPr>
-        <w:lastRenderedPageBreak/>
         <w:drawing>
           <wp:inline distT="0" distB="0" distL="0" distR="0" wp14:anchorId="45EE3EB0" wp14:editId="161E391D">
             <wp:extent cx="5943600" cy="4947920"/>
@@ -5389,21 +5456,7 @@
         <w:rPr>
           <w:rFonts w:ascii="Times New Roman" w:hAnsi="Times New Roman" w:cs="Times New Roman"/>
         </w:rPr>
-        <w:t xml:space="preserve">We did the previous plot (Figure 6) to see if our data is shown as stationary, but we can see that our data is not stationary since it has an increasing trend in the first visualization where we see the months vs confirmed Covid cases, we can also see a decreasing autocorrelation and </w:t>
-      </w:r>
-      <w:proofErr w:type="spellStart"/>
-      <w:r>
-        <w:rPr>
-          <w:rFonts w:ascii="Times New Roman" w:hAnsi="Times New Roman" w:cs="Times New Roman"/>
-        </w:rPr>
-        <w:t>analyzing</w:t>
-      </w:r>
-      <w:proofErr w:type="spellEnd"/>
-      <w:r>
-        <w:rPr>
-          <w:rFonts w:ascii="Times New Roman" w:hAnsi="Times New Roman" w:cs="Times New Roman"/>
-        </w:rPr>
-        <w:t xml:space="preserve"> the partial autocorrelation, we can see around the first 2 lags are around 1 in the y-axes, but then we can see the following lags in negative values close to zero and we can see that there is a relationship present there.</w:t>
+        <w:t>We did the previous plot (Figure 6) to see if our data is shown as stationary, but we can see that our data is not stationary since it has an increasing trend in the first visualization where we see the months vs confirmed Covid cases, we can also see a decreasing autocorrelation and analyzing the partial autocorrelation, we can see around the first 2 lags are around 1 in the y-axes, but then we can see the following lags in negative values close to zero and we can see that there is a relationship present there.</w:t>
       </w:r>
     </w:p>
     <w:p>
@@ -5509,12 +5562,19 @@
         <w:rPr>
           <w:rFonts w:ascii="Times New Roman" w:hAnsi="Times New Roman" w:cs="Times New Roman"/>
         </w:rPr>
+        <w:lastRenderedPageBreak/>
         <w:t>We can see that the variance is changing between the first 110 rows and afterwards and we can say that the data is not stationary, and to confirm this using a mathematical method, we will use Dickey Fuller Test</w:t>
       </w:r>
       <w:r>
         <w:rPr>
           <w:rFonts w:ascii="Times New Roman" w:hAnsi="Times New Roman" w:cs="Times New Roman"/>
         </w:rPr>
+        <w:t xml:space="preserve"> (ADF)</w:t>
+      </w:r>
+      <w:r>
+        <w:rPr>
+          <w:rFonts w:ascii="Times New Roman" w:hAnsi="Times New Roman" w:cs="Times New Roman"/>
+        </w:rPr>
         <w:t>.</w:t>
       </w:r>
     </w:p>
@@ -5529,6 +5589,80 @@
         <w:rPr>
           <w:rFonts w:ascii="Times New Roman" w:hAnsi="Times New Roman" w:cs="Times New Roman"/>
         </w:rPr>
+        <w:t xml:space="preserve">SPUR ECONOMICS (SPUR ECONOMICS, 2023) mentions that </w:t>
+      </w:r>
+      <w:r>
+        <w:rPr>
+          <w:rFonts w:ascii="Times New Roman" w:hAnsi="Times New Roman" w:cs="Times New Roman"/>
+        </w:rPr>
+        <w:t xml:space="preserve">The Dickey Fuller Test is a unit </w:t>
+      </w:r>
+      <w:proofErr w:type="gramStart"/>
+      <w:r>
+        <w:rPr>
+          <w:rFonts w:ascii="Times New Roman" w:hAnsi="Times New Roman" w:cs="Times New Roman"/>
+        </w:rPr>
+        <w:t>root based</w:t>
+      </w:r>
+      <w:proofErr w:type="gramEnd"/>
+      <w:r>
+        <w:rPr>
+          <w:rFonts w:ascii="Times New Roman" w:hAnsi="Times New Roman" w:cs="Times New Roman"/>
+        </w:rPr>
+        <w:t xml:space="preserve"> test of </w:t>
+      </w:r>
+      <w:r>
+        <w:rPr>
+          <w:rFonts w:ascii="Times New Roman" w:hAnsi="Times New Roman" w:cs="Times New Roman"/>
+          <w:u w:val="single"/>
+        </w:rPr>
+        <w:t>stationarity</w:t>
+      </w:r>
+      <w:r>
+        <w:rPr>
+          <w:rFonts w:ascii="Times New Roman" w:hAnsi="Times New Roman" w:cs="Times New Roman"/>
+        </w:rPr>
+        <w:t xml:space="preserve">. The unit </w:t>
+      </w:r>
+      <w:proofErr w:type="gramStart"/>
+      <w:r>
+        <w:rPr>
+          <w:rFonts w:ascii="Times New Roman" w:hAnsi="Times New Roman" w:cs="Times New Roman"/>
+        </w:rPr>
+        <w:t>root based</w:t>
+      </w:r>
+      <w:proofErr w:type="gramEnd"/>
+      <w:r>
+        <w:rPr>
+          <w:rFonts w:ascii="Times New Roman" w:hAnsi="Times New Roman" w:cs="Times New Roman"/>
+        </w:rPr>
+        <w:t xml:space="preserve"> tests focus on the coefficient associated with the first lag of the time series variable. If the coefficient is one (has a unit root), the time series behaves similarly to a </w:t>
+      </w:r>
+      <w:r>
+        <w:rPr>
+          <w:rFonts w:ascii="Times New Roman" w:hAnsi="Times New Roman" w:cs="Times New Roman"/>
+          <w:u w:val="single"/>
+        </w:rPr>
+        <w:t>Random Walk model</w:t>
+      </w:r>
+      <w:r>
+        <w:rPr>
+          <w:rFonts w:ascii="Times New Roman" w:hAnsi="Times New Roman" w:cs="Times New Roman"/>
+        </w:rPr>
+        <w:t xml:space="preserve"> which is non-stationary. Hence, we can statistically test whether that coefficient is equal to one. The Dickey Fuller Test adopts this procedure by carefully manipulating equations to test for stationarity.</w:t>
+      </w:r>
+    </w:p>
+    <w:p>
+      <w:pPr>
+        <w:spacing w:line="276" w:lineRule="auto"/>
+        <w:rPr>
+          <w:rFonts w:ascii="Times New Roman" w:hAnsi="Times New Roman" w:cs="Times New Roman"/>
+        </w:rPr>
+      </w:pPr>
+      <w:r>
+        <w:rPr>
+          <w:rFonts w:ascii="Times New Roman" w:hAnsi="Times New Roman" w:cs="Times New Roman"/>
+        </w:rPr>
         <w:t>For the Dickey Fuller test, we stated the next Hypothesis to compare that is the null hypothesis (H0), and the alternative one (HA):</w:t>
       </w:r>
     </w:p>
@@ -5543,7 +5677,6 @@
         <w:rPr>
           <w:rFonts w:ascii="Times New Roman" w:hAnsi="Times New Roman" w:cs="Times New Roman"/>
         </w:rPr>
-        <w:lastRenderedPageBreak/>
         <w:t>H0: The time series is non-stationary</w:t>
       </w:r>
     </w:p>
@@ -5578,14 +5711,7 @@
     <w:p>
       <w:pPr>
         <w:spacing w:line="276" w:lineRule="auto"/>
-        <w:rPr>
-          <w:rFonts w:ascii="Times New Roman" w:hAnsi="Times New Roman" w:cs="Times New Roman"/>
-        </w:rPr>
-      </w:pPr>
-    </w:p>
-    <w:p>
-      <w:pPr>
-        <w:spacing w:line="276" w:lineRule="auto"/>
+        <w:jc w:val="center"/>
         <w:rPr>
           <w:rFonts w:ascii="Times New Roman" w:hAnsi="Times New Roman" w:cs="Times New Roman"/>
         </w:rPr>
@@ -5596,9 +5722,9 @@
           <w:noProof/>
         </w:rPr>
         <w:drawing>
-          <wp:inline distT="0" distB="0" distL="0" distR="0" wp14:anchorId="1CC5B4DC" wp14:editId="67B82952">
-            <wp:extent cx="1463167" cy="327688"/>
-            <wp:effectExtent l="0" t="0" r="3810" b="0"/>
+          <wp:inline distT="0" distB="0" distL="0" distR="0" wp14:anchorId="1CC5B4DC" wp14:editId="7382803F">
+            <wp:extent cx="1837306" cy="411480"/>
+            <wp:effectExtent l="0" t="0" r="0" b="7620"/>
             <wp:docPr id="1643290501" name="Imagen 1"/>
             <wp:cNvGraphicFramePr>
               <a:graphicFrameLocks xmlns:a="http://schemas.openxmlformats.org/drawingml/2006/main" noChangeAspect="1"/>
@@ -5619,7 +5745,7 @@
                   <pic:spPr>
                     <a:xfrm>
                       <a:off x="0" y="0"/>
-                      <a:ext cx="1463167" cy="327688"/>
+                      <a:ext cx="1843714" cy="412915"/>
                     </a:xfrm>
                     <a:prstGeom prst="rect">
                       <a:avLst/>
@@ -5685,7 +5811,19 @@
         <w:rPr>
           <w:rFonts w:ascii="Times New Roman" w:hAnsi="Times New Roman" w:cs="Times New Roman"/>
         </w:rPr>
-        <w:t>Applying Dickey Fuller Test, we can see that the p value is more than 0.05; so, we reject the null hypothesis, and we can say that our dataset is non-stationary.</w:t>
+        <w:t>Applying Dickey Fuller Test, we can see that the p value is more than 0.05; so, we reject the null hypothesis, and we can say that our</w:t>
+      </w:r>
+      <w:r>
+        <w:rPr>
+          <w:rFonts w:ascii="Times New Roman" w:hAnsi="Times New Roman" w:cs="Times New Roman"/>
+        </w:rPr>
+        <w:t xml:space="preserve"> original</w:t>
+      </w:r>
+      <w:r>
+        <w:rPr>
+          <w:rFonts w:ascii="Times New Roman" w:hAnsi="Times New Roman" w:cs="Times New Roman"/>
+        </w:rPr>
+        <w:t xml:space="preserve"> data is non-stationary.</w:t>
       </w:r>
     </w:p>
     <w:p>
@@ -5740,26 +5878,1365 @@
         </w:rPr>
         <w:t>data</w:t>
       </w:r>
-    </w:p>
-    <w:p>
-      <w:pPr>
-        <w:spacing w:line="276" w:lineRule="auto"/>
-        <w:jc w:val="both"/>
-        <w:rPr>
-          <w:rFonts w:ascii="Times New Roman" w:hAnsi="Times New Roman" w:cs="Times New Roman"/>
-        </w:rPr>
-      </w:pPr>
-      <w:r>
-        <w:rPr>
-          <w:rFonts w:ascii="Times New Roman" w:hAnsi="Times New Roman" w:cs="Times New Roman"/>
-        </w:rPr>
-        <w:t>Before applying techniques to transform the data stationary, we did 3 different splits for the analysis.</w:t>
-      </w:r>
-    </w:p>
-    <w:p>
-      <w:pPr>
-        <w:pStyle w:val="Heading1"/>
+      <w:r>
+        <w:rPr>
+          <w:rFonts w:ascii="Times New Roman" w:hAnsi="Times New Roman" w:cs="Times New Roman"/>
+          <w:b/>
+          <w:bCs/>
+        </w:rPr>
+        <w:t xml:space="preserve"> and calculating metrics:</w:t>
+      </w:r>
+    </w:p>
+    <w:p>
+      <w:pPr>
+        <w:spacing w:line="276" w:lineRule="auto"/>
+        <w:jc w:val="both"/>
+        <w:rPr>
+          <w:rFonts w:ascii="Times New Roman" w:hAnsi="Times New Roman" w:cs="Times New Roman"/>
+        </w:rPr>
+      </w:pPr>
+      <w:r>
+        <w:rPr>
+          <w:rFonts w:ascii="Times New Roman" w:hAnsi="Times New Roman" w:cs="Times New Roman"/>
+        </w:rPr>
+        <w:t>Before applying techniques to transform the data stationary, we did 3 different splits for the analysis</w:t>
+      </w:r>
+      <w:r>
+        <w:rPr>
+          <w:rFonts w:ascii="Times New Roman" w:hAnsi="Times New Roman" w:cs="Times New Roman"/>
+        </w:rPr>
+        <w:t xml:space="preserve"> in ARIMA Time Series Model and we got the next values for a good performance of the model:</w:t>
+      </w:r>
+    </w:p>
+    <w:tbl>
+      <w:tblPr>
+        <w:tblStyle w:val="Tablaconcuadrcula"/>
+        <w:tblW w:w="0" w:type="auto"/>
+        <w:tblInd w:w="0" w:type="dxa"/>
+        <w:tblLook w:val="04A0" w:firstRow="1" w:lastRow="0" w:firstColumn="1" w:lastColumn="0" w:noHBand="0" w:noVBand="1"/>
+      </w:tblPr>
+      <w:tblGrid>
+        <w:gridCol w:w="2689"/>
+        <w:gridCol w:w="2268"/>
+        <w:gridCol w:w="2268"/>
+        <w:gridCol w:w="2125"/>
+      </w:tblGrid>
+      <w:tr>
+        <w:tc>
+          <w:tcPr>
+            <w:tcW w:w="2689" w:type="dxa"/>
+            <w:tcBorders>
+              <w:top w:val="single" w:sz="4" w:space="0" w:color="FFFFFF" w:themeColor="background1"/>
+              <w:left w:val="single" w:sz="4" w:space="0" w:color="FFFFFF" w:themeColor="background1"/>
+              <w:bottom w:val="single" w:sz="4" w:space="0" w:color="FFFFFF" w:themeColor="background1"/>
+            </w:tcBorders>
+          </w:tcPr>
+          <w:p>
+            <w:pPr>
+              <w:spacing w:line="276" w:lineRule="auto"/>
+              <w:jc w:val="center"/>
+              <w:rPr>
+                <w:rFonts w:ascii="Times New Roman" w:hAnsi="Times New Roman" w:cs="Times New Roman"/>
+              </w:rPr>
+            </w:pPr>
+          </w:p>
+        </w:tc>
+        <w:tc>
+          <w:tcPr>
+            <w:tcW w:w="6661" w:type="dxa"/>
+            <w:gridSpan w:val="3"/>
+            <w:shd w:val="clear" w:color="auto" w:fill="B4C6E7" w:themeFill="accent1" w:themeFillTint="66"/>
+          </w:tcPr>
+          <w:p>
+            <w:pPr>
+              <w:spacing w:line="276" w:lineRule="auto"/>
+              <w:jc w:val="center"/>
+              <w:rPr>
+                <w:rFonts w:ascii="Times New Roman" w:hAnsi="Times New Roman" w:cs="Times New Roman"/>
+                <w:b/>
+                <w:bCs/>
+              </w:rPr>
+            </w:pPr>
+            <w:r>
+              <w:rPr>
+                <w:rFonts w:ascii="Times New Roman" w:hAnsi="Times New Roman" w:cs="Times New Roman"/>
+                <w:b/>
+                <w:bCs/>
+              </w:rPr>
+              <w:t>Test Split</w:t>
+            </w:r>
+          </w:p>
+        </w:tc>
+      </w:tr>
+      <w:tr>
+        <w:tc>
+          <w:tcPr>
+            <w:tcW w:w="2689" w:type="dxa"/>
+            <w:tcBorders>
+              <w:top w:val="single" w:sz="4" w:space="0" w:color="FFFFFF" w:themeColor="background1"/>
+              <w:left w:val="single" w:sz="4" w:space="0" w:color="FFFFFF" w:themeColor="background1"/>
+            </w:tcBorders>
+          </w:tcPr>
+          <w:p>
+            <w:pPr>
+              <w:spacing w:line="276" w:lineRule="auto"/>
+              <w:jc w:val="center"/>
+              <w:rPr>
+                <w:rFonts w:ascii="Times New Roman" w:hAnsi="Times New Roman" w:cs="Times New Roman"/>
+              </w:rPr>
+            </w:pPr>
+          </w:p>
+        </w:tc>
+        <w:tc>
+          <w:tcPr>
+            <w:tcW w:w="2268" w:type="dxa"/>
+            <w:shd w:val="clear" w:color="auto" w:fill="B4C6E7" w:themeFill="accent1" w:themeFillTint="66"/>
+          </w:tcPr>
+          <w:p>
+            <w:pPr>
+              <w:spacing w:line="276" w:lineRule="auto"/>
+              <w:jc w:val="center"/>
+              <w:rPr>
+                <w:rFonts w:ascii="Times New Roman" w:hAnsi="Times New Roman" w:cs="Times New Roman"/>
+                <w:b/>
+                <w:bCs/>
+              </w:rPr>
+            </w:pPr>
+            <w:r>
+              <w:rPr>
+                <w:rFonts w:ascii="Times New Roman" w:hAnsi="Times New Roman" w:cs="Times New Roman"/>
+                <w:b/>
+                <w:bCs/>
+              </w:rPr>
+              <w:t>20%</w:t>
+            </w:r>
+          </w:p>
+        </w:tc>
+        <w:tc>
+          <w:tcPr>
+            <w:tcW w:w="2268" w:type="dxa"/>
+            <w:shd w:val="clear" w:color="auto" w:fill="B4C6E7" w:themeFill="accent1" w:themeFillTint="66"/>
+          </w:tcPr>
+          <w:p>
+            <w:pPr>
+              <w:spacing w:line="276" w:lineRule="auto"/>
+              <w:jc w:val="center"/>
+              <w:rPr>
+                <w:rFonts w:ascii="Times New Roman" w:hAnsi="Times New Roman" w:cs="Times New Roman"/>
+                <w:b/>
+                <w:bCs/>
+              </w:rPr>
+            </w:pPr>
+            <w:r>
+              <w:rPr>
+                <w:rFonts w:ascii="Times New Roman" w:hAnsi="Times New Roman" w:cs="Times New Roman"/>
+                <w:b/>
+                <w:bCs/>
+              </w:rPr>
+              <w:t>15%</w:t>
+            </w:r>
+          </w:p>
+        </w:tc>
+        <w:tc>
+          <w:tcPr>
+            <w:tcW w:w="2125" w:type="dxa"/>
+            <w:shd w:val="clear" w:color="auto" w:fill="B4C6E7" w:themeFill="accent1" w:themeFillTint="66"/>
+          </w:tcPr>
+          <w:p>
+            <w:pPr>
+              <w:spacing w:line="276" w:lineRule="auto"/>
+              <w:jc w:val="center"/>
+              <w:rPr>
+                <w:rFonts w:ascii="Times New Roman" w:hAnsi="Times New Roman" w:cs="Times New Roman"/>
+                <w:b/>
+                <w:bCs/>
+              </w:rPr>
+            </w:pPr>
+            <w:r>
+              <w:rPr>
+                <w:rFonts w:ascii="Times New Roman" w:hAnsi="Times New Roman" w:cs="Times New Roman"/>
+                <w:b/>
+                <w:bCs/>
+              </w:rPr>
+              <w:t>10%</w:t>
+            </w:r>
+          </w:p>
+        </w:tc>
+      </w:tr>
+      <w:tr>
+        <w:tc>
+          <w:tcPr>
+            <w:tcW w:w="2689" w:type="dxa"/>
+            <w:shd w:val="clear" w:color="auto" w:fill="B4C6E7" w:themeFill="accent1" w:themeFillTint="66"/>
+          </w:tcPr>
+          <w:p>
+            <w:pPr>
+              <w:spacing w:line="276" w:lineRule="auto"/>
+              <w:rPr>
+                <w:rFonts w:ascii="Times New Roman" w:hAnsi="Times New Roman" w:cs="Times New Roman"/>
+                <w:b/>
+                <w:bCs/>
+              </w:rPr>
+            </w:pPr>
+            <w:r>
+              <w:rPr>
+                <w:rFonts w:ascii="Times New Roman" w:hAnsi="Times New Roman" w:cs="Times New Roman"/>
+                <w:b/>
+                <w:bCs/>
+              </w:rPr>
+              <w:t>Number of differences to make it stationary</w:t>
+            </w:r>
+          </w:p>
+        </w:tc>
+        <w:tc>
+          <w:tcPr>
+            <w:tcW w:w="2268" w:type="dxa"/>
+            <w:shd w:val="clear" w:color="auto" w:fill="D9E2F3" w:themeFill="accent1" w:themeFillTint="33"/>
+          </w:tcPr>
+          <w:p>
+            <w:pPr>
+              <w:spacing w:line="276" w:lineRule="auto"/>
+              <w:jc w:val="center"/>
+              <w:rPr>
+                <w:rFonts w:ascii="Times New Roman" w:hAnsi="Times New Roman" w:cs="Times New Roman"/>
+              </w:rPr>
+            </w:pPr>
+            <w:r>
+              <w:rPr>
+                <w:rFonts w:ascii="Times New Roman" w:hAnsi="Times New Roman" w:cs="Times New Roman"/>
+              </w:rPr>
+              <w:t>13</w:t>
+            </w:r>
+          </w:p>
+        </w:tc>
+        <w:tc>
+          <w:tcPr>
+            <w:tcW w:w="2268" w:type="dxa"/>
+            <w:shd w:val="clear" w:color="auto" w:fill="D9E2F3" w:themeFill="accent1" w:themeFillTint="33"/>
+          </w:tcPr>
+          <w:p>
+            <w:pPr>
+              <w:spacing w:line="276" w:lineRule="auto"/>
+              <w:jc w:val="center"/>
+              <w:rPr>
+                <w:rFonts w:ascii="Times New Roman" w:hAnsi="Times New Roman" w:cs="Times New Roman"/>
+              </w:rPr>
+            </w:pPr>
+            <w:r>
+              <w:rPr>
+                <w:rFonts w:ascii="Times New Roman" w:hAnsi="Times New Roman" w:cs="Times New Roman"/>
+              </w:rPr>
+              <w:t>31</w:t>
+            </w:r>
+          </w:p>
+        </w:tc>
+        <w:tc>
+          <w:tcPr>
+            <w:tcW w:w="2125" w:type="dxa"/>
+            <w:shd w:val="clear" w:color="auto" w:fill="D9E2F3" w:themeFill="accent1" w:themeFillTint="33"/>
+          </w:tcPr>
+          <w:p>
+            <w:pPr>
+              <w:spacing w:line="276" w:lineRule="auto"/>
+              <w:jc w:val="center"/>
+              <w:rPr>
+                <w:rFonts w:ascii="Times New Roman" w:hAnsi="Times New Roman" w:cs="Times New Roman"/>
+              </w:rPr>
+            </w:pPr>
+            <w:r>
+              <w:rPr>
+                <w:rFonts w:ascii="Times New Roman" w:hAnsi="Times New Roman" w:cs="Times New Roman"/>
+              </w:rPr>
+              <w:t>22</w:t>
+            </w:r>
+          </w:p>
+        </w:tc>
+      </w:tr>
+      <w:tr>
+        <w:tc>
+          <w:tcPr>
+            <w:tcW w:w="2689" w:type="dxa"/>
+            <w:shd w:val="clear" w:color="auto" w:fill="B4C6E7" w:themeFill="accent1" w:themeFillTint="66"/>
+          </w:tcPr>
+          <w:p>
+            <w:pPr>
+              <w:spacing w:line="276" w:lineRule="auto"/>
+              <w:rPr>
+                <w:rFonts w:ascii="Times New Roman" w:hAnsi="Times New Roman" w:cs="Times New Roman"/>
+                <w:b/>
+                <w:bCs/>
+              </w:rPr>
+            </w:pPr>
+            <w:r>
+              <w:rPr>
+                <w:rFonts w:ascii="Times New Roman" w:hAnsi="Times New Roman" w:cs="Times New Roman"/>
+                <w:b/>
+                <w:bCs/>
+              </w:rPr>
+              <w:t xml:space="preserve">New </w:t>
+            </w:r>
+            <w:r>
+              <w:rPr>
+                <w:rFonts w:ascii="Times New Roman" w:hAnsi="Times New Roman" w:cs="Times New Roman"/>
+                <w:b/>
+                <w:bCs/>
+              </w:rPr>
+              <w:t>p-value</w:t>
+            </w:r>
+          </w:p>
+        </w:tc>
+        <w:tc>
+          <w:tcPr>
+            <w:tcW w:w="2268" w:type="dxa"/>
+            <w:shd w:val="clear" w:color="auto" w:fill="D9E2F3" w:themeFill="accent1" w:themeFillTint="33"/>
+          </w:tcPr>
+          <w:p>
+            <w:pPr>
+              <w:spacing w:line="276" w:lineRule="auto"/>
+              <w:jc w:val="center"/>
+              <w:rPr>
+                <w:rFonts w:ascii="Times New Roman" w:hAnsi="Times New Roman" w:cs="Times New Roman"/>
+              </w:rPr>
+            </w:pPr>
+            <w:r>
+              <w:rPr>
+                <w:rFonts w:ascii="Times New Roman" w:hAnsi="Times New Roman" w:cs="Times New Roman"/>
+              </w:rPr>
+              <w:t>0.047846</w:t>
+            </w:r>
+          </w:p>
+        </w:tc>
+        <w:tc>
+          <w:tcPr>
+            <w:tcW w:w="2268" w:type="dxa"/>
+            <w:shd w:val="clear" w:color="auto" w:fill="D9E2F3" w:themeFill="accent1" w:themeFillTint="33"/>
+          </w:tcPr>
+          <w:p>
+            <w:pPr>
+              <w:spacing w:line="276" w:lineRule="auto"/>
+              <w:jc w:val="center"/>
+              <w:rPr>
+                <w:rFonts w:ascii="Times New Roman" w:hAnsi="Times New Roman" w:cs="Times New Roman"/>
+              </w:rPr>
+            </w:pPr>
+            <w:r>
+              <w:rPr>
+                <w:rFonts w:ascii="Times New Roman" w:hAnsi="Times New Roman" w:cs="Times New Roman"/>
+              </w:rPr>
+              <w:t>0.049262</w:t>
+            </w:r>
+          </w:p>
+        </w:tc>
+        <w:tc>
+          <w:tcPr>
+            <w:tcW w:w="2125" w:type="dxa"/>
+            <w:shd w:val="clear" w:color="auto" w:fill="D9E2F3" w:themeFill="accent1" w:themeFillTint="33"/>
+          </w:tcPr>
+          <w:p>
+            <w:pPr>
+              <w:spacing w:line="276" w:lineRule="auto"/>
+              <w:jc w:val="center"/>
+              <w:rPr>
+                <w:rFonts w:ascii="Times New Roman" w:hAnsi="Times New Roman" w:cs="Times New Roman"/>
+              </w:rPr>
+            </w:pPr>
+            <w:r>
+              <w:rPr>
+                <w:rFonts w:ascii="Times New Roman" w:hAnsi="Times New Roman" w:cs="Times New Roman"/>
+              </w:rPr>
+              <w:t>0.003939</w:t>
+            </w:r>
+          </w:p>
+        </w:tc>
+      </w:tr>
+      <w:tr>
+        <w:tc>
+          <w:tcPr>
+            <w:tcW w:w="2689" w:type="dxa"/>
+            <w:shd w:val="clear" w:color="auto" w:fill="B4C6E7" w:themeFill="accent1" w:themeFillTint="66"/>
+          </w:tcPr>
+          <w:p>
+            <w:pPr>
+              <w:spacing w:line="276" w:lineRule="auto"/>
+              <w:rPr>
+                <w:rFonts w:ascii="Times New Roman" w:hAnsi="Times New Roman" w:cs="Times New Roman"/>
+                <w:b/>
+                <w:bCs/>
+              </w:rPr>
+            </w:pPr>
+            <w:r>
+              <w:rPr>
+                <w:rFonts w:ascii="Times New Roman" w:hAnsi="Times New Roman" w:cs="Times New Roman"/>
+                <w:b/>
+                <w:bCs/>
+              </w:rPr>
+              <w:t>Best p, d, q values</w:t>
+            </w:r>
+          </w:p>
+        </w:tc>
+        <w:tc>
+          <w:tcPr>
+            <w:tcW w:w="2268" w:type="dxa"/>
+            <w:shd w:val="clear" w:color="auto" w:fill="D9E2F3" w:themeFill="accent1" w:themeFillTint="33"/>
+          </w:tcPr>
+          <w:p>
+            <w:pPr>
+              <w:spacing w:line="276" w:lineRule="auto"/>
+              <w:jc w:val="center"/>
+              <w:rPr>
+                <w:rFonts w:ascii="Times New Roman" w:hAnsi="Times New Roman" w:cs="Times New Roman"/>
+              </w:rPr>
+            </w:pPr>
+            <w:r>
+              <w:rPr>
+                <w:rFonts w:ascii="Times New Roman" w:hAnsi="Times New Roman" w:cs="Times New Roman"/>
+              </w:rPr>
+              <w:t>(2,2,2)</w:t>
+            </w:r>
+          </w:p>
+        </w:tc>
+        <w:tc>
+          <w:tcPr>
+            <w:tcW w:w="2268" w:type="dxa"/>
+            <w:shd w:val="clear" w:color="auto" w:fill="D9E2F3" w:themeFill="accent1" w:themeFillTint="33"/>
+          </w:tcPr>
+          <w:p>
+            <w:pPr>
+              <w:spacing w:line="276" w:lineRule="auto"/>
+              <w:jc w:val="center"/>
+              <w:rPr>
+                <w:rFonts w:ascii="Times New Roman" w:hAnsi="Times New Roman" w:cs="Times New Roman"/>
+              </w:rPr>
+            </w:pPr>
+            <w:r>
+              <w:rPr>
+                <w:rFonts w:ascii="Times New Roman" w:hAnsi="Times New Roman" w:cs="Times New Roman"/>
+              </w:rPr>
+              <w:t>(2,2,2)</w:t>
+            </w:r>
+          </w:p>
+        </w:tc>
+        <w:tc>
+          <w:tcPr>
+            <w:tcW w:w="2125" w:type="dxa"/>
+            <w:shd w:val="clear" w:color="auto" w:fill="D9E2F3" w:themeFill="accent1" w:themeFillTint="33"/>
+          </w:tcPr>
+          <w:p>
+            <w:pPr>
+              <w:spacing w:line="276" w:lineRule="auto"/>
+              <w:jc w:val="center"/>
+              <w:rPr>
+                <w:rFonts w:ascii="Times New Roman" w:hAnsi="Times New Roman" w:cs="Times New Roman"/>
+              </w:rPr>
+            </w:pPr>
+            <w:r>
+              <w:rPr>
+                <w:rFonts w:ascii="Times New Roman" w:hAnsi="Times New Roman" w:cs="Times New Roman"/>
+              </w:rPr>
+              <w:t>(0,2,1)</w:t>
+            </w:r>
+          </w:p>
+        </w:tc>
+      </w:tr>
+      <w:tr>
+        <w:tc>
+          <w:tcPr>
+            <w:tcW w:w="2689" w:type="dxa"/>
+            <w:shd w:val="clear" w:color="auto" w:fill="B4C6E7" w:themeFill="accent1" w:themeFillTint="66"/>
+          </w:tcPr>
+          <w:p>
+            <w:pPr>
+              <w:spacing w:line="276" w:lineRule="auto"/>
+              <w:rPr>
+                <w:rFonts w:ascii="Times New Roman" w:hAnsi="Times New Roman" w:cs="Times New Roman"/>
+                <w:b/>
+                <w:bCs/>
+              </w:rPr>
+            </w:pPr>
+            <w:r>
+              <w:rPr>
+                <w:rFonts w:ascii="Times New Roman" w:hAnsi="Times New Roman" w:cs="Times New Roman"/>
+                <w:b/>
+                <w:bCs/>
+              </w:rPr>
+              <w:t>AIC</w:t>
+            </w:r>
+          </w:p>
+        </w:tc>
+        <w:tc>
+          <w:tcPr>
+            <w:tcW w:w="2268" w:type="dxa"/>
+            <w:shd w:val="clear" w:color="auto" w:fill="D9E2F3" w:themeFill="accent1" w:themeFillTint="33"/>
+          </w:tcPr>
+          <w:p>
+            <w:pPr>
+              <w:spacing w:line="276" w:lineRule="auto"/>
+              <w:jc w:val="center"/>
+              <w:rPr>
+                <w:rFonts w:ascii="Times New Roman" w:hAnsi="Times New Roman" w:cs="Times New Roman"/>
+              </w:rPr>
+            </w:pPr>
+            <w:r>
+              <w:rPr>
+                <w:rFonts w:ascii="Times New Roman" w:hAnsi="Times New Roman" w:cs="Times New Roman"/>
+              </w:rPr>
+              <w:t>2846.044</w:t>
+            </w:r>
+          </w:p>
+        </w:tc>
+        <w:tc>
+          <w:tcPr>
+            <w:tcW w:w="2268" w:type="dxa"/>
+            <w:shd w:val="clear" w:color="auto" w:fill="D9E2F3" w:themeFill="accent1" w:themeFillTint="33"/>
+          </w:tcPr>
+          <w:p>
+            <w:pPr>
+              <w:spacing w:line="276" w:lineRule="auto"/>
+              <w:jc w:val="center"/>
+              <w:rPr>
+                <w:rFonts w:ascii="Times New Roman" w:hAnsi="Times New Roman" w:cs="Times New Roman"/>
+              </w:rPr>
+            </w:pPr>
+            <w:r>
+              <w:rPr>
+                <w:rFonts w:ascii="Times New Roman" w:hAnsi="Times New Roman" w:cs="Times New Roman"/>
+              </w:rPr>
+              <w:t>3004.792</w:t>
+            </w:r>
+          </w:p>
+        </w:tc>
+        <w:tc>
+          <w:tcPr>
+            <w:tcW w:w="2125" w:type="dxa"/>
+            <w:shd w:val="clear" w:color="auto" w:fill="D9E2F3" w:themeFill="accent1" w:themeFillTint="33"/>
+          </w:tcPr>
+          <w:p>
+            <w:pPr>
+              <w:spacing w:line="276" w:lineRule="auto"/>
+              <w:jc w:val="center"/>
+              <w:rPr>
+                <w:rFonts w:ascii="Times New Roman" w:hAnsi="Times New Roman" w:cs="Times New Roman"/>
+              </w:rPr>
+            </w:pPr>
+            <w:r>
+              <w:rPr>
+                <w:rFonts w:ascii="Times New Roman" w:hAnsi="Times New Roman" w:cs="Times New Roman"/>
+              </w:rPr>
+              <w:t>3246.212</w:t>
+            </w:r>
+          </w:p>
+        </w:tc>
+      </w:tr>
+      <w:tr>
+        <w:tc>
+          <w:tcPr>
+            <w:tcW w:w="2689" w:type="dxa"/>
+            <w:shd w:val="clear" w:color="auto" w:fill="B4C6E7" w:themeFill="accent1" w:themeFillTint="66"/>
+          </w:tcPr>
+          <w:p>
+            <w:pPr>
+              <w:spacing w:line="276" w:lineRule="auto"/>
+              <w:rPr>
+                <w:rFonts w:ascii="Times New Roman" w:hAnsi="Times New Roman" w:cs="Times New Roman"/>
+                <w:b/>
+                <w:bCs/>
+              </w:rPr>
+            </w:pPr>
+            <w:r>
+              <w:rPr>
+                <w:rFonts w:ascii="Times New Roman" w:hAnsi="Times New Roman" w:cs="Times New Roman"/>
+                <w:b/>
+                <w:bCs/>
+              </w:rPr>
+              <w:t>BIC</w:t>
+            </w:r>
+          </w:p>
+        </w:tc>
+        <w:tc>
+          <w:tcPr>
+            <w:tcW w:w="2268" w:type="dxa"/>
+            <w:shd w:val="clear" w:color="auto" w:fill="D9E2F3" w:themeFill="accent1" w:themeFillTint="33"/>
+          </w:tcPr>
+          <w:p>
+            <w:pPr>
+              <w:spacing w:line="276" w:lineRule="auto"/>
+              <w:jc w:val="center"/>
+              <w:rPr>
+                <w:rFonts w:ascii="Times New Roman" w:hAnsi="Times New Roman" w:cs="Times New Roman"/>
+              </w:rPr>
+            </w:pPr>
+            <w:r>
+              <w:rPr>
+                <w:rFonts w:ascii="Times New Roman" w:hAnsi="Times New Roman" w:cs="Times New Roman"/>
+              </w:rPr>
+              <w:t>2861.030</w:t>
+            </w:r>
+          </w:p>
+        </w:tc>
+        <w:tc>
+          <w:tcPr>
+            <w:tcW w:w="2268" w:type="dxa"/>
+            <w:shd w:val="clear" w:color="auto" w:fill="D9E2F3" w:themeFill="accent1" w:themeFillTint="33"/>
+          </w:tcPr>
+          <w:p>
+            <w:pPr>
+              <w:spacing w:line="276" w:lineRule="auto"/>
+              <w:jc w:val="center"/>
+              <w:rPr>
+                <w:rFonts w:ascii="Times New Roman" w:hAnsi="Times New Roman" w:cs="Times New Roman"/>
+              </w:rPr>
+            </w:pPr>
+            <w:r>
+              <w:rPr>
+                <w:rFonts w:ascii="Times New Roman" w:hAnsi="Times New Roman" w:cs="Times New Roman"/>
+              </w:rPr>
+              <w:t>3020.074</w:t>
+            </w:r>
+          </w:p>
+        </w:tc>
+        <w:tc>
+          <w:tcPr>
+            <w:tcW w:w="2125" w:type="dxa"/>
+            <w:shd w:val="clear" w:color="auto" w:fill="D9E2F3" w:themeFill="accent1" w:themeFillTint="33"/>
+          </w:tcPr>
+          <w:p>
+            <w:pPr>
+              <w:spacing w:line="276" w:lineRule="auto"/>
+              <w:jc w:val="center"/>
+              <w:rPr>
+                <w:rFonts w:ascii="Times New Roman" w:hAnsi="Times New Roman" w:cs="Times New Roman"/>
+              </w:rPr>
+            </w:pPr>
+            <w:r>
+              <w:rPr>
+                <w:rFonts w:ascii="Times New Roman" w:hAnsi="Times New Roman" w:cs="Times New Roman"/>
+              </w:rPr>
+              <w:t>3252.448</w:t>
+            </w:r>
+          </w:p>
+        </w:tc>
+      </w:tr>
+      <w:tr>
+        <w:tc>
+          <w:tcPr>
+            <w:tcW w:w="2689" w:type="dxa"/>
+            <w:shd w:val="clear" w:color="auto" w:fill="B4C6E7" w:themeFill="accent1" w:themeFillTint="66"/>
+          </w:tcPr>
+          <w:p>
+            <w:pPr>
+              <w:spacing w:line="276" w:lineRule="auto"/>
+              <w:rPr>
+                <w:rFonts w:ascii="Times New Roman" w:hAnsi="Times New Roman" w:cs="Times New Roman"/>
+                <w:b/>
+                <w:bCs/>
+              </w:rPr>
+            </w:pPr>
+            <w:r>
+              <w:rPr>
+                <w:rFonts w:ascii="Times New Roman" w:hAnsi="Times New Roman" w:cs="Times New Roman"/>
+                <w:b/>
+                <w:bCs/>
+              </w:rPr>
+              <w:t>Train R-Squared</w:t>
+            </w:r>
+          </w:p>
+        </w:tc>
+        <w:tc>
+          <w:tcPr>
+            <w:tcW w:w="2268" w:type="dxa"/>
+            <w:shd w:val="clear" w:color="auto" w:fill="D9E2F3" w:themeFill="accent1" w:themeFillTint="33"/>
+          </w:tcPr>
+          <w:p>
+            <w:pPr>
+              <w:spacing w:line="276" w:lineRule="auto"/>
+              <w:jc w:val="center"/>
+              <w:rPr>
+                <w:rFonts w:ascii="Times New Roman" w:hAnsi="Times New Roman" w:cs="Times New Roman"/>
+              </w:rPr>
+            </w:pPr>
+            <w:r>
+              <w:rPr>
+                <w:rFonts w:ascii="Times New Roman" w:hAnsi="Times New Roman" w:cs="Times New Roman"/>
+              </w:rPr>
+              <w:t>0.99998</w:t>
+            </w:r>
+            <w:r>
+              <w:rPr>
+                <w:rFonts w:ascii="Times New Roman" w:hAnsi="Times New Roman" w:cs="Times New Roman"/>
+              </w:rPr>
+              <w:t>6</w:t>
+            </w:r>
+          </w:p>
+        </w:tc>
+        <w:tc>
+          <w:tcPr>
+            <w:tcW w:w="2268" w:type="dxa"/>
+            <w:shd w:val="clear" w:color="auto" w:fill="D9E2F3" w:themeFill="accent1" w:themeFillTint="33"/>
+          </w:tcPr>
+          <w:p>
+            <w:pPr>
+              <w:spacing w:line="276" w:lineRule="auto"/>
+              <w:jc w:val="center"/>
+              <w:rPr>
+                <w:rFonts w:ascii="Times New Roman" w:hAnsi="Times New Roman" w:cs="Times New Roman"/>
+              </w:rPr>
+            </w:pPr>
+            <w:r>
+              <w:rPr>
+                <w:rFonts w:ascii="Times New Roman" w:hAnsi="Times New Roman" w:cs="Times New Roman"/>
+              </w:rPr>
+              <w:t>0.999988</w:t>
+            </w:r>
+          </w:p>
+        </w:tc>
+        <w:tc>
+          <w:tcPr>
+            <w:tcW w:w="2125" w:type="dxa"/>
+            <w:shd w:val="clear" w:color="auto" w:fill="D9E2F3" w:themeFill="accent1" w:themeFillTint="33"/>
+          </w:tcPr>
+          <w:p>
+            <w:pPr>
+              <w:spacing w:line="276" w:lineRule="auto"/>
+              <w:jc w:val="center"/>
+              <w:rPr>
+                <w:rFonts w:ascii="Times New Roman" w:hAnsi="Times New Roman" w:cs="Times New Roman"/>
+              </w:rPr>
+            </w:pPr>
+            <w:r>
+              <w:rPr>
+                <w:rFonts w:ascii="Times New Roman" w:hAnsi="Times New Roman" w:cs="Times New Roman"/>
+              </w:rPr>
+              <w:t>0.999985</w:t>
+            </w:r>
+          </w:p>
+        </w:tc>
+      </w:tr>
+      <w:tr>
+        <w:tc>
+          <w:tcPr>
+            <w:tcW w:w="2689" w:type="dxa"/>
+            <w:shd w:val="clear" w:color="auto" w:fill="B4C6E7" w:themeFill="accent1" w:themeFillTint="66"/>
+          </w:tcPr>
+          <w:p>
+            <w:pPr>
+              <w:spacing w:line="276" w:lineRule="auto"/>
+              <w:rPr>
+                <w:rFonts w:ascii="Times New Roman" w:hAnsi="Times New Roman" w:cs="Times New Roman"/>
+                <w:b/>
+                <w:bCs/>
+              </w:rPr>
+            </w:pPr>
+            <w:r>
+              <w:rPr>
+                <w:rFonts w:ascii="Times New Roman" w:hAnsi="Times New Roman" w:cs="Times New Roman"/>
+                <w:b/>
+                <w:bCs/>
+              </w:rPr>
+              <w:t>Test R-Squared</w:t>
+            </w:r>
+          </w:p>
+        </w:tc>
+        <w:tc>
+          <w:tcPr>
+            <w:tcW w:w="2268" w:type="dxa"/>
+            <w:shd w:val="clear" w:color="auto" w:fill="D9E2F3" w:themeFill="accent1" w:themeFillTint="33"/>
+          </w:tcPr>
+          <w:p>
+            <w:pPr>
+              <w:spacing w:line="276" w:lineRule="auto"/>
+              <w:jc w:val="center"/>
+              <w:rPr>
+                <w:rFonts w:ascii="Times New Roman" w:hAnsi="Times New Roman" w:cs="Times New Roman"/>
+              </w:rPr>
+            </w:pPr>
+            <w:r>
+              <w:rPr>
+                <w:rFonts w:ascii="Times New Roman" w:hAnsi="Times New Roman" w:cs="Times New Roman"/>
+              </w:rPr>
+              <w:t>0.995756</w:t>
+            </w:r>
+          </w:p>
+        </w:tc>
+        <w:tc>
+          <w:tcPr>
+            <w:tcW w:w="2268" w:type="dxa"/>
+            <w:shd w:val="clear" w:color="auto" w:fill="D9E2F3" w:themeFill="accent1" w:themeFillTint="33"/>
+          </w:tcPr>
+          <w:p>
+            <w:pPr>
+              <w:spacing w:line="276" w:lineRule="auto"/>
+              <w:jc w:val="center"/>
+              <w:rPr>
+                <w:rFonts w:ascii="Times New Roman" w:hAnsi="Times New Roman" w:cs="Times New Roman"/>
+              </w:rPr>
+            </w:pPr>
+            <w:r>
+              <w:rPr>
+                <w:rFonts w:ascii="Times New Roman" w:hAnsi="Times New Roman" w:cs="Times New Roman"/>
+              </w:rPr>
+              <w:t>0.803456</w:t>
+            </w:r>
+          </w:p>
+        </w:tc>
+        <w:tc>
+          <w:tcPr>
+            <w:tcW w:w="2125" w:type="dxa"/>
+            <w:shd w:val="clear" w:color="auto" w:fill="D9E2F3" w:themeFill="accent1" w:themeFillTint="33"/>
+          </w:tcPr>
+          <w:p>
+            <w:pPr>
+              <w:spacing w:line="276" w:lineRule="auto"/>
+              <w:jc w:val="center"/>
+              <w:rPr>
+                <w:rFonts w:ascii="Times New Roman" w:hAnsi="Times New Roman" w:cs="Times New Roman"/>
+              </w:rPr>
+            </w:pPr>
+            <w:r>
+              <w:rPr>
+                <w:rFonts w:ascii="Times New Roman" w:hAnsi="Times New Roman" w:cs="Times New Roman"/>
+              </w:rPr>
+              <w:t>0.885761</w:t>
+            </w:r>
+          </w:p>
+        </w:tc>
+      </w:tr>
+      <w:tr>
+        <w:tc>
+          <w:tcPr>
+            <w:tcW w:w="2689" w:type="dxa"/>
+            <w:shd w:val="clear" w:color="auto" w:fill="B4C6E7" w:themeFill="accent1" w:themeFillTint="66"/>
+          </w:tcPr>
+          <w:p>
+            <w:pPr>
+              <w:spacing w:line="276" w:lineRule="auto"/>
+              <w:rPr>
+                <w:rFonts w:ascii="Times New Roman" w:hAnsi="Times New Roman" w:cs="Times New Roman"/>
+                <w:b/>
+                <w:bCs/>
+              </w:rPr>
+            </w:pPr>
+            <w:r>
+              <w:rPr>
+                <w:rFonts w:ascii="Times New Roman" w:hAnsi="Times New Roman" w:cs="Times New Roman"/>
+                <w:b/>
+                <w:bCs/>
+              </w:rPr>
+              <w:t>Mean Absolut Error (MAE)</w:t>
+            </w:r>
+          </w:p>
+        </w:tc>
+        <w:tc>
+          <w:tcPr>
+            <w:tcW w:w="2268" w:type="dxa"/>
+            <w:shd w:val="clear" w:color="auto" w:fill="D9E2F3" w:themeFill="accent1" w:themeFillTint="33"/>
+          </w:tcPr>
+          <w:p>
+            <w:pPr>
+              <w:spacing w:line="276" w:lineRule="auto"/>
+              <w:jc w:val="center"/>
+              <w:rPr>
+                <w:rFonts w:ascii="Times New Roman" w:hAnsi="Times New Roman" w:cs="Times New Roman"/>
+              </w:rPr>
+            </w:pPr>
+            <w:r>
+              <w:rPr>
+                <w:rFonts w:ascii="Times New Roman" w:hAnsi="Times New Roman" w:cs="Times New Roman"/>
+              </w:rPr>
+              <w:t>9713.731314</w:t>
+            </w:r>
+          </w:p>
+        </w:tc>
+        <w:tc>
+          <w:tcPr>
+            <w:tcW w:w="2268" w:type="dxa"/>
+            <w:shd w:val="clear" w:color="auto" w:fill="D9E2F3" w:themeFill="accent1" w:themeFillTint="33"/>
+          </w:tcPr>
+          <w:p>
+            <w:pPr>
+              <w:spacing w:line="276" w:lineRule="auto"/>
+              <w:jc w:val="center"/>
+              <w:rPr>
+                <w:rFonts w:ascii="Times New Roman" w:hAnsi="Times New Roman" w:cs="Times New Roman"/>
+              </w:rPr>
+            </w:pPr>
+            <w:r>
+              <w:rPr>
+                <w:rFonts w:ascii="Times New Roman" w:hAnsi="Times New Roman" w:cs="Times New Roman"/>
+              </w:rPr>
+              <w:t>67070.543526</w:t>
+            </w:r>
+          </w:p>
+        </w:tc>
+        <w:tc>
+          <w:tcPr>
+            <w:tcW w:w="2125" w:type="dxa"/>
+            <w:shd w:val="clear" w:color="auto" w:fill="D9E2F3" w:themeFill="accent1" w:themeFillTint="33"/>
+          </w:tcPr>
+          <w:p>
+            <w:pPr>
+              <w:spacing w:line="276" w:lineRule="auto"/>
+              <w:jc w:val="center"/>
+              <w:rPr>
+                <w:rFonts w:ascii="Times New Roman" w:hAnsi="Times New Roman" w:cs="Times New Roman"/>
+              </w:rPr>
+            </w:pPr>
+            <w:r>
+              <w:rPr>
+                <w:rFonts w:ascii="Times New Roman" w:hAnsi="Times New Roman" w:cs="Times New Roman"/>
+              </w:rPr>
+              <w:t>34248.144607</w:t>
+            </w:r>
+          </w:p>
+        </w:tc>
+      </w:tr>
+    </w:tbl>
+    <w:p>
+      <w:pPr>
+        <w:spacing w:line="276" w:lineRule="auto"/>
+        <w:jc w:val="both"/>
+        <w:rPr>
+          <w:rFonts w:ascii="Times New Roman" w:hAnsi="Times New Roman" w:cs="Times New Roman"/>
+          <w:i/>
+          <w:iCs/>
+        </w:rPr>
+      </w:pPr>
+      <w:r>
+        <w:rPr>
+          <w:rFonts w:ascii="Times New Roman" w:hAnsi="Times New Roman" w:cs="Times New Roman"/>
+          <w:i/>
+          <w:iCs/>
+        </w:rPr>
+        <w:t>Table 1: Results from ARIMA model with different test splits.</w:t>
+      </w:r>
+    </w:p>
+    <w:p>
+      <w:pPr>
+        <w:pStyle w:val="Ttulo1"/>
         <w:spacing w:before="0" w:line="276" w:lineRule="auto"/>
+        <w:rPr>
+          <w:rFonts w:eastAsiaTheme="minorHAnsi"/>
+          <w:b w:val="0"/>
+          <w:bCs w:val="0"/>
+          <w:kern w:val="2"/>
+          <w:sz w:val="22"/>
+          <w:szCs w:val="22"/>
+          <w14:ligatures w14:val="standardContextual"/>
+        </w:rPr>
+      </w:pPr>
+      <w:r>
+        <w:rPr>
+          <w:rFonts w:eastAsiaTheme="minorHAnsi"/>
+          <w:b w:val="0"/>
+          <w:bCs w:val="0"/>
+          <w:kern w:val="2"/>
+          <w:sz w:val="22"/>
+          <w:szCs w:val="22"/>
+          <w14:ligatures w14:val="standardContextual"/>
+        </w:rPr>
+        <w:t>In Table 1, we can appreciate the number of differences applied for making the data stationary calculating the new p-value with Dickey Fuller test with the same hypothesis stated previously.</w:t>
+      </w:r>
+      <w:r>
+        <w:rPr>
+          <w:rFonts w:eastAsiaTheme="minorHAnsi"/>
+          <w:b w:val="0"/>
+          <w:bCs w:val="0"/>
+          <w:kern w:val="2"/>
+          <w:sz w:val="22"/>
+          <w:szCs w:val="22"/>
+          <w14:ligatures w14:val="standardContextual"/>
+        </w:rPr>
+        <w:t xml:space="preserve"> </w:t>
+      </w:r>
+      <w:r>
+        <w:rPr>
+          <w:rFonts w:eastAsiaTheme="minorHAnsi"/>
+          <w:b w:val="0"/>
+          <w:bCs w:val="0"/>
+          <w:kern w:val="2"/>
+          <w:sz w:val="22"/>
+          <w:szCs w:val="22"/>
+          <w14:ligatures w14:val="standardContextual"/>
+        </w:rPr>
+        <w:t>We a</w:t>
+      </w:r>
+      <w:r>
+        <w:rPr>
+          <w:rFonts w:eastAsiaTheme="minorHAnsi"/>
+          <w:b w:val="0"/>
+          <w:bCs w:val="0"/>
+          <w:kern w:val="2"/>
+          <w:sz w:val="22"/>
+          <w:szCs w:val="22"/>
+          <w14:ligatures w14:val="standardContextual"/>
+        </w:rPr>
+        <w:t>nalysed</w:t>
+      </w:r>
+      <w:r>
+        <w:rPr>
+          <w:rFonts w:eastAsiaTheme="minorHAnsi"/>
+          <w:b w:val="0"/>
+          <w:bCs w:val="0"/>
+          <w:kern w:val="2"/>
+          <w:sz w:val="22"/>
+          <w:szCs w:val="22"/>
+          <w14:ligatures w14:val="standardContextual"/>
+        </w:rPr>
+        <w:t xml:space="preserve"> the </w:t>
+      </w:r>
+      <w:r>
+        <w:rPr>
+          <w:rFonts w:eastAsiaTheme="minorHAnsi"/>
+          <w:b w:val="0"/>
+          <w:bCs w:val="0"/>
+          <w:kern w:val="2"/>
+          <w:sz w:val="22"/>
+          <w:szCs w:val="22"/>
+          <w14:ligatures w14:val="standardContextual"/>
+        </w:rPr>
+        <w:lastRenderedPageBreak/>
+        <w:t>recovered cases adding p,</w:t>
+      </w:r>
+      <w:r>
+        <w:rPr>
+          <w:rFonts w:eastAsiaTheme="minorHAnsi"/>
+          <w:b w:val="0"/>
+          <w:bCs w:val="0"/>
+          <w:kern w:val="2"/>
+          <w:sz w:val="22"/>
+          <w:szCs w:val="22"/>
+          <w14:ligatures w14:val="standardContextual"/>
+        </w:rPr>
+        <w:t xml:space="preserve"> d</w:t>
+      </w:r>
+      <w:r>
+        <w:rPr>
+          <w:rFonts w:eastAsiaTheme="minorHAnsi"/>
+          <w:b w:val="0"/>
+          <w:bCs w:val="0"/>
+          <w:kern w:val="2"/>
+          <w:sz w:val="22"/>
+          <w:szCs w:val="22"/>
+          <w14:ligatures w14:val="standardContextual"/>
+        </w:rPr>
+        <w:t xml:space="preserve">, and </w:t>
+      </w:r>
+      <w:r>
+        <w:rPr>
+          <w:rFonts w:eastAsiaTheme="minorHAnsi"/>
+          <w:b w:val="0"/>
+          <w:bCs w:val="0"/>
+          <w:kern w:val="2"/>
+          <w:sz w:val="22"/>
+          <w:szCs w:val="22"/>
+          <w14:ligatures w14:val="standardContextual"/>
+        </w:rPr>
+        <w:t>q values iterating from initial values</w:t>
+      </w:r>
+      <w:r>
+        <w:rPr>
+          <w:rFonts w:eastAsiaTheme="minorHAnsi"/>
+          <w:b w:val="0"/>
+          <w:bCs w:val="0"/>
+          <w:kern w:val="2"/>
+          <w:sz w:val="22"/>
+          <w:szCs w:val="22"/>
+          <w14:ligatures w14:val="standardContextual"/>
+        </w:rPr>
+        <w:t xml:space="preserve"> in which p is 1 which means the autoregression, 1 as q that is the difference and 0 as moving average</w:t>
+      </w:r>
+      <w:r>
+        <w:rPr>
+          <w:rFonts w:eastAsiaTheme="minorHAnsi"/>
+          <w:b w:val="0"/>
+          <w:bCs w:val="0"/>
+          <w:kern w:val="2"/>
+          <w:sz w:val="22"/>
+          <w:szCs w:val="22"/>
+          <w14:ligatures w14:val="standardContextual"/>
+        </w:rPr>
+        <w:t>. After that w</w:t>
+      </w:r>
+      <w:r>
+        <w:rPr>
+          <w:rFonts w:eastAsiaTheme="minorHAnsi"/>
+          <w:b w:val="0"/>
+          <w:bCs w:val="0"/>
+          <w:kern w:val="2"/>
+          <w:sz w:val="22"/>
+          <w:szCs w:val="22"/>
+          <w14:ligatures w14:val="standardContextual"/>
+        </w:rPr>
+        <w:t>e applied a function to determine which is the minimum AIC value</w:t>
+      </w:r>
+      <w:r>
+        <w:rPr>
+          <w:rFonts w:eastAsiaTheme="minorHAnsi"/>
+          <w:b w:val="0"/>
+          <w:bCs w:val="0"/>
+          <w:kern w:val="2"/>
+          <w:sz w:val="22"/>
+          <w:szCs w:val="22"/>
+          <w14:ligatures w14:val="standardContextual"/>
+        </w:rPr>
+        <w:t xml:space="preserve"> with different iterations</w:t>
+      </w:r>
+      <w:r>
+        <w:rPr>
+          <w:rFonts w:eastAsiaTheme="minorHAnsi"/>
+          <w:b w:val="0"/>
+          <w:bCs w:val="0"/>
+          <w:kern w:val="2"/>
+          <w:sz w:val="22"/>
+          <w:szCs w:val="22"/>
+          <w14:ligatures w14:val="standardContextual"/>
+        </w:rPr>
+        <w:t>.</w:t>
+      </w:r>
+      <w:r>
+        <w:rPr>
+          <w:rFonts w:eastAsiaTheme="minorHAnsi"/>
+          <w:b w:val="0"/>
+          <w:bCs w:val="0"/>
+          <w:kern w:val="2"/>
+          <w:sz w:val="22"/>
+          <w:szCs w:val="22"/>
+          <w14:ligatures w14:val="standardContextual"/>
+        </w:rPr>
+        <w:t xml:space="preserve"> </w:t>
+      </w:r>
+      <w:r>
+        <w:rPr>
+          <w:rFonts w:eastAsiaTheme="minorHAnsi"/>
+          <w:b w:val="0"/>
+          <w:bCs w:val="0"/>
+          <w:kern w:val="2"/>
+          <w:sz w:val="22"/>
+          <w:szCs w:val="22"/>
+          <w14:ligatures w14:val="standardContextual"/>
+        </w:rPr>
+        <w:t xml:space="preserve">AIC tells us how accurate we are in our model </w:t>
+      </w:r>
+      <w:r>
+        <w:rPr>
+          <w:rFonts w:eastAsiaTheme="minorHAnsi"/>
+          <w:b w:val="0"/>
+          <w:bCs w:val="0"/>
+          <w:kern w:val="2"/>
+          <w:sz w:val="22"/>
+          <w:szCs w:val="22"/>
+          <w14:ligatures w14:val="standardContextual"/>
+        </w:rPr>
+        <w:t>with (</w:t>
+      </w:r>
+      <w:proofErr w:type="gramStart"/>
+      <w:r>
+        <w:rPr>
+          <w:rFonts w:eastAsiaTheme="minorHAnsi"/>
+          <w:b w:val="0"/>
+          <w:bCs w:val="0"/>
+          <w:kern w:val="2"/>
+          <w:sz w:val="22"/>
+          <w:szCs w:val="22"/>
+          <w14:ligatures w14:val="standardContextual"/>
+        </w:rPr>
+        <w:t>p</w:t>
+      </w:r>
+      <w:r>
+        <w:rPr>
+          <w:rFonts w:eastAsiaTheme="minorHAnsi"/>
+          <w:b w:val="0"/>
+          <w:bCs w:val="0"/>
+          <w:kern w:val="2"/>
+          <w:sz w:val="22"/>
+          <w:szCs w:val="22"/>
+          <w14:ligatures w14:val="standardContextual"/>
+        </w:rPr>
+        <w:t>,</w:t>
+      </w:r>
+      <w:r>
+        <w:rPr>
+          <w:rFonts w:eastAsiaTheme="minorHAnsi"/>
+          <w:b w:val="0"/>
+          <w:bCs w:val="0"/>
+          <w:kern w:val="2"/>
+          <w:sz w:val="22"/>
+          <w:szCs w:val="22"/>
+          <w14:ligatures w14:val="standardContextual"/>
+        </w:rPr>
+        <w:t>d</w:t>
+      </w:r>
+      <w:proofErr w:type="gramEnd"/>
+      <w:r>
+        <w:rPr>
+          <w:rFonts w:eastAsiaTheme="minorHAnsi"/>
+          <w:b w:val="0"/>
+          <w:bCs w:val="0"/>
+          <w:kern w:val="2"/>
+          <w:sz w:val="22"/>
+          <w:szCs w:val="22"/>
+          <w14:ligatures w14:val="standardContextual"/>
+        </w:rPr>
+        <w:t>,</w:t>
+      </w:r>
+      <w:r>
+        <w:rPr>
+          <w:rFonts w:eastAsiaTheme="minorHAnsi"/>
+          <w:b w:val="0"/>
+          <w:bCs w:val="0"/>
+          <w:kern w:val="2"/>
+          <w:sz w:val="22"/>
+          <w:szCs w:val="22"/>
+          <w14:ligatures w14:val="standardContextual"/>
+        </w:rPr>
+        <w:t>q</w:t>
+      </w:r>
+      <w:r>
+        <w:rPr>
+          <w:rFonts w:eastAsiaTheme="minorHAnsi"/>
+          <w:b w:val="0"/>
+          <w:bCs w:val="0"/>
+          <w:kern w:val="2"/>
+          <w:sz w:val="22"/>
+          <w:szCs w:val="22"/>
+          <w14:ligatures w14:val="standardContextual"/>
+        </w:rPr>
+        <w:t>)</w:t>
+      </w:r>
+      <w:r>
+        <w:rPr>
+          <w:rFonts w:eastAsiaTheme="minorHAnsi"/>
+          <w:b w:val="0"/>
+          <w:bCs w:val="0"/>
+          <w:kern w:val="2"/>
+          <w:sz w:val="22"/>
+          <w:szCs w:val="22"/>
+          <w14:ligatures w14:val="standardContextual"/>
+        </w:rPr>
+        <w:t xml:space="preserve"> combination, and BIC give us information criterium about the dataset, and in the next code we will train again our ARIMA model.</w:t>
+      </w:r>
+      <w:r>
+        <w:rPr>
+          <w:rFonts w:eastAsiaTheme="minorHAnsi"/>
+          <w:b w:val="0"/>
+          <w:bCs w:val="0"/>
+          <w:kern w:val="2"/>
+          <w:sz w:val="22"/>
+          <w:szCs w:val="22"/>
+          <w14:ligatures w14:val="standardContextual"/>
+        </w:rPr>
+        <w:t xml:space="preserve"> We can see difference between R-Squared metric comparing the train and test with different splits, and we also calculated the Mean Absolut Error to compare between them showing that the lowest error is found in 20% test split compared to the other models.</w:t>
+      </w:r>
+    </w:p>
+    <w:p/>
+    <w:p>
+      <w:pPr>
+        <w:jc w:val="center"/>
+      </w:pPr>
+      <w:r>
+        <w:rPr>
+          <w:noProof/>
+        </w:rPr>
+        <w:drawing>
+          <wp:inline distT="0" distB="0" distL="0" distR="0" wp14:anchorId="400FBE94" wp14:editId="0A84C918">
+            <wp:extent cx="3471225" cy="3657600"/>
+            <wp:effectExtent l="0" t="0" r="0" b="0"/>
+            <wp:docPr id="1960583388" name="Imagen 1"/>
+            <wp:cNvGraphicFramePr>
+              <a:graphicFrameLocks xmlns:a="http://schemas.openxmlformats.org/drawingml/2006/main" noChangeAspect="1"/>
+            </wp:cNvGraphicFramePr>
+            <a:graphic xmlns:a="http://schemas.openxmlformats.org/drawingml/2006/main">
+              <a:graphicData uri="http://schemas.openxmlformats.org/drawingml/2006/picture">
+                <pic:pic xmlns:pic="http://schemas.openxmlformats.org/drawingml/2006/picture">
+                  <pic:nvPicPr>
+                    <pic:cNvPr id="0" name="Picture 1"/>
+                    <pic:cNvPicPr>
+                      <a:picLocks noChangeAspect="1" noChangeArrowheads="1"/>
+                    </pic:cNvPicPr>
+                  </pic:nvPicPr>
+                  <pic:blipFill>
+                    <a:blip r:embed="rId26">
+                      <a:extLst>
+                        <a:ext uri="{28A0092B-C50C-407E-A947-70E740481C1C}">
+                          <a14:useLocalDpi xmlns:a14="http://schemas.microsoft.com/office/drawing/2010/main" val="0"/>
+                        </a:ext>
+                      </a:extLst>
+                    </a:blip>
+                    <a:srcRect/>
+                    <a:stretch>
+                      <a:fillRect/>
+                    </a:stretch>
+                  </pic:blipFill>
+                  <pic:spPr bwMode="auto">
+                    <a:xfrm>
+                      <a:off x="0" y="0"/>
+                      <a:ext cx="3476020" cy="3662653"/>
+                    </a:xfrm>
+                    <a:prstGeom prst="rect">
+                      <a:avLst/>
+                    </a:prstGeom>
+                    <a:noFill/>
+                    <a:ln>
+                      <a:noFill/>
+                    </a:ln>
+                  </pic:spPr>
+                </pic:pic>
+              </a:graphicData>
+            </a:graphic>
+          </wp:inline>
+        </w:drawing>
+      </w:r>
+    </w:p>
+    <w:p>
+      <w:pPr>
+        <w:spacing w:line="276" w:lineRule="auto"/>
+        <w:rPr>
+          <w:rFonts w:ascii="Times New Roman" w:hAnsi="Times New Roman" w:cs="Times New Roman"/>
+          <w:i/>
+          <w:iCs/>
+        </w:rPr>
+      </w:pPr>
+      <w:r>
+        <w:rPr>
+          <w:rFonts w:ascii="Times New Roman" w:hAnsi="Times New Roman" w:cs="Times New Roman"/>
+          <w:i/>
+          <w:iCs/>
+        </w:rPr>
+        <w:t xml:space="preserve">Figure </w:t>
+      </w:r>
+      <w:r>
+        <w:rPr>
+          <w:rFonts w:ascii="Times New Roman" w:hAnsi="Times New Roman" w:cs="Times New Roman"/>
+          <w:i/>
+          <w:iCs/>
+        </w:rPr>
+        <w:t>7</w:t>
+      </w:r>
+      <w:r>
+        <w:rPr>
+          <w:rFonts w:ascii="Times New Roman" w:hAnsi="Times New Roman" w:cs="Times New Roman"/>
+          <w:i/>
+          <w:iCs/>
+        </w:rPr>
+        <w:t xml:space="preserve">: </w:t>
+      </w:r>
+      <w:r>
+        <w:rPr>
+          <w:rFonts w:ascii="Times New Roman" w:hAnsi="Times New Roman" w:cs="Times New Roman"/>
+          <w:i/>
+          <w:iCs/>
+        </w:rPr>
+        <w:t>ARIMA model with 20% test and optimal p, d, q values</w:t>
+      </w:r>
+    </w:p>
+    <w:p>
+      <w:r>
+        <w:t>In Figure 7, we can observe how our ARIMA model fits well when we apply 20% of testing and we have p, d, q values as (2, 2,2).</w:t>
+      </w:r>
+    </w:p>
+    <w:p>
+      <w:pPr>
+        <w:pStyle w:val="Ttulo1"/>
+        <w:spacing w:before="0" w:line="276" w:lineRule="auto"/>
       </w:pPr>
       <w:r>
         <w:t>Dimensionality</w:t>
@@ -5776,7 +7253,7 @@
     </w:p>
     <w:p>
       <w:pPr>
-        <w:pStyle w:val="Heading2"/>
+        <w:pStyle w:val="Ttulo2"/>
         <w:spacing w:before="0" w:line="276" w:lineRule="auto"/>
       </w:pPr>
       <w:r>
@@ -5825,6 +7302,7 @@
         <w:rPr>
           <w:noProof/>
         </w:rPr>
+        <w:lastRenderedPageBreak/>
         <w:drawing>
           <wp:inline distT="0" distB="0" distL="0" distR="0" wp14:anchorId="35C13FFD" wp14:editId="51C09E35">
             <wp:extent cx="4572000" cy="3429000"/>
@@ -5839,7 +7317,7 @@
                     <pic:cNvPicPr/>
                   </pic:nvPicPr>
                   <pic:blipFill>
-                    <a:blip r:embed="rId26">
+                    <a:blip r:embed="rId27">
                       <a:extLst>
                         <a:ext uri="{28A0092B-C50C-407E-A947-70E740481C1C}">
                           <a14:useLocalDpi xmlns:a14="http://schemas.microsoft.com/office/drawing/2010/main" val="0"/>
@@ -5885,77 +7363,43 @@
           <w:bCs/>
           <w:sz w:val="24"/>
           <w:szCs w:val="24"/>
+          <w:highlight w:val="green"/>
         </w:rPr>
         <w:t>Feature Engineering</w:t>
       </w:r>
     </w:p>
     <w:p>
       <w:pPr>
-        <w:spacing w:line="276" w:lineRule="auto"/>
-        <w:jc w:val="both"/>
-        <w:rPr>
-          <w:rFonts w:ascii="Times New Roman" w:hAnsi="Times New Roman" w:cs="Times New Roman"/>
-          <w:b/>
-          <w:bCs/>
-        </w:rPr>
-      </w:pPr>
-      <w:r>
-        <w:rPr>
-          <w:rFonts w:ascii="Times New Roman" w:hAnsi="Times New Roman" w:cs="Times New Roman"/>
-          <w:b/>
-          <w:bCs/>
-        </w:rPr>
-        <w:t>Models</w:t>
-      </w:r>
-    </w:p>
-    <w:p>
-      <w:pPr>
-        <w:jc w:val="both"/>
-        <w:rPr>
-          <w:rFonts w:ascii="Times New Roman" w:hAnsi="Times New Roman" w:cs="Times New Roman"/>
-          <w:b/>
-          <w:bCs/>
-          <w:sz w:val="24"/>
-          <w:szCs w:val="24"/>
-        </w:rPr>
-      </w:pPr>
-      <w:r>
-        <w:rPr>
-          <w:rFonts w:ascii="Times New Roman" w:hAnsi="Times New Roman" w:cs="Times New Roman"/>
-          <w:b/>
-          <w:bCs/>
-          <w:sz w:val="24"/>
-          <w:szCs w:val="24"/>
-        </w:rPr>
-        <w:lastRenderedPageBreak/>
-        <w:t>Machine Learning Models</w:t>
-      </w:r>
-    </w:p>
-    <w:p>
-      <w:pPr>
-        <w:jc w:val="both"/>
-        <w:rPr>
-          <w:rFonts w:ascii="Times New Roman" w:hAnsi="Times New Roman" w:cs="Times New Roman"/>
-          <w:sz w:val="24"/>
-          <w:szCs w:val="24"/>
-        </w:rPr>
-      </w:pPr>
-      <w:r>
-        <w:rPr>
-          <w:rFonts w:ascii="Times New Roman" w:hAnsi="Times New Roman" w:cs="Times New Roman"/>
-          <w:sz w:val="24"/>
-          <w:szCs w:val="24"/>
-        </w:rPr>
-        <w:t xml:space="preserve">We applied the Hyperparameter tuning with the </w:t>
-      </w:r>
-      <w:proofErr w:type="spellStart"/>
-      <w:r>
-        <w:rPr>
-          <w:rFonts w:ascii="Times New Roman" w:hAnsi="Times New Roman" w:cs="Times New Roman"/>
-          <w:sz w:val="24"/>
-          <w:szCs w:val="24"/>
-        </w:rPr>
-        <w:t>KNeighbord</w:t>
+        <w:jc w:val="both"/>
+        <w:rPr>
+          <w:rFonts w:ascii="Times New Roman" w:hAnsi="Times New Roman" w:cs="Times New Roman"/>
+          <w:sz w:val="24"/>
+          <w:szCs w:val="24"/>
+        </w:rPr>
+      </w:pPr>
+      <w:r>
+        <w:rPr>
+          <w:rFonts w:ascii="Times New Roman" w:hAnsi="Times New Roman" w:cs="Times New Roman"/>
+          <w:sz w:val="24"/>
+          <w:szCs w:val="24"/>
+        </w:rPr>
+        <w:t>We applied the Hyperparameter tuning with the K</w:t>
+      </w:r>
+      <w:r>
+        <w:rPr>
+          <w:rFonts w:ascii="Times New Roman" w:hAnsi="Times New Roman" w:cs="Times New Roman"/>
+          <w:sz w:val="24"/>
+          <w:szCs w:val="24"/>
+        </w:rPr>
+        <w:t>-</w:t>
+      </w:r>
+      <w:r>
+        <w:rPr>
+          <w:rFonts w:ascii="Times New Roman" w:hAnsi="Times New Roman" w:cs="Times New Roman"/>
+          <w:sz w:val="24"/>
+          <w:szCs w:val="24"/>
+        </w:rPr>
+        <w:t>Neighbord</w:t>
       </w:r>
       <w:r>
         <w:rPr>
@@ -5965,7 +7409,6 @@
         </w:rPr>
         <w:t>s</w:t>
       </w:r>
-      <w:proofErr w:type="spellEnd"/>
       <w:r>
         <w:rPr>
           <w:rFonts w:ascii="Times New Roman" w:hAnsi="Times New Roman" w:cs="Times New Roman"/>
@@ -6039,7 +7482,7 @@
                     <pic:cNvPicPr/>
                   </pic:nvPicPr>
                   <pic:blipFill>
-                    <a:blip r:embed="rId27">
+                    <a:blip r:embed="rId28">
                       <a:extLst>
                         <a:ext uri="{28A0092B-C50C-407E-A947-70E740481C1C}">
                           <a14:useLocalDpi xmlns:a14="http://schemas.microsoft.com/office/drawing/2010/main" val="0"/>
@@ -6110,7 +7553,7 @@
                     <pic:cNvPicPr/>
                   </pic:nvPicPr>
                   <pic:blipFill>
-                    <a:blip r:embed="rId28">
+                    <a:blip r:embed="rId29">
                       <a:extLst>
                         <a:ext uri="{28A0092B-C50C-407E-A947-70E740481C1C}">
                           <a14:useLocalDpi xmlns:a14="http://schemas.microsoft.com/office/drawing/2010/main" val="0"/>
@@ -6201,7 +7644,7 @@
                     <pic:cNvPicPr/>
                   </pic:nvPicPr>
                   <pic:blipFill>
-                    <a:blip r:embed="rId29">
+                    <a:blip r:embed="rId30">
                       <a:extLst>
                         <a:ext uri="{28A0092B-C50C-407E-A947-70E740481C1C}">
                           <a14:useLocalDpi xmlns:a14="http://schemas.microsoft.com/office/drawing/2010/main" val="0"/>
@@ -6258,6 +7701,7 @@
         <w:rPr>
           <w:noProof/>
         </w:rPr>
+        <w:lastRenderedPageBreak/>
         <w:drawing>
           <wp:inline distT="0" distB="0" distL="0" distR="0" wp14:anchorId="1D34BF83" wp14:editId="0BA3CC99">
             <wp:extent cx="4572000" cy="523875"/>
@@ -6272,7 +7716,7 @@
                     <pic:cNvPicPr/>
                   </pic:nvPicPr>
                   <pic:blipFill>
-                    <a:blip r:embed="rId30">
+                    <a:blip r:embed="rId31">
                       <a:extLst>
                         <a:ext uri="{28A0092B-C50C-407E-A947-70E740481C1C}">
                           <a14:useLocalDpi xmlns:a14="http://schemas.microsoft.com/office/drawing/2010/main" val="0"/>
@@ -6363,7 +7807,7 @@
                     <pic:cNvPicPr/>
                   </pic:nvPicPr>
                   <pic:blipFill>
-                    <a:blip r:embed="rId29">
+                    <a:blip r:embed="rId30">
                       <a:extLst>
                         <a:ext uri="{28A0092B-C50C-407E-A947-70E740481C1C}">
                           <a14:useLocalDpi xmlns:a14="http://schemas.microsoft.com/office/drawing/2010/main" val="0"/>
@@ -6434,7 +7878,7 @@
                     <pic:cNvPicPr/>
                   </pic:nvPicPr>
                   <pic:blipFill>
-                    <a:blip r:embed="rId30">
+                    <a:blip r:embed="rId31">
                       <a:extLst>
                         <a:ext uri="{28A0092B-C50C-407E-A947-70E740481C1C}">
                           <a14:useLocalDpi xmlns:a14="http://schemas.microsoft.com/office/drawing/2010/main" val="0"/>
@@ -6532,7 +7976,7 @@
     </w:p>
     <w:p>
       <w:pPr>
-        <w:pStyle w:val="BodyText"/>
+        <w:pStyle w:val="Textoindependiente"/>
         <w:spacing w:line="276" w:lineRule="auto"/>
         <w:jc w:val="both"/>
         <w:rPr>
@@ -6823,27 +8267,15 @@
           <w:szCs w:val="24"/>
         </w:rPr>
       </w:pPr>
-      <w:proofErr w:type="spellStart"/>
-      <w:r>
-        <w:rPr>
-          <w:rFonts w:ascii="Times New Roman" w:hAnsi="Times New Roman" w:cs="Times New Roman"/>
-          <w:b/>
-          <w:bCs/>
-          <w:sz w:val="24"/>
-          <w:szCs w:val="24"/>
-        </w:rPr>
-        <w:t>Mijail</w:t>
-      </w:r>
-      <w:proofErr w:type="spellEnd"/>
-      <w:r>
-        <w:rPr>
-          <w:rFonts w:ascii="Times New Roman" w:hAnsi="Times New Roman" w:cs="Times New Roman"/>
-          <w:b/>
-          <w:bCs/>
-          <w:sz w:val="24"/>
-          <w:szCs w:val="24"/>
-        </w:rPr>
-        <w:t xml:space="preserve"> Blanco’s Collaboration</w:t>
+      <w:r>
+        <w:rPr>
+          <w:rFonts w:ascii="Times New Roman" w:hAnsi="Times New Roman" w:cs="Times New Roman"/>
+          <w:b/>
+          <w:bCs/>
+          <w:sz w:val="24"/>
+          <w:szCs w:val="24"/>
+        </w:rPr>
+        <w:t>Mijail Blanco’s Collaboration</w:t>
       </w:r>
     </w:p>
     <w:p>
@@ -6899,10 +8331,10 @@
           <w:rFonts w:ascii="Times New Roman" w:hAnsi="Times New Roman" w:cs="Times New Roman"/>
         </w:rPr>
       </w:pPr>
-      <w:hyperlink r:id="rId31" w:history="1">
+      <w:hyperlink r:id="rId32" w:history="1">
         <w:r>
           <w:rPr>
-            <w:rStyle w:val="Hyperlink"/>
+            <w:rStyle w:val="Hipervnculo"/>
             <w:rFonts w:ascii="Times New Roman" w:hAnsi="Times New Roman" w:cs="Times New Roman"/>
           </w:rPr>
           <w:t>www.kaggle.com</w:t>
@@ -6914,10 +8346,10 @@
         </w:rPr>
         <w:t xml:space="preserve">. (2020). COVID-19 Dataset. [online] Available at: </w:t>
       </w:r>
-      <w:hyperlink r:id="rId32" w:history="1">
+      <w:hyperlink r:id="rId33" w:history="1">
         <w:r>
           <w:rPr>
-            <w:rStyle w:val="Hyperlink"/>
+            <w:rStyle w:val="Hipervnculo"/>
             <w:rFonts w:ascii="Times New Roman" w:hAnsi="Times New Roman" w:cs="Times New Roman"/>
           </w:rPr>
           <w:t>https://www.kaggle.com/datasets/imdevskp/corona-virus-report?select=covid_19_clean_complete.csv</w:t>
@@ -6928,6 +8360,149 @@
           <w:rFonts w:ascii="Times New Roman" w:hAnsi="Times New Roman" w:cs="Times New Roman"/>
         </w:rPr>
         <w:t xml:space="preserve">. </w:t>
+      </w:r>
+    </w:p>
+    <w:p>
+      <w:pPr>
+        <w:spacing w:line="276" w:lineRule="auto"/>
+        <w:rPr>
+          <w:rFonts w:ascii="Times New Roman" w:hAnsi="Times New Roman" w:cs="Times New Roman"/>
+        </w:rPr>
+      </w:pPr>
+      <w:r>
+        <w:rPr>
+          <w:rFonts w:ascii="Times New Roman" w:hAnsi="Times New Roman" w:cs="Times New Roman"/>
+        </w:rPr>
+        <w:t>www.ibm.com. (n.d.). CRISP-DM Help Overview. [online] Available at:</w:t>
+      </w:r>
+      <w:r>
+        <w:rPr>
+          <w:rFonts w:ascii="Times New Roman" w:hAnsi="Times New Roman" w:cs="Times New Roman"/>
+        </w:rPr>
+        <w:t xml:space="preserve"> </w:t>
+      </w:r>
+      <w:r>
+        <w:rPr>
+          <w:rFonts w:ascii="Times New Roman" w:hAnsi="Times New Roman" w:cs="Times New Roman"/>
+        </w:rPr>
+        <w:t>https://www.ibm.com/docs/zh/spss-modeler/18.0.0?topic=dm-crisp-help-overview [Accessed 1 Nov. 2023]</w:t>
+      </w:r>
+      <w:r>
+        <w:rPr>
+          <w:rFonts w:ascii="Times New Roman" w:hAnsi="Times New Roman" w:cs="Times New Roman"/>
+        </w:rPr>
+        <w:t>.</w:t>
+      </w:r>
+    </w:p>
+    <w:p>
+      <w:pPr>
+        <w:spacing w:line="276" w:lineRule="auto"/>
+        <w:rPr>
+          <w:rFonts w:ascii="Times New Roman" w:hAnsi="Times New Roman" w:cs="Times New Roman"/>
+        </w:rPr>
+      </w:pPr>
+      <w:r>
+        <w:rPr>
+          <w:rFonts w:ascii="Times New Roman" w:hAnsi="Times New Roman" w:cs="Times New Roman"/>
+        </w:rPr>
+        <w:t xml:space="preserve">Eryk Lewinson (2020) Python for Finance </w:t>
+      </w:r>
+      <w:proofErr w:type="gramStart"/>
+      <w:r>
+        <w:rPr>
+          <w:rFonts w:ascii="Times New Roman" w:hAnsi="Times New Roman" w:cs="Times New Roman"/>
+        </w:rPr>
+        <w:t>Cookbook :</w:t>
+      </w:r>
+      <w:proofErr w:type="gramEnd"/>
+      <w:r>
+        <w:rPr>
+          <w:rFonts w:ascii="Times New Roman" w:hAnsi="Times New Roman" w:cs="Times New Roman"/>
+        </w:rPr>
+        <w:t xml:space="preserve"> Over 50 Recipes for Applying Modern Python Libraries to Financial Data Analysis. Birmingham, UK: Packt Publishing.</w:t>
+      </w:r>
+    </w:p>
+    <w:p>
+      <w:pPr>
+        <w:spacing w:line="276" w:lineRule="auto"/>
+        <w:rPr>
+          <w:rFonts w:ascii="Times New Roman" w:hAnsi="Times New Roman" w:cs="Times New Roman"/>
+        </w:rPr>
+      </w:pPr>
+      <w:r>
+        <w:rPr>
+          <w:rFonts w:ascii="Times New Roman" w:hAnsi="Times New Roman" w:cs="Times New Roman"/>
+        </w:rPr>
+        <w:t>www.spureconomics.com.</w:t>
+      </w:r>
+      <w:r>
+        <w:rPr>
+          <w:rFonts w:ascii="Times New Roman" w:hAnsi="Times New Roman" w:cs="Times New Roman"/>
+        </w:rPr>
+        <w:t xml:space="preserve"> (2023). Dickey Fuller Test of Stationarity - SPUR ECONOMICS. [online] Available at: </w:t>
+      </w:r>
+      <w:hyperlink r:id="rId34" w:history="1">
+        <w:r>
+          <w:rPr>
+            <w:rStyle w:val="Hipervnculo"/>
+            <w:rFonts w:ascii="Times New Roman" w:hAnsi="Times New Roman" w:cs="Times New Roman"/>
+          </w:rPr>
+          <w:t>https://spureconomics.com/dickey-fuller-test-of-stationarity/</w:t>
+        </w:r>
+      </w:hyperlink>
+      <w:r>
+        <w:rPr>
+          <w:rFonts w:ascii="Times New Roman" w:hAnsi="Times New Roman" w:cs="Times New Roman"/>
+        </w:rPr>
+        <w:t>.</w:t>
+      </w:r>
+    </w:p>
+    <w:p>
+      <w:pPr>
+        <w:spacing w:line="276" w:lineRule="auto"/>
+        <w:rPr>
+          <w:rFonts w:ascii="Times New Roman" w:hAnsi="Times New Roman" w:cs="Times New Roman"/>
+        </w:rPr>
+      </w:pPr>
+      <w:r>
+        <w:rPr>
+          <w:rFonts w:ascii="Times New Roman" w:hAnsi="Times New Roman" w:cs="Times New Roman"/>
+        </w:rPr>
+        <w:lastRenderedPageBreak/>
+        <w:t>CCT (2023). Harvard Referencing Guide. Available at:</w:t>
+      </w:r>
+      <w:r>
+        <w:rPr>
+          <w:rFonts w:ascii="Times New Roman" w:hAnsi="Times New Roman" w:cs="Times New Roman"/>
+        </w:rPr>
+        <w:t xml:space="preserve"> </w:t>
+      </w:r>
+      <w:hyperlink r:id="rId35" w:history="1">
+        <w:r>
+          <w:rPr>
+            <w:rStyle w:val="Hipervnculo"/>
+            <w:rFonts w:ascii="Times New Roman" w:hAnsi="Times New Roman" w:cs="Times New Roman"/>
+          </w:rPr>
+          <w:t>https://cct.libguides.com/ld.php?content_id=34285195</w:t>
+        </w:r>
+      </w:hyperlink>
+      <w:r>
+        <w:rPr>
+          <w:rFonts w:ascii="Times New Roman" w:hAnsi="Times New Roman" w:cs="Times New Roman"/>
+        </w:rPr>
+        <w:t xml:space="preserve"> </w:t>
+      </w:r>
+      <w:r>
+        <w:rPr>
+          <w:rFonts w:ascii="Times New Roman" w:hAnsi="Times New Roman" w:cs="Times New Roman"/>
+        </w:rPr>
+        <w:t>[Accessed 1 Nov. 2023]</w:t>
+      </w:r>
+      <w:r>
+        <w:rPr>
+          <w:rFonts w:ascii="Times New Roman" w:hAnsi="Times New Roman" w:cs="Times New Roman"/>
+        </w:rPr>
+        <w:t>.</w:t>
       </w:r>
     </w:p>
     <w:sectPr>
@@ -6941,7 +8516,7 @@
 </file>
 
 <file path=word/numbering.xml><?xml version="1.0" encoding="utf-8"?>
-<w:numbering xmlns:wpc="http://schemas.microsoft.com/office/word/2010/wordprocessingCanvas" xmlns:cx="http://schemas.microsoft.com/office/drawing/2014/chartex" xmlns:cx1="http://schemas.microsoft.com/office/drawing/2015/9/8/chartex" xmlns:cx2="http://schemas.microsoft.com/office/drawing/2015/10/21/chartex" xmlns:cx3="http://schemas.microsoft.com/office/drawing/2016/5/9/chartex" xmlns:cx4="http://schemas.microsoft.com/office/drawing/2016/5/10/chartex" xmlns:cx5="http://schemas.microsoft.com/office/drawing/2016/5/11/chartex" xmlns:cx6="http://schemas.microsoft.com/office/drawing/2016/5/12/chartex" xmlns:cx7="http://schemas.microsoft.com/office/drawing/2016/5/13/chartex" xmlns:cx8="http://schemas.microsoft.com/office/drawing/2016/5/14/chartex" xmlns:mc="http://schemas.openxmlformats.org/markup-compatibility/2006" xmlns:aink="http://schemas.microsoft.com/office/drawing/2016/ink" xmlns:am3d="http://schemas.microsoft.com/office/drawing/2017/model3d" xmlns:o="urn:schemas-microsoft-com:office:office" xmlns:r="http://schemas.openxmlformats.org/officeDocument/2006/relationships" xmlns:m="http://schemas.openxmlformats.org/officeDocument/2006/math" xmlns:v="urn:schemas-microsoft-com:vml" xmlns:wp14="http://schemas.microsoft.com/office/word/2010/wordprocessingDrawing" xmlns:wp="http://schemas.openxmlformats.org/drawingml/2006/wordprocessingDrawing" xmlns:w10="urn:schemas-microsoft-com:office:word" xmlns:w="http://schemas.openxmlformats.org/wordprocessingml/2006/main" xmlns:w14="http://schemas.microsoft.com/office/word/2010/wordml" xmlns:w15="http://schemas.microsoft.com/office/word/2012/wordml" xmlns:w16cex="http://schemas.microsoft.com/office/word/2018/wordml/cex" xmlns:w16cid="http://schemas.microsoft.com/office/word/2016/wordml/cid" xmlns:w16="http://schemas.microsoft.com/office/word/2018/wordml" xmlns:w16sdtdh="http://schemas.microsoft.com/office/word/2020/wordml/sdtdatahash" xmlns:w16se="http://schemas.microsoft.com/office/word/2015/wordml/symex" xmlns:wpg="http://schemas.microsoft.com/office/word/2010/wordprocessingGroup" xmlns:wpi="http://schemas.microsoft.com/office/word/2010/wordprocessingInk" xmlns:wne="http://schemas.microsoft.com/office/word/2006/wordml" xmlns:wps="http://schemas.microsoft.com/office/word/2010/wordprocessingShape" mc:Ignorable="w14 w15 w16se w16cid w16 w16cex w16sdtdh wp14">
+<w:numbering xmlns:wpc="http://schemas.microsoft.com/office/word/2010/wordprocessingCanvas" xmlns:cx="http://schemas.microsoft.com/office/drawing/2014/chartex" xmlns:cx1="http://schemas.microsoft.com/office/drawing/2015/9/8/chartex" xmlns:cx2="http://schemas.microsoft.com/office/drawing/2015/10/21/chartex" xmlns:cx3="http://schemas.microsoft.com/office/drawing/2016/5/9/chartex" xmlns:cx4="http://schemas.microsoft.com/office/drawing/2016/5/10/chartex" xmlns:cx5="http://schemas.microsoft.com/office/drawing/2016/5/11/chartex" xmlns:cx6="http://schemas.microsoft.com/office/drawing/2016/5/12/chartex" xmlns:cx7="http://schemas.microsoft.com/office/drawing/2016/5/13/chartex" xmlns:cx8="http://schemas.microsoft.com/office/drawing/2016/5/14/chartex" xmlns:mc="http://schemas.openxmlformats.org/markup-compatibility/2006" xmlns:aink="http://schemas.microsoft.com/office/drawing/2016/ink" xmlns:am3d="http://schemas.microsoft.com/office/drawing/2017/model3d" xmlns:o="urn:schemas-microsoft-com:office:office" xmlns:oel="http://schemas.microsoft.com/office/2019/extlst" xmlns:r="http://schemas.openxmlformats.org/officeDocument/2006/relationships" xmlns:m="http://schemas.openxmlformats.org/officeDocument/2006/math" xmlns:v="urn:schemas-microsoft-com:vml" xmlns:wp14="http://schemas.microsoft.com/office/word/2010/wordprocessingDrawing" xmlns:wp="http://schemas.openxmlformats.org/drawingml/2006/wordprocessingDrawing" xmlns:w10="urn:schemas-microsoft-com:office:word" xmlns:w="http://schemas.openxmlformats.org/wordprocessingml/2006/main" xmlns:w14="http://schemas.microsoft.com/office/word/2010/wordml" xmlns:w15="http://schemas.microsoft.com/office/word/2012/wordml" xmlns:w16cex="http://schemas.microsoft.com/office/word/2018/wordml/cex" xmlns:w16cid="http://schemas.microsoft.com/office/word/2016/wordml/cid" xmlns:w16="http://schemas.microsoft.com/office/word/2018/wordml" xmlns:w16sdtdh="http://schemas.microsoft.com/office/word/2020/wordml/sdtdatahash" xmlns:w16se="http://schemas.microsoft.com/office/word/2015/wordml/symex" xmlns:wpg="http://schemas.microsoft.com/office/word/2010/wordprocessingGroup" xmlns:wpi="http://schemas.microsoft.com/office/word/2010/wordprocessingInk" xmlns:wne="http://schemas.microsoft.com/office/word/2006/wordml" xmlns:wps="http://schemas.microsoft.com/office/word/2010/wordprocessingShape" mc:Ignorable="w14 w15 w16se w16cid w16 w16cex w16sdtdh wp14">
   <w:abstractNum w:abstractNumId="0" w15:restartNumberingAfterBreak="0">
     <w:nsid w:val="0AA872C4"/>
     <w:multiLevelType w:val="hybridMultilevel"/>
@@ -7412,29 +8987,20 @@
       </w:rPr>
     </w:lvl>
   </w:abstractNum>
-  <w:num w:numId="1">
+  <w:num w:numId="1" w16cid:durableId="256182691">
     <w:abstractNumId w:val="1"/>
   </w:num>
-  <w:num w:numId="2">
+  <w:num w:numId="2" w16cid:durableId="152182318">
     <w:abstractNumId w:val="3"/>
   </w:num>
-  <w:num w:numId="3">
+  <w:num w:numId="3" w16cid:durableId="1745494495">
     <w:abstractNumId w:val="2"/>
   </w:num>
-  <w:num w:numId="4">
+  <w:num w:numId="4" w16cid:durableId="3477485">
     <w:abstractNumId w:val="0"/>
   </w:num>
-  <w:num w:numId="5">
+  <w:num w:numId="5" w16cid:durableId="2083288852">
     <w:abstractNumId w:val="4"/>
-    <w:lvlOverride w:ilvl="0"/>
-    <w:lvlOverride w:ilvl="1"/>
-    <w:lvlOverride w:ilvl="2"/>
-    <w:lvlOverride w:ilvl="3"/>
-    <w:lvlOverride w:ilvl="4"/>
-    <w:lvlOverride w:ilvl="5"/>
-    <w:lvlOverride w:ilvl="6"/>
-    <w:lvlOverride w:ilvl="7"/>
-    <w:lvlOverride w:ilvl="8"/>
   </w:num>
 </w:numbering>
 </file>
@@ -7843,11 +9409,11 @@
       <w:lang w:val="en-IE"/>
     </w:rPr>
   </w:style>
-  <w:style w:type="paragraph" w:styleId="Heading1">
+  <w:style w:type="paragraph" w:styleId="Ttulo1">
     <w:name w:val="heading 1"/>
     <w:basedOn w:val="Normal"/>
     <w:next w:val="Normal"/>
-    <w:link w:val="Heading1Char"/>
+    <w:link w:val="Ttulo1Car"/>
     <w:uiPriority w:val="9"/>
     <w:qFormat/>
     <w:rsid w:val="006B3009"/>
@@ -7868,11 +9434,11 @@
       <w14:ligatures w14:val="none"/>
     </w:rPr>
   </w:style>
-  <w:style w:type="paragraph" w:styleId="Heading2">
+  <w:style w:type="paragraph" w:styleId="Ttulo2">
     <w:name w:val="heading 2"/>
     <w:basedOn w:val="Normal"/>
     <w:next w:val="Normal"/>
-    <w:link w:val="Heading2Char"/>
+    <w:link w:val="Ttulo2Car"/>
     <w:uiPriority w:val="9"/>
     <w:unhideWhenUsed/>
     <w:qFormat/>
@@ -7890,13 +9456,13 @@
       <w:szCs w:val="26"/>
     </w:rPr>
   </w:style>
-  <w:style w:type="character" w:default="1" w:styleId="DefaultParagraphFont">
+  <w:style w:type="character" w:default="1" w:styleId="Fuentedeprrafopredeter">
     <w:name w:val="Default Paragraph Font"/>
     <w:uiPriority w:val="1"/>
     <w:semiHidden/>
     <w:unhideWhenUsed/>
   </w:style>
-  <w:style w:type="table" w:default="1" w:styleId="TableNormal">
+  <w:style w:type="table" w:default="1" w:styleId="Tablanormal">
     <w:name w:val="Normal Table"/>
     <w:uiPriority w:val="99"/>
     <w:semiHidden/>
@@ -7911,16 +9477,16 @@
       </w:tblCellMar>
     </w:tblPr>
   </w:style>
-  <w:style w:type="numbering" w:default="1" w:styleId="NoList">
+  <w:style w:type="numbering" w:default="1" w:styleId="Sinlista">
     <w:name w:val="No List"/>
     <w:uiPriority w:val="99"/>
     <w:semiHidden/>
     <w:unhideWhenUsed/>
   </w:style>
-  <w:style w:type="character" w:customStyle="1" w:styleId="Heading1Char">
-    <w:name w:val="Heading 1 Char"/>
-    <w:basedOn w:val="DefaultParagraphFont"/>
-    <w:link w:val="Heading1"/>
+  <w:style w:type="character" w:customStyle="1" w:styleId="Ttulo1Car">
+    <w:name w:val="Título 1 Car"/>
+    <w:basedOn w:val="Fuentedeprrafopredeter"/>
+    <w:link w:val="Ttulo1"/>
     <w:uiPriority w:val="9"/>
     <w:rsid w:val="006B3009"/>
     <w:rPr>
@@ -7934,10 +9500,10 @@
       <w14:ligatures w14:val="none"/>
     </w:rPr>
   </w:style>
-  <w:style w:type="paragraph" w:styleId="BodyText">
+  <w:style w:type="paragraph" w:styleId="Textoindependiente">
     <w:name w:val="Body Text"/>
     <w:basedOn w:val="Normal"/>
-    <w:link w:val="BodyTextChar"/>
+    <w:link w:val="TextoindependienteCar"/>
     <w:uiPriority w:val="1"/>
     <w:qFormat/>
     <w:rsid w:val="00003CC0"/>
@@ -7955,10 +9521,10 @@
       <w14:ligatures w14:val="none"/>
     </w:rPr>
   </w:style>
-  <w:style w:type="character" w:customStyle="1" w:styleId="BodyTextChar">
-    <w:name w:val="Body Text Char"/>
-    <w:basedOn w:val="DefaultParagraphFont"/>
-    <w:link w:val="BodyText"/>
+  <w:style w:type="character" w:customStyle="1" w:styleId="TextoindependienteCar">
+    <w:name w:val="Texto independiente Car"/>
+    <w:basedOn w:val="Fuentedeprrafopredeter"/>
+    <w:link w:val="Textoindependiente"/>
     <w:uiPriority w:val="1"/>
     <w:rsid w:val="00003CC0"/>
     <w:rPr>
@@ -7969,10 +9535,10 @@
       <w14:ligatures w14:val="none"/>
     </w:rPr>
   </w:style>
-  <w:style w:type="character" w:customStyle="1" w:styleId="Heading2Char">
-    <w:name w:val="Heading 2 Char"/>
-    <w:basedOn w:val="DefaultParagraphFont"/>
-    <w:link w:val="Heading2"/>
+  <w:style w:type="character" w:customStyle="1" w:styleId="Ttulo2Car">
+    <w:name w:val="Título 2 Car"/>
+    <w:basedOn w:val="Fuentedeprrafopredeter"/>
+    <w:link w:val="Ttulo2"/>
     <w:uiPriority w:val="9"/>
     <w:rsid w:val="006B3009"/>
     <w:rPr>
@@ -7983,9 +9549,9 @@
       <w:lang w:val="en-IE"/>
     </w:rPr>
   </w:style>
-  <w:style w:type="character" w:styleId="Hyperlink">
+  <w:style w:type="character" w:styleId="Hipervnculo">
     <w:name w:val="Hyperlink"/>
-    <w:basedOn w:val="DefaultParagraphFont"/>
+    <w:basedOn w:val="Fuentedeprrafopredeter"/>
     <w:uiPriority w:val="99"/>
     <w:unhideWhenUsed/>
     <w:rsid w:val="006415CA"/>
@@ -7994,9 +9560,9 @@
       <w:u w:val="single"/>
     </w:rPr>
   </w:style>
-  <w:style w:type="character" w:styleId="UnresolvedMention">
+  <w:style w:type="character" w:styleId="Mencinsinresolver">
     <w:name w:val="Unresolved Mention"/>
-    <w:basedOn w:val="DefaultParagraphFont"/>
+    <w:basedOn w:val="Fuentedeprrafopredeter"/>
     <w:uiPriority w:val="99"/>
     <w:semiHidden/>
     <w:unhideWhenUsed/>
@@ -8006,7 +9572,7 @@
       <w:shd w:val="clear" w:color="auto" w:fill="E1DFDD"/>
     </w:rPr>
   </w:style>
-  <w:style w:type="paragraph" w:styleId="ListParagraph">
+  <w:style w:type="paragraph" w:styleId="Prrafodelista">
     <w:name w:val="List Paragraph"/>
     <w:basedOn w:val="Normal"/>
     <w:uiPriority w:val="34"/>
@@ -8017,9 +9583,9 @@
       <w:contextualSpacing/>
     </w:pPr>
   </w:style>
-  <w:style w:type="paragraph" w:styleId="TOCHeading">
+  <w:style w:type="paragraph" w:styleId="TtuloTDC">
     <w:name w:val="TOC Heading"/>
-    <w:basedOn w:val="Heading1"/>
+    <w:basedOn w:val="Ttulo1"/>
     <w:next w:val="Normal"/>
     <w:uiPriority w:val="39"/>
     <w:unhideWhenUsed/>
@@ -8044,7 +9610,7 @@
       <w:lang w:val="en-US"/>
     </w:rPr>
   </w:style>
-  <w:style w:type="paragraph" w:styleId="TOC1">
+  <w:style w:type="paragraph" w:styleId="TDC1">
     <w:name w:val="toc 1"/>
     <w:basedOn w:val="Normal"/>
     <w:next w:val="Normal"/>
@@ -8056,7 +9622,7 @@
       <w:spacing w:after="100"/>
     </w:pPr>
   </w:style>
-  <w:style w:type="paragraph" w:styleId="NoSpacing">
+  <w:style w:type="paragraph" w:styleId="Sinespaciado">
     <w:name w:val="No Spacing"/>
     <w:uiPriority w:val="1"/>
     <w:qFormat/>
@@ -8068,11 +9634,11 @@
       <w:lang w:val="en-IE"/>
     </w:rPr>
   </w:style>
-  <w:style w:type="paragraph" w:styleId="Title">
+  <w:style w:type="paragraph" w:styleId="Ttulo">
     <w:name w:val="Title"/>
     <w:basedOn w:val="Normal"/>
     <w:next w:val="Normal"/>
-    <w:link w:val="TitleChar"/>
+    <w:link w:val="TtuloCar"/>
     <w:uiPriority w:val="10"/>
     <w:qFormat/>
     <w:rsid w:val="006B3009"/>
@@ -8088,10 +9654,10 @@
       <w:szCs w:val="56"/>
     </w:rPr>
   </w:style>
-  <w:style w:type="character" w:customStyle="1" w:styleId="TitleChar">
-    <w:name w:val="Title Char"/>
-    <w:basedOn w:val="DefaultParagraphFont"/>
-    <w:link w:val="Title"/>
+  <w:style w:type="character" w:customStyle="1" w:styleId="TtuloCar">
+    <w:name w:val="Título Car"/>
+    <w:basedOn w:val="Fuentedeprrafopredeter"/>
+    <w:link w:val="Ttulo"/>
     <w:uiPriority w:val="10"/>
     <w:rsid w:val="006B3009"/>
     <w:rPr>
@@ -8103,7 +9669,7 @@
       <w:lang w:val="en-IE"/>
     </w:rPr>
   </w:style>
-  <w:style w:type="paragraph" w:styleId="TOC2">
+  <w:style w:type="paragraph" w:styleId="TDC2">
     <w:name w:val="toc 2"/>
     <w:basedOn w:val="Normal"/>
     <w:next w:val="Normal"/>
@@ -8116,9 +9682,9 @@
       <w:ind w:left="220"/>
     </w:pPr>
   </w:style>
-  <w:style w:type="table" w:styleId="TableGrid">
+  <w:style w:type="table" w:styleId="Tablaconcuadrcula">
     <w:name w:val="Table Grid"/>
-    <w:basedOn w:val="TableNormal"/>
+    <w:basedOn w:val="Tablanormal"/>
     <w:uiPriority w:val="59"/>
     <w:rsid w:val="00211427"/>
     <w:pPr>

</xml_diff>

<commit_message>
Collaboration part in the report done
Collaboration part in the report done
</commit_message>
<xml_diff>
--- a/Collaborative Report.docx
+++ b/Collaborative Report.docx
@@ -1,6 +1,6 @@
 
 <file path=word/document.xml><?xml version="1.0" encoding="utf-8"?>
-<w:document xmlns:wpc="http://schemas.microsoft.com/office/word/2010/wordprocessingCanvas" xmlns:cx="http://schemas.microsoft.com/office/drawing/2014/chartex" xmlns:cx1="http://schemas.microsoft.com/office/drawing/2015/9/8/chartex" xmlns:cx2="http://schemas.microsoft.com/office/drawing/2015/10/21/chartex" xmlns:cx3="http://schemas.microsoft.com/office/drawing/2016/5/9/chartex" xmlns:cx4="http://schemas.microsoft.com/office/drawing/2016/5/10/chartex" xmlns:cx5="http://schemas.microsoft.com/office/drawing/2016/5/11/chartex" xmlns:cx6="http://schemas.microsoft.com/office/drawing/2016/5/12/chartex" xmlns:cx7="http://schemas.microsoft.com/office/drawing/2016/5/13/chartex" xmlns:cx8="http://schemas.microsoft.com/office/drawing/2016/5/14/chartex" xmlns:mc="http://schemas.openxmlformats.org/markup-compatibility/2006" xmlns:aink="http://schemas.microsoft.com/office/drawing/2016/ink" xmlns:am3d="http://schemas.microsoft.com/office/drawing/2017/model3d" xmlns:o="urn:schemas-microsoft-com:office:office" xmlns:oel="http://schemas.microsoft.com/office/2019/extlst" xmlns:r="http://schemas.openxmlformats.org/officeDocument/2006/relationships" xmlns:m="http://schemas.openxmlformats.org/officeDocument/2006/math" xmlns:v="urn:schemas-microsoft-com:vml" xmlns:wp14="http://schemas.microsoft.com/office/word/2010/wordprocessingDrawing" xmlns:wp="http://schemas.openxmlformats.org/drawingml/2006/wordprocessingDrawing" xmlns:w10="urn:schemas-microsoft-com:office:word" xmlns:w="http://schemas.openxmlformats.org/wordprocessingml/2006/main" xmlns:w14="http://schemas.microsoft.com/office/word/2010/wordml" xmlns:w15="http://schemas.microsoft.com/office/word/2012/wordml" xmlns:w16cex="http://schemas.microsoft.com/office/word/2018/wordml/cex" xmlns:w16cid="http://schemas.microsoft.com/office/word/2016/wordml/cid" xmlns:w16="http://schemas.microsoft.com/office/word/2018/wordml" xmlns:w16sdtdh="http://schemas.microsoft.com/office/word/2020/wordml/sdtdatahash" xmlns:w16se="http://schemas.microsoft.com/office/word/2015/wordml/symex" xmlns:wpg="http://schemas.microsoft.com/office/word/2010/wordprocessingGroup" xmlns:wpi="http://schemas.microsoft.com/office/word/2010/wordprocessingInk" xmlns:wne="http://schemas.microsoft.com/office/word/2006/wordml" xmlns:wps="http://schemas.microsoft.com/office/word/2010/wordprocessingShape" mc:Ignorable="w14 w15 w16se w16cid w16 w16cex w16sdtdh wp14">
+<w:document xmlns:wpc="http://schemas.microsoft.com/office/word/2010/wordprocessingCanvas" xmlns:cx="http://schemas.microsoft.com/office/drawing/2014/chartex" xmlns:cx1="http://schemas.microsoft.com/office/drawing/2015/9/8/chartex" xmlns:cx2="http://schemas.microsoft.com/office/drawing/2015/10/21/chartex" xmlns:cx3="http://schemas.microsoft.com/office/drawing/2016/5/9/chartex" xmlns:cx4="http://schemas.microsoft.com/office/drawing/2016/5/10/chartex" xmlns:cx5="http://schemas.microsoft.com/office/drawing/2016/5/11/chartex" xmlns:cx6="http://schemas.microsoft.com/office/drawing/2016/5/12/chartex" xmlns:cx7="http://schemas.microsoft.com/office/drawing/2016/5/13/chartex" xmlns:cx8="http://schemas.microsoft.com/office/drawing/2016/5/14/chartex" xmlns:mc="http://schemas.openxmlformats.org/markup-compatibility/2006" xmlns:aink="http://schemas.microsoft.com/office/drawing/2016/ink" xmlns:am3d="http://schemas.microsoft.com/office/drawing/2017/model3d" xmlns:o="urn:schemas-microsoft-com:office:office" xmlns:r="http://schemas.openxmlformats.org/officeDocument/2006/relationships" xmlns:m="http://schemas.openxmlformats.org/officeDocument/2006/math" xmlns:v="urn:schemas-microsoft-com:vml" xmlns:wp14="http://schemas.microsoft.com/office/word/2010/wordprocessingDrawing" xmlns:wp="http://schemas.openxmlformats.org/drawingml/2006/wordprocessingDrawing" xmlns:w10="urn:schemas-microsoft-com:office:word" xmlns:w="http://schemas.openxmlformats.org/wordprocessingml/2006/main" xmlns:w14="http://schemas.microsoft.com/office/word/2010/wordml" xmlns:w15="http://schemas.microsoft.com/office/word/2012/wordml" xmlns:w16cex="http://schemas.microsoft.com/office/word/2018/wordml/cex" xmlns:w16cid="http://schemas.microsoft.com/office/word/2016/wordml/cid" xmlns:w16="http://schemas.microsoft.com/office/word/2018/wordml" xmlns:w16sdtdh="http://schemas.microsoft.com/office/word/2020/wordml/sdtdatahash" xmlns:w16se="http://schemas.microsoft.com/office/word/2015/wordml/symex" xmlns:wpg="http://schemas.microsoft.com/office/word/2010/wordprocessingGroup" xmlns:wpi="http://schemas.microsoft.com/office/word/2010/wordprocessingInk" xmlns:wne="http://schemas.microsoft.com/office/word/2006/wordml" xmlns:wps="http://schemas.microsoft.com/office/word/2010/wordprocessingShape" mc:Ignorable="w14 w15 w16se w16cid w16 w16cex w16sdtdh wp14">
   <w:body>
     <w:sdt>
       <w:sdtPr>
@@ -29,7 +29,7 @@
       <w:sdtContent>
         <w:p>
           <w:pPr>
-            <w:pStyle w:val="TtuloTDC"/>
+            <w:pStyle w:val="TOCHeading"/>
           </w:pPr>
           <w:r>
             <w:t>Contents</w:t>
@@ -37,7 +37,7 @@
         </w:p>
         <w:p>
           <w:pPr>
-            <w:pStyle w:val="TDC1"/>
+            <w:pStyle w:val="TOC1"/>
             <w:tabs>
               <w:tab w:val="right" w:leader="dot" w:pos="9350"/>
             </w:tabs>
@@ -61,7 +61,7 @@
           <w:hyperlink w:anchor="_Toc149684050" w:history="1">
             <w:r>
               <w:rPr>
-                <w:rStyle w:val="Hipervnculo"/>
+                <w:rStyle w:val="Hyperlink"/>
                 <w:noProof/>
               </w:rPr>
               <w:t>1. Introduction</w:t>
@@ -118,7 +118,7 @@
         </w:p>
         <w:p>
           <w:pPr>
-            <w:pStyle w:val="TDC1"/>
+            <w:pStyle w:val="TOC1"/>
             <w:tabs>
               <w:tab w:val="right" w:leader="dot" w:pos="9350"/>
             </w:tabs>
@@ -133,7 +133,7 @@
           <w:hyperlink w:anchor="_Toc149684051" w:history="1">
             <w:r>
               <w:rPr>
-                <w:rStyle w:val="Hipervnculo"/>
+                <w:rStyle w:val="Hyperlink"/>
                 <w:noProof/>
               </w:rPr>
               <w:t>2. Motivation</w:t>
@@ -190,7 +190,7 @@
         </w:p>
         <w:p>
           <w:pPr>
-            <w:pStyle w:val="TDC1"/>
+            <w:pStyle w:val="TOC1"/>
             <w:tabs>
               <w:tab w:val="right" w:leader="dot" w:pos="9350"/>
             </w:tabs>
@@ -205,7 +205,7 @@
           <w:hyperlink w:anchor="_Toc149684052" w:history="1">
             <w:r>
               <w:rPr>
-                <w:rStyle w:val="Hipervnculo"/>
+                <w:rStyle w:val="Hyperlink"/>
                 <w:noProof/>
               </w:rPr>
               <w:t>3. Data</w:t>
@@ -262,7 +262,7 @@
         </w:p>
         <w:p>
           <w:pPr>
-            <w:pStyle w:val="TDC2"/>
+            <w:pStyle w:val="TOC2"/>
             <w:tabs>
               <w:tab w:val="right" w:leader="dot" w:pos="9350"/>
             </w:tabs>
@@ -277,7 +277,7 @@
           <w:hyperlink w:anchor="_Toc149684053" w:history="1">
             <w:r>
               <w:rPr>
-                <w:rStyle w:val="Hipervnculo"/>
+                <w:rStyle w:val="Hyperlink"/>
                 <w:noProof/>
               </w:rPr>
               <w:t>3.1 Data Dictionary</w:t>
@@ -334,7 +334,7 @@
         </w:p>
         <w:p>
           <w:pPr>
-            <w:pStyle w:val="TDC1"/>
+            <w:pStyle w:val="TOC1"/>
             <w:tabs>
               <w:tab w:val="right" w:leader="dot" w:pos="9350"/>
             </w:tabs>
@@ -349,7 +349,7 @@
           <w:hyperlink w:anchor="_Toc149684054" w:history="1">
             <w:r>
               <w:rPr>
-                <w:rStyle w:val="Hipervnculo"/>
+                <w:rStyle w:val="Hyperlink"/>
                 <w:noProof/>
               </w:rPr>
               <w:t>4. Business Understanding</w:t>
@@ -406,7 +406,7 @@
         </w:p>
         <w:p>
           <w:pPr>
-            <w:pStyle w:val="TDC1"/>
+            <w:pStyle w:val="TOC1"/>
             <w:tabs>
               <w:tab w:val="right" w:leader="dot" w:pos="9350"/>
             </w:tabs>
@@ -421,7 +421,7 @@
           <w:hyperlink w:anchor="_Toc149684055" w:history="1">
             <w:r>
               <w:rPr>
-                <w:rStyle w:val="Hipervnculo"/>
+                <w:rStyle w:val="Hyperlink"/>
                 <w:noProof/>
               </w:rPr>
               <w:t>5. Business Description</w:t>
@@ -478,7 +478,7 @@
         </w:p>
         <w:p>
           <w:pPr>
-            <w:pStyle w:val="TDC2"/>
+            <w:pStyle w:val="TOC2"/>
             <w:tabs>
               <w:tab w:val="right" w:leader="dot" w:pos="9350"/>
             </w:tabs>
@@ -493,7 +493,7 @@
           <w:hyperlink w:anchor="_Toc149684056" w:history="1">
             <w:r>
               <w:rPr>
-                <w:rStyle w:val="Hipervnculo"/>
+                <w:rStyle w:val="Hyperlink"/>
                 <w:noProof/>
               </w:rPr>
               <w:t>5.1 Research Question</w:t>
@@ -550,7 +550,7 @@
         </w:p>
         <w:p>
           <w:pPr>
-            <w:pStyle w:val="TDC1"/>
+            <w:pStyle w:val="TOC1"/>
             <w:tabs>
               <w:tab w:val="right" w:leader="dot" w:pos="9350"/>
             </w:tabs>
@@ -565,7 +565,7 @@
           <w:hyperlink w:anchor="_Toc149684057" w:history="1">
             <w:r>
               <w:rPr>
-                <w:rStyle w:val="Hipervnculo"/>
+                <w:rStyle w:val="Hyperlink"/>
                 <w:noProof/>
               </w:rPr>
               <w:t>5.2 General goal</w:t>
@@ -622,7 +622,7 @@
         </w:p>
         <w:p>
           <w:pPr>
-            <w:pStyle w:val="TDC1"/>
+            <w:pStyle w:val="TOC1"/>
             <w:tabs>
               <w:tab w:val="right" w:leader="dot" w:pos="9350"/>
             </w:tabs>
@@ -637,7 +637,7 @@
           <w:hyperlink w:anchor="_Toc149684058" w:history="1">
             <w:r>
               <w:rPr>
-                <w:rStyle w:val="Hipervnculo"/>
+                <w:rStyle w:val="Hyperlink"/>
                 <w:noProof/>
               </w:rPr>
               <w:t>5. Success criteria/indicators</w:t>
@@ -694,7 +694,7 @@
         </w:p>
         <w:p>
           <w:pPr>
-            <w:pStyle w:val="TDC1"/>
+            <w:pStyle w:val="TOC1"/>
             <w:tabs>
               <w:tab w:val="right" w:leader="dot" w:pos="9350"/>
             </w:tabs>
@@ -709,7 +709,7 @@
           <w:hyperlink w:anchor="_Toc149684059" w:history="1">
             <w:r>
               <w:rPr>
-                <w:rStyle w:val="Hipervnculo"/>
+                <w:rStyle w:val="Hyperlink"/>
                 <w:noProof/>
               </w:rPr>
               <w:t>6. Technologies used</w:t>
@@ -982,7 +982,7 @@
     </w:p>
     <w:p>
       <w:pPr>
-        <w:pStyle w:val="Ttulo1"/>
+        <w:pStyle w:val="Heading1"/>
         <w:spacing w:before="0" w:line="276" w:lineRule="auto"/>
       </w:pPr>
       <w:bookmarkStart w:id="0" w:name="_Toc149684050"/>
@@ -1079,7 +1079,7 @@
     </w:p>
     <w:p>
       <w:pPr>
-        <w:pStyle w:val="Ttulo1"/>
+        <w:pStyle w:val="Heading1"/>
         <w:spacing w:before="0" w:line="276" w:lineRule="auto"/>
       </w:pPr>
       <w:bookmarkStart w:id="1" w:name="_Toc149684051"/>
@@ -1128,7 +1128,7 @@
     </w:p>
     <w:p>
       <w:pPr>
-        <w:pStyle w:val="Ttulo1"/>
+        <w:pStyle w:val="Heading1"/>
         <w:spacing w:before="0" w:line="276" w:lineRule="auto"/>
       </w:pPr>
       <w:bookmarkStart w:id="2" w:name="_Toc149684052"/>
@@ -1139,7 +1139,7 @@
     </w:p>
     <w:p>
       <w:pPr>
-        <w:pStyle w:val="Ttulo2"/>
+        <w:pStyle w:val="Heading2"/>
         <w:spacing w:before="0" w:line="276" w:lineRule="auto"/>
       </w:pPr>
       <w:bookmarkStart w:id="3" w:name="_Toc149684053"/>
@@ -1155,7 +1155,7 @@
     </w:p>
     <w:tbl>
       <w:tblPr>
-        <w:tblStyle w:val="Tablaconcuadrcula"/>
+        <w:tblStyle w:val="TableGrid"/>
         <w:tblW w:w="9360" w:type="dxa"/>
         <w:tblInd w:w="0" w:type="dxa"/>
         <w:tblLayout w:type="fixed"/>
@@ -1969,7 +1969,7 @@
     </w:p>
     <w:p>
       <w:pPr>
-        <w:pStyle w:val="Ttulo1"/>
+        <w:pStyle w:val="Heading1"/>
         <w:spacing w:before="0" w:line="276" w:lineRule="auto"/>
       </w:pPr>
       <w:bookmarkStart w:id="4" w:name="_Toc149684054"/>
@@ -2016,7 +2016,7 @@
     </w:p>
     <w:p>
       <w:pPr>
-        <w:pStyle w:val="Ttulo1"/>
+        <w:pStyle w:val="Heading1"/>
         <w:spacing w:before="0" w:line="276" w:lineRule="auto"/>
       </w:pPr>
       <w:bookmarkStart w:id="5" w:name="_Toc149684055"/>
@@ -2035,7 +2035,7 @@
     </w:p>
     <w:p>
       <w:pPr>
-        <w:pStyle w:val="Ttulo2"/>
+        <w:pStyle w:val="Heading2"/>
         <w:spacing w:before="0" w:line="276" w:lineRule="auto"/>
       </w:pPr>
       <w:bookmarkStart w:id="7" w:name="_Toc149684056"/>
@@ -2069,7 +2069,7 @@
     </w:p>
     <w:p>
       <w:pPr>
-        <w:pStyle w:val="Ttulo1"/>
+        <w:pStyle w:val="Heading1"/>
         <w:spacing w:before="0" w:line="276" w:lineRule="auto"/>
       </w:pPr>
       <w:bookmarkStart w:id="9" w:name="_Toc149684057"/>
@@ -2103,7 +2103,7 @@
     </w:p>
     <w:p>
       <w:pPr>
-        <w:pStyle w:val="Ttulo1"/>
+        <w:pStyle w:val="Heading1"/>
         <w:spacing w:before="0" w:line="276" w:lineRule="auto"/>
       </w:pPr>
       <w:bookmarkStart w:id="11" w:name="_Toc149684058"/>
@@ -2145,7 +2145,7 @@
     </w:p>
     <w:p>
       <w:pPr>
-        <w:pStyle w:val="Ttulo1"/>
+        <w:pStyle w:val="Heading1"/>
         <w:spacing w:before="0" w:line="276" w:lineRule="auto"/>
       </w:pPr>
       <w:bookmarkStart w:id="12" w:name="_Toc149684059"/>
@@ -2294,13 +2294,23 @@
         </w:rPr>
         <w:t>that fit with our data and we decided to use (</w:t>
       </w:r>
+      <w:proofErr w:type="spellStart"/>
       <w:r>
         <w:rPr>
           <w:rFonts w:ascii="Times New Roman" w:hAnsi="Times New Roman" w:cs="Times New Roman"/>
           <w:kern w:val="0"/>
           <w14:ligatures w14:val="none"/>
         </w:rPr>
-        <w:t>KNeighbors Regressor and Random Forest Regressor</w:t>
+        <w:t>KNeighbors</w:t>
+      </w:r>
+      <w:proofErr w:type="spellEnd"/>
+      <w:r>
+        <w:rPr>
+          <w:rFonts w:ascii="Times New Roman" w:hAnsi="Times New Roman" w:cs="Times New Roman"/>
+          <w:kern w:val="0"/>
+          <w14:ligatures w14:val="none"/>
+        </w:rPr>
+        <w:t xml:space="preserve"> Regressor and Random Forest Regressor</w:t>
       </w:r>
       <w:r>
         <w:rPr>
@@ -2360,50 +2370,54 @@
         <w:rPr>
           <w:rFonts w:ascii="Times New Roman" w:hAnsi="Times New Roman" w:cs="Times New Roman"/>
         </w:rPr>
-        <w:t xml:space="preserve">We used different libraries to perform this analysis like Pandas, Seaborn, Matplotlib, NumPy, Standard Scaler, PCA, ARIMA, sm, adfullet, among others. </w:t>
-      </w:r>
-    </w:p>
-    <w:p>
-      <w:pPr>
-        <w:spacing w:line="276" w:lineRule="auto"/>
-        <w:jc w:val="both"/>
-        <w:rPr>
-          <w:rFonts w:ascii="Times New Roman" w:hAnsi="Times New Roman" w:cs="Times New Roman"/>
-          <w:b/>
-          <w:bCs/>
-        </w:rPr>
-      </w:pPr>
-      <w:r>
-        <w:rPr>
-          <w:rFonts w:ascii="Times New Roman" w:hAnsi="Times New Roman" w:cs="Times New Roman"/>
-          <w:b/>
-          <w:bCs/>
-        </w:rPr>
-        <w:t>6.</w:t>
-      </w:r>
-      <w:r>
-        <w:rPr>
-          <w:rFonts w:ascii="Times New Roman" w:hAnsi="Times New Roman" w:cs="Times New Roman"/>
-          <w:b/>
-          <w:bCs/>
-        </w:rPr>
-        <w:t>3</w:t>
-      </w:r>
-      <w:r>
-        <w:rPr>
-          <w:rFonts w:ascii="Times New Roman" w:hAnsi="Times New Roman" w:cs="Times New Roman"/>
-          <w:b/>
-          <w:bCs/>
-        </w:rPr>
-        <w:t xml:space="preserve"> </w:t>
-      </w:r>
-      <w:r>
-        <w:rPr>
-          <w:rFonts w:ascii="Times New Roman" w:hAnsi="Times New Roman" w:cs="Times New Roman"/>
-          <w:b/>
-          <w:bCs/>
-        </w:rPr>
-        <w:t xml:space="preserve">Methodology for </w:t>
+        <w:t xml:space="preserve">We used different libraries to perform this analysis like Pandas, Seaborn, Matplotlib, NumPy, Standard Scaler, PCA, ARIMA, </w:t>
+      </w:r>
+      <w:proofErr w:type="spellStart"/>
+      <w:r>
+        <w:rPr>
+          <w:rFonts w:ascii="Times New Roman" w:hAnsi="Times New Roman" w:cs="Times New Roman"/>
+        </w:rPr>
+        <w:t>sm</w:t>
+      </w:r>
+      <w:proofErr w:type="spellEnd"/>
+      <w:r>
+        <w:rPr>
+          <w:rFonts w:ascii="Times New Roman" w:hAnsi="Times New Roman" w:cs="Times New Roman"/>
+        </w:rPr>
+        <w:t xml:space="preserve">, </w:t>
+      </w:r>
+      <w:proofErr w:type="spellStart"/>
+      <w:r>
+        <w:rPr>
+          <w:rFonts w:ascii="Times New Roman" w:hAnsi="Times New Roman" w:cs="Times New Roman"/>
+        </w:rPr>
+        <w:t>adfullet</w:t>
+      </w:r>
+      <w:proofErr w:type="spellEnd"/>
+      <w:r>
+        <w:rPr>
+          <w:rFonts w:ascii="Times New Roman" w:hAnsi="Times New Roman" w:cs="Times New Roman"/>
+        </w:rPr>
+        <w:t xml:space="preserve">, among others. </w:t>
+      </w:r>
+    </w:p>
+    <w:p>
+      <w:pPr>
+        <w:spacing w:line="276" w:lineRule="auto"/>
+        <w:jc w:val="both"/>
+        <w:rPr>
+          <w:rFonts w:ascii="Times New Roman" w:hAnsi="Times New Roman" w:cs="Times New Roman"/>
+          <w:b/>
+          <w:bCs/>
+        </w:rPr>
+      </w:pPr>
+      <w:r>
+        <w:rPr>
+          <w:rFonts w:ascii="Times New Roman" w:hAnsi="Times New Roman" w:cs="Times New Roman"/>
+          <w:b/>
+          <w:bCs/>
+        </w:rPr>
+        <w:t xml:space="preserve">6.3 Methodology for </w:t>
       </w:r>
       <w:r>
         <w:rPr>
@@ -2630,7 +2644,7 @@
       <w:hyperlink r:id="rId6" w:history="1">
         <w:r>
           <w:rPr>
-            <w:rStyle w:val="Hipervnculo"/>
+            <w:rStyle w:val="Hyperlink"/>
             <w:rFonts w:ascii="Times New Roman" w:hAnsi="Times New Roman" w:cs="Times New Roman"/>
           </w:rPr>
           <w:t>https://www.kaggle.com/datasets/imdevskp/corona-virus-report?select=covid_19_clean_complete.csv</w:t>
@@ -3056,8 +3070,20 @@
           <w:sz w:val="24"/>
           <w:szCs w:val="24"/>
         </w:rPr>
-        <w:t>Data Preparation and Preprocessing</w:t>
-      </w:r>
+        <w:t xml:space="preserve">Data Preparation and </w:t>
+      </w:r>
+      <w:proofErr w:type="spellStart"/>
+      <w:r>
+        <w:rPr>
+          <w:rFonts w:ascii="Times New Roman" w:hAnsi="Times New Roman" w:cs="Times New Roman"/>
+          <w:b/>
+          <w:bCs/>
+          <w:sz w:val="24"/>
+          <w:szCs w:val="24"/>
+        </w:rPr>
+        <w:t>Preprocessing</w:t>
+      </w:r>
+      <w:proofErr w:type="spellEnd"/>
     </w:p>
     <w:p>
       <w:pPr>
@@ -3134,7 +3160,35 @@
         <w:rPr>
           <w:rFonts w:ascii="Times New Roman" w:hAnsi="Times New Roman" w:cs="Times New Roman"/>
         </w:rPr>
-        <w:t>The NaN values were standardized and we got the next results analyzing missing values:</w:t>
+        <w:t xml:space="preserve">The </w:t>
+      </w:r>
+      <w:proofErr w:type="spellStart"/>
+      <w:r>
+        <w:rPr>
+          <w:rFonts w:ascii="Times New Roman" w:hAnsi="Times New Roman" w:cs="Times New Roman"/>
+        </w:rPr>
+        <w:t>NaN</w:t>
+      </w:r>
+      <w:proofErr w:type="spellEnd"/>
+      <w:r>
+        <w:rPr>
+          <w:rFonts w:ascii="Times New Roman" w:hAnsi="Times New Roman" w:cs="Times New Roman"/>
+        </w:rPr>
+        <w:t xml:space="preserve"> values were standardized and we got the next results </w:t>
+      </w:r>
+      <w:proofErr w:type="spellStart"/>
+      <w:r>
+        <w:rPr>
+          <w:rFonts w:ascii="Times New Roman" w:hAnsi="Times New Roman" w:cs="Times New Roman"/>
+        </w:rPr>
+        <w:t>analyzing</w:t>
+      </w:r>
+      <w:proofErr w:type="spellEnd"/>
+      <w:r>
+        <w:rPr>
+          <w:rFonts w:ascii="Times New Roman" w:hAnsi="Times New Roman" w:cs="Times New Roman"/>
+        </w:rPr>
+        <w:t xml:space="preserve"> missing values:</w:t>
       </w:r>
     </w:p>
     <w:p>
@@ -3203,7 +3257,25 @@
           <w:i/>
           <w:iCs/>
         </w:rPr>
-        <w:t>Figure 3: Percentage of NaN values in each column</w:t>
+        <w:t xml:space="preserve">Figure 3: Percentage of </w:t>
+      </w:r>
+      <w:proofErr w:type="spellStart"/>
+      <w:r>
+        <w:rPr>
+          <w:rFonts w:ascii="Times New Roman" w:hAnsi="Times New Roman" w:cs="Times New Roman"/>
+          <w:i/>
+          <w:iCs/>
+        </w:rPr>
+        <w:t>NaN</w:t>
+      </w:r>
+      <w:proofErr w:type="spellEnd"/>
+      <w:r>
+        <w:rPr>
+          <w:rFonts w:ascii="Times New Roman" w:hAnsi="Times New Roman" w:cs="Times New Roman"/>
+          <w:i/>
+          <w:iCs/>
+        </w:rPr>
+        <w:t xml:space="preserve"> values in each column</w:t>
       </w:r>
     </w:p>
     <w:p>
@@ -3316,7 +3388,21 @@
         <w:rPr>
           <w:rFonts w:ascii="Times New Roman" w:hAnsi="Times New Roman" w:cs="Times New Roman"/>
         </w:rPr>
-        <w:t>In this part we want to visualize by region defined by the World Healt Organization (WHO Region) the percentage of people in the different cases of Covid (Confirmed, Active, Death and Recovered) in order to see which Region was the most affected.</w:t>
+        <w:t xml:space="preserve">In this part we want to visualize by region defined by the World </w:t>
+      </w:r>
+      <w:proofErr w:type="spellStart"/>
+      <w:r>
+        <w:rPr>
+          <w:rFonts w:ascii="Times New Roman" w:hAnsi="Times New Roman" w:cs="Times New Roman"/>
+        </w:rPr>
+        <w:t>Healt</w:t>
+      </w:r>
+      <w:proofErr w:type="spellEnd"/>
+      <w:r>
+        <w:rPr>
+          <w:rFonts w:ascii="Times New Roman" w:hAnsi="Times New Roman" w:cs="Times New Roman"/>
+        </w:rPr>
+        <w:t xml:space="preserve"> Organization (WHO Region) the percentage of people in the different cases of Covid (Confirmed, Active, Death and Recovered) in order to see which Region was the most affected.</w:t>
       </w:r>
     </w:p>
     <w:p>
@@ -4726,7 +4812,7 @@
     </w:p>
     <w:p>
       <w:pPr>
-        <w:pStyle w:val="Prrafodelista"/>
+        <w:pStyle w:val="ListParagraph"/>
         <w:numPr>
           <w:ilvl w:val="0"/>
           <w:numId w:val="5"/>
@@ -4745,7 +4831,7 @@
     </w:p>
     <w:p>
       <w:pPr>
-        <w:pStyle w:val="Prrafodelista"/>
+        <w:pStyle w:val="ListParagraph"/>
         <w:numPr>
           <w:ilvl w:val="0"/>
           <w:numId w:val="5"/>
@@ -4764,7 +4850,7 @@
     </w:p>
     <w:p>
       <w:pPr>
-        <w:pStyle w:val="Prrafodelista"/>
+        <w:pStyle w:val="ListParagraph"/>
         <w:numPr>
           <w:ilvl w:val="0"/>
           <w:numId w:val="5"/>
@@ -5152,6 +5238,7 @@
         </w:rPr>
         <w:t xml:space="preserve"> in </w:t>
       </w:r>
+      <w:proofErr w:type="spellStart"/>
       <w:r>
         <w:rPr>
           <w:rFonts w:ascii="Times New Roman" w:hAnsi="Times New Roman" w:cs="Times New Roman"/>
@@ -5160,8 +5247,9 @@
           <w:szCs w:val="24"/>
           <w14:ligatures w14:val="none"/>
         </w:rPr>
-        <w:t xml:space="preserve">KNeighbord Regressor and Random Forest Regressor, we used all the columns of the dataset and we tried to normalize with Standard Scaler, </w:t>
-      </w:r>
+        <w:t>KNeighbord</w:t>
+      </w:r>
+      <w:proofErr w:type="spellEnd"/>
       <w:r>
         <w:rPr>
           <w:rFonts w:ascii="Times New Roman" w:hAnsi="Times New Roman" w:cs="Times New Roman"/>
@@ -5170,6 +5258,16 @@
           <w:szCs w:val="24"/>
           <w14:ligatures w14:val="none"/>
         </w:rPr>
+        <w:t xml:space="preserve"> Regressor and Random Forest Regressor, we used all the columns of the dataset and we tried to normalize with Standard Scaler, </w:t>
+      </w:r>
+      <w:r>
+        <w:rPr>
+          <w:rFonts w:ascii="Times New Roman" w:hAnsi="Times New Roman" w:cs="Times New Roman"/>
+          <w:kern w:val="0"/>
+          <w:sz w:val="24"/>
+          <w:szCs w:val="24"/>
+          <w14:ligatures w14:val="none"/>
+        </w:rPr>
         <w:t>Minmax</w:t>
       </w:r>
       <w:r>
@@ -5253,13 +5351,41 @@
         <w:rPr>
           <w:rFonts w:ascii="Times New Roman" w:hAnsi="Times New Roman" w:cs="Times New Roman"/>
         </w:rPr>
-        <w:t xml:space="preserve">According to Eryc (2020, p.111) </w:t>
-      </w:r>
-      <w:r>
-        <w:rPr>
-          <w:rFonts w:ascii="Times New Roman" w:hAnsi="Times New Roman" w:cs="Times New Roman"/>
-        </w:rPr>
-        <w:t>ARIMA models are a class of statistical models that are used for analyzing and forecasting</w:t>
+        <w:t xml:space="preserve">According to </w:t>
+      </w:r>
+      <w:proofErr w:type="spellStart"/>
+      <w:r>
+        <w:rPr>
+          <w:rFonts w:ascii="Times New Roman" w:hAnsi="Times New Roman" w:cs="Times New Roman"/>
+        </w:rPr>
+        <w:t>Eryc</w:t>
+      </w:r>
+      <w:proofErr w:type="spellEnd"/>
+      <w:r>
+        <w:rPr>
+          <w:rFonts w:ascii="Times New Roman" w:hAnsi="Times New Roman" w:cs="Times New Roman"/>
+        </w:rPr>
+        <w:t xml:space="preserve"> (2020, p.111) </w:t>
+      </w:r>
+      <w:r>
+        <w:rPr>
+          <w:rFonts w:ascii="Times New Roman" w:hAnsi="Times New Roman" w:cs="Times New Roman"/>
+        </w:rPr>
+        <w:t xml:space="preserve">ARIMA models are a class of statistical models that are used for </w:t>
+      </w:r>
+      <w:proofErr w:type="spellStart"/>
+      <w:r>
+        <w:rPr>
+          <w:rFonts w:ascii="Times New Roman" w:hAnsi="Times New Roman" w:cs="Times New Roman"/>
+        </w:rPr>
+        <w:t>analyzing</w:t>
+      </w:r>
+      <w:proofErr w:type="spellEnd"/>
+      <w:r>
+        <w:rPr>
+          <w:rFonts w:ascii="Times New Roman" w:hAnsi="Times New Roman" w:cs="Times New Roman"/>
+        </w:rPr>
+        <w:t xml:space="preserve"> and forecasting</w:t>
       </w:r>
       <w:r>
         <w:rPr>
@@ -5456,7 +5582,21 @@
         <w:rPr>
           <w:rFonts w:ascii="Times New Roman" w:hAnsi="Times New Roman" w:cs="Times New Roman"/>
         </w:rPr>
-        <w:t>We did the previous plot (Figure 6) to see if our data is shown as stationary, but we can see that our data is not stationary since it has an increasing trend in the first visualization where we see the months vs confirmed Covid cases, we can also see a decreasing autocorrelation and analyzing the partial autocorrelation, we can see around the first 2 lags are around 1 in the y-axes, but then we can see the following lags in negative values close to zero and we can see that there is a relationship present there.</w:t>
+        <w:t xml:space="preserve">We did the previous plot (Figure 6) to see if our data is shown as stationary, but we can see that our data is not stationary since it has an increasing trend in the first visualization where we see the months vs confirmed Covid cases, we can also see a decreasing autocorrelation and </w:t>
+      </w:r>
+      <w:proofErr w:type="spellStart"/>
+      <w:r>
+        <w:rPr>
+          <w:rFonts w:ascii="Times New Roman" w:hAnsi="Times New Roman" w:cs="Times New Roman"/>
+        </w:rPr>
+        <w:t>analyzing</w:t>
+      </w:r>
+      <w:proofErr w:type="spellEnd"/>
+      <w:r>
+        <w:rPr>
+          <w:rFonts w:ascii="Times New Roman" w:hAnsi="Times New Roman" w:cs="Times New Roman"/>
+        </w:rPr>
+        <w:t xml:space="preserve"> the partial autocorrelation, we can see around the first 2 lags are around 1 in the y-axes, but then we can see the following lags in negative values close to zero and we can see that there is a relationship present there.</w:t>
       </w:r>
     </w:p>
     <w:p>
@@ -5910,7 +6050,7 @@
     </w:p>
     <w:tbl>
       <w:tblPr>
-        <w:tblStyle w:val="Tablaconcuadrcula"/>
+        <w:tblStyle w:val="TableGrid"/>
         <w:tblW w:w="0" w:type="auto"/>
         <w:tblInd w:w="0" w:type="dxa"/>
         <w:tblLook w:val="04A0" w:firstRow="1" w:lastRow="0" w:firstColumn="1" w:lastColumn="0" w:noHBand="0" w:noVBand="1"/>
@@ -6811,7 +6951,7 @@
     </w:p>
     <w:p>
       <w:pPr>
-        <w:pStyle w:val="Ttulo1"/>
+        <w:pStyle w:val="Heading1"/>
         <w:spacing w:before="0" w:line="276" w:lineRule="auto"/>
         <w:rPr>
           <w:rFonts w:eastAsiaTheme="minorHAnsi"/>
@@ -7014,8 +7154,10 @@
           <w:szCs w:val="22"/>
           <w14:ligatures w14:val="standardContextual"/>
         </w:rPr>
-        <w:t xml:space="preserve">AIC tells us how accurate we are in our model </w:t>
-      </w:r>
+        <w:t>AIC tells us how accurate we are in our model with (</w:t>
+      </w:r>
+      <w:proofErr w:type="spellStart"/>
+      <w:proofErr w:type="gramStart"/>
       <w:r>
         <w:rPr>
           <w:rFonts w:eastAsiaTheme="minorHAnsi"/>
@@ -7026,9 +7168,8 @@
           <w:szCs w:val="22"/>
           <w14:ligatures w14:val="standardContextual"/>
         </w:rPr>
-        <w:t>with (</w:t>
-      </w:r>
-      <w:proofErr w:type="gramStart"/>
+        <w:t>p</w:t>
+      </w:r>
       <w:r>
         <w:rPr>
           <w:rFonts w:eastAsiaTheme="minorHAnsi"/>
@@ -7039,7 +7180,7 @@
           <w:szCs w:val="22"/>
           <w14:ligatures w14:val="standardContextual"/>
         </w:rPr>
-        <w:t>p</w:t>
+        <w:t>,</w:t>
       </w:r>
       <w:r>
         <w:rPr>
@@ -7051,8 +7192,9 @@
           <w:szCs w:val="22"/>
           <w14:ligatures w14:val="standardContextual"/>
         </w:rPr>
-        <w:t>,</w:t>
-      </w:r>
+        <w:t>d</w:t>
+      </w:r>
+      <w:proofErr w:type="gramEnd"/>
       <w:r>
         <w:rPr>
           <w:rFonts w:eastAsiaTheme="minorHAnsi"/>
@@ -7063,9 +7205,8 @@
           <w:szCs w:val="22"/>
           <w14:ligatures w14:val="standardContextual"/>
         </w:rPr>
-        <w:t>d</w:t>
-      </w:r>
-      <w:proofErr w:type="gramEnd"/>
+        <w:t>,</w:t>
+      </w:r>
       <w:r>
         <w:rPr>
           <w:rFonts w:eastAsiaTheme="minorHAnsi"/>
@@ -7076,20 +7217,9 @@
           <w:szCs w:val="22"/>
           <w14:ligatures w14:val="standardContextual"/>
         </w:rPr>
-        <w:t>,</w:t>
-      </w:r>
-      <w:r>
-        <w:rPr>
-          <w:rFonts w:eastAsiaTheme="minorHAnsi"/>
-          <w:b w:val="0"/>
-          <w:bCs w:val="0"/>
-          <w:kern w:val="2"/>
-          <w:sz w:val="22"/>
-          <w:szCs w:val="22"/>
-          <w14:ligatures w14:val="standardContextual"/>
-        </w:rPr>
         <w:t>q</w:t>
       </w:r>
+      <w:proofErr w:type="spellEnd"/>
       <w:r>
         <w:rPr>
           <w:rFonts w:eastAsiaTheme="minorHAnsi"/>
@@ -7235,7 +7365,7 @@
     </w:p>
     <w:p>
       <w:pPr>
-        <w:pStyle w:val="Ttulo1"/>
+        <w:pStyle w:val="Heading1"/>
         <w:spacing w:before="0" w:line="276" w:lineRule="auto"/>
       </w:pPr>
       <w:r>
@@ -7253,7 +7383,7 @@
     </w:p>
     <w:p>
       <w:pPr>
-        <w:pStyle w:val="Ttulo2"/>
+        <w:pStyle w:val="Heading2"/>
         <w:spacing w:before="0" w:line="276" w:lineRule="auto"/>
       </w:pPr>
       <w:r>
@@ -7393,6 +7523,7 @@
         </w:rPr>
         <w:t>-</w:t>
       </w:r>
+      <w:proofErr w:type="spellStart"/>
       <w:r>
         <w:rPr>
           <w:rFonts w:ascii="Times New Roman" w:hAnsi="Times New Roman" w:cs="Times New Roman"/>
@@ -7409,6 +7540,7 @@
         </w:rPr>
         <w:t>s</w:t>
       </w:r>
+      <w:proofErr w:type="spellEnd"/>
       <w:r>
         <w:rPr>
           <w:rFonts w:ascii="Times New Roman" w:hAnsi="Times New Roman" w:cs="Times New Roman"/>
@@ -7450,7 +7582,29 @@
           <w:sz w:val="24"/>
           <w:szCs w:val="24"/>
         </w:rPr>
-        <w:t>Hyperparameter tuning with KNeighbors Regressor</w:t>
+        <w:t xml:space="preserve">Hyperparameter tuning with </w:t>
+      </w:r>
+      <w:proofErr w:type="spellStart"/>
+      <w:r>
+        <w:rPr>
+          <w:rFonts w:ascii="Times New Roman" w:hAnsi="Times New Roman" w:cs="Times New Roman"/>
+          <w:b/>
+          <w:bCs/>
+          <w:sz w:val="24"/>
+          <w:szCs w:val="24"/>
+        </w:rPr>
+        <w:t>KNeighbors</w:t>
+      </w:r>
+      <w:proofErr w:type="spellEnd"/>
+      <w:r>
+        <w:rPr>
+          <w:rFonts w:ascii="Times New Roman" w:hAnsi="Times New Roman" w:cs="Times New Roman"/>
+          <w:b/>
+          <w:bCs/>
+          <w:sz w:val="24"/>
+          <w:szCs w:val="24"/>
+        </w:rPr>
+        <w:t xml:space="preserve"> Regressor</w:t>
       </w:r>
     </w:p>
     <w:p>
@@ -7612,7 +7766,29 @@
           <w:sz w:val="24"/>
           <w:szCs w:val="24"/>
         </w:rPr>
-        <w:t>Hyperparameter tuning with KNeighbors Regressor</w:t>
+        <w:t xml:space="preserve">Hyperparameter tuning with </w:t>
+      </w:r>
+      <w:proofErr w:type="spellStart"/>
+      <w:r>
+        <w:rPr>
+          <w:rFonts w:ascii="Times New Roman" w:hAnsi="Times New Roman" w:cs="Times New Roman"/>
+          <w:b/>
+          <w:bCs/>
+          <w:sz w:val="24"/>
+          <w:szCs w:val="24"/>
+        </w:rPr>
+        <w:t>KNeighbors</w:t>
+      </w:r>
+      <w:proofErr w:type="spellEnd"/>
+      <w:r>
+        <w:rPr>
+          <w:rFonts w:ascii="Times New Roman" w:hAnsi="Times New Roman" w:cs="Times New Roman"/>
+          <w:b/>
+          <w:bCs/>
+          <w:sz w:val="24"/>
+          <w:szCs w:val="24"/>
+        </w:rPr>
+        <w:t xml:space="preserve"> Regressor</w:t>
       </w:r>
     </w:p>
     <w:p>
@@ -7775,7 +7951,29 @@
           <w:sz w:val="24"/>
           <w:szCs w:val="24"/>
         </w:rPr>
-        <w:t>Hyperparameter tuning with KNeighbors Regressor</w:t>
+        <w:t xml:space="preserve">Hyperparameter tuning with </w:t>
+      </w:r>
+      <w:proofErr w:type="spellStart"/>
+      <w:r>
+        <w:rPr>
+          <w:rFonts w:ascii="Times New Roman" w:hAnsi="Times New Roman" w:cs="Times New Roman"/>
+          <w:b/>
+          <w:bCs/>
+          <w:sz w:val="24"/>
+          <w:szCs w:val="24"/>
+        </w:rPr>
+        <w:t>KNeighbors</w:t>
+      </w:r>
+      <w:proofErr w:type="spellEnd"/>
+      <w:r>
+        <w:rPr>
+          <w:rFonts w:ascii="Times New Roman" w:hAnsi="Times New Roman" w:cs="Times New Roman"/>
+          <w:b/>
+          <w:bCs/>
+          <w:sz w:val="24"/>
+          <w:szCs w:val="24"/>
+        </w:rPr>
+        <w:t xml:space="preserve"> Regressor</w:t>
       </w:r>
     </w:p>
     <w:p>
@@ -7976,7 +8174,7 @@
     </w:p>
     <w:p>
       <w:pPr>
-        <w:pStyle w:val="Textoindependiente"/>
+        <w:pStyle w:val="BodyText"/>
         <w:spacing w:line="276" w:lineRule="auto"/>
         <w:jc w:val="both"/>
         <w:rPr>
@@ -8267,15 +8465,27 @@
           <w:szCs w:val="24"/>
         </w:rPr>
       </w:pPr>
-      <w:r>
-        <w:rPr>
-          <w:rFonts w:ascii="Times New Roman" w:hAnsi="Times New Roman" w:cs="Times New Roman"/>
-          <w:b/>
-          <w:bCs/>
-          <w:sz w:val="24"/>
-          <w:szCs w:val="24"/>
-        </w:rPr>
-        <w:t>Mijail Blanco’s Collaboration</w:t>
+      <w:proofErr w:type="spellStart"/>
+      <w:r>
+        <w:rPr>
+          <w:rFonts w:ascii="Times New Roman" w:hAnsi="Times New Roman" w:cs="Times New Roman"/>
+          <w:b/>
+          <w:bCs/>
+          <w:sz w:val="24"/>
+          <w:szCs w:val="24"/>
+        </w:rPr>
+        <w:t>Mijail</w:t>
+      </w:r>
+      <w:proofErr w:type="spellEnd"/>
+      <w:r>
+        <w:rPr>
+          <w:rFonts w:ascii="Times New Roman" w:hAnsi="Times New Roman" w:cs="Times New Roman"/>
+          <w:b/>
+          <w:bCs/>
+          <w:sz w:val="24"/>
+          <w:szCs w:val="24"/>
+        </w:rPr>
+        <w:t xml:space="preserve"> Blanco’s Collaboration</w:t>
       </w:r>
     </w:p>
     <w:p>
@@ -8300,6 +8510,425 @@
         </w:rPr>
         <w:t>Emily Herbas Collaborations</w:t>
       </w:r>
+    </w:p>
+    <w:p>
+      <w:pPr>
+        <w:jc w:val="both"/>
+        <w:rPr>
+          <w:rFonts w:ascii="Times New Roman" w:hAnsi="Times New Roman" w:cs="Times New Roman"/>
+          <w:sz w:val="24"/>
+          <w:szCs w:val="24"/>
+        </w:rPr>
+      </w:pPr>
+      <w:r>
+        <w:rPr>
+          <w:rFonts w:ascii="Times New Roman" w:hAnsi="Times New Roman" w:cs="Times New Roman"/>
+          <w:sz w:val="24"/>
+          <w:szCs w:val="24"/>
+        </w:rPr>
+        <w:t>The first contribution that I made in this project was t</w:t>
+      </w:r>
+      <w:r>
+        <w:rPr>
+          <w:rFonts w:ascii="Times New Roman" w:hAnsi="Times New Roman" w:cs="Times New Roman"/>
+          <w:sz w:val="24"/>
+          <w:szCs w:val="24"/>
+        </w:rPr>
+        <w:t>o</w:t>
+      </w:r>
+      <w:r>
+        <w:rPr>
+          <w:rFonts w:ascii="Times New Roman" w:hAnsi="Times New Roman" w:cs="Times New Roman"/>
+          <w:sz w:val="24"/>
+          <w:szCs w:val="24"/>
+        </w:rPr>
+        <w:t xml:space="preserve"> search for the data, this data had to be at least </w:t>
+      </w:r>
+      <w:r>
+        <w:rPr>
+          <w:rFonts w:ascii="Times New Roman" w:hAnsi="Times New Roman" w:cs="Times New Roman"/>
+          <w:sz w:val="24"/>
+          <w:szCs w:val="24"/>
+        </w:rPr>
+        <w:t>8</w:t>
+      </w:r>
+      <w:r>
+        <w:rPr>
+          <w:rFonts w:ascii="Times New Roman" w:hAnsi="Times New Roman" w:cs="Times New Roman"/>
+          <w:sz w:val="24"/>
+          <w:szCs w:val="24"/>
+        </w:rPr>
+        <w:t>000 rows ant 10 columns</w:t>
+      </w:r>
+      <w:r>
+        <w:rPr>
+          <w:rFonts w:ascii="Times New Roman" w:hAnsi="Times New Roman" w:cs="Times New Roman"/>
+          <w:sz w:val="24"/>
+          <w:szCs w:val="24"/>
+        </w:rPr>
+        <w:t xml:space="preserve"> after the cleaning, the data was founded in </w:t>
+      </w:r>
+      <w:proofErr w:type="spellStart"/>
+      <w:r>
+        <w:rPr>
+          <w:rFonts w:ascii="Times New Roman" w:hAnsi="Times New Roman" w:cs="Times New Roman"/>
+          <w:sz w:val="24"/>
+          <w:szCs w:val="24"/>
+        </w:rPr>
+        <w:t>Keaggle</w:t>
+      </w:r>
+      <w:proofErr w:type="spellEnd"/>
+      <w:r>
+        <w:rPr>
+          <w:rFonts w:ascii="Times New Roman" w:hAnsi="Times New Roman" w:cs="Times New Roman"/>
+          <w:sz w:val="24"/>
+          <w:szCs w:val="24"/>
+        </w:rPr>
+        <w:t>.</w:t>
+      </w:r>
+    </w:p>
+    <w:p>
+      <w:pPr>
+        <w:spacing w:line="240" w:lineRule="auto"/>
+        <w:jc w:val="both"/>
+        <w:rPr>
+          <w:rFonts w:ascii="Times New Roman" w:hAnsi="Times New Roman" w:cs="Times New Roman"/>
+          <w:sz w:val="24"/>
+          <w:szCs w:val="24"/>
+        </w:rPr>
+      </w:pPr>
+      <w:r>
+        <w:rPr>
+          <w:rFonts w:ascii="Times New Roman" w:hAnsi="Times New Roman" w:cs="Times New Roman"/>
+          <w:sz w:val="24"/>
+          <w:szCs w:val="24"/>
+        </w:rPr>
+        <w:t>Since our initial data came in different .csv documents, what was done as a team was to analyse each document and see which columns would be useful for the analysis and thus be able to concatenate the documents and clean the data correctly.</w:t>
+      </w:r>
+    </w:p>
+    <w:p>
+      <w:pPr>
+        <w:jc w:val="both"/>
+        <w:rPr>
+          <w:rFonts w:ascii="Times New Roman" w:hAnsi="Times New Roman" w:cs="Times New Roman"/>
+          <w:sz w:val="24"/>
+          <w:szCs w:val="24"/>
+        </w:rPr>
+      </w:pPr>
+      <w:r>
+        <w:rPr>
+          <w:rFonts w:ascii="Times New Roman" w:hAnsi="Times New Roman" w:cs="Times New Roman"/>
+          <w:sz w:val="24"/>
+          <w:szCs w:val="24"/>
+        </w:rPr>
+        <w:t>After having our dataset clean and ready to operate, I was in charge in work in the data visualization. I decided to work with bar charts for the visualization and understand better what information the data offered us.</w:t>
+      </w:r>
+    </w:p>
+    <w:p>
+      <w:pPr>
+        <w:jc w:val="both"/>
+        <w:rPr>
+          <w:rFonts w:ascii="Times New Roman" w:hAnsi="Times New Roman" w:cs="Times New Roman"/>
+          <w:sz w:val="24"/>
+          <w:szCs w:val="24"/>
+        </w:rPr>
+      </w:pPr>
+      <w:r>
+        <w:rPr>
+          <w:rFonts w:ascii="Times New Roman" w:hAnsi="Times New Roman" w:cs="Times New Roman"/>
+          <w:sz w:val="24"/>
+          <w:szCs w:val="24"/>
+        </w:rPr>
+        <w:t>The work was done with the WHO Region column, and different graphs were created for each Covid case. This way, it was possible to visualize that the most affected areas were Europe and America, specifically Russia, Spain, Italy, the United States, and Brazil.</w:t>
+      </w:r>
+    </w:p>
+    <w:p>
+      <w:pPr>
+        <w:jc w:val="both"/>
+        <w:rPr>
+          <w:rFonts w:ascii="Times New Roman" w:hAnsi="Times New Roman" w:cs="Times New Roman"/>
+          <w:sz w:val="24"/>
+          <w:szCs w:val="24"/>
+        </w:rPr>
+      </w:pPr>
+      <w:r>
+        <w:rPr>
+          <w:rFonts w:ascii="Times New Roman" w:hAnsi="Times New Roman" w:cs="Times New Roman"/>
+          <w:sz w:val="24"/>
+          <w:szCs w:val="24"/>
+        </w:rPr>
+        <w:lastRenderedPageBreak/>
+        <w:t xml:space="preserve">These countries showed the highest percentage in each case studied. A clear example is the case of the United States, where upon </w:t>
+      </w:r>
+      <w:proofErr w:type="spellStart"/>
+      <w:r>
+        <w:rPr>
+          <w:rFonts w:ascii="Times New Roman" w:hAnsi="Times New Roman" w:cs="Times New Roman"/>
+          <w:sz w:val="24"/>
+          <w:szCs w:val="24"/>
+        </w:rPr>
+        <w:t>analyzing</w:t>
+      </w:r>
+      <w:proofErr w:type="spellEnd"/>
+      <w:r>
+        <w:rPr>
+          <w:rFonts w:ascii="Times New Roman" w:hAnsi="Times New Roman" w:cs="Times New Roman"/>
+          <w:sz w:val="24"/>
+          <w:szCs w:val="24"/>
+        </w:rPr>
+        <w:t xml:space="preserve"> the confirmed cases, it was evident that it had over 50% of the cases. However, when </w:t>
+      </w:r>
+      <w:proofErr w:type="spellStart"/>
+      <w:r>
+        <w:rPr>
+          <w:rFonts w:ascii="Times New Roman" w:hAnsi="Times New Roman" w:cs="Times New Roman"/>
+          <w:sz w:val="24"/>
+          <w:szCs w:val="24"/>
+        </w:rPr>
+        <w:t>analyzing</w:t>
+      </w:r>
+      <w:proofErr w:type="spellEnd"/>
+      <w:r>
+        <w:rPr>
+          <w:rFonts w:ascii="Times New Roman" w:hAnsi="Times New Roman" w:cs="Times New Roman"/>
+          <w:sz w:val="24"/>
+          <w:szCs w:val="24"/>
+        </w:rPr>
+        <w:t xml:space="preserve"> the recovered cases, it was observed that 35% belonged to this country. This may indicate that it is very likely that this country had the necessary facilities and equipment to care for it is population.</w:t>
+      </w:r>
+    </w:p>
+    <w:p>
+      <w:pPr>
+        <w:jc w:val="both"/>
+        <w:rPr>
+          <w:rFonts w:ascii="Times New Roman" w:hAnsi="Times New Roman" w:cs="Times New Roman"/>
+          <w:sz w:val="24"/>
+          <w:szCs w:val="24"/>
+        </w:rPr>
+      </w:pPr>
+      <w:r>
+        <w:rPr>
+          <w:rFonts w:ascii="Times New Roman" w:hAnsi="Times New Roman" w:cs="Times New Roman"/>
+          <w:sz w:val="24"/>
+          <w:szCs w:val="24"/>
+        </w:rPr>
+        <w:t>Later, we could observe that in active cases, once again the United States appeared in first place with 70%. This leads us to think that despite the measures and efforts the country was taking to combat this virus, the population may not have been very committed to these implement prevention measures.</w:t>
+      </w:r>
+    </w:p>
+    <w:p>
+      <w:pPr>
+        <w:jc w:val="both"/>
+        <w:rPr>
+          <w:rFonts w:ascii="Times New Roman" w:hAnsi="Times New Roman" w:cs="Times New Roman"/>
+          <w:sz w:val="24"/>
+          <w:szCs w:val="24"/>
+        </w:rPr>
+      </w:pPr>
+      <w:r>
+        <w:rPr>
+          <w:rFonts w:ascii="Times New Roman" w:hAnsi="Times New Roman" w:cs="Times New Roman"/>
+          <w:sz w:val="24"/>
+          <w:szCs w:val="24"/>
+        </w:rPr>
+        <w:t>We could also assume that since the United States is a tourist destination, perhaps strict measures were not taken at airports, and the entry of people from other countries was allowed in order to avoid a negative impact on the economy.</w:t>
+      </w:r>
+    </w:p>
+    <w:p>
+      <w:pPr>
+        <w:spacing w:line="276" w:lineRule="auto"/>
+        <w:jc w:val="both"/>
+        <w:rPr>
+          <w:rFonts w:ascii="Times New Roman" w:hAnsi="Times New Roman" w:cs="Times New Roman"/>
+          <w:sz w:val="24"/>
+          <w:szCs w:val="24"/>
+        </w:rPr>
+      </w:pPr>
+      <w:r>
+        <w:rPr>
+          <w:rFonts w:ascii="Times New Roman" w:hAnsi="Times New Roman" w:cs="Times New Roman"/>
+          <w:sz w:val="24"/>
+          <w:szCs w:val="24"/>
+        </w:rPr>
+        <w:t>As other collaboration that I made in the project was the dimensionality reduction, I applied the PCA with the data not</w:t>
+      </w:r>
+      <w:r>
+        <w:rPr>
+          <w:rFonts w:ascii="Times New Roman" w:hAnsi="Times New Roman" w:cs="Times New Roman"/>
+          <w:sz w:val="24"/>
+          <w:szCs w:val="24"/>
+        </w:rPr>
+        <w:t xml:space="preserve"> standardized, of the </w:t>
+      </w:r>
+      <w:r>
+        <w:rPr>
+          <w:rFonts w:ascii="Times New Roman" w:hAnsi="Times New Roman" w:cs="Times New Roman"/>
+          <w:sz w:val="24"/>
+          <w:szCs w:val="24"/>
+        </w:rPr>
+        <w:t>8</w:t>
+      </w:r>
+      <w:r>
+        <w:rPr>
+          <w:rFonts w:ascii="Times New Roman" w:hAnsi="Times New Roman" w:cs="Times New Roman"/>
+          <w:sz w:val="24"/>
+          <w:szCs w:val="24"/>
+        </w:rPr>
+        <w:t xml:space="preserve"> columns that were originally in the data </w:t>
+      </w:r>
+      <w:r>
+        <w:rPr>
+          <w:rFonts w:ascii="Times New Roman" w:hAnsi="Times New Roman" w:cs="Times New Roman"/>
+          <w:sz w:val="24"/>
+          <w:szCs w:val="24"/>
+        </w:rPr>
+        <w:t>after performing the PCA, 3 columns were obtained.</w:t>
+      </w:r>
+    </w:p>
+    <w:p>
+      <w:pPr>
+        <w:spacing w:line="276" w:lineRule="auto"/>
+        <w:jc w:val="center"/>
+        <w:rPr>
+          <w:rFonts w:ascii="Times New Roman" w:hAnsi="Times New Roman" w:cs="Times New Roman"/>
+          <w:sz w:val="24"/>
+          <w:szCs w:val="24"/>
+        </w:rPr>
+      </w:pPr>
+      <w:r>
+        <w:rPr>
+          <w:noProof/>
+        </w:rPr>
+        <w:drawing>
+          <wp:inline distT="0" distB="0" distL="0" distR="0" wp14:anchorId="32F68974" wp14:editId="3704021B">
+            <wp:extent cx="4572000" cy="3429000"/>
+            <wp:effectExtent l="0" t="0" r="0" b="0"/>
+            <wp:docPr id="1" name="Picture 1"/>
+            <wp:cNvGraphicFramePr/>
+            <a:graphic xmlns:a="http://schemas.openxmlformats.org/drawingml/2006/main">
+              <a:graphicData uri="http://schemas.openxmlformats.org/drawingml/2006/picture">
+                <pic:pic xmlns:pic="http://schemas.openxmlformats.org/drawingml/2006/picture">
+                  <pic:nvPicPr>
+                    <pic:cNvPr id="164919625" name="Picture 164919625"/>
+                    <pic:cNvPicPr/>
+                  </pic:nvPicPr>
+                  <pic:blipFill>
+                    <a:blip r:embed="rId27">
+                      <a:extLst>
+                        <a:ext uri="{28A0092B-C50C-407E-A947-70E740481C1C}">
+                          <a14:useLocalDpi xmlns:a14="http://schemas.microsoft.com/office/drawing/2010/main" val="0"/>
+                        </a:ext>
+                      </a:extLst>
+                    </a:blip>
+                    <a:stretch>
+                      <a:fillRect/>
+                    </a:stretch>
+                  </pic:blipFill>
+                  <pic:spPr>
+                    <a:xfrm>
+                      <a:off x="0" y="0"/>
+                      <a:ext cx="4572000" cy="3429000"/>
+                    </a:xfrm>
+                    <a:prstGeom prst="rect">
+                      <a:avLst/>
+                    </a:prstGeom>
+                  </pic:spPr>
+                </pic:pic>
+              </a:graphicData>
+            </a:graphic>
+          </wp:inline>
+        </w:drawing>
+      </w:r>
+    </w:p>
+    <w:p>
+      <w:pPr>
+        <w:spacing w:line="276" w:lineRule="auto"/>
+        <w:rPr>
+          <w:rFonts w:ascii="Times New Roman" w:hAnsi="Times New Roman" w:cs="Times New Roman"/>
+          <w:sz w:val="24"/>
+          <w:szCs w:val="24"/>
+        </w:rPr>
+      </w:pPr>
+      <w:proofErr w:type="gramStart"/>
+      <w:r>
+        <w:rPr>
+          <w:rFonts w:ascii="Times New Roman" w:hAnsi="Times New Roman" w:cs="Times New Roman"/>
+          <w:sz w:val="24"/>
+          <w:szCs w:val="24"/>
+        </w:rPr>
+        <w:t>Also</w:t>
+      </w:r>
+      <w:proofErr w:type="gramEnd"/>
+      <w:r>
+        <w:rPr>
+          <w:rFonts w:ascii="Times New Roman" w:hAnsi="Times New Roman" w:cs="Times New Roman"/>
+          <w:sz w:val="24"/>
+          <w:szCs w:val="24"/>
+        </w:rPr>
+        <w:t xml:space="preserve"> I was in charge to apply machine learning models</w:t>
+      </w:r>
+      <w:r>
+        <w:rPr>
+          <w:rFonts w:ascii="Times New Roman" w:hAnsi="Times New Roman" w:cs="Times New Roman"/>
+          <w:sz w:val="24"/>
+          <w:szCs w:val="24"/>
+        </w:rPr>
+        <w:t xml:space="preserve"> learned in class, as a team we decided to use </w:t>
+      </w:r>
+      <w:r>
+        <w:rPr>
+          <w:rFonts w:ascii="Times New Roman" w:hAnsi="Times New Roman" w:cs="Times New Roman"/>
+          <w:sz w:val="24"/>
+          <w:szCs w:val="24"/>
+        </w:rPr>
+        <w:t xml:space="preserve">apply the Hyperparameter tuning with </w:t>
+      </w:r>
+      <w:r>
+        <w:rPr>
+          <w:rFonts w:ascii="Times New Roman" w:hAnsi="Times New Roman" w:cs="Times New Roman"/>
+          <w:sz w:val="24"/>
+          <w:szCs w:val="24"/>
+        </w:rPr>
+        <w:t xml:space="preserve">the models the </w:t>
+      </w:r>
+      <w:proofErr w:type="spellStart"/>
+      <w:r>
+        <w:rPr>
+          <w:rFonts w:ascii="Times New Roman" w:hAnsi="Times New Roman" w:cs="Times New Roman"/>
+          <w:sz w:val="24"/>
+          <w:szCs w:val="24"/>
+        </w:rPr>
+        <w:t>KNeightbours</w:t>
+      </w:r>
+      <w:proofErr w:type="spellEnd"/>
+      <w:r>
+        <w:rPr>
+          <w:rFonts w:ascii="Times New Roman" w:hAnsi="Times New Roman" w:cs="Times New Roman"/>
+          <w:sz w:val="24"/>
+          <w:szCs w:val="24"/>
+        </w:rPr>
+        <w:t xml:space="preserve"> Regressor and Random Forest Regressor</w:t>
+      </w:r>
+      <w:r>
+        <w:rPr>
+          <w:rFonts w:ascii="Times New Roman" w:hAnsi="Times New Roman" w:cs="Times New Roman"/>
+          <w:sz w:val="24"/>
+          <w:szCs w:val="24"/>
+        </w:rPr>
+        <w:t xml:space="preserve"> at 10, 20 and 30 % of testing and 90, 80, and 70% of training.</w:t>
+      </w:r>
+    </w:p>
+    <w:p>
+      <w:pPr>
+        <w:spacing w:line="276" w:lineRule="auto"/>
+        <w:jc w:val="both"/>
+        <w:rPr>
+          <w:rFonts w:ascii="Times New Roman" w:hAnsi="Times New Roman" w:cs="Times New Roman"/>
+          <w:b/>
+          <w:bCs/>
+          <w:sz w:val="24"/>
+          <w:szCs w:val="24"/>
+        </w:rPr>
+      </w:pPr>
     </w:p>
     <w:p>
       <w:pPr>
@@ -8334,7 +8963,7 @@
       <w:hyperlink r:id="rId32" w:history="1">
         <w:r>
           <w:rPr>
-            <w:rStyle w:val="Hipervnculo"/>
+            <w:rStyle w:val="Hyperlink"/>
             <w:rFonts w:ascii="Times New Roman" w:hAnsi="Times New Roman" w:cs="Times New Roman"/>
           </w:rPr>
           <w:t>www.kaggle.com</w:t>
@@ -8349,7 +8978,7 @@
       <w:hyperlink r:id="rId33" w:history="1">
         <w:r>
           <w:rPr>
-            <w:rStyle w:val="Hipervnculo"/>
+            <w:rStyle w:val="Hyperlink"/>
             <w:rFonts w:ascii="Times New Roman" w:hAnsi="Times New Roman" w:cs="Times New Roman"/>
           </w:rPr>
           <w:t>https://www.kaggle.com/datasets/imdevskp/corona-virus-report?select=covid_19_clean_complete.csv</w:t>
@@ -8405,7 +9034,21 @@
         <w:rPr>
           <w:rFonts w:ascii="Times New Roman" w:hAnsi="Times New Roman" w:cs="Times New Roman"/>
         </w:rPr>
-        <w:t xml:space="preserve">Eryk Lewinson (2020) Python for Finance </w:t>
+        <w:t xml:space="preserve">Eryk </w:t>
+      </w:r>
+      <w:proofErr w:type="spellStart"/>
+      <w:r>
+        <w:rPr>
+          <w:rFonts w:ascii="Times New Roman" w:hAnsi="Times New Roman" w:cs="Times New Roman"/>
+        </w:rPr>
+        <w:t>Lewinson</w:t>
+      </w:r>
+      <w:proofErr w:type="spellEnd"/>
+      <w:r>
+        <w:rPr>
+          <w:rFonts w:ascii="Times New Roman" w:hAnsi="Times New Roman" w:cs="Times New Roman"/>
+        </w:rPr>
+        <w:t xml:space="preserve"> (2020) Python for Finance </w:t>
       </w:r>
       <w:proofErr w:type="gramStart"/>
       <w:r>
@@ -8419,7 +9062,21 @@
         <w:rPr>
           <w:rFonts w:ascii="Times New Roman" w:hAnsi="Times New Roman" w:cs="Times New Roman"/>
         </w:rPr>
-        <w:t xml:space="preserve"> Over 50 Recipes for Applying Modern Python Libraries to Financial Data Analysis. Birmingham, UK: Packt Publishing.</w:t>
+        <w:t xml:space="preserve"> Over 50 Recipes for Applying Modern Python Libraries to Financial Data Analysis. Birmingham, UK: </w:t>
+      </w:r>
+      <w:proofErr w:type="spellStart"/>
+      <w:r>
+        <w:rPr>
+          <w:rFonts w:ascii="Times New Roman" w:hAnsi="Times New Roman" w:cs="Times New Roman"/>
+        </w:rPr>
+        <w:t>Packt</w:t>
+      </w:r>
+      <w:proofErr w:type="spellEnd"/>
+      <w:r>
+        <w:rPr>
+          <w:rFonts w:ascii="Times New Roman" w:hAnsi="Times New Roman" w:cs="Times New Roman"/>
+        </w:rPr>
+        <w:t xml:space="preserve"> Publishing.</w:t>
       </w:r>
     </w:p>
     <w:p>
@@ -8444,7 +9101,7 @@
       <w:hyperlink r:id="rId34" w:history="1">
         <w:r>
           <w:rPr>
-            <w:rStyle w:val="Hipervnculo"/>
+            <w:rStyle w:val="Hyperlink"/>
             <w:rFonts w:ascii="Times New Roman" w:hAnsi="Times New Roman" w:cs="Times New Roman"/>
           </w:rPr>
           <w:t>https://spureconomics.com/dickey-fuller-test-of-stationarity/</w:t>
@@ -8468,7 +9125,6 @@
         <w:rPr>
           <w:rFonts w:ascii="Times New Roman" w:hAnsi="Times New Roman" w:cs="Times New Roman"/>
         </w:rPr>
-        <w:lastRenderedPageBreak/>
         <w:t>CCT (2023). Harvard Referencing Guide. Available at:</w:t>
       </w:r>
       <w:r>
@@ -8480,7 +9136,7 @@
       <w:hyperlink r:id="rId35" w:history="1">
         <w:r>
           <w:rPr>
-            <w:rStyle w:val="Hipervnculo"/>
+            <w:rStyle w:val="Hyperlink"/>
             <w:rFonts w:ascii="Times New Roman" w:hAnsi="Times New Roman" w:cs="Times New Roman"/>
           </w:rPr>
           <w:t>https://cct.libguides.com/ld.php?content_id=34285195</w:t>
@@ -8516,7 +9172,7 @@
 </file>
 
 <file path=word/numbering.xml><?xml version="1.0" encoding="utf-8"?>
-<w:numbering xmlns:wpc="http://schemas.microsoft.com/office/word/2010/wordprocessingCanvas" xmlns:cx="http://schemas.microsoft.com/office/drawing/2014/chartex" xmlns:cx1="http://schemas.microsoft.com/office/drawing/2015/9/8/chartex" xmlns:cx2="http://schemas.microsoft.com/office/drawing/2015/10/21/chartex" xmlns:cx3="http://schemas.microsoft.com/office/drawing/2016/5/9/chartex" xmlns:cx4="http://schemas.microsoft.com/office/drawing/2016/5/10/chartex" xmlns:cx5="http://schemas.microsoft.com/office/drawing/2016/5/11/chartex" xmlns:cx6="http://schemas.microsoft.com/office/drawing/2016/5/12/chartex" xmlns:cx7="http://schemas.microsoft.com/office/drawing/2016/5/13/chartex" xmlns:cx8="http://schemas.microsoft.com/office/drawing/2016/5/14/chartex" xmlns:mc="http://schemas.openxmlformats.org/markup-compatibility/2006" xmlns:aink="http://schemas.microsoft.com/office/drawing/2016/ink" xmlns:am3d="http://schemas.microsoft.com/office/drawing/2017/model3d" xmlns:o="urn:schemas-microsoft-com:office:office" xmlns:oel="http://schemas.microsoft.com/office/2019/extlst" xmlns:r="http://schemas.openxmlformats.org/officeDocument/2006/relationships" xmlns:m="http://schemas.openxmlformats.org/officeDocument/2006/math" xmlns:v="urn:schemas-microsoft-com:vml" xmlns:wp14="http://schemas.microsoft.com/office/word/2010/wordprocessingDrawing" xmlns:wp="http://schemas.openxmlformats.org/drawingml/2006/wordprocessingDrawing" xmlns:w10="urn:schemas-microsoft-com:office:word" xmlns:w="http://schemas.openxmlformats.org/wordprocessingml/2006/main" xmlns:w14="http://schemas.microsoft.com/office/word/2010/wordml" xmlns:w15="http://schemas.microsoft.com/office/word/2012/wordml" xmlns:w16cex="http://schemas.microsoft.com/office/word/2018/wordml/cex" xmlns:w16cid="http://schemas.microsoft.com/office/word/2016/wordml/cid" xmlns:w16="http://schemas.microsoft.com/office/word/2018/wordml" xmlns:w16sdtdh="http://schemas.microsoft.com/office/word/2020/wordml/sdtdatahash" xmlns:w16se="http://schemas.microsoft.com/office/word/2015/wordml/symex" xmlns:wpg="http://schemas.microsoft.com/office/word/2010/wordprocessingGroup" xmlns:wpi="http://schemas.microsoft.com/office/word/2010/wordprocessingInk" xmlns:wne="http://schemas.microsoft.com/office/word/2006/wordml" xmlns:wps="http://schemas.microsoft.com/office/word/2010/wordprocessingShape" mc:Ignorable="w14 w15 w16se w16cid w16 w16cex w16sdtdh wp14">
+<w:numbering xmlns:wpc="http://schemas.microsoft.com/office/word/2010/wordprocessingCanvas" xmlns:cx="http://schemas.microsoft.com/office/drawing/2014/chartex" xmlns:cx1="http://schemas.microsoft.com/office/drawing/2015/9/8/chartex" xmlns:cx2="http://schemas.microsoft.com/office/drawing/2015/10/21/chartex" xmlns:cx3="http://schemas.microsoft.com/office/drawing/2016/5/9/chartex" xmlns:cx4="http://schemas.microsoft.com/office/drawing/2016/5/10/chartex" xmlns:cx5="http://schemas.microsoft.com/office/drawing/2016/5/11/chartex" xmlns:cx6="http://schemas.microsoft.com/office/drawing/2016/5/12/chartex" xmlns:cx7="http://schemas.microsoft.com/office/drawing/2016/5/13/chartex" xmlns:cx8="http://schemas.microsoft.com/office/drawing/2016/5/14/chartex" xmlns:mc="http://schemas.openxmlformats.org/markup-compatibility/2006" xmlns:aink="http://schemas.microsoft.com/office/drawing/2016/ink" xmlns:am3d="http://schemas.microsoft.com/office/drawing/2017/model3d" xmlns:o="urn:schemas-microsoft-com:office:office" xmlns:r="http://schemas.openxmlformats.org/officeDocument/2006/relationships" xmlns:m="http://schemas.openxmlformats.org/officeDocument/2006/math" xmlns:v="urn:schemas-microsoft-com:vml" xmlns:wp14="http://schemas.microsoft.com/office/word/2010/wordprocessingDrawing" xmlns:wp="http://schemas.openxmlformats.org/drawingml/2006/wordprocessingDrawing" xmlns:w10="urn:schemas-microsoft-com:office:word" xmlns:w="http://schemas.openxmlformats.org/wordprocessingml/2006/main" xmlns:w14="http://schemas.microsoft.com/office/word/2010/wordml" xmlns:w15="http://schemas.microsoft.com/office/word/2012/wordml" xmlns:w16cex="http://schemas.microsoft.com/office/word/2018/wordml/cex" xmlns:w16cid="http://schemas.microsoft.com/office/word/2016/wordml/cid" xmlns:w16="http://schemas.microsoft.com/office/word/2018/wordml" xmlns:w16sdtdh="http://schemas.microsoft.com/office/word/2020/wordml/sdtdatahash" xmlns:w16se="http://schemas.microsoft.com/office/word/2015/wordml/symex" xmlns:wpg="http://schemas.microsoft.com/office/word/2010/wordprocessingGroup" xmlns:wpi="http://schemas.microsoft.com/office/word/2010/wordprocessingInk" xmlns:wne="http://schemas.microsoft.com/office/word/2006/wordml" xmlns:wps="http://schemas.microsoft.com/office/word/2010/wordprocessingShape" mc:Ignorable="w14 w15 w16se w16cid w16 w16cex w16sdtdh wp14">
   <w:abstractNum w:abstractNumId="0" w15:restartNumberingAfterBreak="0">
     <w:nsid w:val="0AA872C4"/>
     <w:multiLevelType w:val="hybridMultilevel"/>
@@ -8987,19 +9643,19 @@
       </w:rPr>
     </w:lvl>
   </w:abstractNum>
-  <w:num w:numId="1" w16cid:durableId="256182691">
+  <w:num w:numId="1">
     <w:abstractNumId w:val="1"/>
   </w:num>
-  <w:num w:numId="2" w16cid:durableId="152182318">
+  <w:num w:numId="2">
     <w:abstractNumId w:val="3"/>
   </w:num>
-  <w:num w:numId="3" w16cid:durableId="1745494495">
+  <w:num w:numId="3">
     <w:abstractNumId w:val="2"/>
   </w:num>
-  <w:num w:numId="4" w16cid:durableId="3477485">
+  <w:num w:numId="4">
     <w:abstractNumId w:val="0"/>
   </w:num>
-  <w:num w:numId="5" w16cid:durableId="2083288852">
+  <w:num w:numId="5">
     <w:abstractNumId w:val="4"/>
   </w:num>
 </w:numbering>
@@ -9409,11 +10065,11 @@
       <w:lang w:val="en-IE"/>
     </w:rPr>
   </w:style>
-  <w:style w:type="paragraph" w:styleId="Ttulo1">
+  <w:style w:type="paragraph" w:styleId="Heading1">
     <w:name w:val="heading 1"/>
     <w:basedOn w:val="Normal"/>
     <w:next w:val="Normal"/>
-    <w:link w:val="Ttulo1Car"/>
+    <w:link w:val="Heading1Char"/>
     <w:uiPriority w:val="9"/>
     <w:qFormat/>
     <w:rsid w:val="006B3009"/>
@@ -9434,11 +10090,11 @@
       <w14:ligatures w14:val="none"/>
     </w:rPr>
   </w:style>
-  <w:style w:type="paragraph" w:styleId="Ttulo2">
+  <w:style w:type="paragraph" w:styleId="Heading2">
     <w:name w:val="heading 2"/>
     <w:basedOn w:val="Normal"/>
     <w:next w:val="Normal"/>
-    <w:link w:val="Ttulo2Car"/>
+    <w:link w:val="Heading2Char"/>
     <w:uiPriority w:val="9"/>
     <w:unhideWhenUsed/>
     <w:qFormat/>
@@ -9456,13 +10112,13 @@
       <w:szCs w:val="26"/>
     </w:rPr>
   </w:style>
-  <w:style w:type="character" w:default="1" w:styleId="Fuentedeprrafopredeter">
+  <w:style w:type="character" w:default="1" w:styleId="DefaultParagraphFont">
     <w:name w:val="Default Paragraph Font"/>
     <w:uiPriority w:val="1"/>
     <w:semiHidden/>
     <w:unhideWhenUsed/>
   </w:style>
-  <w:style w:type="table" w:default="1" w:styleId="Tablanormal">
+  <w:style w:type="table" w:default="1" w:styleId="TableNormal">
     <w:name w:val="Normal Table"/>
     <w:uiPriority w:val="99"/>
     <w:semiHidden/>
@@ -9477,16 +10133,16 @@
       </w:tblCellMar>
     </w:tblPr>
   </w:style>
-  <w:style w:type="numbering" w:default="1" w:styleId="Sinlista">
+  <w:style w:type="numbering" w:default="1" w:styleId="NoList">
     <w:name w:val="No List"/>
     <w:uiPriority w:val="99"/>
     <w:semiHidden/>
     <w:unhideWhenUsed/>
   </w:style>
-  <w:style w:type="character" w:customStyle="1" w:styleId="Ttulo1Car">
-    <w:name w:val="Título 1 Car"/>
-    <w:basedOn w:val="Fuentedeprrafopredeter"/>
-    <w:link w:val="Ttulo1"/>
+  <w:style w:type="character" w:customStyle="1" w:styleId="Heading1Char">
+    <w:name w:val="Heading 1 Char"/>
+    <w:basedOn w:val="DefaultParagraphFont"/>
+    <w:link w:val="Heading1"/>
     <w:uiPriority w:val="9"/>
     <w:rsid w:val="006B3009"/>
     <w:rPr>
@@ -9500,10 +10156,10 @@
       <w14:ligatures w14:val="none"/>
     </w:rPr>
   </w:style>
-  <w:style w:type="paragraph" w:styleId="Textoindependiente">
+  <w:style w:type="paragraph" w:styleId="BodyText">
     <w:name w:val="Body Text"/>
     <w:basedOn w:val="Normal"/>
-    <w:link w:val="TextoindependienteCar"/>
+    <w:link w:val="BodyTextChar"/>
     <w:uiPriority w:val="1"/>
     <w:qFormat/>
     <w:rsid w:val="00003CC0"/>
@@ -9521,10 +10177,10 @@
       <w14:ligatures w14:val="none"/>
     </w:rPr>
   </w:style>
-  <w:style w:type="character" w:customStyle="1" w:styleId="TextoindependienteCar">
-    <w:name w:val="Texto independiente Car"/>
-    <w:basedOn w:val="Fuentedeprrafopredeter"/>
-    <w:link w:val="Textoindependiente"/>
+  <w:style w:type="character" w:customStyle="1" w:styleId="BodyTextChar">
+    <w:name w:val="Body Text Char"/>
+    <w:basedOn w:val="DefaultParagraphFont"/>
+    <w:link w:val="BodyText"/>
     <w:uiPriority w:val="1"/>
     <w:rsid w:val="00003CC0"/>
     <w:rPr>
@@ -9535,10 +10191,10 @@
       <w14:ligatures w14:val="none"/>
     </w:rPr>
   </w:style>
-  <w:style w:type="character" w:customStyle="1" w:styleId="Ttulo2Car">
-    <w:name w:val="Título 2 Car"/>
-    <w:basedOn w:val="Fuentedeprrafopredeter"/>
-    <w:link w:val="Ttulo2"/>
+  <w:style w:type="character" w:customStyle="1" w:styleId="Heading2Char">
+    <w:name w:val="Heading 2 Char"/>
+    <w:basedOn w:val="DefaultParagraphFont"/>
+    <w:link w:val="Heading2"/>
     <w:uiPriority w:val="9"/>
     <w:rsid w:val="006B3009"/>
     <w:rPr>
@@ -9549,9 +10205,9 @@
       <w:lang w:val="en-IE"/>
     </w:rPr>
   </w:style>
-  <w:style w:type="character" w:styleId="Hipervnculo">
+  <w:style w:type="character" w:styleId="Hyperlink">
     <w:name w:val="Hyperlink"/>
-    <w:basedOn w:val="Fuentedeprrafopredeter"/>
+    <w:basedOn w:val="DefaultParagraphFont"/>
     <w:uiPriority w:val="99"/>
     <w:unhideWhenUsed/>
     <w:rsid w:val="006415CA"/>
@@ -9560,9 +10216,9 @@
       <w:u w:val="single"/>
     </w:rPr>
   </w:style>
-  <w:style w:type="character" w:styleId="Mencinsinresolver">
+  <w:style w:type="character" w:styleId="UnresolvedMention">
     <w:name w:val="Unresolved Mention"/>
-    <w:basedOn w:val="Fuentedeprrafopredeter"/>
+    <w:basedOn w:val="DefaultParagraphFont"/>
     <w:uiPriority w:val="99"/>
     <w:semiHidden/>
     <w:unhideWhenUsed/>
@@ -9572,7 +10228,7 @@
       <w:shd w:val="clear" w:color="auto" w:fill="E1DFDD"/>
     </w:rPr>
   </w:style>
-  <w:style w:type="paragraph" w:styleId="Prrafodelista">
+  <w:style w:type="paragraph" w:styleId="ListParagraph">
     <w:name w:val="List Paragraph"/>
     <w:basedOn w:val="Normal"/>
     <w:uiPriority w:val="34"/>
@@ -9583,9 +10239,9 @@
       <w:contextualSpacing/>
     </w:pPr>
   </w:style>
-  <w:style w:type="paragraph" w:styleId="TtuloTDC">
+  <w:style w:type="paragraph" w:styleId="TOCHeading">
     <w:name w:val="TOC Heading"/>
-    <w:basedOn w:val="Ttulo1"/>
+    <w:basedOn w:val="Heading1"/>
     <w:next w:val="Normal"/>
     <w:uiPriority w:val="39"/>
     <w:unhideWhenUsed/>
@@ -9610,7 +10266,7 @@
       <w:lang w:val="en-US"/>
     </w:rPr>
   </w:style>
-  <w:style w:type="paragraph" w:styleId="TDC1">
+  <w:style w:type="paragraph" w:styleId="TOC1">
     <w:name w:val="toc 1"/>
     <w:basedOn w:val="Normal"/>
     <w:next w:val="Normal"/>
@@ -9622,7 +10278,7 @@
       <w:spacing w:after="100"/>
     </w:pPr>
   </w:style>
-  <w:style w:type="paragraph" w:styleId="Sinespaciado">
+  <w:style w:type="paragraph" w:styleId="NoSpacing">
     <w:name w:val="No Spacing"/>
     <w:uiPriority w:val="1"/>
     <w:qFormat/>
@@ -9634,11 +10290,11 @@
       <w:lang w:val="en-IE"/>
     </w:rPr>
   </w:style>
-  <w:style w:type="paragraph" w:styleId="Ttulo">
+  <w:style w:type="paragraph" w:styleId="Title">
     <w:name w:val="Title"/>
     <w:basedOn w:val="Normal"/>
     <w:next w:val="Normal"/>
-    <w:link w:val="TtuloCar"/>
+    <w:link w:val="TitleChar"/>
     <w:uiPriority w:val="10"/>
     <w:qFormat/>
     <w:rsid w:val="006B3009"/>
@@ -9654,10 +10310,10 @@
       <w:szCs w:val="56"/>
     </w:rPr>
   </w:style>
-  <w:style w:type="character" w:customStyle="1" w:styleId="TtuloCar">
-    <w:name w:val="Título Car"/>
-    <w:basedOn w:val="Fuentedeprrafopredeter"/>
-    <w:link w:val="Ttulo"/>
+  <w:style w:type="character" w:customStyle="1" w:styleId="TitleChar">
+    <w:name w:val="Title Char"/>
+    <w:basedOn w:val="DefaultParagraphFont"/>
+    <w:link w:val="Title"/>
     <w:uiPriority w:val="10"/>
     <w:rsid w:val="006B3009"/>
     <w:rPr>
@@ -9669,7 +10325,7 @@
       <w:lang w:val="en-IE"/>
     </w:rPr>
   </w:style>
-  <w:style w:type="paragraph" w:styleId="TDC2">
+  <w:style w:type="paragraph" w:styleId="TOC2">
     <w:name w:val="toc 2"/>
     <w:basedOn w:val="Normal"/>
     <w:next w:val="Normal"/>
@@ -9682,9 +10338,9 @@
       <w:ind w:left="220"/>
     </w:pPr>
   </w:style>
-  <w:style w:type="table" w:styleId="Tablaconcuadrcula">
+  <w:style w:type="table" w:styleId="TableGrid">
     <w:name w:val="Table Grid"/>
-    <w:basedOn w:val="Tablanormal"/>
+    <w:basedOn w:val="TableNormal"/>
     <w:uiPriority w:val="59"/>
     <w:rsid w:val="00211427"/>
     <w:pPr>

</xml_diff>

<commit_message>
Adding Git Hub Link
</commit_message>
<xml_diff>
--- a/Collaborative Report.docx
+++ b/Collaborative Report.docx
@@ -48,11 +48,9 @@
               <w:tab w:val="right" w:leader="dot" w:pos="9350"/>
             </w:tabs>
             <w:rPr>
-              <w:rFonts w:eastAsiaTheme="minorEastAsia"/>
+              <w:rFonts w:asciiTheme="minorHAnsi" w:eastAsiaTheme="minorEastAsia" w:hAnsiTheme="minorHAnsi"/>
               <w:noProof/>
-              <w:kern w:val="0"/>
-              <w:lang w:val="es-ES" w:eastAsia="es-ES"/>
-              <w14:ligatures w14:val="none"/>
+              <w:lang w:val="en-US"/>
             </w:rPr>
           </w:pPr>
           <w:r>
@@ -73,7 +71,7 @@
             </w:rPr>
             <w:fldChar w:fldCharType="separate"/>
           </w:r>
-          <w:hyperlink w:anchor="_Toc149857277" w:history="1">
+          <w:hyperlink w:anchor="_Toc149904558" w:history="1">
             <w:r>
               <w:rPr>
                 <w:rStyle w:val="Hipervnculo"/>
@@ -100,7 +98,7 @@
                 <w:noProof/>
                 <w:webHidden/>
               </w:rPr>
-              <w:instrText xml:space="preserve"> PAGEREF _Toc149857277 \h </w:instrText>
+              <w:instrText xml:space="preserve"> PAGEREF _Toc149904558 \h </w:instrText>
             </w:r>
             <w:r>
               <w:rPr>
@@ -138,14 +136,12 @@
               <w:tab w:val="right" w:leader="dot" w:pos="9350"/>
             </w:tabs>
             <w:rPr>
-              <w:rFonts w:eastAsiaTheme="minorEastAsia"/>
+              <w:rFonts w:asciiTheme="minorHAnsi" w:eastAsiaTheme="minorEastAsia" w:hAnsiTheme="minorHAnsi"/>
               <w:noProof/>
-              <w:kern w:val="0"/>
-              <w:lang w:val="es-ES" w:eastAsia="es-ES"/>
-              <w14:ligatures w14:val="none"/>
+              <w:lang w:val="en-US"/>
             </w:rPr>
           </w:pPr>
-          <w:hyperlink w:anchor="_Toc149857278" w:history="1">
+          <w:hyperlink w:anchor="_Toc149904559" w:history="1">
             <w:r>
               <w:rPr>
                 <w:rStyle w:val="Hipervnculo"/>
@@ -172,7 +168,7 @@
                 <w:noProof/>
                 <w:webHidden/>
               </w:rPr>
-              <w:instrText xml:space="preserve"> PAGEREF _Toc149857278 \h </w:instrText>
+              <w:instrText xml:space="preserve"> PAGEREF _Toc149904559 \h </w:instrText>
             </w:r>
             <w:r>
               <w:rPr>
@@ -210,14 +206,12 @@
               <w:tab w:val="right" w:leader="dot" w:pos="9350"/>
             </w:tabs>
             <w:rPr>
-              <w:rFonts w:eastAsiaTheme="minorEastAsia"/>
+              <w:rFonts w:asciiTheme="minorHAnsi" w:eastAsiaTheme="minorEastAsia" w:hAnsiTheme="minorHAnsi"/>
               <w:noProof/>
-              <w:kern w:val="0"/>
-              <w:lang w:val="es-ES" w:eastAsia="es-ES"/>
-              <w14:ligatures w14:val="none"/>
+              <w:lang w:val="en-US"/>
             </w:rPr>
           </w:pPr>
-          <w:hyperlink w:anchor="_Toc149857279" w:history="1">
+          <w:hyperlink w:anchor="_Toc149904560" w:history="1">
             <w:r>
               <w:rPr>
                 <w:rStyle w:val="Hipervnculo"/>
@@ -244,7 +238,7 @@
                 <w:noProof/>
                 <w:webHidden/>
               </w:rPr>
-              <w:instrText xml:space="preserve"> PAGEREF _Toc149857279 \h </w:instrText>
+              <w:instrText xml:space="preserve"> PAGEREF _Toc149904560 \h </w:instrText>
             </w:r>
             <w:r>
               <w:rPr>
@@ -282,14 +276,12 @@
               <w:tab w:val="right" w:leader="dot" w:pos="9350"/>
             </w:tabs>
             <w:rPr>
-              <w:rFonts w:eastAsiaTheme="minorEastAsia"/>
+              <w:rFonts w:asciiTheme="minorHAnsi" w:eastAsiaTheme="minorEastAsia" w:hAnsiTheme="minorHAnsi"/>
               <w:noProof/>
-              <w:kern w:val="0"/>
-              <w:lang w:val="es-ES" w:eastAsia="es-ES"/>
-              <w14:ligatures w14:val="none"/>
+              <w:lang w:val="en-US"/>
             </w:rPr>
           </w:pPr>
-          <w:hyperlink w:anchor="_Toc149857280" w:history="1">
+          <w:hyperlink w:anchor="_Toc149904561" w:history="1">
             <w:r>
               <w:rPr>
                 <w:rStyle w:val="Hipervnculo"/>
@@ -316,7 +308,7 @@
                 <w:noProof/>
                 <w:webHidden/>
               </w:rPr>
-              <w:instrText xml:space="preserve"> PAGEREF _Toc149857280 \h </w:instrText>
+              <w:instrText xml:space="preserve"> PAGEREF _Toc149904561 \h </w:instrText>
             </w:r>
             <w:r>
               <w:rPr>
@@ -354,14 +346,12 @@
               <w:tab w:val="right" w:leader="dot" w:pos="9350"/>
             </w:tabs>
             <w:rPr>
-              <w:rFonts w:eastAsiaTheme="minorEastAsia"/>
+              <w:rFonts w:asciiTheme="minorHAnsi" w:eastAsiaTheme="minorEastAsia" w:hAnsiTheme="minorHAnsi"/>
               <w:noProof/>
-              <w:kern w:val="0"/>
-              <w:lang w:val="es-ES" w:eastAsia="es-ES"/>
-              <w14:ligatures w14:val="none"/>
+              <w:lang w:val="en-US"/>
             </w:rPr>
           </w:pPr>
-          <w:hyperlink w:anchor="_Toc149857281" w:history="1">
+          <w:hyperlink w:anchor="_Toc149904562" w:history="1">
             <w:r>
               <w:rPr>
                 <w:rStyle w:val="Hipervnculo"/>
@@ -389,7 +379,7 @@
                 <w:noProof/>
                 <w:webHidden/>
               </w:rPr>
-              <w:instrText xml:space="preserve"> PAGEREF _Toc149857281 \h </w:instrText>
+              <w:instrText xml:space="preserve"> PAGEREF _Toc149904562 \h </w:instrText>
             </w:r>
             <w:r>
               <w:rPr>
@@ -427,14 +417,12 @@
               <w:tab w:val="right" w:leader="dot" w:pos="9350"/>
             </w:tabs>
             <w:rPr>
-              <w:rFonts w:eastAsiaTheme="minorEastAsia"/>
+              <w:rFonts w:asciiTheme="minorHAnsi" w:eastAsiaTheme="minorEastAsia" w:hAnsiTheme="minorHAnsi"/>
               <w:noProof/>
-              <w:kern w:val="0"/>
-              <w:lang w:val="es-ES" w:eastAsia="es-ES"/>
-              <w14:ligatures w14:val="none"/>
+              <w:lang w:val="en-US"/>
             </w:rPr>
           </w:pPr>
-          <w:hyperlink w:anchor="_Toc149857282" w:history="1">
+          <w:hyperlink w:anchor="_Toc149904563" w:history="1">
             <w:r>
               <w:rPr>
                 <w:rStyle w:val="Hipervnculo"/>
@@ -461,7 +449,7 @@
                 <w:noProof/>
                 <w:webHidden/>
               </w:rPr>
-              <w:instrText xml:space="preserve"> PAGEREF _Toc149857282 \h </w:instrText>
+              <w:instrText xml:space="preserve"> PAGEREF _Toc149904563 \h </w:instrText>
             </w:r>
             <w:r>
               <w:rPr>
@@ -499,28 +487,18 @@
               <w:tab w:val="right" w:leader="dot" w:pos="9350"/>
             </w:tabs>
             <w:rPr>
-              <w:rFonts w:eastAsiaTheme="minorEastAsia"/>
+              <w:rFonts w:asciiTheme="minorHAnsi" w:eastAsiaTheme="minorEastAsia" w:hAnsiTheme="minorHAnsi"/>
               <w:noProof/>
-              <w:kern w:val="0"/>
-              <w:lang w:val="es-ES" w:eastAsia="es-ES"/>
-              <w14:ligatures w14:val="none"/>
+              <w:lang w:val="en-US"/>
             </w:rPr>
           </w:pPr>
-          <w:hyperlink w:anchor="_Toc149857283" w:history="1">
+          <w:hyperlink w:anchor="_Toc149904564" w:history="1">
             <w:r>
               <w:rPr>
                 <w:rStyle w:val="Hipervnculo"/>
                 <w:noProof/>
               </w:rPr>
-              <w:t>5. Success criteria/</w:t>
-            </w:r>
-            <w:r>
-              <w:rPr>
-                <w:rStyle w:val="Hipervnculo"/>
-                <w:rFonts w:cs="Times New Roman"/>
-                <w:noProof/>
-              </w:rPr>
-              <w:t>indicators</w:t>
+              <w:t>5. Success criteria/indicators</w:t>
             </w:r>
             <w:r>
               <w:rPr>
@@ -541,7 +519,7 @@
                 <w:noProof/>
                 <w:webHidden/>
               </w:rPr>
-              <w:instrText xml:space="preserve"> PAGEREF _Toc149857283 \h </w:instrText>
+              <w:instrText xml:space="preserve"> PAGEREF _Toc149904564 \h </w:instrText>
             </w:r>
             <w:r>
               <w:rPr>
@@ -579,14 +557,12 @@
               <w:tab w:val="right" w:leader="dot" w:pos="9350"/>
             </w:tabs>
             <w:rPr>
-              <w:rFonts w:eastAsiaTheme="minorEastAsia"/>
+              <w:rFonts w:asciiTheme="minorHAnsi" w:eastAsiaTheme="minorEastAsia" w:hAnsiTheme="minorHAnsi"/>
               <w:noProof/>
-              <w:kern w:val="0"/>
-              <w:lang w:val="es-ES" w:eastAsia="es-ES"/>
-              <w14:ligatures w14:val="none"/>
+              <w:lang w:val="en-US"/>
             </w:rPr>
           </w:pPr>
-          <w:hyperlink w:anchor="_Toc149857284" w:history="1">
+          <w:hyperlink w:anchor="_Toc149904565" w:history="1">
             <w:r>
               <w:rPr>
                 <w:rStyle w:val="Hipervnculo"/>
@@ -613,7 +589,7 @@
                 <w:noProof/>
                 <w:webHidden/>
               </w:rPr>
-              <w:instrText xml:space="preserve"> PAGEREF _Toc149857284 \h </w:instrText>
+              <w:instrText xml:space="preserve"> PAGEREF _Toc149904565 \h </w:instrText>
             </w:r>
             <w:r>
               <w:rPr>
@@ -633,7 +609,7 @@
                 <w:noProof/>
                 <w:webHidden/>
               </w:rPr>
-              <w:t>4</w:t>
+              <w:t>3</w:t>
             </w:r>
             <w:r>
               <w:rPr>
@@ -651,14 +627,12 @@
               <w:tab w:val="right" w:leader="dot" w:pos="9350"/>
             </w:tabs>
             <w:rPr>
-              <w:rFonts w:eastAsiaTheme="minorEastAsia"/>
+              <w:rFonts w:asciiTheme="minorHAnsi" w:eastAsiaTheme="minorEastAsia" w:hAnsiTheme="minorHAnsi"/>
               <w:noProof/>
-              <w:kern w:val="0"/>
-              <w:lang w:val="es-ES" w:eastAsia="es-ES"/>
-              <w14:ligatures w14:val="none"/>
+              <w:lang w:val="en-US"/>
             </w:rPr>
           </w:pPr>
-          <w:hyperlink w:anchor="_Toc149857285" w:history="1">
+          <w:hyperlink w:anchor="_Toc149904566" w:history="1">
             <w:r>
               <w:rPr>
                 <w:rStyle w:val="Hipervnculo"/>
@@ -745,7 +719,7 @@
                 <w:noProof/>
                 <w:webHidden/>
               </w:rPr>
-              <w:instrText xml:space="preserve"> PAGEREF _Toc149857285 \h </w:instrText>
+              <w:instrText xml:space="preserve"> PAGEREF _Toc149904566 \h </w:instrText>
             </w:r>
             <w:r>
               <w:rPr>
@@ -765,7 +739,7 @@
                 <w:noProof/>
                 <w:webHidden/>
               </w:rPr>
-              <w:t>4</w:t>
+              <w:t>3</w:t>
             </w:r>
             <w:r>
               <w:rPr>
@@ -783,14 +757,12 @@
               <w:tab w:val="right" w:leader="dot" w:pos="9350"/>
             </w:tabs>
             <w:rPr>
-              <w:rFonts w:eastAsiaTheme="minorEastAsia"/>
+              <w:rFonts w:asciiTheme="minorHAnsi" w:eastAsiaTheme="minorEastAsia" w:hAnsiTheme="minorHAnsi"/>
               <w:noProof/>
-              <w:kern w:val="0"/>
-              <w:lang w:val="es-ES" w:eastAsia="es-ES"/>
-              <w14:ligatures w14:val="none"/>
+              <w:lang w:val="en-US"/>
             </w:rPr>
           </w:pPr>
-          <w:hyperlink w:anchor="_Toc149857286" w:history="1">
+          <w:hyperlink w:anchor="_Toc149904567" w:history="1">
             <w:r>
               <w:rPr>
                 <w:rStyle w:val="Hipervnculo"/>
@@ -817,7 +789,7 @@
                 <w:noProof/>
                 <w:webHidden/>
               </w:rPr>
-              <w:instrText xml:space="preserve"> PAGEREF _Toc149857286 \h </w:instrText>
+              <w:instrText xml:space="preserve"> PAGEREF _Toc149904567 \h </w:instrText>
             </w:r>
             <w:r>
               <w:rPr>
@@ -855,14 +827,12 @@
               <w:tab w:val="right" w:leader="dot" w:pos="9350"/>
             </w:tabs>
             <w:rPr>
-              <w:rFonts w:eastAsiaTheme="minorEastAsia"/>
+              <w:rFonts w:asciiTheme="minorHAnsi" w:eastAsiaTheme="minorEastAsia" w:hAnsiTheme="minorHAnsi"/>
               <w:noProof/>
-              <w:kern w:val="0"/>
-              <w:lang w:val="es-ES" w:eastAsia="es-ES"/>
-              <w14:ligatures w14:val="none"/>
+              <w:lang w:val="en-US"/>
             </w:rPr>
           </w:pPr>
-          <w:hyperlink w:anchor="_Toc149857287" w:history="1">
+          <w:hyperlink w:anchor="_Toc149904568" w:history="1">
             <w:r>
               <w:rPr>
                 <w:rStyle w:val="Hipervnculo"/>
@@ -889,7 +859,7 @@
                 <w:noProof/>
                 <w:webHidden/>
               </w:rPr>
-              <w:instrText xml:space="preserve"> PAGEREF _Toc149857287 \h </w:instrText>
+              <w:instrText xml:space="preserve"> PAGEREF _Toc149904568 \h </w:instrText>
             </w:r>
             <w:r>
               <w:rPr>
@@ -927,14 +897,12 @@
               <w:tab w:val="right" w:leader="dot" w:pos="9350"/>
             </w:tabs>
             <w:rPr>
-              <w:rFonts w:eastAsiaTheme="minorEastAsia"/>
+              <w:rFonts w:asciiTheme="minorHAnsi" w:eastAsiaTheme="minorEastAsia" w:hAnsiTheme="minorHAnsi"/>
               <w:noProof/>
-              <w:kern w:val="0"/>
-              <w:lang w:val="es-ES" w:eastAsia="es-ES"/>
-              <w14:ligatures w14:val="none"/>
+              <w:lang w:val="en-US"/>
             </w:rPr>
           </w:pPr>
-          <w:hyperlink w:anchor="_Toc149857288" w:history="1">
+          <w:hyperlink w:anchor="_Toc149904569" w:history="1">
             <w:r>
               <w:rPr>
                 <w:rStyle w:val="Hipervnculo"/>
@@ -962,7 +930,7 @@
                 <w:noProof/>
                 <w:webHidden/>
               </w:rPr>
-              <w:instrText xml:space="preserve"> PAGEREF _Toc149857288 \h </w:instrText>
+              <w:instrText xml:space="preserve"> PAGEREF _Toc149904569 \h </w:instrText>
             </w:r>
             <w:r>
               <w:rPr>
@@ -1000,14 +968,12 @@
               <w:tab w:val="right" w:leader="dot" w:pos="9350"/>
             </w:tabs>
             <w:rPr>
-              <w:rFonts w:eastAsiaTheme="minorEastAsia"/>
+              <w:rFonts w:asciiTheme="minorHAnsi" w:eastAsiaTheme="minorEastAsia" w:hAnsiTheme="minorHAnsi"/>
               <w:noProof/>
-              <w:kern w:val="0"/>
-              <w:lang w:val="es-ES" w:eastAsia="es-ES"/>
-              <w14:ligatures w14:val="none"/>
+              <w:lang w:val="en-US"/>
             </w:rPr>
           </w:pPr>
-          <w:hyperlink w:anchor="_Toc149857289" w:history="1">
+          <w:hyperlink w:anchor="_Toc149904570" w:history="1">
             <w:r>
               <w:rPr>
                 <w:rStyle w:val="Hipervnculo"/>
@@ -1034,7 +1000,7 @@
                 <w:noProof/>
                 <w:webHidden/>
               </w:rPr>
-              <w:instrText xml:space="preserve"> PAGEREF _Toc149857289 \h </w:instrText>
+              <w:instrText xml:space="preserve"> PAGEREF _Toc149904570 \h </w:instrText>
             </w:r>
             <w:r>
               <w:rPr>
@@ -1072,14 +1038,12 @@
               <w:tab w:val="right" w:leader="dot" w:pos="9350"/>
             </w:tabs>
             <w:rPr>
-              <w:rFonts w:eastAsiaTheme="minorEastAsia"/>
+              <w:rFonts w:asciiTheme="minorHAnsi" w:eastAsiaTheme="minorEastAsia" w:hAnsiTheme="minorHAnsi"/>
               <w:noProof/>
-              <w:kern w:val="0"/>
-              <w:lang w:val="es-ES" w:eastAsia="es-ES"/>
-              <w14:ligatures w14:val="none"/>
+              <w:lang w:val="en-US"/>
             </w:rPr>
           </w:pPr>
-          <w:hyperlink w:anchor="_Toc149857290" w:history="1">
+          <w:hyperlink w:anchor="_Toc149904571" w:history="1">
             <w:r>
               <w:rPr>
                 <w:rStyle w:val="Hipervnculo"/>
@@ -1106,7 +1070,7 @@
                 <w:noProof/>
                 <w:webHidden/>
               </w:rPr>
-              <w:instrText xml:space="preserve"> PAGEREF _Toc149857290 \h </w:instrText>
+              <w:instrText xml:space="preserve"> PAGEREF _Toc149904571 \h </w:instrText>
             </w:r>
             <w:r>
               <w:rPr>
@@ -1126,7 +1090,7 @@
                 <w:noProof/>
                 <w:webHidden/>
               </w:rPr>
-              <w:t>5</w:t>
+              <w:t>4</w:t>
             </w:r>
             <w:r>
               <w:rPr>
@@ -1144,14 +1108,12 @@
               <w:tab w:val="right" w:leader="dot" w:pos="9350"/>
             </w:tabs>
             <w:rPr>
-              <w:rFonts w:eastAsiaTheme="minorEastAsia"/>
+              <w:rFonts w:asciiTheme="minorHAnsi" w:eastAsiaTheme="minorEastAsia" w:hAnsiTheme="minorHAnsi"/>
               <w:noProof/>
-              <w:kern w:val="0"/>
-              <w:lang w:val="es-ES" w:eastAsia="es-ES"/>
-              <w14:ligatures w14:val="none"/>
+              <w:lang w:val="en-US"/>
             </w:rPr>
           </w:pPr>
-          <w:hyperlink w:anchor="_Toc149857291" w:history="1">
+          <w:hyperlink w:anchor="_Toc149904572" w:history="1">
             <w:r>
               <w:rPr>
                 <w:rStyle w:val="Hipervnculo"/>
@@ -1178,7 +1140,7 @@
                 <w:noProof/>
                 <w:webHidden/>
               </w:rPr>
-              <w:instrText xml:space="preserve"> PAGEREF _Toc149857291 \h </w:instrText>
+              <w:instrText xml:space="preserve"> PAGEREF _Toc149904572 \h </w:instrText>
             </w:r>
             <w:r>
               <w:rPr>
@@ -1198,7 +1160,7 @@
                 <w:noProof/>
                 <w:webHidden/>
               </w:rPr>
-              <w:t>5</w:t>
+              <w:t>4</w:t>
             </w:r>
             <w:r>
               <w:rPr>
@@ -1216,14 +1178,12 @@
               <w:tab w:val="right" w:leader="dot" w:pos="9350"/>
             </w:tabs>
             <w:rPr>
-              <w:rFonts w:eastAsiaTheme="minorEastAsia"/>
+              <w:rFonts w:asciiTheme="minorHAnsi" w:eastAsiaTheme="minorEastAsia" w:hAnsiTheme="minorHAnsi"/>
               <w:noProof/>
-              <w:kern w:val="0"/>
-              <w:lang w:val="es-ES" w:eastAsia="es-ES"/>
-              <w14:ligatures w14:val="none"/>
+              <w:lang w:val="en-US"/>
             </w:rPr>
           </w:pPr>
-          <w:hyperlink w:anchor="_Toc149857292" w:history="1">
+          <w:hyperlink w:anchor="_Toc149904573" w:history="1">
             <w:r>
               <w:rPr>
                 <w:rStyle w:val="Hipervnculo"/>
@@ -1250,7 +1210,7 @@
                 <w:noProof/>
                 <w:webHidden/>
               </w:rPr>
-              <w:instrText xml:space="preserve"> PAGEREF _Toc149857292 \h </w:instrText>
+              <w:instrText xml:space="preserve"> PAGEREF _Toc149904573 \h </w:instrText>
             </w:r>
             <w:r>
               <w:rPr>
@@ -1270,7 +1230,7 @@
                 <w:noProof/>
                 <w:webHidden/>
               </w:rPr>
-              <w:t>5</w:t>
+              <w:t>4</w:t>
             </w:r>
             <w:r>
               <w:rPr>
@@ -1288,14 +1248,12 @@
               <w:tab w:val="right" w:leader="dot" w:pos="9350"/>
             </w:tabs>
             <w:rPr>
-              <w:rFonts w:eastAsiaTheme="minorEastAsia"/>
+              <w:rFonts w:asciiTheme="minorHAnsi" w:eastAsiaTheme="minorEastAsia" w:hAnsiTheme="minorHAnsi"/>
               <w:noProof/>
-              <w:kern w:val="0"/>
-              <w:lang w:val="es-ES" w:eastAsia="es-ES"/>
-              <w14:ligatures w14:val="none"/>
+              <w:lang w:val="en-US"/>
             </w:rPr>
           </w:pPr>
-          <w:hyperlink w:anchor="_Toc149857293" w:history="1">
+          <w:hyperlink w:anchor="_Toc149904574" w:history="1">
             <w:r>
               <w:rPr>
                 <w:rStyle w:val="Hipervnculo"/>
@@ -1322,7 +1280,7 @@
                 <w:noProof/>
                 <w:webHidden/>
               </w:rPr>
-              <w:instrText xml:space="preserve"> PAGEREF _Toc149857293 \h </w:instrText>
+              <w:instrText xml:space="preserve"> PAGEREF _Toc149904574 \h </w:instrText>
             </w:r>
             <w:r>
               <w:rPr>
@@ -1342,7 +1300,7 @@
                 <w:noProof/>
                 <w:webHidden/>
               </w:rPr>
-              <w:t>5</w:t>
+              <w:t>4</w:t>
             </w:r>
             <w:r>
               <w:rPr>
@@ -1360,14 +1318,12 @@
               <w:tab w:val="right" w:leader="dot" w:pos="9350"/>
             </w:tabs>
             <w:rPr>
-              <w:rFonts w:eastAsiaTheme="minorEastAsia"/>
+              <w:rFonts w:asciiTheme="minorHAnsi" w:eastAsiaTheme="minorEastAsia" w:hAnsiTheme="minorHAnsi"/>
               <w:noProof/>
-              <w:kern w:val="0"/>
-              <w:lang w:val="es-ES" w:eastAsia="es-ES"/>
-              <w14:ligatures w14:val="none"/>
+              <w:lang w:val="en-US"/>
             </w:rPr>
           </w:pPr>
-          <w:hyperlink w:anchor="_Toc149857294" w:history="1">
+          <w:hyperlink w:anchor="_Toc149904575" w:history="1">
             <w:r>
               <w:rPr>
                 <w:rStyle w:val="Hipervnculo"/>
@@ -1394,7 +1350,7 @@
                 <w:noProof/>
                 <w:webHidden/>
               </w:rPr>
-              <w:instrText xml:space="preserve"> PAGEREF _Toc149857294 \h </w:instrText>
+              <w:instrText xml:space="preserve"> PAGEREF _Toc149904575 \h </w:instrText>
             </w:r>
             <w:r>
               <w:rPr>
@@ -1432,14 +1388,12 @@
               <w:tab w:val="right" w:leader="dot" w:pos="9350"/>
             </w:tabs>
             <w:rPr>
-              <w:rFonts w:eastAsiaTheme="minorEastAsia"/>
+              <w:rFonts w:asciiTheme="minorHAnsi" w:eastAsiaTheme="minorEastAsia" w:hAnsiTheme="minorHAnsi"/>
               <w:noProof/>
-              <w:kern w:val="0"/>
-              <w:lang w:val="es-ES" w:eastAsia="es-ES"/>
-              <w14:ligatures w14:val="none"/>
+              <w:lang w:val="en-US"/>
             </w:rPr>
           </w:pPr>
-          <w:hyperlink w:anchor="_Toc149857295" w:history="1">
+          <w:hyperlink w:anchor="_Toc149904576" w:history="1">
             <w:r>
               <w:rPr>
                 <w:rStyle w:val="Hipervnculo"/>
@@ -1466,7 +1420,7 @@
                 <w:noProof/>
                 <w:webHidden/>
               </w:rPr>
-              <w:instrText xml:space="preserve"> PAGEREF _Toc149857295 \h </w:instrText>
+              <w:instrText xml:space="preserve"> PAGEREF _Toc149904576 \h </w:instrText>
             </w:r>
             <w:r>
               <w:rPr>
@@ -1504,14 +1458,12 @@
               <w:tab w:val="right" w:leader="dot" w:pos="9350"/>
             </w:tabs>
             <w:rPr>
-              <w:rFonts w:eastAsiaTheme="minorEastAsia"/>
+              <w:rFonts w:asciiTheme="minorHAnsi" w:eastAsiaTheme="minorEastAsia" w:hAnsiTheme="minorHAnsi"/>
               <w:noProof/>
-              <w:kern w:val="0"/>
-              <w:lang w:val="es-ES" w:eastAsia="es-ES"/>
-              <w14:ligatures w14:val="none"/>
+              <w:lang w:val="en-US"/>
             </w:rPr>
           </w:pPr>
-          <w:hyperlink w:anchor="_Toc149857296" w:history="1">
+          <w:hyperlink w:anchor="_Toc149904577" w:history="1">
             <w:r>
               <w:rPr>
                 <w:rStyle w:val="Hipervnculo"/>
@@ -1553,7 +1505,7 @@
                 <w:noProof/>
                 <w:webHidden/>
               </w:rPr>
-              <w:instrText xml:space="preserve"> PAGEREF _Toc149857296 \h </w:instrText>
+              <w:instrText xml:space="preserve"> PAGEREF _Toc149904577 \h </w:instrText>
             </w:r>
             <w:r>
               <w:rPr>
@@ -1591,14 +1543,12 @@
               <w:tab w:val="right" w:leader="dot" w:pos="9350"/>
             </w:tabs>
             <w:rPr>
-              <w:rFonts w:eastAsiaTheme="minorEastAsia"/>
+              <w:rFonts w:asciiTheme="minorHAnsi" w:eastAsiaTheme="minorEastAsia" w:hAnsiTheme="minorHAnsi"/>
               <w:noProof/>
-              <w:kern w:val="0"/>
-              <w:lang w:val="es-ES" w:eastAsia="es-ES"/>
-              <w14:ligatures w14:val="none"/>
+              <w:lang w:val="en-US"/>
             </w:rPr>
           </w:pPr>
-          <w:hyperlink w:anchor="_Toc149857297" w:history="1">
+          <w:hyperlink w:anchor="_Toc149904578" w:history="1">
             <w:r>
               <w:rPr>
                 <w:rStyle w:val="Hipervnculo"/>
@@ -1625,7 +1575,7 @@
                 <w:noProof/>
                 <w:webHidden/>
               </w:rPr>
-              <w:instrText xml:space="preserve"> PAGEREF _Toc149857297 \h </w:instrText>
+              <w:instrText xml:space="preserve"> PAGEREF _Toc149904578 \h </w:instrText>
             </w:r>
             <w:r>
               <w:rPr>
@@ -1663,14 +1613,12 @@
               <w:tab w:val="right" w:leader="dot" w:pos="9350"/>
             </w:tabs>
             <w:rPr>
-              <w:rFonts w:eastAsiaTheme="minorEastAsia"/>
+              <w:rFonts w:asciiTheme="minorHAnsi" w:eastAsiaTheme="minorEastAsia" w:hAnsiTheme="minorHAnsi"/>
               <w:noProof/>
-              <w:kern w:val="0"/>
-              <w:lang w:val="es-ES" w:eastAsia="es-ES"/>
-              <w14:ligatures w14:val="none"/>
+              <w:lang w:val="en-US"/>
             </w:rPr>
           </w:pPr>
-          <w:hyperlink w:anchor="_Toc149857298" w:history="1">
+          <w:hyperlink w:anchor="_Toc149904579" w:history="1">
             <w:r>
               <w:rPr>
                 <w:rStyle w:val="Hipervnculo"/>
@@ -1697,7 +1645,7 @@
                 <w:noProof/>
                 <w:webHidden/>
               </w:rPr>
-              <w:instrText xml:space="preserve"> PAGEREF _Toc149857298 \h </w:instrText>
+              <w:instrText xml:space="preserve"> PAGEREF _Toc149904579 \h </w:instrText>
             </w:r>
             <w:r>
               <w:rPr>
@@ -1735,14 +1683,12 @@
               <w:tab w:val="right" w:leader="dot" w:pos="9350"/>
             </w:tabs>
             <w:rPr>
-              <w:rFonts w:eastAsiaTheme="minorEastAsia"/>
+              <w:rFonts w:asciiTheme="minorHAnsi" w:eastAsiaTheme="minorEastAsia" w:hAnsiTheme="minorHAnsi"/>
               <w:noProof/>
-              <w:kern w:val="0"/>
-              <w:lang w:val="es-ES" w:eastAsia="es-ES"/>
-              <w14:ligatures w14:val="none"/>
+              <w:lang w:val="en-US"/>
             </w:rPr>
           </w:pPr>
-          <w:hyperlink w:anchor="_Toc149857299" w:history="1">
+          <w:hyperlink w:anchor="_Toc149904580" w:history="1">
             <w:r>
               <w:rPr>
                 <w:rStyle w:val="Hipervnculo"/>
@@ -1769,7 +1715,7 @@
                 <w:noProof/>
                 <w:webHidden/>
               </w:rPr>
-              <w:instrText xml:space="preserve"> PAGEREF _Toc149857299 \h </w:instrText>
+              <w:instrText xml:space="preserve"> PAGEREF _Toc149904580 \h </w:instrText>
             </w:r>
             <w:r>
               <w:rPr>
@@ -1807,14 +1753,12 @@
               <w:tab w:val="right" w:leader="dot" w:pos="9350"/>
             </w:tabs>
             <w:rPr>
-              <w:rFonts w:eastAsiaTheme="minorEastAsia"/>
+              <w:rFonts w:asciiTheme="minorHAnsi" w:eastAsiaTheme="minorEastAsia" w:hAnsiTheme="minorHAnsi"/>
               <w:noProof/>
-              <w:kern w:val="0"/>
-              <w:lang w:val="es-ES" w:eastAsia="es-ES"/>
-              <w14:ligatures w14:val="none"/>
+              <w:lang w:val="en-US"/>
             </w:rPr>
           </w:pPr>
-          <w:hyperlink w:anchor="_Toc149857300" w:history="1">
+          <w:hyperlink w:anchor="_Toc149904581" w:history="1">
             <w:r>
               <w:rPr>
                 <w:rStyle w:val="Hipervnculo"/>
@@ -1841,7 +1785,7 @@
                 <w:noProof/>
                 <w:webHidden/>
               </w:rPr>
-              <w:instrText xml:space="preserve"> PAGEREF _Toc149857300 \h </w:instrText>
+              <w:instrText xml:space="preserve"> PAGEREF _Toc149904581 \h </w:instrText>
             </w:r>
             <w:r>
               <w:rPr>
@@ -1879,14 +1823,12 @@
               <w:tab w:val="right" w:leader="dot" w:pos="9350"/>
             </w:tabs>
             <w:rPr>
-              <w:rFonts w:eastAsiaTheme="minorEastAsia"/>
+              <w:rFonts w:asciiTheme="minorHAnsi" w:eastAsiaTheme="minorEastAsia" w:hAnsiTheme="minorHAnsi"/>
               <w:noProof/>
-              <w:kern w:val="0"/>
-              <w:lang w:val="es-ES" w:eastAsia="es-ES"/>
-              <w14:ligatures w14:val="none"/>
+              <w:lang w:val="en-US"/>
             </w:rPr>
           </w:pPr>
-          <w:hyperlink w:anchor="_Toc149857301" w:history="1">
+          <w:hyperlink w:anchor="_Toc149904582" w:history="1">
             <w:r>
               <w:rPr>
                 <w:rStyle w:val="Hipervnculo"/>
@@ -1913,7 +1855,7 @@
                 <w:noProof/>
                 <w:webHidden/>
               </w:rPr>
-              <w:instrText xml:space="preserve"> PAGEREF _Toc149857301 \h </w:instrText>
+              <w:instrText xml:space="preserve"> PAGEREF _Toc149904582 \h </w:instrText>
             </w:r>
             <w:r>
               <w:rPr>
@@ -1951,14 +1893,12 @@
               <w:tab w:val="right" w:leader="dot" w:pos="9350"/>
             </w:tabs>
             <w:rPr>
-              <w:rFonts w:eastAsiaTheme="minorEastAsia"/>
+              <w:rFonts w:asciiTheme="minorHAnsi" w:eastAsiaTheme="minorEastAsia" w:hAnsiTheme="minorHAnsi"/>
               <w:noProof/>
-              <w:kern w:val="0"/>
-              <w:lang w:val="es-ES" w:eastAsia="es-ES"/>
-              <w14:ligatures w14:val="none"/>
+              <w:lang w:val="en-US"/>
             </w:rPr>
           </w:pPr>
-          <w:hyperlink w:anchor="_Toc149857302" w:history="1">
+          <w:hyperlink w:anchor="_Toc149904583" w:history="1">
             <w:r>
               <w:rPr>
                 <w:rStyle w:val="Hipervnculo"/>
@@ -1985,7 +1925,7 @@
                 <w:noProof/>
                 <w:webHidden/>
               </w:rPr>
-              <w:instrText xml:space="preserve"> PAGEREF _Toc149857302 \h </w:instrText>
+              <w:instrText xml:space="preserve"> PAGEREF _Toc149904583 \h </w:instrText>
             </w:r>
             <w:r>
               <w:rPr>
@@ -2023,14 +1963,12 @@
               <w:tab w:val="right" w:leader="dot" w:pos="9350"/>
             </w:tabs>
             <w:rPr>
-              <w:rFonts w:eastAsiaTheme="minorEastAsia"/>
+              <w:rFonts w:asciiTheme="minorHAnsi" w:eastAsiaTheme="minorEastAsia" w:hAnsiTheme="minorHAnsi"/>
               <w:noProof/>
-              <w:kern w:val="0"/>
-              <w:lang w:val="es-ES" w:eastAsia="es-ES"/>
-              <w14:ligatures w14:val="none"/>
+              <w:lang w:val="en-US"/>
             </w:rPr>
           </w:pPr>
-          <w:hyperlink w:anchor="_Toc149857303" w:history="1">
+          <w:hyperlink w:anchor="_Toc149904584" w:history="1">
             <w:r>
               <w:rPr>
                 <w:rStyle w:val="Hipervnculo"/>
@@ -2057,7 +1995,7 @@
                 <w:noProof/>
                 <w:webHidden/>
               </w:rPr>
-              <w:instrText xml:space="preserve"> PAGEREF _Toc149857303 \h </w:instrText>
+              <w:instrText xml:space="preserve"> PAGEREF _Toc149904584 \h </w:instrText>
             </w:r>
             <w:r>
               <w:rPr>
@@ -2095,14 +2033,12 @@
               <w:tab w:val="right" w:leader="dot" w:pos="9350"/>
             </w:tabs>
             <w:rPr>
-              <w:rFonts w:eastAsiaTheme="minorEastAsia"/>
+              <w:rFonts w:asciiTheme="minorHAnsi" w:eastAsiaTheme="minorEastAsia" w:hAnsiTheme="minorHAnsi"/>
               <w:noProof/>
-              <w:kern w:val="0"/>
-              <w:lang w:val="es-ES" w:eastAsia="es-ES"/>
-              <w14:ligatures w14:val="none"/>
+              <w:lang w:val="en-US"/>
             </w:rPr>
           </w:pPr>
-          <w:hyperlink w:anchor="_Toc149857304" w:history="1">
+          <w:hyperlink w:anchor="_Toc149904585" w:history="1">
             <w:r>
               <w:rPr>
                 <w:rStyle w:val="Hipervnculo"/>
@@ -2129,7 +2065,7 @@
                 <w:noProof/>
                 <w:webHidden/>
               </w:rPr>
-              <w:instrText xml:space="preserve"> PAGEREF _Toc149857304 \h </w:instrText>
+              <w:instrText xml:space="preserve"> PAGEREF _Toc149904585 \h </w:instrText>
             </w:r>
             <w:r>
               <w:rPr>
@@ -2167,14 +2103,12 @@
               <w:tab w:val="right" w:leader="dot" w:pos="9350"/>
             </w:tabs>
             <w:rPr>
-              <w:rFonts w:eastAsiaTheme="minorEastAsia"/>
+              <w:rFonts w:asciiTheme="minorHAnsi" w:eastAsiaTheme="minorEastAsia" w:hAnsiTheme="minorHAnsi"/>
               <w:noProof/>
-              <w:kern w:val="0"/>
-              <w:lang w:val="es-ES" w:eastAsia="es-ES"/>
-              <w14:ligatures w14:val="none"/>
+              <w:lang w:val="en-US"/>
             </w:rPr>
           </w:pPr>
-          <w:hyperlink w:anchor="_Toc149857305" w:history="1">
+          <w:hyperlink w:anchor="_Toc149904586" w:history="1">
             <w:r>
               <w:rPr>
                 <w:rStyle w:val="Hipervnculo"/>
@@ -2201,7 +2135,7 @@
                 <w:noProof/>
                 <w:webHidden/>
               </w:rPr>
-              <w:instrText xml:space="preserve"> PAGEREF _Toc149857305 \h </w:instrText>
+              <w:instrText xml:space="preserve"> PAGEREF _Toc149904586 \h </w:instrText>
             </w:r>
             <w:r>
               <w:rPr>
@@ -2239,14 +2173,12 @@
               <w:tab w:val="right" w:leader="dot" w:pos="9350"/>
             </w:tabs>
             <w:rPr>
-              <w:rFonts w:eastAsiaTheme="minorEastAsia"/>
+              <w:rFonts w:asciiTheme="minorHAnsi" w:eastAsiaTheme="minorEastAsia" w:hAnsiTheme="minorHAnsi"/>
               <w:noProof/>
-              <w:kern w:val="0"/>
-              <w:lang w:val="es-ES" w:eastAsia="es-ES"/>
-              <w14:ligatures w14:val="none"/>
+              <w:lang w:val="en-US"/>
             </w:rPr>
           </w:pPr>
-          <w:hyperlink w:anchor="_Toc149857306" w:history="1">
+          <w:hyperlink w:anchor="_Toc149904587" w:history="1">
             <w:r>
               <w:rPr>
                 <w:rStyle w:val="Hipervnculo"/>
@@ -2288,7 +2220,7 @@
                 <w:noProof/>
                 <w:webHidden/>
               </w:rPr>
-              <w:instrText xml:space="preserve"> PAGEREF _Toc149857306 \h </w:instrText>
+              <w:instrText xml:space="preserve"> PAGEREF _Toc149904587 \h </w:instrText>
             </w:r>
             <w:r>
               <w:rPr>
@@ -2326,14 +2258,12 @@
               <w:tab w:val="right" w:leader="dot" w:pos="9350"/>
             </w:tabs>
             <w:rPr>
-              <w:rFonts w:eastAsiaTheme="minorEastAsia"/>
+              <w:rFonts w:asciiTheme="minorHAnsi" w:eastAsiaTheme="minorEastAsia" w:hAnsiTheme="minorHAnsi"/>
               <w:noProof/>
-              <w:kern w:val="0"/>
-              <w:lang w:val="es-ES" w:eastAsia="es-ES"/>
-              <w14:ligatures w14:val="none"/>
+              <w:lang w:val="en-US"/>
             </w:rPr>
           </w:pPr>
-          <w:hyperlink w:anchor="_Toc149857307" w:history="1">
+          <w:hyperlink w:anchor="_Toc149904588" w:history="1">
             <w:r>
               <w:rPr>
                 <w:rStyle w:val="Hipervnculo"/>
@@ -2361,7 +2291,7 @@
                 <w:noProof/>
                 <w:webHidden/>
               </w:rPr>
-              <w:instrText xml:space="preserve"> PAGEREF _Toc149857307 \h </w:instrText>
+              <w:instrText xml:space="preserve"> PAGEREF _Toc149904588 \h </w:instrText>
             </w:r>
             <w:r>
               <w:rPr>
@@ -2399,14 +2329,12 @@
               <w:tab w:val="right" w:leader="dot" w:pos="9350"/>
             </w:tabs>
             <w:rPr>
-              <w:rFonts w:eastAsiaTheme="minorEastAsia"/>
+              <w:rFonts w:asciiTheme="minorHAnsi" w:eastAsiaTheme="minorEastAsia" w:hAnsiTheme="minorHAnsi"/>
               <w:noProof/>
-              <w:kern w:val="0"/>
-              <w:lang w:val="es-ES" w:eastAsia="es-ES"/>
-              <w14:ligatures w14:val="none"/>
+              <w:lang w:val="en-US"/>
             </w:rPr>
           </w:pPr>
-          <w:hyperlink w:anchor="_Toc149857308" w:history="1">
+          <w:hyperlink w:anchor="_Toc149904589" w:history="1">
             <w:r>
               <w:rPr>
                 <w:rStyle w:val="Hipervnculo"/>
@@ -2433,7 +2361,7 @@
                 <w:noProof/>
                 <w:webHidden/>
               </w:rPr>
-              <w:instrText xml:space="preserve"> PAGEREF _Toc149857308 \h </w:instrText>
+              <w:instrText xml:space="preserve"> PAGEREF _Toc149904589 \h </w:instrText>
             </w:r>
             <w:r>
               <w:rPr>
@@ -2471,14 +2399,12 @@
               <w:tab w:val="right" w:leader="dot" w:pos="9350"/>
             </w:tabs>
             <w:rPr>
-              <w:rFonts w:eastAsiaTheme="minorEastAsia"/>
+              <w:rFonts w:asciiTheme="minorHAnsi" w:eastAsiaTheme="minorEastAsia" w:hAnsiTheme="minorHAnsi"/>
               <w:noProof/>
-              <w:kern w:val="0"/>
-              <w:lang w:val="es-ES" w:eastAsia="es-ES"/>
-              <w14:ligatures w14:val="none"/>
+              <w:lang w:val="en-US"/>
             </w:rPr>
           </w:pPr>
-          <w:hyperlink w:anchor="_Toc149857309" w:history="1">
+          <w:hyperlink w:anchor="_Toc149904590" w:history="1">
             <w:r>
               <w:rPr>
                 <w:rStyle w:val="Hipervnculo"/>
@@ -2505,7 +2431,7 @@
                 <w:noProof/>
                 <w:webHidden/>
               </w:rPr>
-              <w:instrText xml:space="preserve"> PAGEREF _Toc149857309 \h </w:instrText>
+              <w:instrText xml:space="preserve"> PAGEREF _Toc149904590 \h </w:instrText>
             </w:r>
             <w:r>
               <w:rPr>
@@ -2525,7 +2451,7 @@
                 <w:noProof/>
                 <w:webHidden/>
               </w:rPr>
-              <w:t>19</w:t>
+              <w:t>18</w:t>
             </w:r>
             <w:r>
               <w:rPr>
@@ -2543,14 +2469,12 @@
               <w:tab w:val="right" w:leader="dot" w:pos="9350"/>
             </w:tabs>
             <w:rPr>
-              <w:rFonts w:eastAsiaTheme="minorEastAsia"/>
+              <w:rFonts w:asciiTheme="minorHAnsi" w:eastAsiaTheme="minorEastAsia" w:hAnsiTheme="minorHAnsi"/>
               <w:noProof/>
-              <w:kern w:val="0"/>
-              <w:lang w:val="es-ES" w:eastAsia="es-ES"/>
-              <w14:ligatures w14:val="none"/>
+              <w:lang w:val="en-US"/>
             </w:rPr>
           </w:pPr>
-          <w:hyperlink w:anchor="_Toc149857310" w:history="1">
+          <w:hyperlink w:anchor="_Toc149904591" w:history="1">
             <w:r>
               <w:rPr>
                 <w:rStyle w:val="Hipervnculo"/>
@@ -2577,7 +2501,7 @@
                 <w:noProof/>
                 <w:webHidden/>
               </w:rPr>
-              <w:instrText xml:space="preserve"> PAGEREF _Toc149857310 \h </w:instrText>
+              <w:instrText xml:space="preserve"> PAGEREF _Toc149904591 \h </w:instrText>
             </w:r>
             <w:r>
               <w:rPr>
@@ -2597,7 +2521,7 @@
                 <w:noProof/>
                 <w:webHidden/>
               </w:rPr>
-              <w:t>21</w:t>
+              <w:t>20</w:t>
             </w:r>
             <w:r>
               <w:rPr>
@@ -2615,14 +2539,12 @@
               <w:tab w:val="right" w:leader="dot" w:pos="9350"/>
             </w:tabs>
             <w:rPr>
-              <w:rFonts w:eastAsiaTheme="minorEastAsia"/>
+              <w:rFonts w:asciiTheme="minorHAnsi" w:eastAsiaTheme="minorEastAsia" w:hAnsiTheme="minorHAnsi"/>
               <w:noProof/>
-              <w:kern w:val="0"/>
-              <w:lang w:val="es-ES" w:eastAsia="es-ES"/>
-              <w14:ligatures w14:val="none"/>
+              <w:lang w:val="en-US"/>
             </w:rPr>
           </w:pPr>
-          <w:hyperlink w:anchor="_Toc149857311" w:history="1">
+          <w:hyperlink w:anchor="_Toc149904592" w:history="1">
             <w:r>
               <w:rPr>
                 <w:rStyle w:val="Hipervnculo"/>
@@ -2649,7 +2571,7 @@
                 <w:noProof/>
                 <w:webHidden/>
               </w:rPr>
-              <w:instrText xml:space="preserve"> PAGEREF _Toc149857311 \h </w:instrText>
+              <w:instrText xml:space="preserve"> PAGEREF _Toc149904592 \h </w:instrText>
             </w:r>
             <w:r>
               <w:rPr>
@@ -2687,14 +2609,12 @@
               <w:tab w:val="right" w:leader="dot" w:pos="9350"/>
             </w:tabs>
             <w:rPr>
-              <w:rFonts w:eastAsiaTheme="minorEastAsia"/>
+              <w:rFonts w:asciiTheme="minorHAnsi" w:eastAsiaTheme="minorEastAsia" w:hAnsiTheme="minorHAnsi"/>
               <w:noProof/>
-              <w:kern w:val="0"/>
-              <w:lang w:val="es-ES" w:eastAsia="es-ES"/>
-              <w14:ligatures w14:val="none"/>
+              <w:lang w:val="en-US"/>
             </w:rPr>
           </w:pPr>
-          <w:hyperlink w:anchor="_Toc149857312" w:history="1">
+          <w:hyperlink w:anchor="_Toc149904593" w:history="1">
             <w:r>
               <w:rPr>
                 <w:rStyle w:val="Hipervnculo"/>
@@ -2721,7 +2641,7 @@
                 <w:noProof/>
                 <w:webHidden/>
               </w:rPr>
-              <w:instrText xml:space="preserve"> PAGEREF _Toc149857312 \h </w:instrText>
+              <w:instrText xml:space="preserve"> PAGEREF _Toc149904593 \h </w:instrText>
             </w:r>
             <w:r>
               <w:rPr>
@@ -2759,14 +2679,12 @@
               <w:tab w:val="right" w:leader="dot" w:pos="9350"/>
             </w:tabs>
             <w:rPr>
-              <w:rFonts w:eastAsiaTheme="minorEastAsia"/>
+              <w:rFonts w:asciiTheme="minorHAnsi" w:eastAsiaTheme="minorEastAsia" w:hAnsiTheme="minorHAnsi"/>
               <w:noProof/>
-              <w:kern w:val="0"/>
-              <w:lang w:val="es-ES" w:eastAsia="es-ES"/>
-              <w14:ligatures w14:val="none"/>
+              <w:lang w:val="en-US"/>
             </w:rPr>
           </w:pPr>
-          <w:hyperlink w:anchor="_Toc149857313" w:history="1">
+          <w:hyperlink w:anchor="_Toc149904594" w:history="1">
             <w:r>
               <w:rPr>
                 <w:rStyle w:val="Hipervnculo"/>
@@ -2838,7 +2756,7 @@
                 <w:noProof/>
                 <w:webHidden/>
               </w:rPr>
-              <w:instrText xml:space="preserve"> PAGEREF _Toc149857313 \h </w:instrText>
+              <w:instrText xml:space="preserve"> PAGEREF _Toc149904594 \h </w:instrText>
             </w:r>
             <w:r>
               <w:rPr>
@@ -2876,14 +2794,12 @@
               <w:tab w:val="right" w:leader="dot" w:pos="9350"/>
             </w:tabs>
             <w:rPr>
-              <w:rFonts w:eastAsiaTheme="minorEastAsia"/>
+              <w:rFonts w:asciiTheme="minorHAnsi" w:eastAsiaTheme="minorEastAsia" w:hAnsiTheme="minorHAnsi"/>
               <w:noProof/>
-              <w:kern w:val="0"/>
-              <w:lang w:val="es-ES" w:eastAsia="es-ES"/>
-              <w14:ligatures w14:val="none"/>
+              <w:lang w:val="en-US"/>
             </w:rPr>
           </w:pPr>
-          <w:hyperlink w:anchor="_Toc149857314" w:history="1">
+          <w:hyperlink w:anchor="_Toc149904595" w:history="1">
             <w:r>
               <w:rPr>
                 <w:rStyle w:val="Hipervnculo"/>
@@ -2970,7 +2886,7 @@
                 <w:noProof/>
                 <w:webHidden/>
               </w:rPr>
-              <w:instrText xml:space="preserve"> PAGEREF _Toc149857314 \h </w:instrText>
+              <w:instrText xml:space="preserve"> PAGEREF _Toc149904595 \h </w:instrText>
             </w:r>
             <w:r>
               <w:rPr>
@@ -2990,7 +2906,7 @@
                 <w:noProof/>
                 <w:webHidden/>
               </w:rPr>
-              <w:t>22</w:t>
+              <w:t>23</w:t>
             </w:r>
             <w:r>
               <w:rPr>
@@ -3008,14 +2924,12 @@
               <w:tab w:val="right" w:leader="dot" w:pos="9350"/>
             </w:tabs>
             <w:rPr>
-              <w:rFonts w:eastAsiaTheme="minorEastAsia"/>
+              <w:rFonts w:asciiTheme="minorHAnsi" w:eastAsiaTheme="minorEastAsia" w:hAnsiTheme="minorHAnsi"/>
               <w:noProof/>
-              <w:kern w:val="0"/>
-              <w:lang w:val="es-ES" w:eastAsia="es-ES"/>
-              <w14:ligatures w14:val="none"/>
+              <w:lang w:val="en-US"/>
             </w:rPr>
           </w:pPr>
-          <w:hyperlink w:anchor="_Toc149857315" w:history="1">
+          <w:hyperlink w:anchor="_Toc149904596" w:history="1">
             <w:r>
               <w:rPr>
                 <w:rStyle w:val="Hipervnculo"/>
@@ -3102,7 +3016,7 @@
                 <w:noProof/>
                 <w:webHidden/>
               </w:rPr>
-              <w:instrText xml:space="preserve"> PAGEREF _Toc149857315 \h </w:instrText>
+              <w:instrText xml:space="preserve"> PAGEREF _Toc149904596 \h </w:instrText>
             </w:r>
             <w:r>
               <w:rPr>
@@ -3122,7 +3036,7 @@
                 <w:noProof/>
                 <w:webHidden/>
               </w:rPr>
-              <w:t>23</w:t>
+              <w:t>24</w:t>
             </w:r>
             <w:r>
               <w:rPr>
@@ -3140,14 +3054,12 @@
               <w:tab w:val="right" w:leader="dot" w:pos="9350"/>
             </w:tabs>
             <w:rPr>
-              <w:rFonts w:eastAsiaTheme="minorEastAsia"/>
+              <w:rFonts w:asciiTheme="minorHAnsi" w:eastAsiaTheme="minorEastAsia" w:hAnsiTheme="minorHAnsi"/>
               <w:noProof/>
-              <w:kern w:val="0"/>
-              <w:lang w:val="es-ES" w:eastAsia="es-ES"/>
-              <w14:ligatures w14:val="none"/>
+              <w:lang w:val="en-US"/>
             </w:rPr>
           </w:pPr>
-          <w:hyperlink w:anchor="_Toc149857316" w:history="1">
+          <w:hyperlink w:anchor="_Toc149904597" w:history="1">
             <w:r>
               <w:rPr>
                 <w:rStyle w:val="Hipervnculo"/>
@@ -3174,7 +3086,7 @@
                 <w:noProof/>
                 <w:webHidden/>
               </w:rPr>
-              <w:instrText xml:space="preserve"> PAGEREF _Toc149857316 \h </w:instrText>
+              <w:instrText xml:space="preserve"> PAGEREF _Toc149904597 \h </w:instrText>
             </w:r>
             <w:r>
               <w:rPr>
@@ -3194,7 +3106,7 @@
                 <w:noProof/>
                 <w:webHidden/>
               </w:rPr>
-              <w:t>24</w:t>
+              <w:t>25</w:t>
             </w:r>
             <w:r>
               <w:rPr>
@@ -3212,14 +3124,12 @@
               <w:tab w:val="right" w:leader="dot" w:pos="9350"/>
             </w:tabs>
             <w:rPr>
-              <w:rFonts w:eastAsiaTheme="minorEastAsia"/>
+              <w:rFonts w:asciiTheme="minorHAnsi" w:eastAsiaTheme="minorEastAsia" w:hAnsiTheme="minorHAnsi"/>
               <w:noProof/>
-              <w:kern w:val="0"/>
-              <w:lang w:val="es-ES" w:eastAsia="es-ES"/>
-              <w14:ligatures w14:val="none"/>
+              <w:lang w:val="en-US"/>
             </w:rPr>
           </w:pPr>
-          <w:hyperlink w:anchor="_Toc149857317" w:history="1">
+          <w:hyperlink w:anchor="_Toc149904598" w:history="1">
             <w:r>
               <w:rPr>
                 <w:rStyle w:val="Hipervnculo"/>
@@ -3246,7 +3156,7 @@
                 <w:noProof/>
                 <w:webHidden/>
               </w:rPr>
-              <w:instrText xml:space="preserve"> PAGEREF _Toc149857317 \h </w:instrText>
+              <w:instrText xml:space="preserve"> PAGEREF _Toc149904598 \h </w:instrText>
             </w:r>
             <w:r>
               <w:rPr>
@@ -3266,7 +3176,7 @@
                 <w:noProof/>
                 <w:webHidden/>
               </w:rPr>
-              <w:t>24</w:t>
+              <w:t>25</w:t>
             </w:r>
             <w:r>
               <w:rPr>
@@ -3284,14 +3194,12 @@
               <w:tab w:val="right" w:leader="dot" w:pos="9350"/>
             </w:tabs>
             <w:rPr>
-              <w:rFonts w:eastAsiaTheme="minorEastAsia"/>
+              <w:rFonts w:asciiTheme="minorHAnsi" w:eastAsiaTheme="minorEastAsia" w:hAnsiTheme="minorHAnsi"/>
               <w:noProof/>
-              <w:kern w:val="0"/>
-              <w:lang w:val="es-ES" w:eastAsia="es-ES"/>
-              <w14:ligatures w14:val="none"/>
+              <w:lang w:val="en-US"/>
             </w:rPr>
           </w:pPr>
-          <w:hyperlink w:anchor="_Toc149857318" w:history="1">
+          <w:hyperlink w:anchor="_Toc149904599" w:history="1">
             <w:r>
               <w:rPr>
                 <w:rStyle w:val="Hipervnculo"/>
@@ -3318,7 +3226,7 @@
                 <w:noProof/>
                 <w:webHidden/>
               </w:rPr>
-              <w:instrText xml:space="preserve"> PAGEREF _Toc149857318 \h </w:instrText>
+              <w:instrText xml:space="preserve"> PAGEREF _Toc149904599 \h </w:instrText>
             </w:r>
             <w:r>
               <w:rPr>
@@ -3338,7 +3246,7 @@
                 <w:noProof/>
                 <w:webHidden/>
               </w:rPr>
-              <w:t>24</w:t>
+              <w:t>27</w:t>
             </w:r>
             <w:r>
               <w:rPr>
@@ -3356,14 +3264,12 @@
               <w:tab w:val="right" w:leader="dot" w:pos="9350"/>
             </w:tabs>
             <w:rPr>
-              <w:rFonts w:eastAsiaTheme="minorEastAsia"/>
+              <w:rFonts w:asciiTheme="minorHAnsi" w:eastAsiaTheme="minorEastAsia" w:hAnsiTheme="minorHAnsi"/>
               <w:noProof/>
-              <w:kern w:val="0"/>
-              <w:lang w:val="es-ES" w:eastAsia="es-ES"/>
-              <w14:ligatures w14:val="none"/>
+              <w:lang w:val="en-US"/>
             </w:rPr>
           </w:pPr>
-          <w:hyperlink w:anchor="_Toc149857319" w:history="1">
+          <w:hyperlink w:anchor="_Toc149904600" w:history="1">
             <w:r>
               <w:rPr>
                 <w:rStyle w:val="Hipervnculo"/>
@@ -3390,7 +3296,7 @@
                 <w:noProof/>
                 <w:webHidden/>
               </w:rPr>
-              <w:instrText xml:space="preserve"> PAGEREF _Toc149857319 \h </w:instrText>
+              <w:instrText xml:space="preserve"> PAGEREF _Toc149904600 \h </w:instrText>
             </w:r>
             <w:r>
               <w:rPr>
@@ -3410,7 +3316,77 @@
                 <w:noProof/>
                 <w:webHidden/>
               </w:rPr>
-              <w:t>26</w:t>
+              <w:t>30</w:t>
+            </w:r>
+            <w:r>
+              <w:rPr>
+                <w:noProof/>
+                <w:webHidden/>
+              </w:rPr>
+              <w:fldChar w:fldCharType="end"/>
+            </w:r>
+          </w:hyperlink>
+        </w:p>
+        <w:p>
+          <w:pPr>
+            <w:pStyle w:val="TDC1"/>
+            <w:tabs>
+              <w:tab w:val="right" w:leader="dot" w:pos="9350"/>
+            </w:tabs>
+            <w:rPr>
+              <w:rFonts w:asciiTheme="minorHAnsi" w:eastAsiaTheme="minorEastAsia" w:hAnsiTheme="minorHAnsi"/>
+              <w:noProof/>
+              <w:lang w:val="en-US"/>
+            </w:rPr>
+          </w:pPr>
+          <w:hyperlink w:anchor="_Toc149904601" w:history="1">
+            <w:r>
+              <w:rPr>
+                <w:rStyle w:val="Hipervnculo"/>
+                <w:noProof/>
+              </w:rPr>
+              <w:t>18. Git Hub Link:</w:t>
+            </w:r>
+            <w:r>
+              <w:rPr>
+                <w:noProof/>
+                <w:webHidden/>
+              </w:rPr>
+              <w:tab/>
+            </w:r>
+            <w:r>
+              <w:rPr>
+                <w:noProof/>
+                <w:webHidden/>
+              </w:rPr>
+              <w:fldChar w:fldCharType="begin"/>
+            </w:r>
+            <w:r>
+              <w:rPr>
+                <w:noProof/>
+                <w:webHidden/>
+              </w:rPr>
+              <w:instrText xml:space="preserve"> PAGEREF _Toc149904601 \h </w:instrText>
+            </w:r>
+            <w:r>
+              <w:rPr>
+                <w:noProof/>
+                <w:webHidden/>
+              </w:rPr>
+            </w:r>
+            <w:r>
+              <w:rPr>
+                <w:noProof/>
+                <w:webHidden/>
+              </w:rPr>
+              <w:fldChar w:fldCharType="separate"/>
+            </w:r>
+            <w:r>
+              <w:rPr>
+                <w:noProof/>
+                <w:webHidden/>
+              </w:rPr>
+              <w:t>31</w:t>
             </w:r>
             <w:r>
               <w:rPr>
@@ -3669,12 +3645,11 @@
         <w:pStyle w:val="Ttulo1"/>
         <w:spacing w:before="0" w:line="276" w:lineRule="auto"/>
       </w:pPr>
-      <w:bookmarkStart w:id="0" w:name="_Toc149857277"/>
+      <w:bookmarkStart w:id="0" w:name="_Toc149904558"/>
       <w:r>
         <w:rPr>
           <w:sz w:val="25"/>
         </w:rPr>
-        <w:lastRenderedPageBreak/>
         <w:t>1.</w:t>
       </w:r>
       <w:r>
@@ -3750,7 +3725,7 @@
         <w:pStyle w:val="Ttulo1"/>
         <w:spacing w:before="0" w:line="276" w:lineRule="auto"/>
       </w:pPr>
-      <w:bookmarkStart w:id="1" w:name="_Toc149857278"/>
+      <w:bookmarkStart w:id="1" w:name="_Toc149904559"/>
       <w:r>
         <w:t xml:space="preserve">2. </w:t>
       </w:r>
@@ -3791,7 +3766,7 @@
         <w:pStyle w:val="Ttulo1"/>
         <w:spacing w:before="0" w:line="276" w:lineRule="auto"/>
       </w:pPr>
-      <w:bookmarkStart w:id="2" w:name="_Toc149857279"/>
+      <w:bookmarkStart w:id="2" w:name="_Toc149904560"/>
       <w:r>
         <w:t>3</w:t>
       </w:r>
@@ -3829,7 +3804,7 @@
         <w:pStyle w:val="Ttulo1"/>
         <w:spacing w:before="0" w:line="276" w:lineRule="auto"/>
       </w:pPr>
-      <w:bookmarkStart w:id="3" w:name="_Toc149857280"/>
+      <w:bookmarkStart w:id="3" w:name="_Toc149904561"/>
       <w:r>
         <w:t>5</w:t>
       </w:r>
@@ -3851,7 +3826,7 @@
           <w:rFonts w:cs="Times New Roman"/>
         </w:rPr>
       </w:pPr>
-      <w:bookmarkStart w:id="5" w:name="_Toc149857281"/>
+      <w:bookmarkStart w:id="5" w:name="_Toc149904562"/>
       <w:r>
         <w:rPr>
           <w:rFonts w:cs="Times New Roman"/>
@@ -3894,7 +3869,7 @@
         <w:pStyle w:val="Ttulo1"/>
         <w:spacing w:before="0" w:line="276" w:lineRule="auto"/>
       </w:pPr>
-      <w:bookmarkStart w:id="7" w:name="_Toc149857282"/>
+      <w:bookmarkStart w:id="7" w:name="_Toc149904563"/>
       <w:r>
         <w:t>5</w:t>
       </w:r>
@@ -3928,7 +3903,7 @@
         <w:pStyle w:val="Ttulo1"/>
         <w:spacing w:before="0" w:line="276" w:lineRule="auto"/>
       </w:pPr>
-      <w:bookmarkStart w:id="9" w:name="_Toc149857283"/>
+      <w:bookmarkStart w:id="9" w:name="_Toc149904564"/>
       <w:r>
         <w:t xml:space="preserve">5. </w:t>
       </w:r>
@@ -3957,7 +3932,7 @@
         <w:pStyle w:val="Ttulo1"/>
         <w:spacing w:before="0" w:line="276" w:lineRule="auto"/>
       </w:pPr>
-      <w:bookmarkStart w:id="10" w:name="_Toc149857284"/>
+      <w:bookmarkStart w:id="10" w:name="_Toc149904565"/>
       <w:r>
         <w:t xml:space="preserve">6. </w:t>
       </w:r>
@@ -3972,7 +3947,7 @@
       <w:pPr>
         <w:pStyle w:val="Ttulo2"/>
       </w:pPr>
-      <w:bookmarkStart w:id="12" w:name="_Toc149857285"/>
+      <w:bookmarkStart w:id="12" w:name="_Toc149904566"/>
       <w:r>
         <w:t xml:space="preserve">6.1 </w:t>
       </w:r>
@@ -4090,7 +4065,7 @@
       <w:pPr>
         <w:pStyle w:val="Ttulo2"/>
       </w:pPr>
-      <w:bookmarkStart w:id="13" w:name="_Toc149857286"/>
+      <w:bookmarkStart w:id="13" w:name="_Toc149904567"/>
       <w:r>
         <w:lastRenderedPageBreak/>
         <w:t xml:space="preserve">6.2 </w:t>
@@ -4147,7 +4122,7 @@
       <w:pPr>
         <w:pStyle w:val="Ttulo2"/>
       </w:pPr>
-      <w:bookmarkStart w:id="14" w:name="_Toc149857287"/>
+      <w:bookmarkStart w:id="14" w:name="_Toc149904568"/>
       <w:r>
         <w:t xml:space="preserve">6.3 Methodology for </w:t>
       </w:r>
@@ -4253,7 +4228,7 @@
           <w:lang w:val="en-US"/>
         </w:rPr>
       </w:pPr>
-      <w:bookmarkStart w:id="15" w:name="_Toc149857288"/>
+      <w:bookmarkStart w:id="15" w:name="_Toc149904569"/>
       <w:r>
         <w:rPr>
           <w:lang w:val="en-US"/>
@@ -4266,7 +4241,7 @@
       <w:pPr>
         <w:pStyle w:val="Ttulo2"/>
       </w:pPr>
-      <w:bookmarkStart w:id="16" w:name="_Toc149857289"/>
+      <w:bookmarkStart w:id="16" w:name="_Toc149904570"/>
       <w:r>
         <w:t xml:space="preserve">7.1 </w:t>
       </w:r>
@@ -4360,7 +4335,7 @@
       <w:pPr>
         <w:pStyle w:val="Ttulo2"/>
       </w:pPr>
-      <w:bookmarkStart w:id="17" w:name="_Toc149857290"/>
+      <w:bookmarkStart w:id="17" w:name="_Toc149904571"/>
       <w:r>
         <w:t xml:space="preserve">7.2 </w:t>
       </w:r>
@@ -4373,7 +4348,7 @@
       <w:pPr>
         <w:pStyle w:val="Ttulo3"/>
       </w:pPr>
-      <w:bookmarkStart w:id="18" w:name="_Toc149857291"/>
+      <w:bookmarkStart w:id="18" w:name="_Toc149904572"/>
       <w:r>
         <w:t xml:space="preserve">7.2.1 </w:t>
       </w:r>
@@ -4401,7 +4376,7 @@
       <w:pPr>
         <w:pStyle w:val="Ttulo3"/>
       </w:pPr>
-      <w:bookmarkStart w:id="19" w:name="_Toc149857292"/>
+      <w:bookmarkStart w:id="19" w:name="_Toc149904573"/>
       <w:r>
         <w:t xml:space="preserve">7.2.2 </w:t>
       </w:r>
@@ -4429,7 +4404,7 @@
       <w:pPr>
         <w:pStyle w:val="Ttulo3"/>
       </w:pPr>
-      <w:bookmarkStart w:id="20" w:name="_Toc149857293"/>
+      <w:bookmarkStart w:id="20" w:name="_Toc149904574"/>
       <w:r>
         <w:t xml:space="preserve">7.2.3 </w:t>
       </w:r>
@@ -4675,7 +4650,7 @@
       <w:pPr>
         <w:pStyle w:val="Ttulo2"/>
       </w:pPr>
-      <w:bookmarkStart w:id="21" w:name="_Toc149857294"/>
+      <w:bookmarkStart w:id="21" w:name="_Toc149904575"/>
       <w:r>
         <w:t xml:space="preserve">7.3 </w:t>
       </w:r>
@@ -4691,7 +4666,7 @@
       <w:pPr>
         <w:pStyle w:val="Ttulo3"/>
       </w:pPr>
-      <w:bookmarkStart w:id="22" w:name="_Toc149857295"/>
+      <w:bookmarkStart w:id="22" w:name="_Toc149904576"/>
       <w:r>
         <w:t xml:space="preserve">7.3.1 </w:t>
       </w:r>
@@ -4722,7 +4697,7 @@
           <w:rFonts w:cs="Times New Roman"/>
         </w:rPr>
       </w:pPr>
-      <w:bookmarkStart w:id="23" w:name="_Toc149857296"/>
+      <w:bookmarkStart w:id="23" w:name="_Toc149904577"/>
       <w:r>
         <w:t xml:space="preserve">7.3.2 </w:t>
       </w:r>
@@ -4915,7 +4890,7 @@
       <w:pPr>
         <w:pStyle w:val="Ttulo2"/>
       </w:pPr>
-      <w:bookmarkStart w:id="24" w:name="_Toc149857297"/>
+      <w:bookmarkStart w:id="24" w:name="_Toc149904578"/>
       <w:r>
         <w:t xml:space="preserve">7.4 </w:t>
       </w:r>
@@ -4957,7 +4932,7 @@
       <w:pPr>
         <w:pStyle w:val="Ttulo3"/>
       </w:pPr>
-      <w:bookmarkStart w:id="25" w:name="_Toc149857298"/>
+      <w:bookmarkStart w:id="25" w:name="_Toc149904579"/>
       <w:r>
         <w:t xml:space="preserve">7.4.1 </w:t>
       </w:r>
@@ -5248,7 +5223,7 @@
       <w:pPr>
         <w:pStyle w:val="Ttulo3"/>
       </w:pPr>
-      <w:bookmarkStart w:id="26" w:name="_Toc149857299"/>
+      <w:bookmarkStart w:id="26" w:name="_Toc149904580"/>
       <w:r>
         <w:t xml:space="preserve">7.4.2 </w:t>
       </w:r>
@@ -5606,7 +5581,7 @@
       <w:pPr>
         <w:pStyle w:val="Ttulo3"/>
       </w:pPr>
-      <w:bookmarkStart w:id="27" w:name="_Toc149857300"/>
+      <w:bookmarkStart w:id="27" w:name="_Toc149904581"/>
       <w:r>
         <w:lastRenderedPageBreak/>
         <w:t xml:space="preserve">7.4.3 </w:t>
@@ -5975,7 +5950,7 @@
       <w:pPr>
         <w:pStyle w:val="Ttulo3"/>
       </w:pPr>
-      <w:bookmarkStart w:id="28" w:name="_Toc149857301"/>
+      <w:bookmarkStart w:id="28" w:name="_Toc149904582"/>
       <w:r>
         <w:lastRenderedPageBreak/>
         <w:t xml:space="preserve">7.4.4 </w:t>
@@ -6241,7 +6216,7 @@
       <w:pPr>
         <w:pStyle w:val="Ttulo2"/>
       </w:pPr>
-      <w:bookmarkStart w:id="29" w:name="_Toc149857302"/>
+      <w:bookmarkStart w:id="29" w:name="_Toc149904583"/>
       <w:r>
         <w:t xml:space="preserve">7.5 </w:t>
       </w:r>
@@ -6539,7 +6514,7 @@
       <w:pPr>
         <w:pStyle w:val="Ttulo1"/>
       </w:pPr>
-      <w:bookmarkStart w:id="30" w:name="_Toc149857303"/>
+      <w:bookmarkStart w:id="30" w:name="_Toc149904584"/>
       <w:r>
         <w:t xml:space="preserve">8. </w:t>
       </w:r>
@@ -6633,7 +6608,7 @@
       <w:pPr>
         <w:pStyle w:val="Ttulo2"/>
       </w:pPr>
-      <w:bookmarkStart w:id="31" w:name="_Toc149857304"/>
+      <w:bookmarkStart w:id="31" w:name="_Toc149904585"/>
       <w:r>
         <w:t xml:space="preserve">8.1 </w:t>
       </w:r>
@@ -6646,7 +6621,7 @@
       <w:pPr>
         <w:pStyle w:val="Ttulo3"/>
       </w:pPr>
-      <w:bookmarkStart w:id="32" w:name="_Toc149857305"/>
+      <w:bookmarkStart w:id="32" w:name="_Toc149904586"/>
       <w:r>
         <w:t>8.1.1</w:t>
       </w:r>
@@ -6953,7 +6928,35 @@
         <w:rPr>
           <w:rFonts w:cs="Times New Roman"/>
         </w:rPr>
-        <w:t xml:space="preserve">The Dickey Fuller Test is a unit root based test of stationarity. The unit root based tests focus on the coefficient associated with the first lag of </w:t>
+        <w:t xml:space="preserve">The Dickey Fuller Test is a unit </w:t>
+      </w:r>
+      <w:proofErr w:type="gramStart"/>
+      <w:r>
+        <w:rPr>
+          <w:rFonts w:cs="Times New Roman"/>
+        </w:rPr>
+        <w:t>root based</w:t>
+      </w:r>
+      <w:proofErr w:type="gramEnd"/>
+      <w:r>
+        <w:rPr>
+          <w:rFonts w:cs="Times New Roman"/>
+        </w:rPr>
+        <w:t xml:space="preserve"> test of stationarity. The unit </w:t>
+      </w:r>
+      <w:proofErr w:type="gramStart"/>
+      <w:r>
+        <w:rPr>
+          <w:rFonts w:cs="Times New Roman"/>
+        </w:rPr>
+        <w:t>root based</w:t>
+      </w:r>
+      <w:proofErr w:type="gramEnd"/>
+      <w:r>
+        <w:rPr>
+          <w:rFonts w:cs="Times New Roman"/>
+        </w:rPr>
+        <w:t xml:space="preserve"> tests focus on the coefficient associated with the first lag of </w:t>
       </w:r>
       <w:r>
         <w:rPr>
@@ -7999,11 +8002,19 @@
         <w:t xml:space="preserve"> AIC tells us how accurate we are in our model with (</w:t>
       </w:r>
       <w:proofErr w:type="spellStart"/>
-      <w:r>
-        <w:rPr>
-          <w:rFonts w:cs="Times New Roman"/>
-        </w:rPr>
-        <w:t>p,d,q</w:t>
+      <w:proofErr w:type="gramStart"/>
+      <w:r>
+        <w:rPr>
+          <w:rFonts w:cs="Times New Roman"/>
+        </w:rPr>
+        <w:t>p,d</w:t>
+      </w:r>
+      <w:proofErr w:type="gramEnd"/>
+      <w:r>
+        <w:rPr>
+          <w:rFonts w:cs="Times New Roman"/>
+        </w:rPr>
+        <w:t>,q</w:t>
       </w:r>
       <w:proofErr w:type="spellEnd"/>
       <w:r>
@@ -8149,7 +8160,7 @@
         <w:pStyle w:val="Ttulo1"/>
         <w:spacing w:before="0" w:line="276" w:lineRule="auto"/>
       </w:pPr>
-      <w:bookmarkStart w:id="33" w:name="_Toc149857306"/>
+      <w:bookmarkStart w:id="33" w:name="_Toc149904587"/>
       <w:r>
         <w:t xml:space="preserve">9. </w:t>
       </w:r>
@@ -8175,7 +8186,7 @@
           <w:rFonts w:cs="Times New Roman"/>
         </w:rPr>
       </w:pPr>
-      <w:bookmarkStart w:id="34" w:name="_Toc149857307"/>
+      <w:bookmarkStart w:id="34" w:name="_Toc149904588"/>
       <w:r>
         <w:rPr>
           <w:rFonts w:cs="Times New Roman"/>
@@ -8345,7 +8356,7 @@
       <w:pPr>
         <w:pStyle w:val="Ttulo1"/>
       </w:pPr>
-      <w:bookmarkStart w:id="35" w:name="_Toc149857308"/>
+      <w:bookmarkStart w:id="35" w:name="_Toc149904589"/>
       <w:r>
         <w:t>10.</w:t>
       </w:r>
@@ -8543,7 +8554,7 @@
       <w:pPr>
         <w:pStyle w:val="Ttulo1"/>
       </w:pPr>
-      <w:bookmarkStart w:id="36" w:name="_Toc149857309"/>
+      <w:bookmarkStart w:id="36" w:name="_Toc149904590"/>
       <w:r>
         <w:t>12. Machine Learning Models</w:t>
       </w:r>
@@ -10152,7 +10163,7 @@
       <w:pPr>
         <w:pStyle w:val="Ttulo1"/>
       </w:pPr>
-      <w:bookmarkStart w:id="37" w:name="_Toc149857310"/>
+      <w:bookmarkStart w:id="37" w:name="_Toc149904591"/>
       <w:r>
         <w:t xml:space="preserve">13. </w:t>
       </w:r>
@@ -10168,10 +10179,7 @@
         </w:tabs>
       </w:pPr>
       <w:r>
-        <w:t>The results obtai</w:t>
-      </w:r>
-      <w:r>
-        <w:t>ned applying ARIMA, Random Forest Regressor, and Linear Regression are shown in the next table:</w:t>
+        <w:t>The results obtained applying ARIMA, Random Forest Regressor, and Linear Regression are shown in the next table:</w:t>
       </w:r>
     </w:p>
     <w:p>
@@ -10237,15 +10245,7 @@
                 <w:b/>
                 <w:bCs/>
               </w:rPr>
-              <w:t xml:space="preserve">MAE with different </w:t>
-            </w:r>
-            <w:r>
-              <w:rPr>
-                <w:rFonts w:cs="Times New Roman"/>
-                <w:b/>
-                <w:bCs/>
-              </w:rPr>
-              <w:t>Test Split</w:t>
+              <w:t>MAE with different Test Split</w:t>
             </w:r>
           </w:p>
         </w:tc>
@@ -10721,7 +10721,7 @@
           <w:i/>
           <w:iCs/>
         </w:rPr>
-        <w:t>MAE</w:t>
+        <w:t xml:space="preserve">MAE results with different test splits in </w:t>
       </w:r>
       <w:r>
         <w:rPr>
@@ -10729,14 +10729,6 @@
           <w:i/>
           <w:iCs/>
         </w:rPr>
-        <w:t xml:space="preserve"> results with different test splits in </w:t>
-      </w:r>
-      <w:r>
-        <w:rPr>
-          <w:rFonts w:cs="Times New Roman"/>
-          <w:i/>
-          <w:iCs/>
-        </w:rPr>
         <w:t>different Machine Learning Models.</w:t>
       </w:r>
     </w:p>
@@ -10760,7 +10752,7 @@
       <w:pPr>
         <w:pStyle w:val="Ttulo1"/>
       </w:pPr>
-      <w:bookmarkStart w:id="38" w:name="_Toc149857311"/>
+      <w:bookmarkStart w:id="38" w:name="_Toc149904592"/>
       <w:r>
         <w:t xml:space="preserve">14. </w:t>
       </w:r>
@@ -10846,7 +10838,21 @@
         <w:rPr>
           <w:rFonts w:cs="Times New Roman"/>
         </w:rPr>
-        <w:t>After analysing this models, we could accomplish the principal question formulated u</w:t>
+        <w:t xml:space="preserve">After analysing </w:t>
+      </w:r>
+      <w:proofErr w:type="gramStart"/>
+      <w:r>
+        <w:rPr>
+          <w:rFonts w:cs="Times New Roman"/>
+        </w:rPr>
+        <w:t>this models</w:t>
+      </w:r>
+      <w:proofErr w:type="gramEnd"/>
+      <w:r>
+        <w:rPr>
+          <w:rFonts w:cs="Times New Roman"/>
+        </w:rPr>
+        <w:t>, we could accomplish the principal question formulated u</w:t>
       </w:r>
       <w:r>
         <w:rPr>
@@ -10943,7 +10949,7 @@
       <w:pPr>
         <w:pStyle w:val="Ttulo1"/>
       </w:pPr>
-      <w:bookmarkStart w:id="39" w:name="_Toc149857312"/>
+      <w:bookmarkStart w:id="39" w:name="_Toc149904593"/>
       <w:r>
         <w:t xml:space="preserve">15. </w:t>
       </w:r>
@@ -10957,7 +10963,7 @@
         <w:pStyle w:val="Ttulo2"/>
       </w:pPr>
       <w:bookmarkStart w:id="40" w:name="_bookmark53"/>
-      <w:bookmarkStart w:id="41" w:name="_Toc149857313"/>
+      <w:bookmarkStart w:id="41" w:name="_Toc149904594"/>
       <w:bookmarkEnd w:id="40"/>
       <w:r>
         <w:t xml:space="preserve">15.1 </w:t>
@@ -11742,7 +11748,7 @@
       <w:pPr>
         <w:pStyle w:val="Ttulo2"/>
       </w:pPr>
-      <w:bookmarkStart w:id="42" w:name="_Toc149857314"/>
+      <w:bookmarkStart w:id="42" w:name="_Toc149904595"/>
       <w:r>
         <w:lastRenderedPageBreak/>
         <w:t xml:space="preserve">15.2 </w:t>
@@ -11821,6 +11827,9 @@
         </w:rPr>
       </w:pPr>
       <w:r>
+        <w:rPr>
+          <w:noProof/>
+        </w:rPr>
         <w:drawing>
           <wp:inline distT="0" distB="0" distL="0" distR="0" wp14:anchorId="0F00AFED" wp14:editId="00CD9058">
             <wp:extent cx="8661400" cy="4290060"/>
@@ -11878,7 +11887,7 @@
       <w:r>
         <w:br w:type="page"/>
       </w:r>
-      <w:bookmarkStart w:id="43" w:name="_Toc149857315"/>
+      <w:bookmarkStart w:id="43" w:name="_Toc149904596"/>
       <w:r>
         <w:lastRenderedPageBreak/>
         <w:t xml:space="preserve">15.3 </w:t>
@@ -11960,6 +11969,7 @@
           <w:rFonts w:cs="Times New Roman"/>
           <w:b/>
           <w:bCs/>
+          <w:noProof/>
           <w:sz w:val="24"/>
           <w:szCs w:val="24"/>
         </w:rPr>
@@ -12004,7 +12014,7 @@
       <w:pPr>
         <w:pStyle w:val="Ttulo1"/>
       </w:pPr>
-      <w:bookmarkStart w:id="44" w:name="_Toc149857316"/>
+      <w:bookmarkStart w:id="44" w:name="_Toc149904597"/>
       <w:r>
         <w:lastRenderedPageBreak/>
         <w:t xml:space="preserve">16. </w:t>
@@ -12018,7 +12028,7 @@
       <w:pPr>
         <w:pStyle w:val="Ttulo2"/>
       </w:pPr>
-      <w:bookmarkStart w:id="45" w:name="_Toc149857317"/>
+      <w:bookmarkStart w:id="45" w:name="_Toc149904598"/>
       <w:r>
         <w:t xml:space="preserve">16.1 </w:t>
       </w:r>
@@ -12298,7 +12308,7 @@
         </w:rPr>
         <w:lastRenderedPageBreak/>
         <w:drawing>
-          <wp:inline distT="0" distB="0" distL="0" distR="0" wp14:anchorId="0B23BB06" wp14:editId="1178B1D2">
+          <wp:inline distT="0" distB="0" distL="0" distR="0" wp14:anchorId="0B23BB06" wp14:editId="50F72B79">
             <wp:extent cx="4160520" cy="3463544"/>
             <wp:effectExtent l="0" t="0" r="0" b="3810"/>
             <wp:docPr id="184730077" name="Imagen 5"/>
@@ -12433,7 +12443,7 @@
           <w:noProof/>
         </w:rPr>
         <w:drawing>
-          <wp:inline distT="0" distB="0" distL="0" distR="0" wp14:anchorId="7A39CF21" wp14:editId="40EAF9A9">
+          <wp:inline distT="0" distB="0" distL="0" distR="0" wp14:anchorId="7A39CF21" wp14:editId="6A8A2696">
             <wp:extent cx="2795975" cy="2110534"/>
             <wp:effectExtent l="0" t="0" r="4445" b="4445"/>
             <wp:docPr id="1119682267" name="Imagen 2"/>
@@ -12483,7 +12493,7 @@
           <w:noProof/>
         </w:rPr>
         <w:drawing>
-          <wp:inline distT="0" distB="0" distL="0" distR="0" wp14:anchorId="501B2B8D" wp14:editId="746424F6">
+          <wp:inline distT="0" distB="0" distL="0" distR="0" wp14:anchorId="501B2B8D" wp14:editId="59E2BD6F">
             <wp:extent cx="2704006" cy="2042160"/>
             <wp:effectExtent l="0" t="0" r="1270" b="0"/>
             <wp:docPr id="1618485966" name="Imagen 3"/>
@@ -12542,7 +12552,7 @@
         </w:rPr>
         <w:lastRenderedPageBreak/>
         <w:drawing>
-          <wp:inline distT="0" distB="0" distL="0" distR="0" wp14:anchorId="6BC1C68B" wp14:editId="6EE8CF43">
+          <wp:inline distT="0" distB="0" distL="0" distR="0" wp14:anchorId="6BC1C68B" wp14:editId="2DBD7FF6">
             <wp:extent cx="2903220" cy="2192613"/>
             <wp:effectExtent l="0" t="0" r="0" b="0"/>
             <wp:docPr id="545066298" name="Imagen 4"/>
@@ -12621,7 +12631,7 @@
       <w:pPr>
         <w:pStyle w:val="Ttulo2"/>
       </w:pPr>
-      <w:bookmarkStart w:id="46" w:name="_Toc149857318"/>
+      <w:bookmarkStart w:id="46" w:name="_Toc149904599"/>
       <w:r>
         <w:t xml:space="preserve">16.2 </w:t>
       </w:r>
@@ -12879,7 +12889,7 @@
         </w:rPr>
         <w:lastRenderedPageBreak/>
         <w:drawing>
-          <wp:inline distT="0" distB="0" distL="0" distR="0" wp14:anchorId="36770780" wp14:editId="7822ECF1">
+          <wp:inline distT="0" distB="0" distL="0" distR="0" wp14:anchorId="36770780" wp14:editId="2AA8EDF4">
             <wp:extent cx="4306186" cy="2845948"/>
             <wp:effectExtent l="0" t="0" r="0" b="0"/>
             <wp:docPr id="4" name="Picture 4"/>
@@ -13829,7 +13839,7 @@
           <w:szCs w:val="24"/>
         </w:rPr>
       </w:pPr>
-      <w:bookmarkStart w:id="47" w:name="_Toc149857319"/>
+      <w:bookmarkStart w:id="47" w:name="_Toc149904600"/>
       <w:r>
         <w:t xml:space="preserve">17. </w:t>
       </w:r>
@@ -13919,7 +13929,21 @@
         <w:rPr>
           <w:rFonts w:cs="Times New Roman"/>
         </w:rPr>
-        <w:t xml:space="preserve">Eryk Lewinson (2020) Python for Finance Cookbook : Over 50 Recipes for Applying Modern Python Libraries to Financial Data Analysis. Birmingham, UK: </w:t>
+        <w:t xml:space="preserve">Eryk Lewinson (2020) Python for Finance </w:t>
+      </w:r>
+      <w:proofErr w:type="gramStart"/>
+      <w:r>
+        <w:rPr>
+          <w:rFonts w:cs="Times New Roman"/>
+        </w:rPr>
+        <w:t>Cookbook :</w:t>
+      </w:r>
+      <w:proofErr w:type="gramEnd"/>
+      <w:r>
+        <w:rPr>
+          <w:rFonts w:cs="Times New Roman"/>
+        </w:rPr>
+        <w:t xml:space="preserve"> Over 50 Recipes for Applying Modern Python Libraries to Financial Data Analysis. Birmingham, UK: </w:t>
       </w:r>
       <w:proofErr w:type="spellStart"/>
       <w:r>
@@ -13969,7 +13993,14 @@
         <w:rPr>
           <w:rFonts w:cs="Times New Roman"/>
         </w:rPr>
-        <w:t>[Accessed 1 Nov. 2023].</w:t>
+        <w:t>[Accessed 1 Nov. 2023</w:t>
+      </w:r>
+      <w:proofErr w:type="gramStart"/>
+      <w:r>
+        <w:rPr>
+          <w:rFonts w:cs="Times New Roman"/>
+        </w:rPr>
+        <w:t>].</w:t>
       </w:r>
       <w:r>
         <w:rPr>
@@ -13977,6 +14008,7 @@
         </w:rPr>
         <w:t>.</w:t>
       </w:r>
+      <w:proofErr w:type="gramEnd"/>
     </w:p>
     <w:p>
       <w:pPr>
@@ -14021,11 +14053,19 @@
         <w:t xml:space="preserve">scikit-learn.org. (n.d.). </w:t>
       </w:r>
       <w:proofErr w:type="spellStart"/>
-      <w:r>
-        <w:rPr>
-          <w:rFonts w:cs="Times New Roman"/>
-        </w:rPr>
-        <w:t>sklearn.preprocessing.RobustScaler</w:t>
+      <w:proofErr w:type="gramStart"/>
+      <w:r>
+        <w:rPr>
+          <w:rFonts w:cs="Times New Roman"/>
+        </w:rPr>
+        <w:t>sklearn.preprocessing</w:t>
+      </w:r>
+      <w:proofErr w:type="gramEnd"/>
+      <w:r>
+        <w:rPr>
+          <w:rFonts w:cs="Times New Roman"/>
+        </w:rPr>
+        <w:t>.RobustScaler</w:t>
       </w:r>
       <w:proofErr w:type="spellEnd"/>
       <w:r>
@@ -14150,7 +14190,21 @@
         <w:rPr>
           <w:rFonts w:cs="Times New Roman"/>
         </w:rPr>
-        <w:t xml:space="preserve">Hyatt Saleh (2020) The Machine Learning Workshop : Get Ready to Develop Your Own High-performance Machine Learning Algorithms with Scikit-learn, 2nd Edition. Birmingham, UK: </w:t>
+        <w:t xml:space="preserve">Hyatt Saleh (2020) The Machine Learning </w:t>
+      </w:r>
+      <w:proofErr w:type="gramStart"/>
+      <w:r>
+        <w:rPr>
+          <w:rFonts w:cs="Times New Roman"/>
+        </w:rPr>
+        <w:t>Workshop :</w:t>
+      </w:r>
+      <w:proofErr w:type="gramEnd"/>
+      <w:r>
+        <w:rPr>
+          <w:rFonts w:cs="Times New Roman"/>
+        </w:rPr>
+        <w:t xml:space="preserve"> Get Ready to Develop Your Own High-performance Machine Learning Algorithms with Scikit-learn, 2nd Edition. Birmingham, UK: </w:t>
       </w:r>
       <w:proofErr w:type="spellStart"/>
       <w:r>
@@ -14165,6 +14219,61 @@
           <w:rFonts w:cs="Times New Roman"/>
         </w:rPr>
         <w:t xml:space="preserve"> Publishing.</w:t>
+      </w:r>
+    </w:p>
+    <w:p>
+      <w:pPr>
+        <w:spacing w:line="276" w:lineRule="auto"/>
+        <w:rPr>
+          <w:rFonts w:cs="Times New Roman"/>
+        </w:rPr>
+      </w:pPr>
+    </w:p>
+    <w:p>
+      <w:pPr>
+        <w:spacing w:line="276" w:lineRule="auto"/>
+        <w:rPr>
+          <w:rFonts w:cs="Times New Roman"/>
+        </w:rPr>
+      </w:pPr>
+      <w:bookmarkStart w:id="48" w:name="_Toc149904601"/>
+      <w:r>
+        <w:rPr>
+          <w:rStyle w:val="Ttulo1Car"/>
+          <w:rFonts w:eastAsiaTheme="minorHAnsi"/>
+        </w:rPr>
+        <w:lastRenderedPageBreak/>
+        <w:t>18. Git Hub Link:</w:t>
+      </w:r>
+      <w:bookmarkEnd w:id="48"/>
+      <w:r>
+        <w:rPr>
+          <w:rFonts w:cs="Times New Roman"/>
+        </w:rPr>
+        <w:t xml:space="preserve"> </w:t>
+      </w:r>
+    </w:p>
+    <w:p>
+      <w:pPr>
+        <w:spacing w:line="276" w:lineRule="auto"/>
+        <w:rPr>
+          <w:rFonts w:cs="Times New Roman"/>
+        </w:rPr>
+      </w:pPr>
+      <w:hyperlink r:id="rId43" w:history="1">
+        <w:r>
+          <w:rPr>
+            <w:rStyle w:val="Hipervnculo"/>
+            <w:rFonts w:cs="Times New Roman"/>
+          </w:rPr>
+          <w:t>https://github.com/mijailbv/Machine-Learning-Collaboration-CA</w:t>
+        </w:r>
+      </w:hyperlink>
+      <w:r>
+        <w:rPr>
+          <w:rFonts w:cs="Times New Roman"/>
+        </w:rPr>
+        <w:t xml:space="preserve"> </w:t>
       </w:r>
     </w:p>
     <w:sectPr>

</xml_diff>